<commit_message>
Added motor validation. Continuation of report
</commit_message>
<xml_diff>
--- a/documents/Project Report/B00348751_Project_Final_Report.docx
+++ b/documents/Project Report/B00348751_Project_Final_Report.docx
@@ -10,6 +10,7 @@
           <w:docPartUnique/>
         </w:docPartObj>
       </w:sdtPr>
+      <w:sdtEndPr/>
       <w:sdtContent>
         <w:p>
           <w:r>
@@ -220,7 +221,7 @@
                                 <a:avLst/>
                               </a:prstGeom>
                               <a:blipFill>
-                                <a:blip r:embed="rId7"/>
+                                <a:blip r:embed="rId8"/>
                                 <a:stretch>
                                   <a:fillRect r="-7574"/>
                                 </a:stretch>
@@ -272,7 +273,7 @@
                       <v:path arrowok="t" o:connecttype="custom" o:connectlocs="0,0;7315200,0;7315200,1130373;3620757,733885;0,1092249;0,0" o:connectangles="0,0,0,0,0,0"/>
                     </v:shape>
                     <v:rect id="Rectangle 151" o:spid="_x0000_s1028" style="position:absolute;width:73152;height:12161;visibility:visible;mso-wrap-style:square;v-text-anchor:middle" o:gfxdata="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" stroked="f" strokeweight="1pt">
-                      <v:fill r:id="rId8" o:title="" recolor="t" rotate="t" type="frame"/>
+                      <v:fill r:id="rId9" o:title="" recolor="t" rotate="t" type="frame"/>
                     </v:rect>
                     <w10:wrap anchorx="page" anchory="page"/>
                   </v:group>
@@ -376,6 +377,7 @@
                                   <w:dataBinding w:prefixMappings="xmlns:ns0='http://schemas.microsoft.com/office/2006/coverPageProps' " w:xpath="/ns0:CoverPageProperties[1]/ns0:Abstract[1]" w:storeItemID="{55AF091B-3C7A-41E3-B477-F2FDAA23CFDA}"/>
                                   <w:text w:multiLine="1"/>
                                 </w:sdtPr>
+                                <w:sdtEndPr/>
                                 <w:sdtContent>
                                   <w:p>
                                     <w:pPr>
@@ -469,6 +471,7 @@
                             <w:dataBinding w:prefixMappings="xmlns:ns0='http://schemas.microsoft.com/office/2006/coverPageProps' " w:xpath="/ns0:CoverPageProperties[1]/ns0:Abstract[1]" w:storeItemID="{55AF091B-3C7A-41E3-B477-F2FDAA23CFDA}"/>
                             <w:text w:multiLine="1"/>
                           </w:sdtPr>
+                          <w:sdtEndPr/>
                           <w:sdtContent>
                             <w:p>
                               <w:pPr>
@@ -572,6 +575,9 @@
                                 <w:r>
                                   <w:t xml:space="preserve">Date: </w:t>
                                 </w:r>
+                                <w:r>
+                                  <w:t>22/04/2018</w:t>
+                                </w:r>
                               </w:p>
                             </w:txbxContent>
                           </wps:txbx>
@@ -614,6 +620,9 @@
                           </w:pPr>
                           <w:r>
                             <w:t xml:space="preserve">Date: </w:t>
+                          </w:r>
+                          <w:r>
+                            <w:t>22/04/2018</w:t>
                           </w:r>
                         </w:p>
                       </w:txbxContent>
@@ -732,6 +741,7 @@
                                   <w:dataBinding w:prefixMappings="xmlns:ns0='http://purl.org/dc/elements/1.1/' xmlns:ns1='http://schemas.openxmlformats.org/package/2006/metadata/core-properties' " w:xpath="/ns1:coreProperties[1]/ns0:subject[1]" w:storeItemID="{6C3C8BC8-F283-45AE-878A-BAB7291924A1}"/>
                                   <w:text/>
                                 </w:sdtPr>
+                                <w:sdtEndPr/>
                                 <w:sdtContent>
                                   <w:p>
                                     <w:pPr>
@@ -841,6 +851,7 @@
                             <w:dataBinding w:prefixMappings="xmlns:ns0='http://purl.org/dc/elements/1.1/' xmlns:ns1='http://schemas.openxmlformats.org/package/2006/metadata/core-properties' " w:xpath="/ns1:coreProperties[1]/ns0:subject[1]" w:storeItemID="{6C3C8BC8-F283-45AE-878A-BAB7291924A1}"/>
                             <w:text/>
                           </w:sdtPr>
+                          <w:sdtEndPr/>
                           <w:sdtContent>
                             <w:p>
                               <w:pPr>
@@ -888,8 +899,9 @@
     <w:p>
       <w:pPr>
         <w:pStyle w:val="Heading1"/>
-      </w:pPr>
-      <w:bookmarkStart w:id="0" w:name="_Toc504228619"/>
+        <w:spacing w:line="360" w:lineRule="auto"/>
+      </w:pPr>
+      <w:bookmarkStart w:id="0" w:name="_Toc511252814"/>
       <w:r>
         <w:lastRenderedPageBreak/>
         <w:t>Acknowledgements</w:t>
@@ -903,6 +915,13 @@
     </w:p>
     <w:sdt>
       <w:sdtPr>
+        <w:rPr>
+          <w:rFonts w:asciiTheme="minorHAnsi" w:eastAsiaTheme="minorHAnsi" w:hAnsiTheme="minorHAnsi" w:cstheme="minorBidi"/>
+          <w:color w:val="auto"/>
+          <w:sz w:val="22"/>
+          <w:szCs w:val="22"/>
+          <w:lang w:val="en-GB"/>
+        </w:rPr>
         <w:id w:val="-601112583"/>
         <w:docPartObj>
           <w:docPartGallery w:val="Table of Contents"/>
@@ -911,14 +930,9 @@
       </w:sdtPr>
       <w:sdtEndPr>
         <w:rPr>
-          <w:rFonts w:asciiTheme="minorHAnsi" w:eastAsiaTheme="minorHAnsi" w:hAnsiTheme="minorHAnsi" w:cstheme="minorBidi"/>
           <w:b/>
           <w:bCs/>
           <w:noProof/>
-          <w:color w:val="auto"/>
-          <w:sz w:val="22"/>
-          <w:szCs w:val="22"/>
-          <w:lang w:val="en-GB"/>
         </w:rPr>
       </w:sdtEndPr>
       <w:sdtContent>
@@ -927,12 +941,7 @@
             <w:pStyle w:val="TOCHeading"/>
           </w:pPr>
           <w:r>
-            <w:t>Con</w:t>
-          </w:r>
-          <w:bookmarkStart w:id="1" w:name="_GoBack"/>
-          <w:bookmarkEnd w:id="1"/>
-          <w:r>
-            <w:t>tents</w:t>
+            <w:t>Contents</w:t>
           </w:r>
         </w:p>
         <w:p>
@@ -956,13 +965,130 @@
           <w:r>
             <w:fldChar w:fldCharType="separate"/>
           </w:r>
-          <w:hyperlink w:anchor="_Toc504228619" w:history="1">
+          <w:bookmarkStart w:id="1" w:name="_GoBack"/>
+          <w:bookmarkEnd w:id="1"/>
+          <w:r>
+            <w:rPr>
+              <w:rStyle w:val="Hyperlink"/>
+              <w:noProof/>
+            </w:rPr>
+            <w:fldChar w:fldCharType="begin"/>
+          </w:r>
+          <w:r>
+            <w:rPr>
+              <w:rStyle w:val="Hyperlink"/>
+              <w:noProof/>
+            </w:rPr>
+            <w:instrText xml:space="preserve"> </w:instrText>
+          </w:r>
+          <w:r>
+            <w:rPr>
+              <w:noProof/>
+            </w:rPr>
+            <w:instrText>HYPERLINK \l "_Toc511252814"</w:instrText>
+          </w:r>
+          <w:r>
+            <w:rPr>
+              <w:rStyle w:val="Hyperlink"/>
+              <w:noProof/>
+            </w:rPr>
+            <w:instrText xml:space="preserve"> </w:instrText>
+          </w:r>
+          <w:r>
+            <w:rPr>
+              <w:rStyle w:val="Hyperlink"/>
+              <w:noProof/>
+            </w:rPr>
+          </w:r>
+          <w:r>
+            <w:rPr>
+              <w:rStyle w:val="Hyperlink"/>
+              <w:noProof/>
+            </w:rPr>
+            <w:fldChar w:fldCharType="separate"/>
+          </w:r>
+          <w:r>
+            <w:rPr>
+              <w:rStyle w:val="Hyperlink"/>
+              <w:noProof/>
+            </w:rPr>
+            <w:t>Acknowledgements</w:t>
+          </w:r>
+          <w:r>
+            <w:rPr>
+              <w:noProof/>
+              <w:webHidden/>
+            </w:rPr>
+            <w:tab/>
+          </w:r>
+          <w:r>
+            <w:rPr>
+              <w:noProof/>
+              <w:webHidden/>
+            </w:rPr>
+            <w:fldChar w:fldCharType="begin"/>
+          </w:r>
+          <w:r>
+            <w:rPr>
+              <w:noProof/>
+              <w:webHidden/>
+            </w:rPr>
+            <w:instrText xml:space="preserve"> PAGEREF _Toc511252814 \h </w:instrText>
+          </w:r>
+          <w:r>
+            <w:rPr>
+              <w:noProof/>
+              <w:webHidden/>
+            </w:rPr>
+          </w:r>
+          <w:r>
+            <w:rPr>
+              <w:noProof/>
+              <w:webHidden/>
+            </w:rPr>
+            <w:fldChar w:fldCharType="separate"/>
+          </w:r>
+          <w:r>
+            <w:rPr>
+              <w:noProof/>
+              <w:webHidden/>
+            </w:rPr>
+            <w:t>ii</w:t>
+          </w:r>
+          <w:r>
+            <w:rPr>
+              <w:noProof/>
+              <w:webHidden/>
+            </w:rPr>
+            <w:fldChar w:fldCharType="end"/>
+          </w:r>
+          <w:r>
+            <w:rPr>
+              <w:rStyle w:val="Hyperlink"/>
+              <w:noProof/>
+            </w:rPr>
+            <w:fldChar w:fldCharType="end"/>
+          </w:r>
+        </w:p>
+        <w:p>
+          <w:pPr>
+            <w:pStyle w:val="TOC1"/>
+            <w:tabs>
+              <w:tab w:val="right" w:leader="dot" w:pos="9016"/>
+            </w:tabs>
+            <w:rPr>
+              <w:rFonts w:eastAsiaTheme="minorEastAsia"/>
+              <w:noProof/>
+              <w:lang w:eastAsia="en-GB"/>
+            </w:rPr>
+          </w:pPr>
+          <w:hyperlink w:anchor="_Toc511252815" w:history="1">
             <w:r>
               <w:rPr>
                 <w:rStyle w:val="Hyperlink"/>
                 <w:noProof/>
               </w:rPr>
-              <w:t>Acknowledgements</w:t>
+              <w:t>1 Introduction</w:t>
             </w:r>
             <w:r>
               <w:rPr>
@@ -983,7 +1109,7 @@
                 <w:noProof/>
                 <w:webHidden/>
               </w:rPr>
-              <w:instrText xml:space="preserve"> PAGEREF _Toc504228619 \h </w:instrText>
+              <w:instrText xml:space="preserve"> PAGEREF _Toc511252815 \h </w:instrText>
             </w:r>
             <w:r>
               <w:rPr>
@@ -1004,6 +1130,356 @@
                 <w:webHidden/>
               </w:rPr>
               <w:t>1</w:t>
+            </w:r>
+            <w:r>
+              <w:rPr>
+                <w:noProof/>
+                <w:webHidden/>
+              </w:rPr>
+              <w:fldChar w:fldCharType="end"/>
+            </w:r>
+          </w:hyperlink>
+        </w:p>
+        <w:p>
+          <w:pPr>
+            <w:pStyle w:val="TOC2"/>
+            <w:tabs>
+              <w:tab w:val="right" w:leader="dot" w:pos="9016"/>
+            </w:tabs>
+            <w:rPr>
+              <w:rFonts w:eastAsiaTheme="minorEastAsia"/>
+              <w:noProof/>
+              <w:lang w:eastAsia="en-GB"/>
+            </w:rPr>
+          </w:pPr>
+          <w:hyperlink w:anchor="_Toc511252816" w:history="1">
+            <w:r>
+              <w:rPr>
+                <w:rStyle w:val="Hyperlink"/>
+                <w:noProof/>
+              </w:rPr>
+              <w:t>1.1 Background</w:t>
+            </w:r>
+            <w:r>
+              <w:rPr>
+                <w:noProof/>
+                <w:webHidden/>
+              </w:rPr>
+              <w:tab/>
+            </w:r>
+            <w:r>
+              <w:rPr>
+                <w:noProof/>
+                <w:webHidden/>
+              </w:rPr>
+              <w:fldChar w:fldCharType="begin"/>
+            </w:r>
+            <w:r>
+              <w:rPr>
+                <w:noProof/>
+                <w:webHidden/>
+              </w:rPr>
+              <w:instrText xml:space="preserve"> PAGEREF _Toc511252816 \h </w:instrText>
+            </w:r>
+            <w:r>
+              <w:rPr>
+                <w:noProof/>
+                <w:webHidden/>
+              </w:rPr>
+            </w:r>
+            <w:r>
+              <w:rPr>
+                <w:noProof/>
+                <w:webHidden/>
+              </w:rPr>
+              <w:fldChar w:fldCharType="separate"/>
+            </w:r>
+            <w:r>
+              <w:rPr>
+                <w:noProof/>
+                <w:webHidden/>
+              </w:rPr>
+              <w:t>1</w:t>
+            </w:r>
+            <w:r>
+              <w:rPr>
+                <w:noProof/>
+                <w:webHidden/>
+              </w:rPr>
+              <w:fldChar w:fldCharType="end"/>
+            </w:r>
+          </w:hyperlink>
+        </w:p>
+        <w:p>
+          <w:pPr>
+            <w:pStyle w:val="TOC2"/>
+            <w:tabs>
+              <w:tab w:val="right" w:leader="dot" w:pos="9016"/>
+            </w:tabs>
+            <w:rPr>
+              <w:rFonts w:eastAsiaTheme="minorEastAsia"/>
+              <w:noProof/>
+              <w:lang w:eastAsia="en-GB"/>
+            </w:rPr>
+          </w:pPr>
+          <w:hyperlink w:anchor="_Toc511252817" w:history="1">
+            <w:r>
+              <w:rPr>
+                <w:rStyle w:val="Hyperlink"/>
+                <w:noProof/>
+              </w:rPr>
+              <w:t>1.2 Project Aims</w:t>
+            </w:r>
+            <w:r>
+              <w:rPr>
+                <w:noProof/>
+                <w:webHidden/>
+              </w:rPr>
+              <w:tab/>
+            </w:r>
+            <w:r>
+              <w:rPr>
+                <w:noProof/>
+                <w:webHidden/>
+              </w:rPr>
+              <w:fldChar w:fldCharType="begin"/>
+            </w:r>
+            <w:r>
+              <w:rPr>
+                <w:noProof/>
+                <w:webHidden/>
+              </w:rPr>
+              <w:instrText xml:space="preserve"> PAGEREF _Toc511252817 \h </w:instrText>
+            </w:r>
+            <w:r>
+              <w:rPr>
+                <w:noProof/>
+                <w:webHidden/>
+              </w:rPr>
+            </w:r>
+            <w:r>
+              <w:rPr>
+                <w:noProof/>
+                <w:webHidden/>
+              </w:rPr>
+              <w:fldChar w:fldCharType="separate"/>
+            </w:r>
+            <w:r>
+              <w:rPr>
+                <w:noProof/>
+                <w:webHidden/>
+              </w:rPr>
+              <w:t>1</w:t>
+            </w:r>
+            <w:r>
+              <w:rPr>
+                <w:noProof/>
+                <w:webHidden/>
+              </w:rPr>
+              <w:fldChar w:fldCharType="end"/>
+            </w:r>
+          </w:hyperlink>
+        </w:p>
+        <w:p>
+          <w:pPr>
+            <w:pStyle w:val="TOC2"/>
+            <w:tabs>
+              <w:tab w:val="right" w:leader="dot" w:pos="9016"/>
+            </w:tabs>
+            <w:rPr>
+              <w:rFonts w:eastAsiaTheme="minorEastAsia"/>
+              <w:noProof/>
+              <w:lang w:eastAsia="en-GB"/>
+            </w:rPr>
+          </w:pPr>
+          <w:hyperlink w:anchor="_Toc511252818" w:history="1">
+            <w:r>
+              <w:rPr>
+                <w:rStyle w:val="Hyperlink"/>
+                <w:noProof/>
+              </w:rPr>
+              <w:t>1.3 Project Objectives</w:t>
+            </w:r>
+            <w:r>
+              <w:rPr>
+                <w:noProof/>
+                <w:webHidden/>
+              </w:rPr>
+              <w:tab/>
+            </w:r>
+            <w:r>
+              <w:rPr>
+                <w:noProof/>
+                <w:webHidden/>
+              </w:rPr>
+              <w:fldChar w:fldCharType="begin"/>
+            </w:r>
+            <w:r>
+              <w:rPr>
+                <w:noProof/>
+                <w:webHidden/>
+              </w:rPr>
+              <w:instrText xml:space="preserve"> PAGEREF _Toc511252818 \h </w:instrText>
+            </w:r>
+            <w:r>
+              <w:rPr>
+                <w:noProof/>
+                <w:webHidden/>
+              </w:rPr>
+            </w:r>
+            <w:r>
+              <w:rPr>
+                <w:noProof/>
+                <w:webHidden/>
+              </w:rPr>
+              <w:fldChar w:fldCharType="separate"/>
+            </w:r>
+            <w:r>
+              <w:rPr>
+                <w:noProof/>
+                <w:webHidden/>
+              </w:rPr>
+              <w:t>1</w:t>
+            </w:r>
+            <w:r>
+              <w:rPr>
+                <w:noProof/>
+                <w:webHidden/>
+              </w:rPr>
+              <w:fldChar w:fldCharType="end"/>
+            </w:r>
+          </w:hyperlink>
+        </w:p>
+        <w:p>
+          <w:pPr>
+            <w:pStyle w:val="TOC2"/>
+            <w:tabs>
+              <w:tab w:val="right" w:leader="dot" w:pos="9016"/>
+            </w:tabs>
+            <w:rPr>
+              <w:rFonts w:eastAsiaTheme="minorEastAsia"/>
+              <w:noProof/>
+              <w:lang w:eastAsia="en-GB"/>
+            </w:rPr>
+          </w:pPr>
+          <w:hyperlink w:anchor="_Toc511252819" w:history="1">
+            <w:r>
+              <w:rPr>
+                <w:rStyle w:val="Hyperlink"/>
+                <w:noProof/>
+              </w:rPr>
+              <w:t>1.4 Project Activities</w:t>
+            </w:r>
+            <w:r>
+              <w:rPr>
+                <w:noProof/>
+                <w:webHidden/>
+              </w:rPr>
+              <w:tab/>
+            </w:r>
+            <w:r>
+              <w:rPr>
+                <w:noProof/>
+                <w:webHidden/>
+              </w:rPr>
+              <w:fldChar w:fldCharType="begin"/>
+            </w:r>
+            <w:r>
+              <w:rPr>
+                <w:noProof/>
+                <w:webHidden/>
+              </w:rPr>
+              <w:instrText xml:space="preserve"> PAGEREF _Toc511252819 \h </w:instrText>
+            </w:r>
+            <w:r>
+              <w:rPr>
+                <w:noProof/>
+                <w:webHidden/>
+              </w:rPr>
+            </w:r>
+            <w:r>
+              <w:rPr>
+                <w:noProof/>
+                <w:webHidden/>
+              </w:rPr>
+              <w:fldChar w:fldCharType="separate"/>
+            </w:r>
+            <w:r>
+              <w:rPr>
+                <w:noProof/>
+                <w:webHidden/>
+              </w:rPr>
+              <w:t>2</w:t>
+            </w:r>
+            <w:r>
+              <w:rPr>
+                <w:noProof/>
+                <w:webHidden/>
+              </w:rPr>
+              <w:fldChar w:fldCharType="end"/>
+            </w:r>
+          </w:hyperlink>
+        </w:p>
+        <w:p>
+          <w:pPr>
+            <w:pStyle w:val="TOC2"/>
+            <w:tabs>
+              <w:tab w:val="right" w:leader="dot" w:pos="9016"/>
+            </w:tabs>
+            <w:rPr>
+              <w:rFonts w:eastAsiaTheme="minorEastAsia"/>
+              <w:noProof/>
+              <w:lang w:eastAsia="en-GB"/>
+            </w:rPr>
+          </w:pPr>
+          <w:hyperlink w:anchor="_Toc511252820" w:history="1">
+            <w:r>
+              <w:rPr>
+                <w:rStyle w:val="Hyperlink"/>
+                <w:noProof/>
+              </w:rPr>
+              <w:t>1.5 Outline of Dissertation Structure</w:t>
+            </w:r>
+            <w:r>
+              <w:rPr>
+                <w:noProof/>
+                <w:webHidden/>
+              </w:rPr>
+              <w:tab/>
+            </w:r>
+            <w:r>
+              <w:rPr>
+                <w:noProof/>
+                <w:webHidden/>
+              </w:rPr>
+              <w:fldChar w:fldCharType="begin"/>
+            </w:r>
+            <w:r>
+              <w:rPr>
+                <w:noProof/>
+                <w:webHidden/>
+              </w:rPr>
+              <w:instrText xml:space="preserve"> PAGEREF _Toc511252820 \h </w:instrText>
+            </w:r>
+            <w:r>
+              <w:rPr>
+                <w:noProof/>
+                <w:webHidden/>
+              </w:rPr>
+            </w:r>
+            <w:r>
+              <w:rPr>
+                <w:noProof/>
+                <w:webHidden/>
+              </w:rPr>
+              <w:fldChar w:fldCharType="separate"/>
+            </w:r>
+            <w:r>
+              <w:rPr>
+                <w:noProof/>
+                <w:webHidden/>
+              </w:rPr>
+              <w:t>2</w:t>
             </w:r>
             <w:r>
               <w:rPr>
@@ -1026,13 +1502,13 @@
               <w:lang w:eastAsia="en-GB"/>
             </w:rPr>
           </w:pPr>
-          <w:hyperlink w:anchor="_Toc504228620" w:history="1">
+          <w:hyperlink w:anchor="_Toc511252821" w:history="1">
             <w:r>
               <w:rPr>
                 <w:rStyle w:val="Hyperlink"/>
                 <w:noProof/>
               </w:rPr>
-              <w:t>Introduction</w:t>
+              <w:t>Review of Current Chatbots</w:t>
             </w:r>
             <w:r>
               <w:rPr>
@@ -1053,7 +1529,7 @@
                 <w:noProof/>
                 <w:webHidden/>
               </w:rPr>
-              <w:instrText xml:space="preserve"> PAGEREF _Toc504228620 \h </w:instrText>
+              <w:instrText xml:space="preserve"> PAGEREF _Toc511252821 \h </w:instrText>
             </w:r>
             <w:r>
               <w:rPr>
@@ -1073,279 +1549,7 @@
                 <w:noProof/>
                 <w:webHidden/>
               </w:rPr>
-              <w:t>3</w:t>
-            </w:r>
-            <w:r>
-              <w:rPr>
-                <w:noProof/>
-                <w:webHidden/>
-              </w:rPr>
-              <w:fldChar w:fldCharType="end"/>
-            </w:r>
-          </w:hyperlink>
-        </w:p>
-        <w:p>
-          <w:pPr>
-            <w:pStyle w:val="TOC2"/>
-            <w:tabs>
-              <w:tab w:val="right" w:leader="dot" w:pos="9016"/>
-            </w:tabs>
-            <w:rPr>
-              <w:noProof/>
-            </w:rPr>
-          </w:pPr>
-          <w:hyperlink w:anchor="_Toc504228621" w:history="1">
-            <w:r>
-              <w:rPr>
-                <w:rStyle w:val="Hyperlink"/>
-                <w:noProof/>
-              </w:rPr>
-              <w:t>Brief Background</w:t>
-            </w:r>
-            <w:r>
-              <w:rPr>
-                <w:noProof/>
-                <w:webHidden/>
-              </w:rPr>
-              <w:tab/>
-            </w:r>
-            <w:r>
-              <w:rPr>
-                <w:noProof/>
-                <w:webHidden/>
-              </w:rPr>
-              <w:fldChar w:fldCharType="begin"/>
-            </w:r>
-            <w:r>
-              <w:rPr>
-                <w:noProof/>
-                <w:webHidden/>
-              </w:rPr>
-              <w:instrText xml:space="preserve"> PAGEREF _Toc504228621 \h </w:instrText>
-            </w:r>
-            <w:r>
-              <w:rPr>
-                <w:noProof/>
-                <w:webHidden/>
-              </w:rPr>
-            </w:r>
-            <w:r>
-              <w:rPr>
-                <w:noProof/>
-                <w:webHidden/>
-              </w:rPr>
-              <w:fldChar w:fldCharType="separate"/>
-            </w:r>
-            <w:r>
-              <w:rPr>
-                <w:noProof/>
-                <w:webHidden/>
-              </w:rPr>
-              <w:t>3</w:t>
-            </w:r>
-            <w:r>
-              <w:rPr>
-                <w:noProof/>
-                <w:webHidden/>
-              </w:rPr>
-              <w:fldChar w:fldCharType="end"/>
-            </w:r>
-          </w:hyperlink>
-        </w:p>
-        <w:p>
-          <w:pPr>
-            <w:pStyle w:val="TOC2"/>
-            <w:tabs>
-              <w:tab w:val="right" w:leader="dot" w:pos="9016"/>
-            </w:tabs>
-            <w:rPr>
-              <w:noProof/>
-            </w:rPr>
-          </w:pPr>
-          <w:hyperlink w:anchor="_Toc504228622" w:history="1">
-            <w:r>
-              <w:rPr>
-                <w:rStyle w:val="Hyperlink"/>
-                <w:noProof/>
-              </w:rPr>
-              <w:t>Project Aims</w:t>
-            </w:r>
-            <w:r>
-              <w:rPr>
-                <w:noProof/>
-                <w:webHidden/>
-              </w:rPr>
-              <w:tab/>
-            </w:r>
-            <w:r>
-              <w:rPr>
-                <w:noProof/>
-                <w:webHidden/>
-              </w:rPr>
-              <w:fldChar w:fldCharType="begin"/>
-            </w:r>
-            <w:r>
-              <w:rPr>
-                <w:noProof/>
-                <w:webHidden/>
-              </w:rPr>
-              <w:instrText xml:space="preserve"> PAGEREF _Toc504228622 \h </w:instrText>
-            </w:r>
-            <w:r>
-              <w:rPr>
-                <w:noProof/>
-                <w:webHidden/>
-              </w:rPr>
-            </w:r>
-            <w:r>
-              <w:rPr>
-                <w:noProof/>
-                <w:webHidden/>
-              </w:rPr>
-              <w:fldChar w:fldCharType="separate"/>
-            </w:r>
-            <w:r>
-              <w:rPr>
-                <w:noProof/>
-                <w:webHidden/>
-              </w:rPr>
-              <w:t>3</w:t>
-            </w:r>
-            <w:r>
-              <w:rPr>
-                <w:noProof/>
-                <w:webHidden/>
-              </w:rPr>
-              <w:fldChar w:fldCharType="end"/>
-            </w:r>
-          </w:hyperlink>
-        </w:p>
-        <w:p>
-          <w:pPr>
-            <w:pStyle w:val="TOC2"/>
-            <w:tabs>
-              <w:tab w:val="right" w:leader="dot" w:pos="9016"/>
-            </w:tabs>
-            <w:rPr>
-              <w:noProof/>
-            </w:rPr>
-          </w:pPr>
-          <w:hyperlink w:anchor="_Toc504228623" w:history="1">
-            <w:r>
-              <w:rPr>
-                <w:rStyle w:val="Hyperlink"/>
-                <w:noProof/>
-              </w:rPr>
-              <w:t>Project Objectives</w:t>
-            </w:r>
-            <w:r>
-              <w:rPr>
-                <w:noProof/>
-                <w:webHidden/>
-              </w:rPr>
-              <w:tab/>
-            </w:r>
-            <w:r>
-              <w:rPr>
-                <w:noProof/>
-                <w:webHidden/>
-              </w:rPr>
-              <w:fldChar w:fldCharType="begin"/>
-            </w:r>
-            <w:r>
-              <w:rPr>
-                <w:noProof/>
-                <w:webHidden/>
-              </w:rPr>
-              <w:instrText xml:space="preserve"> PAGEREF _Toc504228623 \h </w:instrText>
-            </w:r>
-            <w:r>
-              <w:rPr>
-                <w:noProof/>
-                <w:webHidden/>
-              </w:rPr>
-            </w:r>
-            <w:r>
-              <w:rPr>
-                <w:noProof/>
-                <w:webHidden/>
-              </w:rPr>
-              <w:fldChar w:fldCharType="separate"/>
-            </w:r>
-            <w:r>
-              <w:rPr>
-                <w:noProof/>
-                <w:webHidden/>
-              </w:rPr>
-              <w:t>3</w:t>
-            </w:r>
-            <w:r>
-              <w:rPr>
-                <w:noProof/>
-                <w:webHidden/>
-              </w:rPr>
-              <w:fldChar w:fldCharType="end"/>
-            </w:r>
-          </w:hyperlink>
-        </w:p>
-        <w:p>
-          <w:pPr>
-            <w:pStyle w:val="TOC2"/>
-            <w:tabs>
-              <w:tab w:val="right" w:leader="dot" w:pos="9016"/>
-            </w:tabs>
-            <w:rPr>
-              <w:noProof/>
-            </w:rPr>
-          </w:pPr>
-          <w:hyperlink w:anchor="_Toc504228624" w:history="1">
-            <w:r>
-              <w:rPr>
-                <w:rStyle w:val="Hyperlink"/>
-                <w:noProof/>
-              </w:rPr>
-              <w:t>Outline of Dissertation Structure</w:t>
-            </w:r>
-            <w:r>
-              <w:rPr>
-                <w:noProof/>
-                <w:webHidden/>
-              </w:rPr>
-              <w:tab/>
-            </w:r>
-            <w:r>
-              <w:rPr>
-                <w:noProof/>
-                <w:webHidden/>
-              </w:rPr>
-              <w:fldChar w:fldCharType="begin"/>
-            </w:r>
-            <w:r>
-              <w:rPr>
-                <w:noProof/>
-                <w:webHidden/>
-              </w:rPr>
-              <w:instrText xml:space="preserve"> PAGEREF _Toc504228624 \h </w:instrText>
-            </w:r>
-            <w:r>
-              <w:rPr>
-                <w:noProof/>
-                <w:webHidden/>
-              </w:rPr>
-            </w:r>
-            <w:r>
-              <w:rPr>
-                <w:noProof/>
-                <w:webHidden/>
-              </w:rPr>
-              <w:fldChar w:fldCharType="separate"/>
-            </w:r>
-            <w:r>
-              <w:rPr>
-                <w:noProof/>
-                <w:webHidden/>
-              </w:rPr>
-              <w:t>3</w:t>
+              <w:t>4</w:t>
             </w:r>
             <w:r>
               <w:rPr>
@@ -1368,13 +1572,13 @@
               <w:lang w:eastAsia="en-GB"/>
             </w:rPr>
           </w:pPr>
-          <w:hyperlink w:anchor="_Toc504228625" w:history="1">
+          <w:hyperlink w:anchor="_Toc511252822" w:history="1">
             <w:r>
               <w:rPr>
                 <w:rStyle w:val="Hyperlink"/>
                 <w:noProof/>
               </w:rPr>
-              <w:t>Literature Review/Technical Background</w:t>
+              <w:t>Technical Background</w:t>
             </w:r>
             <w:r>
               <w:rPr>
@@ -1395,7 +1599,7 @@
                 <w:noProof/>
                 <w:webHidden/>
               </w:rPr>
-              <w:instrText xml:space="preserve"> PAGEREF _Toc504228625 \h </w:instrText>
+              <w:instrText xml:space="preserve"> PAGEREF _Toc511252822 \h </w:instrText>
             </w:r>
             <w:r>
               <w:rPr>
@@ -1415,7 +1619,7 @@
                 <w:noProof/>
                 <w:webHidden/>
               </w:rPr>
-              <w:t>3</w:t>
+              <w:t>4</w:t>
             </w:r>
             <w:r>
               <w:rPr>
@@ -1438,13 +1642,13 @@
               <w:lang w:eastAsia="en-GB"/>
             </w:rPr>
           </w:pPr>
-          <w:hyperlink w:anchor="_Toc504228626" w:history="1">
+          <w:hyperlink w:anchor="_Toc511252823" w:history="1">
             <w:r>
               <w:rPr>
                 <w:rStyle w:val="Hyperlink"/>
                 <w:noProof/>
               </w:rPr>
-              <w:t>Requirements Gathering &amp; Analysis</w:t>
+              <w:t>Development Lifecycle</w:t>
             </w:r>
             <w:r>
               <w:rPr>
@@ -1465,7 +1669,7 @@
                 <w:noProof/>
                 <w:webHidden/>
               </w:rPr>
-              <w:instrText xml:space="preserve"> PAGEREF _Toc504228626 \h </w:instrText>
+              <w:instrText xml:space="preserve"> PAGEREF _Toc511252823 \h </w:instrText>
             </w:r>
             <w:r>
               <w:rPr>
@@ -1485,143 +1689,7 @@
                 <w:noProof/>
                 <w:webHidden/>
               </w:rPr>
-              <w:t>3</w:t>
-            </w:r>
-            <w:r>
-              <w:rPr>
-                <w:noProof/>
-                <w:webHidden/>
-              </w:rPr>
-              <w:fldChar w:fldCharType="end"/>
-            </w:r>
-          </w:hyperlink>
-        </w:p>
-        <w:p>
-          <w:pPr>
-            <w:pStyle w:val="TOC2"/>
-            <w:tabs>
-              <w:tab w:val="right" w:leader="dot" w:pos="9016"/>
-            </w:tabs>
-            <w:rPr>
-              <w:noProof/>
-            </w:rPr>
-          </w:pPr>
-          <w:hyperlink w:anchor="_Toc504228627" w:history="1">
-            <w:r>
-              <w:rPr>
-                <w:rStyle w:val="Hyperlink"/>
-                <w:noProof/>
-              </w:rPr>
-              <w:t>Requirements Gathering</w:t>
-            </w:r>
-            <w:r>
-              <w:rPr>
-                <w:noProof/>
-                <w:webHidden/>
-              </w:rPr>
-              <w:tab/>
-            </w:r>
-            <w:r>
-              <w:rPr>
-                <w:noProof/>
-                <w:webHidden/>
-              </w:rPr>
-              <w:fldChar w:fldCharType="begin"/>
-            </w:r>
-            <w:r>
-              <w:rPr>
-                <w:noProof/>
-                <w:webHidden/>
-              </w:rPr>
-              <w:instrText xml:space="preserve"> PAGEREF _Toc504228627 \h </w:instrText>
-            </w:r>
-            <w:r>
-              <w:rPr>
-                <w:noProof/>
-                <w:webHidden/>
-              </w:rPr>
-            </w:r>
-            <w:r>
-              <w:rPr>
-                <w:noProof/>
-                <w:webHidden/>
-              </w:rPr>
-              <w:fldChar w:fldCharType="separate"/>
-            </w:r>
-            <w:r>
-              <w:rPr>
-                <w:noProof/>
-                <w:webHidden/>
-              </w:rPr>
-              <w:t>3</w:t>
-            </w:r>
-            <w:r>
-              <w:rPr>
-                <w:noProof/>
-                <w:webHidden/>
-              </w:rPr>
-              <w:fldChar w:fldCharType="end"/>
-            </w:r>
-          </w:hyperlink>
-        </w:p>
-        <w:p>
-          <w:pPr>
-            <w:pStyle w:val="TOC2"/>
-            <w:tabs>
-              <w:tab w:val="right" w:leader="dot" w:pos="9016"/>
-            </w:tabs>
-            <w:rPr>
-              <w:noProof/>
-            </w:rPr>
-          </w:pPr>
-          <w:hyperlink w:anchor="_Toc504228628" w:history="1">
-            <w:r>
-              <w:rPr>
-                <w:rStyle w:val="Hyperlink"/>
-                <w:noProof/>
-              </w:rPr>
-              <w:t>Analysis</w:t>
-            </w:r>
-            <w:r>
-              <w:rPr>
-                <w:noProof/>
-                <w:webHidden/>
-              </w:rPr>
-              <w:tab/>
-            </w:r>
-            <w:r>
-              <w:rPr>
-                <w:noProof/>
-                <w:webHidden/>
-              </w:rPr>
-              <w:fldChar w:fldCharType="begin"/>
-            </w:r>
-            <w:r>
-              <w:rPr>
-                <w:noProof/>
-                <w:webHidden/>
-              </w:rPr>
-              <w:instrText xml:space="preserve"> PAGEREF _Toc504228628 \h </w:instrText>
-            </w:r>
-            <w:r>
-              <w:rPr>
-                <w:noProof/>
-                <w:webHidden/>
-              </w:rPr>
-            </w:r>
-            <w:r>
-              <w:rPr>
-                <w:noProof/>
-                <w:webHidden/>
-              </w:rPr>
-              <w:fldChar w:fldCharType="separate"/>
-            </w:r>
-            <w:r>
-              <w:rPr>
-                <w:noProof/>
-                <w:webHidden/>
-              </w:rPr>
-              <w:t>3</w:t>
+              <w:t>4</w:t>
             </w:r>
             <w:r>
               <w:rPr>
@@ -1644,13 +1712,13 @@
               <w:lang w:eastAsia="en-GB"/>
             </w:rPr>
           </w:pPr>
-          <w:hyperlink w:anchor="_Toc504228629" w:history="1">
+          <w:hyperlink w:anchor="_Toc511252824" w:history="1">
             <w:r>
               <w:rPr>
                 <w:rStyle w:val="Hyperlink"/>
                 <w:noProof/>
               </w:rPr>
-              <w:t>Design</w:t>
+              <w:t>Requirements Gathering &amp; Analysis</w:t>
             </w:r>
             <w:r>
               <w:rPr>
@@ -1671,7 +1739,7 @@
                 <w:noProof/>
                 <w:webHidden/>
               </w:rPr>
-              <w:instrText xml:space="preserve"> PAGEREF _Toc504228629 \h </w:instrText>
+              <w:instrText xml:space="preserve"> PAGEREF _Toc511252824 \h </w:instrText>
             </w:r>
             <w:r>
               <w:rPr>
@@ -1691,7 +1759,147 @@
                 <w:noProof/>
                 <w:webHidden/>
               </w:rPr>
-              <w:t>3</w:t>
+              <w:t>4</w:t>
+            </w:r>
+            <w:r>
+              <w:rPr>
+                <w:noProof/>
+                <w:webHidden/>
+              </w:rPr>
+              <w:fldChar w:fldCharType="end"/>
+            </w:r>
+          </w:hyperlink>
+        </w:p>
+        <w:p>
+          <w:pPr>
+            <w:pStyle w:val="TOC2"/>
+            <w:tabs>
+              <w:tab w:val="right" w:leader="dot" w:pos="9016"/>
+            </w:tabs>
+            <w:rPr>
+              <w:rFonts w:eastAsiaTheme="minorEastAsia"/>
+              <w:noProof/>
+              <w:lang w:eastAsia="en-GB"/>
+            </w:rPr>
+          </w:pPr>
+          <w:hyperlink w:anchor="_Toc511252825" w:history="1">
+            <w:r>
+              <w:rPr>
+                <w:rStyle w:val="Hyperlink"/>
+                <w:noProof/>
+              </w:rPr>
+              <w:t>Requirements Gathering</w:t>
+            </w:r>
+            <w:r>
+              <w:rPr>
+                <w:noProof/>
+                <w:webHidden/>
+              </w:rPr>
+              <w:tab/>
+            </w:r>
+            <w:r>
+              <w:rPr>
+                <w:noProof/>
+                <w:webHidden/>
+              </w:rPr>
+              <w:fldChar w:fldCharType="begin"/>
+            </w:r>
+            <w:r>
+              <w:rPr>
+                <w:noProof/>
+                <w:webHidden/>
+              </w:rPr>
+              <w:instrText xml:space="preserve"> PAGEREF _Toc511252825 \h </w:instrText>
+            </w:r>
+            <w:r>
+              <w:rPr>
+                <w:noProof/>
+                <w:webHidden/>
+              </w:rPr>
+            </w:r>
+            <w:r>
+              <w:rPr>
+                <w:noProof/>
+                <w:webHidden/>
+              </w:rPr>
+              <w:fldChar w:fldCharType="separate"/>
+            </w:r>
+            <w:r>
+              <w:rPr>
+                <w:noProof/>
+                <w:webHidden/>
+              </w:rPr>
+              <w:t>4</w:t>
+            </w:r>
+            <w:r>
+              <w:rPr>
+                <w:noProof/>
+                <w:webHidden/>
+              </w:rPr>
+              <w:fldChar w:fldCharType="end"/>
+            </w:r>
+          </w:hyperlink>
+        </w:p>
+        <w:p>
+          <w:pPr>
+            <w:pStyle w:val="TOC2"/>
+            <w:tabs>
+              <w:tab w:val="right" w:leader="dot" w:pos="9016"/>
+            </w:tabs>
+            <w:rPr>
+              <w:rFonts w:eastAsiaTheme="minorEastAsia"/>
+              <w:noProof/>
+              <w:lang w:eastAsia="en-GB"/>
+            </w:rPr>
+          </w:pPr>
+          <w:hyperlink w:anchor="_Toc511252826" w:history="1">
+            <w:r>
+              <w:rPr>
+                <w:rStyle w:val="Hyperlink"/>
+                <w:noProof/>
+              </w:rPr>
+              <w:t>Analysis</w:t>
+            </w:r>
+            <w:r>
+              <w:rPr>
+                <w:noProof/>
+                <w:webHidden/>
+              </w:rPr>
+              <w:tab/>
+            </w:r>
+            <w:r>
+              <w:rPr>
+                <w:noProof/>
+                <w:webHidden/>
+              </w:rPr>
+              <w:fldChar w:fldCharType="begin"/>
+            </w:r>
+            <w:r>
+              <w:rPr>
+                <w:noProof/>
+                <w:webHidden/>
+              </w:rPr>
+              <w:instrText xml:space="preserve"> PAGEREF _Toc511252826 \h </w:instrText>
+            </w:r>
+            <w:r>
+              <w:rPr>
+                <w:noProof/>
+                <w:webHidden/>
+              </w:rPr>
+            </w:r>
+            <w:r>
+              <w:rPr>
+                <w:noProof/>
+                <w:webHidden/>
+              </w:rPr>
+              <w:fldChar w:fldCharType="separate"/>
+            </w:r>
+            <w:r>
+              <w:rPr>
+                <w:noProof/>
+                <w:webHidden/>
+              </w:rPr>
+              <w:t>4</w:t>
             </w:r>
             <w:r>
               <w:rPr>
@@ -1714,13 +1922,13 @@
               <w:lang w:eastAsia="en-GB"/>
             </w:rPr>
           </w:pPr>
-          <w:hyperlink w:anchor="_Toc504228630" w:history="1">
+          <w:hyperlink w:anchor="_Toc511252827" w:history="1">
             <w:r>
               <w:rPr>
                 <w:rStyle w:val="Hyperlink"/>
                 <w:noProof/>
               </w:rPr>
-              <w:t>Implementation</w:t>
+              <w:t>Design</w:t>
             </w:r>
             <w:r>
               <w:rPr>
@@ -1741,7 +1949,7 @@
                 <w:noProof/>
                 <w:webHidden/>
               </w:rPr>
-              <w:instrText xml:space="preserve"> PAGEREF _Toc504228630 \h </w:instrText>
+              <w:instrText xml:space="preserve"> PAGEREF _Toc511252827 \h </w:instrText>
             </w:r>
             <w:r>
               <w:rPr>
@@ -1761,211 +1969,7 @@
                 <w:noProof/>
                 <w:webHidden/>
               </w:rPr>
-              <w:t>3</w:t>
-            </w:r>
-            <w:r>
-              <w:rPr>
-                <w:noProof/>
-                <w:webHidden/>
-              </w:rPr>
-              <w:fldChar w:fldCharType="end"/>
-            </w:r>
-          </w:hyperlink>
-        </w:p>
-        <w:p>
-          <w:pPr>
-            <w:pStyle w:val="TOC2"/>
-            <w:tabs>
-              <w:tab w:val="right" w:leader="dot" w:pos="9016"/>
-            </w:tabs>
-            <w:rPr>
-              <w:noProof/>
-            </w:rPr>
-          </w:pPr>
-          <w:hyperlink w:anchor="_Toc504228631" w:history="1">
-            <w:r>
-              <w:rPr>
-                <w:rStyle w:val="Hyperlink"/>
-                <w:noProof/>
-              </w:rPr>
-              <w:t>System Architecture</w:t>
-            </w:r>
-            <w:r>
-              <w:rPr>
-                <w:noProof/>
-                <w:webHidden/>
-              </w:rPr>
-              <w:tab/>
-            </w:r>
-            <w:r>
-              <w:rPr>
-                <w:noProof/>
-                <w:webHidden/>
-              </w:rPr>
-              <w:fldChar w:fldCharType="begin"/>
-            </w:r>
-            <w:r>
-              <w:rPr>
-                <w:noProof/>
-                <w:webHidden/>
-              </w:rPr>
-              <w:instrText xml:space="preserve"> PAGEREF _Toc504228631 \h </w:instrText>
-            </w:r>
-            <w:r>
-              <w:rPr>
-                <w:noProof/>
-                <w:webHidden/>
-              </w:rPr>
-            </w:r>
-            <w:r>
-              <w:rPr>
-                <w:noProof/>
-                <w:webHidden/>
-              </w:rPr>
-              <w:fldChar w:fldCharType="separate"/>
-            </w:r>
-            <w:r>
-              <w:rPr>
-                <w:noProof/>
-                <w:webHidden/>
-              </w:rPr>
-              <w:t>3</w:t>
-            </w:r>
-            <w:r>
-              <w:rPr>
-                <w:noProof/>
-                <w:webHidden/>
-              </w:rPr>
-              <w:fldChar w:fldCharType="end"/>
-            </w:r>
-          </w:hyperlink>
-        </w:p>
-        <w:p>
-          <w:pPr>
-            <w:pStyle w:val="TOC2"/>
-            <w:tabs>
-              <w:tab w:val="right" w:leader="dot" w:pos="9016"/>
-            </w:tabs>
-            <w:rPr>
-              <w:noProof/>
-            </w:rPr>
-          </w:pPr>
-          <w:hyperlink w:anchor="_Toc504228632" w:history="1">
-            <w:r>
-              <w:rPr>
-                <w:rStyle w:val="Hyperlink"/>
-                <w:noProof/>
-              </w:rPr>
-              <w:t>Detail code</w:t>
-            </w:r>
-            <w:r>
-              <w:rPr>
-                <w:noProof/>
-                <w:webHidden/>
-              </w:rPr>
-              <w:tab/>
-            </w:r>
-            <w:r>
-              <w:rPr>
-                <w:noProof/>
-                <w:webHidden/>
-              </w:rPr>
-              <w:fldChar w:fldCharType="begin"/>
-            </w:r>
-            <w:r>
-              <w:rPr>
-                <w:noProof/>
-                <w:webHidden/>
-              </w:rPr>
-              <w:instrText xml:space="preserve"> PAGEREF _Toc504228632 \h </w:instrText>
-            </w:r>
-            <w:r>
-              <w:rPr>
-                <w:noProof/>
-                <w:webHidden/>
-              </w:rPr>
-            </w:r>
-            <w:r>
-              <w:rPr>
-                <w:noProof/>
-                <w:webHidden/>
-              </w:rPr>
-              <w:fldChar w:fldCharType="separate"/>
-            </w:r>
-            <w:r>
-              <w:rPr>
-                <w:noProof/>
-                <w:webHidden/>
-              </w:rPr>
-              <w:t>3</w:t>
-            </w:r>
-            <w:r>
-              <w:rPr>
-                <w:noProof/>
-                <w:webHidden/>
-              </w:rPr>
-              <w:fldChar w:fldCharType="end"/>
-            </w:r>
-          </w:hyperlink>
-        </w:p>
-        <w:p>
-          <w:pPr>
-            <w:pStyle w:val="TOC2"/>
-            <w:tabs>
-              <w:tab w:val="right" w:leader="dot" w:pos="9016"/>
-            </w:tabs>
-            <w:rPr>
-              <w:noProof/>
-            </w:rPr>
-          </w:pPr>
-          <w:hyperlink w:anchor="_Toc504228633" w:history="1">
-            <w:r>
-              <w:rPr>
-                <w:rStyle w:val="Hyperlink"/>
-                <w:noProof/>
-              </w:rPr>
-              <w:t>Challenges Encountered and Associated Solutions</w:t>
-            </w:r>
-            <w:r>
-              <w:rPr>
-                <w:noProof/>
-                <w:webHidden/>
-              </w:rPr>
-              <w:tab/>
-            </w:r>
-            <w:r>
-              <w:rPr>
-                <w:noProof/>
-                <w:webHidden/>
-              </w:rPr>
-              <w:fldChar w:fldCharType="begin"/>
-            </w:r>
-            <w:r>
-              <w:rPr>
-                <w:noProof/>
-                <w:webHidden/>
-              </w:rPr>
-              <w:instrText xml:space="preserve"> PAGEREF _Toc504228633 \h </w:instrText>
-            </w:r>
-            <w:r>
-              <w:rPr>
-                <w:noProof/>
-                <w:webHidden/>
-              </w:rPr>
-            </w:r>
-            <w:r>
-              <w:rPr>
-                <w:noProof/>
-                <w:webHidden/>
-              </w:rPr>
-              <w:fldChar w:fldCharType="separate"/>
-            </w:r>
-            <w:r>
-              <w:rPr>
-                <w:noProof/>
-                <w:webHidden/>
-              </w:rPr>
-              <w:t>3</w:t>
+              <w:t>4</w:t>
             </w:r>
             <w:r>
               <w:rPr>
@@ -1988,13 +1992,13 @@
               <w:lang w:eastAsia="en-GB"/>
             </w:rPr>
           </w:pPr>
-          <w:hyperlink w:anchor="_Toc504228634" w:history="1">
+          <w:hyperlink w:anchor="_Toc511252828" w:history="1">
             <w:r>
               <w:rPr>
                 <w:rStyle w:val="Hyperlink"/>
                 <w:noProof/>
               </w:rPr>
-              <w:t>Testing and Evaluation</w:t>
+              <w:t>Implementation</w:t>
             </w:r>
             <w:r>
               <w:rPr>
@@ -2015,7 +2019,7 @@
                 <w:noProof/>
                 <w:webHidden/>
               </w:rPr>
-              <w:instrText xml:space="preserve"> PAGEREF _Toc504228634 \h </w:instrText>
+              <w:instrText xml:space="preserve"> PAGEREF _Toc511252828 \h </w:instrText>
             </w:r>
             <w:r>
               <w:rPr>
@@ -2035,7 +2039,147 @@
                 <w:noProof/>
                 <w:webHidden/>
               </w:rPr>
-              <w:t>3</w:t>
+              <w:t>4</w:t>
+            </w:r>
+            <w:r>
+              <w:rPr>
+                <w:noProof/>
+                <w:webHidden/>
+              </w:rPr>
+              <w:fldChar w:fldCharType="end"/>
+            </w:r>
+          </w:hyperlink>
+        </w:p>
+        <w:p>
+          <w:pPr>
+            <w:pStyle w:val="TOC2"/>
+            <w:tabs>
+              <w:tab w:val="right" w:leader="dot" w:pos="9016"/>
+            </w:tabs>
+            <w:rPr>
+              <w:rFonts w:eastAsiaTheme="minorEastAsia"/>
+              <w:noProof/>
+              <w:lang w:eastAsia="en-GB"/>
+            </w:rPr>
+          </w:pPr>
+          <w:hyperlink w:anchor="_Toc511252829" w:history="1">
+            <w:r>
+              <w:rPr>
+                <w:rStyle w:val="Hyperlink"/>
+                <w:noProof/>
+              </w:rPr>
+              <w:t>System Architecture</w:t>
+            </w:r>
+            <w:r>
+              <w:rPr>
+                <w:noProof/>
+                <w:webHidden/>
+              </w:rPr>
+              <w:tab/>
+            </w:r>
+            <w:r>
+              <w:rPr>
+                <w:noProof/>
+                <w:webHidden/>
+              </w:rPr>
+              <w:fldChar w:fldCharType="begin"/>
+            </w:r>
+            <w:r>
+              <w:rPr>
+                <w:noProof/>
+                <w:webHidden/>
+              </w:rPr>
+              <w:instrText xml:space="preserve"> PAGEREF _Toc511252829 \h </w:instrText>
+            </w:r>
+            <w:r>
+              <w:rPr>
+                <w:noProof/>
+                <w:webHidden/>
+              </w:rPr>
+            </w:r>
+            <w:r>
+              <w:rPr>
+                <w:noProof/>
+                <w:webHidden/>
+              </w:rPr>
+              <w:fldChar w:fldCharType="separate"/>
+            </w:r>
+            <w:r>
+              <w:rPr>
+                <w:noProof/>
+                <w:webHidden/>
+              </w:rPr>
+              <w:t>4</w:t>
+            </w:r>
+            <w:r>
+              <w:rPr>
+                <w:noProof/>
+                <w:webHidden/>
+              </w:rPr>
+              <w:fldChar w:fldCharType="end"/>
+            </w:r>
+          </w:hyperlink>
+        </w:p>
+        <w:p>
+          <w:pPr>
+            <w:pStyle w:val="TOC2"/>
+            <w:tabs>
+              <w:tab w:val="right" w:leader="dot" w:pos="9016"/>
+            </w:tabs>
+            <w:rPr>
+              <w:rFonts w:eastAsiaTheme="minorEastAsia"/>
+              <w:noProof/>
+              <w:lang w:eastAsia="en-GB"/>
+            </w:rPr>
+          </w:pPr>
+          <w:hyperlink w:anchor="_Toc511252830" w:history="1">
+            <w:r>
+              <w:rPr>
+                <w:rStyle w:val="Hyperlink"/>
+                <w:noProof/>
+              </w:rPr>
+              <w:t>Detail code</w:t>
+            </w:r>
+            <w:r>
+              <w:rPr>
+                <w:noProof/>
+                <w:webHidden/>
+              </w:rPr>
+              <w:tab/>
+            </w:r>
+            <w:r>
+              <w:rPr>
+                <w:noProof/>
+                <w:webHidden/>
+              </w:rPr>
+              <w:fldChar w:fldCharType="begin"/>
+            </w:r>
+            <w:r>
+              <w:rPr>
+                <w:noProof/>
+                <w:webHidden/>
+              </w:rPr>
+              <w:instrText xml:space="preserve"> PAGEREF _Toc511252830 \h </w:instrText>
+            </w:r>
+            <w:r>
+              <w:rPr>
+                <w:noProof/>
+                <w:webHidden/>
+              </w:rPr>
+            </w:r>
+            <w:r>
+              <w:rPr>
+                <w:noProof/>
+                <w:webHidden/>
+              </w:rPr>
+              <w:fldChar w:fldCharType="separate"/>
+            </w:r>
+            <w:r>
+              <w:rPr>
+                <w:noProof/>
+                <w:webHidden/>
+              </w:rPr>
+              <w:t>4</w:t>
             </w:r>
             <w:r>
               <w:rPr>
@@ -2058,13 +2202,13 @@
               <w:lang w:eastAsia="en-GB"/>
             </w:rPr>
           </w:pPr>
-          <w:hyperlink w:anchor="_Toc504228635" w:history="1">
+          <w:hyperlink w:anchor="_Toc511252831" w:history="1">
             <w:r>
               <w:rPr>
                 <w:rStyle w:val="Hyperlink"/>
                 <w:noProof/>
               </w:rPr>
-              <w:t>Results</w:t>
+              <w:t>Challenges and Solutions</w:t>
             </w:r>
             <w:r>
               <w:rPr>
@@ -2085,7 +2229,7 @@
                 <w:noProof/>
                 <w:webHidden/>
               </w:rPr>
-              <w:instrText xml:space="preserve"> PAGEREF _Toc504228635 \h </w:instrText>
+              <w:instrText xml:space="preserve"> PAGEREF _Toc511252831 \h </w:instrText>
             </w:r>
             <w:r>
               <w:rPr>
@@ -2105,7 +2249,7 @@
                 <w:noProof/>
                 <w:webHidden/>
               </w:rPr>
-              <w:t>3</w:t>
+              <w:t>4</w:t>
             </w:r>
             <w:r>
               <w:rPr>
@@ -2128,13 +2272,13 @@
               <w:lang w:eastAsia="en-GB"/>
             </w:rPr>
           </w:pPr>
-          <w:hyperlink w:anchor="_Toc504228636" w:history="1">
+          <w:hyperlink w:anchor="_Toc511252832" w:history="1">
             <w:r>
               <w:rPr>
                 <w:rStyle w:val="Hyperlink"/>
                 <w:noProof/>
               </w:rPr>
-              <w:t>Conclusions</w:t>
+              <w:t>Testing and Evaluation</w:t>
             </w:r>
             <w:r>
               <w:rPr>
@@ -2155,7 +2299,7 @@
                 <w:noProof/>
                 <w:webHidden/>
               </w:rPr>
-              <w:instrText xml:space="preserve"> PAGEREF _Toc504228636 \h </w:instrText>
+              <w:instrText xml:space="preserve"> PAGEREF _Toc511252832 \h </w:instrText>
             </w:r>
             <w:r>
               <w:rPr>
@@ -2175,7 +2319,7 @@
                 <w:noProof/>
                 <w:webHidden/>
               </w:rPr>
-              <w:t>3</w:t>
+              <w:t>4</w:t>
             </w:r>
             <w:r>
               <w:rPr>
@@ -2198,13 +2342,13 @@
               <w:lang w:eastAsia="en-GB"/>
             </w:rPr>
           </w:pPr>
-          <w:hyperlink w:anchor="_Toc504228637" w:history="1">
+          <w:hyperlink w:anchor="_Toc511252833" w:history="1">
             <w:r>
               <w:rPr>
                 <w:rStyle w:val="Hyperlink"/>
                 <w:noProof/>
               </w:rPr>
-              <w:t>Suggestions for improvement</w:t>
+              <w:t>Results</w:t>
             </w:r>
             <w:r>
               <w:rPr>
@@ -2225,7 +2369,7 @@
                 <w:noProof/>
                 <w:webHidden/>
               </w:rPr>
-              <w:instrText xml:space="preserve"> PAGEREF _Toc504228637 \h </w:instrText>
+              <w:instrText xml:space="preserve"> PAGEREF _Toc511252833 \h </w:instrText>
             </w:r>
             <w:r>
               <w:rPr>
@@ -2245,7 +2389,7 @@
                 <w:noProof/>
                 <w:webHidden/>
               </w:rPr>
-              <w:t>3</w:t>
+              <w:t>4</w:t>
             </w:r>
             <w:r>
               <w:rPr>
@@ -2268,13 +2412,13 @@
               <w:lang w:eastAsia="en-GB"/>
             </w:rPr>
           </w:pPr>
-          <w:hyperlink w:anchor="_Toc504228638" w:history="1">
+          <w:hyperlink w:anchor="_Toc511252834" w:history="1">
             <w:r>
               <w:rPr>
                 <w:rStyle w:val="Hyperlink"/>
                 <w:noProof/>
               </w:rPr>
-              <w:t>References</w:t>
+              <w:t>Conclusions</w:t>
             </w:r>
             <w:r>
               <w:rPr>
@@ -2295,7 +2439,7 @@
                 <w:noProof/>
                 <w:webHidden/>
               </w:rPr>
-              <w:instrText xml:space="preserve"> PAGEREF _Toc504228638 \h </w:instrText>
+              <w:instrText xml:space="preserve"> PAGEREF _Toc511252834 \h </w:instrText>
             </w:r>
             <w:r>
               <w:rPr>
@@ -2315,7 +2459,7 @@
                 <w:noProof/>
                 <w:webHidden/>
               </w:rPr>
-              <w:t>3</w:t>
+              <w:t>4</w:t>
             </w:r>
             <w:r>
               <w:rPr>
@@ -2338,12 +2482,152 @@
               <w:lang w:eastAsia="en-GB"/>
             </w:rPr>
           </w:pPr>
-          <w:hyperlink w:anchor="_Toc504228639" w:history="1">
+          <w:hyperlink w:anchor="_Toc511252835" w:history="1">
             <w:r>
               <w:rPr>
                 <w:rStyle w:val="Hyperlink"/>
                 <w:noProof/>
               </w:rPr>
+              <w:t>Suggested Future Improvements to Project</w:t>
+            </w:r>
+            <w:r>
+              <w:rPr>
+                <w:noProof/>
+                <w:webHidden/>
+              </w:rPr>
+              <w:tab/>
+            </w:r>
+            <w:r>
+              <w:rPr>
+                <w:noProof/>
+                <w:webHidden/>
+              </w:rPr>
+              <w:fldChar w:fldCharType="begin"/>
+            </w:r>
+            <w:r>
+              <w:rPr>
+                <w:noProof/>
+                <w:webHidden/>
+              </w:rPr>
+              <w:instrText xml:space="preserve"> PAGEREF _Toc511252835 \h </w:instrText>
+            </w:r>
+            <w:r>
+              <w:rPr>
+                <w:noProof/>
+                <w:webHidden/>
+              </w:rPr>
+            </w:r>
+            <w:r>
+              <w:rPr>
+                <w:noProof/>
+                <w:webHidden/>
+              </w:rPr>
+              <w:fldChar w:fldCharType="separate"/>
+            </w:r>
+            <w:r>
+              <w:rPr>
+                <w:noProof/>
+                <w:webHidden/>
+              </w:rPr>
+              <w:t>4</w:t>
+            </w:r>
+            <w:r>
+              <w:rPr>
+                <w:noProof/>
+                <w:webHidden/>
+              </w:rPr>
+              <w:fldChar w:fldCharType="end"/>
+            </w:r>
+          </w:hyperlink>
+        </w:p>
+        <w:p>
+          <w:pPr>
+            <w:pStyle w:val="TOC1"/>
+            <w:tabs>
+              <w:tab w:val="right" w:leader="dot" w:pos="9016"/>
+            </w:tabs>
+            <w:rPr>
+              <w:rFonts w:eastAsiaTheme="minorEastAsia"/>
+              <w:noProof/>
+              <w:lang w:eastAsia="en-GB"/>
+            </w:rPr>
+          </w:pPr>
+          <w:hyperlink w:anchor="_Toc511252836" w:history="1">
+            <w:r>
+              <w:rPr>
+                <w:rStyle w:val="Hyperlink"/>
+                <w:noProof/>
+              </w:rPr>
+              <w:t>References</w:t>
+            </w:r>
+            <w:r>
+              <w:rPr>
+                <w:noProof/>
+                <w:webHidden/>
+              </w:rPr>
+              <w:tab/>
+            </w:r>
+            <w:r>
+              <w:rPr>
+                <w:noProof/>
+                <w:webHidden/>
+              </w:rPr>
+              <w:fldChar w:fldCharType="begin"/>
+            </w:r>
+            <w:r>
+              <w:rPr>
+                <w:noProof/>
+                <w:webHidden/>
+              </w:rPr>
+              <w:instrText xml:space="preserve"> PAGEREF _Toc511252836 \h </w:instrText>
+            </w:r>
+            <w:r>
+              <w:rPr>
+                <w:noProof/>
+                <w:webHidden/>
+              </w:rPr>
+            </w:r>
+            <w:r>
+              <w:rPr>
+                <w:noProof/>
+                <w:webHidden/>
+              </w:rPr>
+              <w:fldChar w:fldCharType="separate"/>
+            </w:r>
+            <w:r>
+              <w:rPr>
+                <w:noProof/>
+                <w:webHidden/>
+              </w:rPr>
+              <w:t>5</w:t>
+            </w:r>
+            <w:r>
+              <w:rPr>
+                <w:noProof/>
+                <w:webHidden/>
+              </w:rPr>
+              <w:fldChar w:fldCharType="end"/>
+            </w:r>
+          </w:hyperlink>
+        </w:p>
+        <w:p>
+          <w:pPr>
+            <w:pStyle w:val="TOC1"/>
+            <w:tabs>
+              <w:tab w:val="right" w:leader="dot" w:pos="9016"/>
+            </w:tabs>
+            <w:rPr>
+              <w:rFonts w:eastAsiaTheme="minorEastAsia"/>
+              <w:noProof/>
+              <w:lang w:eastAsia="en-GB"/>
+            </w:rPr>
+          </w:pPr>
+          <w:hyperlink w:anchor="_Toc511252837" w:history="1">
+            <w:r>
+              <w:rPr>
+                <w:rStyle w:val="Hyperlink"/>
+                <w:noProof/>
+              </w:rPr>
               <w:t>Appendices</w:t>
             </w:r>
             <w:r>
@@ -2365,7 +2649,7 @@
                 <w:noProof/>
                 <w:webHidden/>
               </w:rPr>
-              <w:instrText xml:space="preserve"> PAGEREF _Toc504228639 \h </w:instrText>
+              <w:instrText xml:space="preserve"> PAGEREF _Toc511252837 \h </w:instrText>
             </w:r>
             <w:r>
               <w:rPr>
@@ -2385,7 +2669,7 @@
                 <w:noProof/>
                 <w:webHidden/>
               </w:rPr>
-              <w:t>3</w:t>
+              <w:t>6</w:t>
             </w:r>
             <w:r>
               <w:rPr>
@@ -2416,10 +2700,28 @@
     <w:p>
       <w:pPr>
         <w:pStyle w:val="Heading1"/>
-      </w:pPr>
-      <w:bookmarkStart w:id="2" w:name="_Toc504228620"/>
+        <w:sectPr>
+          <w:footerReference w:type="default" r:id="rId10"/>
+          <w:footerReference w:type="first" r:id="rId11"/>
+          <w:pgSz w:w="11906" w:h="16838"/>
+          <w:pgMar w:top="1440" w:right="1440" w:bottom="1440" w:left="1440" w:header="708" w:footer="708" w:gutter="0"/>
+          <w:pgNumType w:fmt="lowerRoman" w:start="1"/>
+          <w:cols w:space="708"/>
+          <w:titlePg/>
+          <w:docGrid w:linePitch="360"/>
+        </w:sectPr>
+      </w:pPr>
+    </w:p>
+    <w:p>
+      <w:pPr>
+        <w:pStyle w:val="Heading1"/>
+      </w:pPr>
+      <w:bookmarkStart w:id="2" w:name="_Toc511252815"/>
       <w:r>
         <w:lastRenderedPageBreak/>
+        <w:t xml:space="preserve">1 </w:t>
+      </w:r>
+      <w:r>
         <w:t>Introduction</w:t>
       </w:r>
       <w:bookmarkEnd w:id="2"/>
@@ -2428,17 +2730,173 @@
       <w:pPr>
         <w:pStyle w:val="Heading2"/>
       </w:pPr>
-      <w:bookmarkStart w:id="3" w:name="_Toc504228621"/>
-      <w:r>
-        <w:t>Brief Background</w:t>
+      <w:bookmarkStart w:id="3" w:name="_Toc511252816"/>
+      <w:r>
+        <w:t xml:space="preserve">1.1 </w:t>
+      </w:r>
+      <w:r>
+        <w:t>Background</w:t>
       </w:r>
       <w:bookmarkEnd w:id="3"/>
     </w:p>
     <w:p>
       <w:pPr>
+        <w:spacing w:line="360" w:lineRule="auto"/>
+        <w:rPr>
+          <w:sz w:val="24"/>
+        </w:rPr>
+      </w:pPr>
+      <w:r>
+        <w:rPr>
+          <w:sz w:val="24"/>
+        </w:rPr>
+        <w:t>Applied Systems have operated for over 30 years powering the insurance industry across the USA, Canada, Ireland and the United Kingdom, providing industry leading technology to the insurance industry</w:t>
+      </w:r>
+      <w:r>
+        <w:rPr>
+          <w:sz w:val="24"/>
+        </w:rPr>
+        <w:t xml:space="preserve"> </w:t>
+      </w:r>
+      <w:sdt>
+        <w:sdtPr>
+          <w:rPr>
+            <w:sz w:val="24"/>
+          </w:rPr>
+          <w:id w:val="-1029095457"/>
+          <w:citation/>
+        </w:sdtPr>
+        <w:sdtContent>
+          <w:r>
+            <w:rPr>
+              <w:sz w:val="24"/>
+            </w:rPr>
+            <w:fldChar w:fldCharType="begin"/>
+          </w:r>
+          <w:r>
+            <w:rPr>
+              <w:sz w:val="24"/>
+            </w:rPr>
+            <w:instrText xml:space="preserve">CITATION App18 \l 2057 </w:instrText>
+          </w:r>
+          <w:r>
+            <w:rPr>
+              <w:sz w:val="24"/>
+            </w:rPr>
+            <w:fldChar w:fldCharType="separate"/>
+          </w:r>
+          <w:r>
+            <w:rPr>
+              <w:noProof/>
+              <w:sz w:val="24"/>
+            </w:rPr>
+            <w:t>(Applied Systems, 2018)</w:t>
+          </w:r>
+          <w:r>
+            <w:rPr>
+              <w:sz w:val="24"/>
+            </w:rPr>
+            <w:fldChar w:fldCharType="end"/>
+          </w:r>
+        </w:sdtContent>
+      </w:sdt>
+      <w:r>
+        <w:rPr>
+          <w:sz w:val="24"/>
+        </w:rPr>
+        <w:t>.</w:t>
+      </w:r>
+    </w:p>
+    <w:p>
+      <w:pPr>
+        <w:spacing w:line="360" w:lineRule="auto"/>
+        <w:rPr>
+          <w:sz w:val="24"/>
+        </w:rPr>
+      </w:pPr>
+      <w:r>
+        <w:rPr>
+          <w:sz w:val="24"/>
+        </w:rPr>
+        <w:t xml:space="preserve">As a company; Applied Systems strive to provide insurance brokers with innovative software solutions to maximise the brokers </w:t>
+      </w:r>
+      <w:r>
+        <w:rPr>
+          <w:sz w:val="24"/>
+        </w:rPr>
+        <w:t>business profits and improve customer communications.</w:t>
+      </w:r>
+    </w:p>
+    <w:p>
+      <w:pPr>
+        <w:spacing w:line="360" w:lineRule="auto"/>
+        <w:rPr>
+          <w:sz w:val="24"/>
+        </w:rPr>
+      </w:pPr>
+      <w:r>
+        <w:rPr>
+          <w:sz w:val="24"/>
+        </w:rPr>
+        <w:t xml:space="preserve">As an employee of Applied Systems, and being sponsored by then during my university studies, the challenge was set for me to use my Computing Systems Project as an opportunity to research and implement a proof-of-concept for </w:t>
+      </w:r>
+      <w:r>
+        <w:rPr>
+          <w:sz w:val="24"/>
+        </w:rPr>
+        <w:t>the next innovative piece of software that they may put in to production for release to the market.</w:t>
+      </w:r>
+    </w:p>
+    <w:p>
+      <w:pPr>
+        <w:spacing w:line="360" w:lineRule="auto"/>
+        <w:rPr>
+          <w:sz w:val="24"/>
+        </w:rPr>
+      </w:pPr>
+      <w:r>
+        <w:rPr>
+          <w:sz w:val="24"/>
+        </w:rPr>
+        <w:t>Considering my background as a software developer with experience working on web-based products, I decided to research emerging trends on the web in relation to business-to-customer interactions.</w:t>
+      </w:r>
+    </w:p>
+    <w:p>
+      <w:pPr>
+        <w:spacing w:line="360" w:lineRule="auto"/>
+        <w:rPr>
+          <w:sz w:val="24"/>
+        </w:rPr>
+      </w:pPr>
+      <w:r>
+        <w:rPr>
+          <w:sz w:val="24"/>
+        </w:rPr>
+        <w:t>My research found…… TODO – conduct research in this area</w:t>
+      </w:r>
+    </w:p>
+    <w:p>
+      <w:pPr>
+        <w:spacing w:line="360" w:lineRule="auto"/>
+        <w:rPr>
+          <w:sz w:val="24"/>
+        </w:rPr>
+      </w:pPr>
+      <w:r>
+        <w:rPr>
+          <w:sz w:val="24"/>
+        </w:rPr>
+        <w:t>With the findings from the research and taking my personal interest in to account, I have decided to develop a chatbot that can be deployed to use on Facebook Messenger.  The chatbot should enable insurance broker customers to communicate with the bot and receive an insurance quote.</w:t>
+      </w:r>
+    </w:p>
+    <w:p>
+      <w:pPr>
         <w:pStyle w:val="Heading2"/>
       </w:pPr>
-      <w:bookmarkStart w:id="4" w:name="_Toc504228622"/>
+      <w:bookmarkStart w:id="4" w:name="_Toc511252817"/>
+      <w:r>
+        <w:t xml:space="preserve">1.2 </w:t>
+      </w:r>
       <w:r>
         <w:t>Project Aims</w:t>
       </w:r>
@@ -2446,9 +2904,40 @@
     </w:p>
     <w:p>
       <w:pPr>
+        <w:spacing w:line="360" w:lineRule="auto"/>
+        <w:rPr>
+          <w:sz w:val="24"/>
+        </w:rPr>
+      </w:pPr>
+      <w:r>
+        <w:rPr>
+          <w:sz w:val="24"/>
+        </w:rPr>
+        <w:t>The aim of the project is to create a proof-of-concept chatbot for Applied Systems.</w:t>
+      </w:r>
+    </w:p>
+    <w:p>
+      <w:pPr>
+        <w:spacing w:line="360" w:lineRule="auto"/>
+      </w:pPr>
+      <w:r>
+        <w:rPr>
+          <w:sz w:val="24"/>
+        </w:rPr>
+        <w:t>The chatbot should allow Facebook Messenger users to “chat” with the bot and receive a motor or home insurance quote based on the information they have entered.</w:t>
+      </w:r>
+    </w:p>
+    <w:p>
+      <w:pPr>
         <w:pStyle w:val="Heading2"/>
       </w:pPr>
-      <w:bookmarkStart w:id="5" w:name="_Toc504228623"/>
+      <w:bookmarkStart w:id="5" w:name="_Toc511252818"/>
+      <w:r>
+        <w:t>1.3</w:t>
+      </w:r>
+      <w:r>
+        <w:t xml:space="preserve"> </w:t>
+      </w:r>
       <w:r>
         <w:t>Project Objectives</w:t>
       </w:r>
@@ -2456,93 +2945,928 @@
     </w:p>
     <w:p>
       <w:pPr>
+        <w:spacing w:line="360" w:lineRule="auto"/>
+        <w:rPr>
+          <w:sz w:val="24"/>
+        </w:rPr>
+      </w:pPr>
+      <w:r>
+        <w:rPr>
+          <w:sz w:val="24"/>
+        </w:rPr>
+        <w:t xml:space="preserve">To give the project structure, a list of project objectives </w:t>
+      </w:r>
+      <w:r>
+        <w:rPr>
+          <w:sz w:val="24"/>
+        </w:rPr>
+        <w:t>has</w:t>
+      </w:r>
+      <w:r>
+        <w:rPr>
+          <w:sz w:val="24"/>
+        </w:rPr>
+        <w:t xml:space="preserve"> been identified and listed below:</w:t>
+      </w:r>
+    </w:p>
+    <w:p>
+      <w:pPr>
+        <w:pStyle w:val="ListParagraph"/>
+        <w:numPr>
+          <w:ilvl w:val="0"/>
+          <w:numId w:val="1"/>
+        </w:numPr>
+        <w:spacing w:line="360" w:lineRule="auto"/>
+        <w:rPr>
+          <w:sz w:val="24"/>
+        </w:rPr>
+      </w:pPr>
+      <w:r>
+        <w:rPr>
+          <w:sz w:val="24"/>
+        </w:rPr>
+        <w:lastRenderedPageBreak/>
+        <w:t>Allow the user to get a motor insurance quick quote</w:t>
+      </w:r>
+      <w:bookmarkStart w:id="6" w:name="_Ref511245877"/>
+      <w:r>
+        <w:rPr>
+          <w:rStyle w:val="FootnoteReference"/>
+          <w:sz w:val="24"/>
+        </w:rPr>
+        <w:footnoteReference w:id="1"/>
+      </w:r>
+      <w:bookmarkEnd w:id="6"/>
+    </w:p>
+    <w:p>
+      <w:pPr>
+        <w:pStyle w:val="ListParagraph"/>
+        <w:numPr>
+          <w:ilvl w:val="0"/>
+          <w:numId w:val="1"/>
+        </w:numPr>
+        <w:spacing w:line="360" w:lineRule="auto"/>
+        <w:rPr>
+          <w:sz w:val="24"/>
+        </w:rPr>
+      </w:pPr>
+      <w:r>
+        <w:rPr>
+          <w:sz w:val="24"/>
+        </w:rPr>
+        <w:t>Allow the user to get a home insurance quick quote</w:t>
+      </w:r>
+      <w:r>
+        <w:rPr>
+          <w:sz w:val="24"/>
+        </w:rPr>
+        <w:fldChar w:fldCharType="begin"/>
+      </w:r>
+      <w:r>
+        <w:rPr>
+          <w:sz w:val="24"/>
+        </w:rPr>
+        <w:instrText xml:space="preserve"> NOTEREF _Ref511245877 \f </w:instrText>
+      </w:r>
+      <w:r>
+        <w:rPr>
+          <w:sz w:val="24"/>
+        </w:rPr>
+        <w:instrText xml:space="preserve"> \* MERGEFORMAT </w:instrText>
+      </w:r>
+      <w:r>
+        <w:rPr>
+          <w:sz w:val="24"/>
+        </w:rPr>
+        <w:fldChar w:fldCharType="separate"/>
+      </w:r>
+      <w:r>
+        <w:rPr>
+          <w:rStyle w:val="FootnoteReference"/>
+        </w:rPr>
+        <w:t>1</w:t>
+      </w:r>
+      <w:r>
+        <w:rPr>
+          <w:sz w:val="24"/>
+        </w:rPr>
+        <w:fldChar w:fldCharType="end"/>
+      </w:r>
+      <w:r>
+        <w:rPr>
+          <w:sz w:val="24"/>
+        </w:rPr>
+        <w:t xml:space="preserve"> </w:t>
+      </w:r>
+    </w:p>
+    <w:p>
+      <w:pPr>
+        <w:pStyle w:val="ListParagraph"/>
+        <w:numPr>
+          <w:ilvl w:val="0"/>
+          <w:numId w:val="1"/>
+        </w:numPr>
+        <w:spacing w:line="360" w:lineRule="auto"/>
+        <w:rPr>
+          <w:sz w:val="24"/>
+        </w:rPr>
+      </w:pPr>
+      <w:r>
+        <w:rPr>
+          <w:sz w:val="24"/>
+        </w:rPr>
+        <w:t>Keep a record of conversations between the user and the bot</w:t>
+      </w:r>
+    </w:p>
+    <w:p>
+      <w:pPr>
+        <w:pStyle w:val="ListParagraph"/>
+        <w:numPr>
+          <w:ilvl w:val="0"/>
+          <w:numId w:val="1"/>
+        </w:numPr>
+        <w:spacing w:line="360" w:lineRule="auto"/>
+        <w:rPr>
+          <w:sz w:val="24"/>
+        </w:rPr>
+      </w:pPr>
+      <w:r>
+        <w:rPr>
+          <w:sz w:val="24"/>
+        </w:rPr>
+        <w:t>Keep a record of any quotes returned to the user</w:t>
+      </w:r>
+    </w:p>
+    <w:p>
+      <w:pPr>
+        <w:pStyle w:val="ListParagraph"/>
+        <w:numPr>
+          <w:ilvl w:val="0"/>
+          <w:numId w:val="1"/>
+        </w:numPr>
+        <w:spacing w:line="360" w:lineRule="auto"/>
+        <w:rPr>
+          <w:sz w:val="24"/>
+        </w:rPr>
+      </w:pPr>
+      <w:r>
+        <w:rPr>
+          <w:sz w:val="24"/>
+        </w:rPr>
+        <w:t>Keep a record of any errors encountered during the workflow</w:t>
+      </w:r>
+    </w:p>
+    <w:p>
+      <w:pPr>
+        <w:pStyle w:val="ListParagraph"/>
+        <w:numPr>
+          <w:ilvl w:val="0"/>
+          <w:numId w:val="1"/>
+        </w:numPr>
+        <w:spacing w:line="360" w:lineRule="auto"/>
+        <w:rPr>
+          <w:sz w:val="24"/>
+        </w:rPr>
+      </w:pPr>
+      <w:r>
+        <w:rPr>
+          <w:sz w:val="24"/>
+        </w:rPr>
+        <w:t>Allow user to retrieve a previous quote</w:t>
+      </w:r>
+    </w:p>
+    <w:p>
+      <w:pPr>
+        <w:pStyle w:val="ListParagraph"/>
+        <w:numPr>
+          <w:ilvl w:val="0"/>
+          <w:numId w:val="1"/>
+        </w:numPr>
+        <w:spacing w:line="360" w:lineRule="auto"/>
+        <w:rPr>
+          <w:sz w:val="24"/>
+        </w:rPr>
+      </w:pPr>
+      <w:r>
+        <w:rPr>
+          <w:sz w:val="24"/>
+        </w:rPr>
+        <w:t>Allow user to choose a returned quote</w:t>
+      </w:r>
+    </w:p>
+    <w:p>
+      <w:pPr>
+        <w:pStyle w:val="ListParagraph"/>
+        <w:numPr>
+          <w:ilvl w:val="0"/>
+          <w:numId w:val="1"/>
+        </w:numPr>
+        <w:spacing w:line="360" w:lineRule="auto"/>
+        <w:rPr>
+          <w:sz w:val="24"/>
+        </w:rPr>
+      </w:pPr>
+      <w:r>
+        <w:rPr>
+          <w:sz w:val="24"/>
+        </w:rPr>
+        <w:t>Allow user to choose to be contacted by the insurance broker that provided the quotes</w:t>
+      </w:r>
+    </w:p>
+    <w:p>
+      <w:pPr>
+        <w:pStyle w:val="ListParagraph"/>
+        <w:numPr>
+          <w:ilvl w:val="0"/>
+          <w:numId w:val="1"/>
+        </w:numPr>
+        <w:spacing w:line="360" w:lineRule="auto"/>
+        <w:rPr>
+          <w:sz w:val="24"/>
+        </w:rPr>
+      </w:pPr>
+      <w:r>
+        <w:rPr>
+          <w:sz w:val="24"/>
+        </w:rPr>
+        <w:t>Follow up conversation with email to insurance broker and the user</w:t>
+      </w:r>
+    </w:p>
+    <w:p>
+      <w:pPr>
         <w:pStyle w:val="Heading2"/>
       </w:pPr>
-      <w:bookmarkStart w:id="6" w:name="_Toc504228624"/>
+      <w:bookmarkStart w:id="7" w:name="_Toc511252819"/>
+      <w:r>
+        <w:t>1.4 Project Activities</w:t>
+      </w:r>
+      <w:bookmarkEnd w:id="7"/>
+    </w:p>
+    <w:p>
+      <w:pPr>
+        <w:spacing w:line="360" w:lineRule="auto"/>
+        <w:rPr>
+          <w:sz w:val="24"/>
+        </w:rPr>
+      </w:pPr>
+      <w:r>
+        <w:rPr>
+          <w:sz w:val="24"/>
+        </w:rPr>
+        <w:t>To ensure that as many objectives as possible are met, a list of project activities has been identified and listed below:</w:t>
+      </w:r>
+    </w:p>
+    <w:p>
+      <w:pPr>
+        <w:pStyle w:val="ListParagraph"/>
+        <w:numPr>
+          <w:ilvl w:val="0"/>
+          <w:numId w:val="2"/>
+        </w:numPr>
+        <w:spacing w:line="360" w:lineRule="auto"/>
+        <w:rPr>
+          <w:sz w:val="24"/>
+        </w:rPr>
+      </w:pPr>
+      <w:r>
+        <w:rPr>
+          <w:sz w:val="24"/>
+        </w:rPr>
+        <w:t>Determine</w:t>
+      </w:r>
+      <w:r>
+        <w:rPr>
+          <w:sz w:val="24"/>
+        </w:rPr>
+        <w:t xml:space="preserve"> questions and question order for motor insurance quick quote</w:t>
+      </w:r>
+    </w:p>
+    <w:p>
+      <w:pPr>
+        <w:pStyle w:val="ListParagraph"/>
+        <w:numPr>
+          <w:ilvl w:val="0"/>
+          <w:numId w:val="2"/>
+        </w:numPr>
+        <w:spacing w:line="360" w:lineRule="auto"/>
+        <w:rPr>
+          <w:sz w:val="24"/>
+        </w:rPr>
+      </w:pPr>
+      <w:r>
+        <w:rPr>
+          <w:sz w:val="24"/>
+        </w:rPr>
+        <w:t>Determine questions and question order for home insurance quick quote</w:t>
+      </w:r>
+    </w:p>
+    <w:p>
+      <w:pPr>
+        <w:pStyle w:val="ListParagraph"/>
+        <w:numPr>
+          <w:ilvl w:val="0"/>
+          <w:numId w:val="2"/>
+        </w:numPr>
+        <w:spacing w:line="360" w:lineRule="auto"/>
+        <w:rPr>
+          <w:sz w:val="24"/>
+        </w:rPr>
+      </w:pPr>
+      <w:r>
+        <w:rPr>
+          <w:sz w:val="24"/>
+        </w:rPr>
+        <w:t>Design database for storing conversations, quotes and errors</w:t>
+      </w:r>
+    </w:p>
+    <w:p>
+      <w:pPr>
+        <w:pStyle w:val="ListParagraph"/>
+        <w:numPr>
+          <w:ilvl w:val="0"/>
+          <w:numId w:val="2"/>
+        </w:numPr>
+        <w:spacing w:line="360" w:lineRule="auto"/>
+        <w:rPr>
+          <w:sz w:val="24"/>
+        </w:rPr>
+      </w:pPr>
+      <w:r>
+        <w:rPr>
+          <w:sz w:val="24"/>
+        </w:rPr>
+        <w:t>Establish possible SQL queries for inserting, updating and reading from database</w:t>
+      </w:r>
+    </w:p>
+    <w:p>
+      <w:pPr>
+        <w:pStyle w:val="ListParagraph"/>
+        <w:numPr>
+          <w:ilvl w:val="0"/>
+          <w:numId w:val="2"/>
+        </w:numPr>
+        <w:spacing w:line="360" w:lineRule="auto"/>
+        <w:rPr>
+          <w:sz w:val="24"/>
+        </w:rPr>
+      </w:pPr>
+      <w:r>
+        <w:rPr>
+          <w:sz w:val="24"/>
+        </w:rPr>
+        <w:t>Research possible framework to use for implementing chatbot</w:t>
+      </w:r>
+    </w:p>
+    <w:p>
+      <w:pPr>
+        <w:pStyle w:val="ListParagraph"/>
+        <w:numPr>
+          <w:ilvl w:val="0"/>
+          <w:numId w:val="2"/>
+        </w:numPr>
+        <w:spacing w:line="360" w:lineRule="auto"/>
+        <w:rPr>
+          <w:sz w:val="24"/>
+        </w:rPr>
+      </w:pPr>
+      <w:r>
+        <w:rPr>
+          <w:sz w:val="24"/>
+        </w:rPr>
+        <w:t>Research best programming language to use</w:t>
+      </w:r>
+    </w:p>
+    <w:p>
+      <w:pPr>
+        <w:pStyle w:val="ListParagraph"/>
+        <w:numPr>
+          <w:ilvl w:val="0"/>
+          <w:numId w:val="2"/>
+        </w:numPr>
+        <w:spacing w:line="360" w:lineRule="auto"/>
+        <w:rPr>
+          <w:sz w:val="24"/>
+        </w:rPr>
+      </w:pPr>
+      <w:r>
+        <w:rPr>
+          <w:sz w:val="24"/>
+        </w:rPr>
+        <w:t>Create chatbot solution</w:t>
+      </w:r>
+    </w:p>
+    <w:p>
+      <w:pPr>
+        <w:pStyle w:val="ListParagraph"/>
+        <w:numPr>
+          <w:ilvl w:val="0"/>
+          <w:numId w:val="2"/>
+        </w:numPr>
+        <w:spacing w:line="360" w:lineRule="auto"/>
+        <w:rPr>
+          <w:sz w:val="24"/>
+        </w:rPr>
+      </w:pPr>
+      <w:r>
+        <w:rPr>
+          <w:sz w:val="24"/>
+        </w:rPr>
+        <w:t>Create logging service</w:t>
+      </w:r>
+    </w:p>
+    <w:p>
+      <w:pPr>
+        <w:pStyle w:val="ListParagraph"/>
+        <w:numPr>
+          <w:ilvl w:val="0"/>
+          <w:numId w:val="2"/>
+        </w:numPr>
+        <w:spacing w:line="360" w:lineRule="auto"/>
+        <w:rPr>
+          <w:sz w:val="24"/>
+        </w:rPr>
+      </w:pPr>
+      <w:r>
+        <w:rPr>
+          <w:sz w:val="24"/>
+        </w:rPr>
+        <w:t>Create database</w:t>
+      </w:r>
+    </w:p>
+    <w:p>
+      <w:pPr>
+        <w:pStyle w:val="ListParagraph"/>
+        <w:numPr>
+          <w:ilvl w:val="0"/>
+          <w:numId w:val="2"/>
+        </w:numPr>
+        <w:spacing w:line="360" w:lineRule="auto"/>
+        <w:rPr>
+          <w:sz w:val="24"/>
+        </w:rPr>
+      </w:pPr>
+      <w:r>
+        <w:rPr>
+          <w:sz w:val="24"/>
+        </w:rPr>
+        <w:t>Write and implement database</w:t>
+      </w:r>
+    </w:p>
+    <w:p>
+      <w:pPr>
+        <w:pStyle w:val="ListParagraph"/>
+        <w:numPr>
+          <w:ilvl w:val="0"/>
+          <w:numId w:val="2"/>
+        </w:numPr>
+        <w:spacing w:line="360" w:lineRule="auto"/>
+        <w:rPr>
+          <w:sz w:val="24"/>
+        </w:rPr>
+      </w:pPr>
+      <w:r>
+        <w:rPr>
+          <w:sz w:val="24"/>
+        </w:rPr>
+        <w:t>Write and implement test plan</w:t>
+      </w:r>
+    </w:p>
+    <w:p>
+      <w:pPr>
+        <w:pStyle w:val="ListParagraph"/>
+        <w:numPr>
+          <w:ilvl w:val="0"/>
+          <w:numId w:val="2"/>
+        </w:numPr>
+        <w:spacing w:line="360" w:lineRule="auto"/>
+        <w:rPr>
+          <w:sz w:val="24"/>
+        </w:rPr>
+      </w:pPr>
+      <w:r>
+        <w:rPr>
+          <w:sz w:val="24"/>
+        </w:rPr>
+        <w:t>Perform user testing</w:t>
+      </w:r>
+    </w:p>
+    <w:p>
+      <w:pPr>
+        <w:pStyle w:val="ListParagraph"/>
+        <w:numPr>
+          <w:ilvl w:val="0"/>
+          <w:numId w:val="2"/>
+        </w:numPr>
+        <w:spacing w:line="360" w:lineRule="auto"/>
+        <w:rPr>
+          <w:sz w:val="24"/>
+        </w:rPr>
+      </w:pPr>
+      <w:r>
+        <w:rPr>
+          <w:sz w:val="24"/>
+        </w:rPr>
+        <w:t>Implement changes from user testing</w:t>
+      </w:r>
+    </w:p>
+    <w:p>
+      <w:pPr>
+        <w:pStyle w:val="Heading2"/>
+      </w:pPr>
+      <w:bookmarkStart w:id="8" w:name="_Toc511252820"/>
+      <w:r>
+        <w:t xml:space="preserve">1.5 </w:t>
+      </w:r>
       <w:r>
         <w:t>Outline of Dissertation Structure</w:t>
       </w:r>
-      <w:bookmarkEnd w:id="6"/>
+      <w:bookmarkEnd w:id="8"/>
+    </w:p>
+    <w:p>
+      <w:pPr>
+        <w:spacing w:line="360" w:lineRule="auto"/>
+        <w:rPr>
+          <w:sz w:val="24"/>
+        </w:rPr>
+      </w:pPr>
+      <w:r>
+        <w:rPr>
+          <w:sz w:val="24"/>
+        </w:rPr>
+        <w:t>The rest of this dissertation will follow the below structure:</w:t>
+      </w:r>
+    </w:p>
+    <w:p>
+      <w:pPr>
+        <w:pStyle w:val="ListParagraph"/>
+        <w:numPr>
+          <w:ilvl w:val="0"/>
+          <w:numId w:val="6"/>
+        </w:numPr>
+        <w:spacing w:line="360" w:lineRule="auto"/>
+        <w:rPr>
+          <w:sz w:val="24"/>
+        </w:rPr>
+      </w:pPr>
+      <w:r>
+        <w:rPr>
+          <w:sz w:val="24"/>
+        </w:rPr>
+        <w:lastRenderedPageBreak/>
+        <w:t>Chapter 1 – Introduction</w:t>
+      </w:r>
+    </w:p>
+    <w:p>
+      <w:pPr>
+        <w:pStyle w:val="ListParagraph"/>
+        <w:numPr>
+          <w:ilvl w:val="0"/>
+          <w:numId w:val="6"/>
+        </w:numPr>
+        <w:spacing w:line="360" w:lineRule="auto"/>
+        <w:rPr>
+          <w:sz w:val="24"/>
+        </w:rPr>
+      </w:pPr>
+      <w:r>
+        <w:rPr>
+          <w:sz w:val="24"/>
+        </w:rPr>
+        <w:t>Chapter 2 – Review of Current Chatbots</w:t>
+      </w:r>
+    </w:p>
+    <w:p>
+      <w:pPr>
+        <w:pStyle w:val="ListParagraph"/>
+        <w:numPr>
+          <w:ilvl w:val="0"/>
+          <w:numId w:val="6"/>
+        </w:numPr>
+        <w:spacing w:line="360" w:lineRule="auto"/>
+        <w:rPr>
+          <w:sz w:val="24"/>
+        </w:rPr>
+      </w:pPr>
+      <w:r>
+        <w:rPr>
+          <w:sz w:val="24"/>
+        </w:rPr>
+        <w:t>Chapter 3 – Technical Background</w:t>
+      </w:r>
+    </w:p>
+    <w:p>
+      <w:pPr>
+        <w:pStyle w:val="ListParagraph"/>
+        <w:numPr>
+          <w:ilvl w:val="0"/>
+          <w:numId w:val="6"/>
+        </w:numPr>
+        <w:spacing w:line="360" w:lineRule="auto"/>
+        <w:rPr>
+          <w:sz w:val="24"/>
+        </w:rPr>
+      </w:pPr>
+      <w:r>
+        <w:rPr>
+          <w:sz w:val="24"/>
+        </w:rPr>
+        <w:t>Chapter 4 – Development Lifecycle</w:t>
+      </w:r>
+    </w:p>
+    <w:p>
+      <w:pPr>
+        <w:pStyle w:val="ListParagraph"/>
+        <w:numPr>
+          <w:ilvl w:val="0"/>
+          <w:numId w:val="6"/>
+        </w:numPr>
+        <w:spacing w:line="360" w:lineRule="auto"/>
+        <w:rPr>
+          <w:sz w:val="24"/>
+        </w:rPr>
+      </w:pPr>
+      <w:r>
+        <w:rPr>
+          <w:sz w:val="24"/>
+        </w:rPr>
+        <w:t>Chapter 5 – Requirements Gathering and Analysis</w:t>
+      </w:r>
+    </w:p>
+    <w:p>
+      <w:pPr>
+        <w:pStyle w:val="ListParagraph"/>
+        <w:numPr>
+          <w:ilvl w:val="0"/>
+          <w:numId w:val="6"/>
+        </w:numPr>
+        <w:spacing w:line="360" w:lineRule="auto"/>
+        <w:rPr>
+          <w:sz w:val="24"/>
+        </w:rPr>
+      </w:pPr>
+      <w:r>
+        <w:rPr>
+          <w:sz w:val="24"/>
+        </w:rPr>
+        <w:t>Chapter 6 – Design</w:t>
+      </w:r>
+    </w:p>
+    <w:p>
+      <w:pPr>
+        <w:pStyle w:val="ListParagraph"/>
+        <w:numPr>
+          <w:ilvl w:val="0"/>
+          <w:numId w:val="6"/>
+        </w:numPr>
+        <w:spacing w:line="360" w:lineRule="auto"/>
+        <w:rPr>
+          <w:sz w:val="24"/>
+        </w:rPr>
+      </w:pPr>
+      <w:r>
+        <w:rPr>
+          <w:sz w:val="24"/>
+        </w:rPr>
+        <w:t>Chapter 7 – Implementation</w:t>
+      </w:r>
+    </w:p>
+    <w:p>
+      <w:pPr>
+        <w:pStyle w:val="ListParagraph"/>
+        <w:numPr>
+          <w:ilvl w:val="0"/>
+          <w:numId w:val="6"/>
+        </w:numPr>
+        <w:spacing w:line="360" w:lineRule="auto"/>
+        <w:rPr>
+          <w:sz w:val="24"/>
+        </w:rPr>
+      </w:pPr>
+      <w:r>
+        <w:rPr>
+          <w:sz w:val="24"/>
+        </w:rPr>
+        <w:t>Chapter 8 – Challenges and Solutions</w:t>
+      </w:r>
+    </w:p>
+    <w:p>
+      <w:pPr>
+        <w:pStyle w:val="ListParagraph"/>
+        <w:numPr>
+          <w:ilvl w:val="0"/>
+          <w:numId w:val="6"/>
+        </w:numPr>
+        <w:spacing w:line="360" w:lineRule="auto"/>
+        <w:rPr>
+          <w:sz w:val="24"/>
+        </w:rPr>
+      </w:pPr>
+      <w:r>
+        <w:rPr>
+          <w:sz w:val="24"/>
+        </w:rPr>
+        <w:t>Chapter 9 – Testing and Evaluation</w:t>
+      </w:r>
+    </w:p>
+    <w:p>
+      <w:pPr>
+        <w:pStyle w:val="ListParagraph"/>
+        <w:numPr>
+          <w:ilvl w:val="0"/>
+          <w:numId w:val="6"/>
+        </w:numPr>
+        <w:spacing w:line="360" w:lineRule="auto"/>
+        <w:rPr>
+          <w:sz w:val="24"/>
+        </w:rPr>
+      </w:pPr>
+      <w:r>
+        <w:rPr>
+          <w:sz w:val="24"/>
+        </w:rPr>
+        <w:t>Chapter 10 – Results</w:t>
+      </w:r>
+    </w:p>
+    <w:p>
+      <w:pPr>
+        <w:pStyle w:val="ListParagraph"/>
+        <w:numPr>
+          <w:ilvl w:val="0"/>
+          <w:numId w:val="6"/>
+        </w:numPr>
+        <w:spacing w:line="360" w:lineRule="auto"/>
+        <w:rPr>
+          <w:sz w:val="24"/>
+        </w:rPr>
+      </w:pPr>
+      <w:r>
+        <w:rPr>
+          <w:sz w:val="24"/>
+        </w:rPr>
+        <w:t xml:space="preserve">Chapter 11 – Conclusions </w:t>
+      </w:r>
+    </w:p>
+    <w:p>
+      <w:pPr>
+        <w:pStyle w:val="ListParagraph"/>
+        <w:numPr>
+          <w:ilvl w:val="0"/>
+          <w:numId w:val="6"/>
+        </w:numPr>
+        <w:spacing w:line="360" w:lineRule="auto"/>
+        <w:rPr>
+          <w:sz w:val="24"/>
+        </w:rPr>
+      </w:pPr>
+      <w:r>
+        <w:rPr>
+          <w:sz w:val="24"/>
+        </w:rPr>
+        <w:t xml:space="preserve">Chapter 12 – </w:t>
+      </w:r>
+      <w:r>
+        <w:rPr>
+          <w:sz w:val="24"/>
+        </w:rPr>
+        <w:t xml:space="preserve">Suggested </w:t>
+      </w:r>
+      <w:r>
+        <w:rPr>
+          <w:sz w:val="24"/>
+        </w:rPr>
+        <w:t>Future</w:t>
+      </w:r>
+      <w:r>
+        <w:rPr>
+          <w:sz w:val="24"/>
+        </w:rPr>
+        <w:t xml:space="preserve"> </w:t>
+      </w:r>
+      <w:r>
+        <w:rPr>
+          <w:sz w:val="24"/>
+        </w:rPr>
+        <w:t>Improvements to Project</w:t>
+      </w:r>
+    </w:p>
+    <w:p>
+      <w:pPr>
+        <w:pStyle w:val="ListParagraph"/>
+        <w:numPr>
+          <w:ilvl w:val="0"/>
+          <w:numId w:val="5"/>
+        </w:numPr>
+        <w:rPr>
+          <w:rFonts w:asciiTheme="majorHAnsi" w:eastAsiaTheme="majorEastAsia" w:hAnsiTheme="majorHAnsi" w:cstheme="majorBidi"/>
+          <w:color w:val="2F5496" w:themeColor="accent1" w:themeShade="BF"/>
+          <w:sz w:val="32"/>
+          <w:szCs w:val="32"/>
+        </w:rPr>
+      </w:pPr>
+      <w:r>
+        <w:br w:type="page"/>
+      </w:r>
     </w:p>
     <w:p>
       <w:pPr>
         <w:pStyle w:val="Heading1"/>
       </w:pPr>
-      <w:bookmarkStart w:id="7" w:name="_Toc504228625"/>
-      <w:r>
-        <w:t>Literature Review/Technical Background</w:t>
-      </w:r>
-      <w:bookmarkEnd w:id="7"/>
+      <w:bookmarkStart w:id="9" w:name="_Toc511252821"/>
+      <w:r>
+        <w:lastRenderedPageBreak/>
+        <w:t>Review of Current Chatbots</w:t>
+      </w:r>
+      <w:bookmarkEnd w:id="9"/>
     </w:p>
     <w:p>
       <w:pPr>
         <w:pStyle w:val="Heading1"/>
       </w:pPr>
-      <w:bookmarkStart w:id="8" w:name="_Toc504228626"/>
+      <w:bookmarkStart w:id="10" w:name="_Toc511252822"/>
+      <w:r>
+        <w:t>Technical Background</w:t>
+      </w:r>
+      <w:bookmarkEnd w:id="10"/>
+    </w:p>
+    <w:p>
+      <w:pPr>
+        <w:pStyle w:val="Heading1"/>
+      </w:pPr>
+      <w:bookmarkStart w:id="11" w:name="_Toc511252823"/>
+      <w:r>
+        <w:t>Development Lifecycle</w:t>
+      </w:r>
+      <w:bookmarkEnd w:id="11"/>
+    </w:p>
+    <w:p>
+      <w:pPr>
+        <w:pStyle w:val="Heading1"/>
+      </w:pPr>
+      <w:bookmarkStart w:id="12" w:name="_Toc511252824"/>
       <w:r>
         <w:t>Requirements Gathering &amp; Analysis</w:t>
       </w:r>
-      <w:bookmarkEnd w:id="8"/>
+      <w:bookmarkEnd w:id="12"/>
     </w:p>
     <w:p>
       <w:pPr>
         <w:pStyle w:val="Heading2"/>
       </w:pPr>
-      <w:bookmarkStart w:id="9" w:name="_Toc504228627"/>
+      <w:bookmarkStart w:id="13" w:name="_Toc511252825"/>
       <w:r>
         <w:t>Requirements Gathering</w:t>
       </w:r>
-      <w:bookmarkEnd w:id="9"/>
+      <w:bookmarkEnd w:id="13"/>
     </w:p>
     <w:p>
       <w:pPr>
         <w:pStyle w:val="Heading2"/>
       </w:pPr>
-      <w:bookmarkStart w:id="10" w:name="_Toc504228628"/>
+      <w:bookmarkStart w:id="14" w:name="_Toc511252826"/>
       <w:r>
         <w:t>Analysis</w:t>
       </w:r>
-      <w:bookmarkEnd w:id="10"/>
+      <w:bookmarkEnd w:id="14"/>
     </w:p>
     <w:p>
       <w:pPr>
         <w:pStyle w:val="Heading1"/>
       </w:pPr>
-      <w:bookmarkStart w:id="11" w:name="_Toc504228629"/>
+      <w:bookmarkStart w:id="15" w:name="_Toc511252827"/>
       <w:r>
         <w:t>Design</w:t>
       </w:r>
-      <w:bookmarkEnd w:id="11"/>
+      <w:bookmarkEnd w:id="15"/>
     </w:p>
     <w:p>
       <w:pPr>
         <w:pStyle w:val="Heading1"/>
       </w:pPr>
-      <w:bookmarkStart w:id="12" w:name="_Toc504228630"/>
+      <w:bookmarkStart w:id="16" w:name="_Toc511252828"/>
       <w:r>
         <w:t>Implementation</w:t>
       </w:r>
-      <w:bookmarkEnd w:id="12"/>
+      <w:bookmarkEnd w:id="16"/>
     </w:p>
     <w:p>
       <w:pPr>
         <w:pStyle w:val="Heading2"/>
       </w:pPr>
-      <w:bookmarkStart w:id="13" w:name="_Toc504228631"/>
+      <w:bookmarkStart w:id="17" w:name="_Toc511252829"/>
       <w:r>
         <w:t>System Architecture</w:t>
       </w:r>
-      <w:bookmarkEnd w:id="13"/>
+      <w:bookmarkEnd w:id="17"/>
     </w:p>
     <w:p>
       <w:pPr>
         <w:pStyle w:val="Heading2"/>
       </w:pPr>
-      <w:bookmarkStart w:id="14" w:name="_Toc504228632"/>
+      <w:bookmarkStart w:id="18" w:name="_Toc511252830"/>
       <w:r>
         <w:t>Detail code</w:t>
       </w:r>
-      <w:bookmarkEnd w:id="14"/>
+      <w:bookmarkEnd w:id="18"/>
     </w:p>
     <w:p>
       <w:pPr>
@@ -2584,23 +3908,23 @@
     </w:p>
     <w:p>
       <w:pPr>
-        <w:pStyle w:val="Heading2"/>
-      </w:pPr>
-      <w:bookmarkStart w:id="15" w:name="_Toc504228633"/>
-      <w:r>
-        <w:t>Challenges Encountered and Associated Solutions</w:t>
-      </w:r>
-      <w:bookmarkEnd w:id="15"/>
-    </w:p>
-    <w:p>
-      <w:pPr>
         <w:pStyle w:val="Heading1"/>
       </w:pPr>
-      <w:bookmarkStart w:id="16" w:name="_Toc504228634"/>
+      <w:bookmarkStart w:id="19" w:name="_Toc511252831"/>
+      <w:r>
+        <w:t>Challenges and Solutions</w:t>
+      </w:r>
+      <w:bookmarkEnd w:id="19"/>
+    </w:p>
+    <w:p>
+      <w:pPr>
+        <w:pStyle w:val="Heading1"/>
+      </w:pPr>
+      <w:bookmarkStart w:id="20" w:name="_Toc511252832"/>
       <w:r>
         <w:t>Testing and Evaluation</w:t>
       </w:r>
-      <w:bookmarkEnd w:id="16"/>
+      <w:bookmarkEnd w:id="20"/>
     </w:p>
     <w:p>
       <w:pPr>
@@ -2632,11 +3956,11 @@
       <w:pPr>
         <w:pStyle w:val="Heading1"/>
       </w:pPr>
-      <w:bookmarkStart w:id="17" w:name="_Toc504228635"/>
+      <w:bookmarkStart w:id="21" w:name="_Toc511252833"/>
       <w:r>
         <w:t>Results</w:t>
       </w:r>
-      <w:bookmarkEnd w:id="17"/>
+      <w:bookmarkEnd w:id="21"/>
     </w:p>
     <w:p>
       <w:r>
@@ -2647,48 +3971,152 @@
       <w:pPr>
         <w:pStyle w:val="Heading1"/>
       </w:pPr>
-      <w:bookmarkStart w:id="18" w:name="_Toc504228636"/>
+      <w:bookmarkStart w:id="22" w:name="_Toc511252834"/>
       <w:r>
         <w:t>Conclusions</w:t>
       </w:r>
-      <w:bookmarkEnd w:id="18"/>
+      <w:bookmarkEnd w:id="22"/>
     </w:p>
     <w:p>
       <w:pPr>
         <w:pStyle w:val="Heading1"/>
       </w:pPr>
-      <w:bookmarkStart w:id="19" w:name="_Toc504228637"/>
-      <w:r>
-        <w:t>Suggestions for improvement</w:t>
-      </w:r>
-      <w:bookmarkEnd w:id="19"/>
+      <w:bookmarkStart w:id="23" w:name="_Toc511252835"/>
+      <w:r>
+        <w:t>Suggested Future Improvements to Project</w:t>
+      </w:r>
+      <w:bookmarkEnd w:id="23"/>
+    </w:p>
+    <w:p>
+      <w:pPr>
+        <w:rPr>
+          <w:rFonts w:asciiTheme="majorHAnsi" w:eastAsiaTheme="majorEastAsia" w:hAnsiTheme="majorHAnsi" w:cstheme="majorBidi"/>
+          <w:color w:val="2F5496" w:themeColor="accent1" w:themeShade="BF"/>
+          <w:sz w:val="32"/>
+          <w:szCs w:val="32"/>
+        </w:rPr>
+      </w:pPr>
+      <w:r>
+        <w:br w:type="page"/>
+      </w:r>
+    </w:p>
+    <w:bookmarkStart w:id="24" w:name="_Toc511252836" w:displacedByCustomXml="next"/>
+    <w:sdt>
+      <w:sdtPr>
+        <w:id w:val="-640805025"/>
+        <w:docPartObj>
+          <w:docPartGallery w:val="Bibliographies"/>
+          <w:docPartUnique/>
+        </w:docPartObj>
+      </w:sdtPr>
+      <w:sdtEndPr>
+        <w:rPr>
+          <w:rFonts w:asciiTheme="minorHAnsi" w:eastAsiaTheme="minorHAnsi" w:hAnsiTheme="minorHAnsi" w:cstheme="minorBidi"/>
+          <w:color w:val="auto"/>
+          <w:sz w:val="22"/>
+          <w:szCs w:val="22"/>
+        </w:rPr>
+      </w:sdtEndPr>
+      <w:sdtContent>
+        <w:p>
+          <w:pPr>
+            <w:pStyle w:val="Heading1"/>
+          </w:pPr>
+          <w:r>
+            <w:t>References</w:t>
+          </w:r>
+          <w:bookmarkEnd w:id="24"/>
+        </w:p>
+        <w:sdt>
+          <w:sdtPr>
+            <w:id w:val="-573587230"/>
+            <w:bibliography/>
+          </w:sdtPr>
+          <w:sdtContent>
+            <w:p>
+              <w:pPr>
+                <w:pStyle w:val="Bibliography"/>
+                <w:ind w:left="720" w:hanging="720"/>
+                <w:rPr>
+                  <w:noProof/>
+                  <w:sz w:val="24"/>
+                  <w:szCs w:val="24"/>
+                </w:rPr>
+              </w:pPr>
+              <w:r>
+                <w:fldChar w:fldCharType="begin"/>
+              </w:r>
+              <w:r>
+                <w:instrText xml:space="preserve"> BIBLIOGRAPHY </w:instrText>
+              </w:r>
+              <w:r>
+                <w:fldChar w:fldCharType="separate"/>
+              </w:r>
+              <w:r>
+                <w:rPr>
+                  <w:noProof/>
+                </w:rPr>
+                <w:t xml:space="preserve">Applied Systems. (2018, 04 11). </w:t>
+              </w:r>
+              <w:r>
+                <w:rPr>
+                  <w:i/>
+                  <w:iCs/>
+                  <w:noProof/>
+                </w:rPr>
+                <w:t>About Us - About Applied</w:t>
+              </w:r>
+              <w:r>
+                <w:rPr>
+                  <w:noProof/>
+                </w:rPr>
+                <w:t>. Retrieved from Applied Systems website: https://www1.appliedsystems.com/en-ie/about-us/about-applied/</w:t>
+              </w:r>
+            </w:p>
+            <w:p>
+              <w:r>
+                <w:rPr>
+                  <w:b/>
+                  <w:bCs/>
+                  <w:noProof/>
+                </w:rPr>
+                <w:fldChar w:fldCharType="end"/>
+              </w:r>
+            </w:p>
+          </w:sdtContent>
+        </w:sdt>
+      </w:sdtContent>
+    </w:sdt>
+    <w:p/>
+    <w:p>
+      <w:pPr>
+        <w:rPr>
+          <w:rFonts w:asciiTheme="majorHAnsi" w:eastAsiaTheme="majorEastAsia" w:hAnsiTheme="majorHAnsi" w:cstheme="majorBidi"/>
+          <w:color w:val="2F5496" w:themeColor="accent1" w:themeShade="BF"/>
+          <w:sz w:val="32"/>
+          <w:szCs w:val="32"/>
+        </w:rPr>
+      </w:pPr>
+      <w:r>
+        <w:br w:type="page"/>
+      </w:r>
     </w:p>
     <w:p>
       <w:pPr>
         <w:pStyle w:val="Heading1"/>
       </w:pPr>
-      <w:bookmarkStart w:id="20" w:name="_Toc504228638"/>
-      <w:r>
-        <w:t>References</w:t>
-      </w:r>
-      <w:bookmarkEnd w:id="20"/>
-    </w:p>
-    <w:p>
-      <w:pPr>
-        <w:pStyle w:val="Heading1"/>
-      </w:pPr>
-      <w:bookmarkStart w:id="21" w:name="_Toc504228639"/>
-      <w:r>
+      <w:bookmarkStart w:id="25" w:name="_Toc511252837"/>
+      <w:r>
+        <w:lastRenderedPageBreak/>
         <w:t>Appendices</w:t>
       </w:r>
-      <w:bookmarkEnd w:id="21"/>
+      <w:bookmarkEnd w:id="25"/>
     </w:p>
     <w:p/>
     <w:sectPr>
-      <w:footerReference w:type="default" r:id="rId9"/>
       <w:pgSz w:w="11906" w:h="16838"/>
       <w:pgMar w:top="1440" w:right="1440" w:bottom="1440" w:left="1440" w:header="708" w:footer="708" w:gutter="0"/>
-      <w:pgNumType w:start="0"/>
+      <w:pgNumType w:start="1"/>
       <w:cols w:space="708"/>
       <w:titlePg/>
       <w:docGrid w:linePitch="360"/>
@@ -2726,7 +4154,7 @@
 <w:ftr xmlns:wpc="http://schemas.microsoft.com/office/word/2010/wordprocessingCanvas" xmlns:cx="http://schemas.microsoft.com/office/drawing/2014/chartex" xmlns:cx1="http://schemas.microsoft.com/office/drawing/2015/9/8/chartex" xmlns:cx2="http://schemas.microsoft.com/office/drawing/2015/10/21/chartex" xmlns:cx3="http://schemas.microsoft.com/office/drawing/2016/5/9/chartex" xmlns:cx4="http://schemas.microsoft.com/office/drawing/2016/5/10/chartex" xmlns:cx5="http://schemas.microsoft.com/office/drawing/2016/5/11/chartex" xmlns:cx6="http://schemas.microsoft.com/office/drawing/2016/5/12/chartex" xmlns:cx7="http://schemas.microsoft.com/office/drawing/2016/5/13/chartex" xmlns:cx8="http://schemas.microsoft.com/office/drawing/2016/5/14/chartex" xmlns:mc="http://schemas.openxmlformats.org/markup-compatibility/2006" xmlns:aink="http://schemas.microsoft.com/office/drawing/2016/ink" xmlns:am3d="http://schemas.microsoft.com/office/drawing/2017/model3d" xmlns:o="urn:schemas-microsoft-com:office:office" xmlns:r="http://schemas.openxmlformats.org/officeDocument/2006/relationships" xmlns:m="http://schemas.openxmlformats.org/officeDocument/2006/math" xmlns:v="urn:schemas-microsoft-com:vml" xmlns:wp14="http://schemas.microsoft.com/office/word/2010/wordprocessingDrawing" xmlns:wp="http://schemas.openxmlformats.org/drawingml/2006/wordprocessingDrawing" xmlns:w10="urn:schemas-microsoft-com:office:word" xmlns:w="http://schemas.openxmlformats.org/wordprocessingml/2006/main" xmlns:w14="http://schemas.microsoft.com/office/word/2010/wordml" xmlns:w15="http://schemas.microsoft.com/office/word/2012/wordml" xmlns:w16cid="http://schemas.microsoft.com/office/word/2016/wordml/cid" xmlns:w16se="http://schemas.microsoft.com/office/word/2015/wordml/symex" xmlns:wpg="http://schemas.microsoft.com/office/word/2010/wordprocessingGroup" xmlns:wpi="http://schemas.microsoft.com/office/word/2010/wordprocessingInk" xmlns:wne="http://schemas.microsoft.com/office/word/2006/wordml" xmlns:wps="http://schemas.microsoft.com/office/word/2010/wordprocessingShape" mc:Ignorable="w14 w15 w16se w16cid wp14">
   <w:sdt>
     <w:sdtPr>
-      <w:id w:val="341898353"/>
+      <w:id w:val="-1897270720"/>
       <w:docPartObj>
         <w:docPartGallery w:val="Page Numbers (Bottom of Page)"/>
         <w:docPartUnique/>
@@ -2775,6 +4203,59 @@
 </w:ftr>
 </file>
 
+<file path=word/footer2.xml><?xml version="1.0" encoding="utf-8"?>
+<w:ftr xmlns:wpc="http://schemas.microsoft.com/office/word/2010/wordprocessingCanvas" xmlns:cx="http://schemas.microsoft.com/office/drawing/2014/chartex" xmlns:cx1="http://schemas.microsoft.com/office/drawing/2015/9/8/chartex" xmlns:cx2="http://schemas.microsoft.com/office/drawing/2015/10/21/chartex" xmlns:cx3="http://schemas.microsoft.com/office/drawing/2016/5/9/chartex" xmlns:cx4="http://schemas.microsoft.com/office/drawing/2016/5/10/chartex" xmlns:cx5="http://schemas.microsoft.com/office/drawing/2016/5/11/chartex" xmlns:cx6="http://schemas.microsoft.com/office/drawing/2016/5/12/chartex" xmlns:cx7="http://schemas.microsoft.com/office/drawing/2016/5/13/chartex" xmlns:cx8="http://schemas.microsoft.com/office/drawing/2016/5/14/chartex" xmlns:mc="http://schemas.openxmlformats.org/markup-compatibility/2006" xmlns:aink="http://schemas.microsoft.com/office/drawing/2016/ink" xmlns:am3d="http://schemas.microsoft.com/office/drawing/2017/model3d" xmlns:o="urn:schemas-microsoft-com:office:office" xmlns:r="http://schemas.openxmlformats.org/officeDocument/2006/relationships" xmlns:m="http://schemas.openxmlformats.org/officeDocument/2006/math" xmlns:v="urn:schemas-microsoft-com:vml" xmlns:wp14="http://schemas.microsoft.com/office/word/2010/wordprocessingDrawing" xmlns:wp="http://schemas.openxmlformats.org/drawingml/2006/wordprocessingDrawing" xmlns:w10="urn:schemas-microsoft-com:office:word" xmlns:w="http://schemas.openxmlformats.org/wordprocessingml/2006/main" xmlns:w14="http://schemas.microsoft.com/office/word/2010/wordml" xmlns:w15="http://schemas.microsoft.com/office/word/2012/wordml" xmlns:w16cid="http://schemas.microsoft.com/office/word/2016/wordml/cid" xmlns:w16se="http://schemas.microsoft.com/office/word/2015/wordml/symex" xmlns:wpg="http://schemas.microsoft.com/office/word/2010/wordprocessingGroup" xmlns:wpi="http://schemas.microsoft.com/office/word/2010/wordprocessingInk" xmlns:wne="http://schemas.microsoft.com/office/word/2006/wordml" xmlns:wps="http://schemas.microsoft.com/office/word/2010/wordprocessingShape" mc:Ignorable="w14 w15 w16se w16cid wp14">
+  <w:sdt>
+    <w:sdtPr>
+      <w:id w:val="-465734151"/>
+      <w:docPartObj>
+        <w:docPartGallery w:val="Page Numbers (Bottom of Page)"/>
+        <w:docPartUnique/>
+      </w:docPartObj>
+    </w:sdtPr>
+    <w:sdtEndPr>
+      <w:rPr>
+        <w:noProof/>
+      </w:rPr>
+    </w:sdtEndPr>
+    <w:sdtContent>
+      <w:p>
+        <w:pPr>
+          <w:pStyle w:val="Footer"/>
+          <w:jc w:val="center"/>
+        </w:pPr>
+        <w:r>
+          <w:fldChar w:fldCharType="begin"/>
+        </w:r>
+        <w:r>
+          <w:instrText xml:space="preserve"> PAGE   \* MERGEFORMAT </w:instrText>
+        </w:r>
+        <w:r>
+          <w:fldChar w:fldCharType="separate"/>
+        </w:r>
+        <w:r>
+          <w:rPr>
+            <w:noProof/>
+          </w:rPr>
+          <w:t>2</w:t>
+        </w:r>
+        <w:r>
+          <w:rPr>
+            <w:noProof/>
+          </w:rPr>
+          <w:fldChar w:fldCharType="end"/>
+        </w:r>
+      </w:p>
+    </w:sdtContent>
+  </w:sdt>
+  <w:p>
+    <w:pPr>
+      <w:pStyle w:val="Footer"/>
+    </w:pPr>
+  </w:p>
+</w:ftr>
+</file>
+
 <file path=word/footnotes.xml><?xml version="1.0" encoding="utf-8"?>
 <w:footnotes xmlns:wpc="http://schemas.microsoft.com/office/word/2010/wordprocessingCanvas" xmlns:cx="http://schemas.microsoft.com/office/drawing/2014/chartex" xmlns:cx1="http://schemas.microsoft.com/office/drawing/2015/9/8/chartex" xmlns:cx2="http://schemas.microsoft.com/office/drawing/2015/10/21/chartex" xmlns:cx3="http://schemas.microsoft.com/office/drawing/2016/5/9/chartex" xmlns:cx4="http://schemas.microsoft.com/office/drawing/2016/5/10/chartex" xmlns:cx5="http://schemas.microsoft.com/office/drawing/2016/5/11/chartex" xmlns:cx6="http://schemas.microsoft.com/office/drawing/2016/5/12/chartex" xmlns:cx7="http://schemas.microsoft.com/office/drawing/2016/5/13/chartex" xmlns:cx8="http://schemas.microsoft.com/office/drawing/2016/5/14/chartex" xmlns:mc="http://schemas.openxmlformats.org/markup-compatibility/2006" xmlns:aink="http://schemas.microsoft.com/office/drawing/2016/ink" xmlns:am3d="http://schemas.microsoft.com/office/drawing/2017/model3d" xmlns:o="urn:schemas-microsoft-com:office:office" xmlns:r="http://schemas.openxmlformats.org/officeDocument/2006/relationships" xmlns:m="http://schemas.openxmlformats.org/officeDocument/2006/math" xmlns:v="urn:schemas-microsoft-com:vml" xmlns:wp14="http://schemas.microsoft.com/office/word/2010/wordprocessingDrawing" xmlns:wp="http://schemas.openxmlformats.org/drawingml/2006/wordprocessingDrawing" xmlns:w10="urn:schemas-microsoft-com:office:word" xmlns:w="http://schemas.openxmlformats.org/wordprocessingml/2006/main" xmlns:w14="http://schemas.microsoft.com/office/word/2010/wordml" xmlns:w15="http://schemas.microsoft.com/office/word/2012/wordml" xmlns:w16cid="http://schemas.microsoft.com/office/word/2016/wordml/cid" xmlns:w16se="http://schemas.microsoft.com/office/word/2015/wordml/symex" xmlns:wpg="http://schemas.microsoft.com/office/word/2010/wordprocessingGroup" xmlns:wpi="http://schemas.microsoft.com/office/word/2010/wordprocessingInk" xmlns:wne="http://schemas.microsoft.com/office/word/2006/wordml" xmlns:wps="http://schemas.microsoft.com/office/word/2010/wordprocessingShape" mc:Ignorable="w14 w15 w16se w16cid wp14">
   <w:footnote w:type="separator" w:id="-1">
@@ -2797,7 +4278,724 @@
       </w:r>
     </w:p>
   </w:footnote>
+  <w:footnote w:id="1">
+    <w:p>
+      <w:pPr>
+        <w:pStyle w:val="FootnoteText"/>
+      </w:pPr>
+      <w:r>
+        <w:rPr>
+          <w:rStyle w:val="FootnoteReference"/>
+        </w:rPr>
+        <w:footnoteRef/>
+      </w:r>
+      <w:r>
+        <w:t xml:space="preserve"> A ‘quick quote’ is a reduced set of questions that still allows insurance quotes to be returned when requested.  For questions not asked, default answers are set.</w:t>
+      </w:r>
+    </w:p>
+  </w:footnote>
 </w:footnotes>
+</file>
+
+<file path=word/numbering.xml><?xml version="1.0" encoding="utf-8"?>
+<w:numbering xmlns:wpc="http://schemas.microsoft.com/office/word/2010/wordprocessingCanvas" xmlns:cx="http://schemas.microsoft.com/office/drawing/2014/chartex" xmlns:cx1="http://schemas.microsoft.com/office/drawing/2015/9/8/chartex" xmlns:cx2="http://schemas.microsoft.com/office/drawing/2015/10/21/chartex" xmlns:cx3="http://schemas.microsoft.com/office/drawing/2016/5/9/chartex" xmlns:cx4="http://schemas.microsoft.com/office/drawing/2016/5/10/chartex" xmlns:cx5="http://schemas.microsoft.com/office/drawing/2016/5/11/chartex" xmlns:cx6="http://schemas.microsoft.com/office/drawing/2016/5/12/chartex" xmlns:cx7="http://schemas.microsoft.com/office/drawing/2016/5/13/chartex" xmlns:cx8="http://schemas.microsoft.com/office/drawing/2016/5/14/chartex" xmlns:mc="http://schemas.openxmlformats.org/markup-compatibility/2006" xmlns:aink="http://schemas.microsoft.com/office/drawing/2016/ink" xmlns:am3d="http://schemas.microsoft.com/office/drawing/2017/model3d" xmlns:o="urn:schemas-microsoft-com:office:office" xmlns:r="http://schemas.openxmlformats.org/officeDocument/2006/relationships" xmlns:m="http://schemas.openxmlformats.org/officeDocument/2006/math" xmlns:v="urn:schemas-microsoft-com:vml" xmlns:wp14="http://schemas.microsoft.com/office/word/2010/wordprocessingDrawing" xmlns:wp="http://schemas.openxmlformats.org/drawingml/2006/wordprocessingDrawing" xmlns:w10="urn:schemas-microsoft-com:office:word" xmlns:w="http://schemas.openxmlformats.org/wordprocessingml/2006/main" xmlns:w14="http://schemas.microsoft.com/office/word/2010/wordml" xmlns:w15="http://schemas.microsoft.com/office/word/2012/wordml" xmlns:w16cid="http://schemas.microsoft.com/office/word/2016/wordml/cid" xmlns:w16se="http://schemas.microsoft.com/office/word/2015/wordml/symex" xmlns:wpg="http://schemas.microsoft.com/office/word/2010/wordprocessingGroup" xmlns:wpi="http://schemas.microsoft.com/office/word/2010/wordprocessingInk" xmlns:wne="http://schemas.microsoft.com/office/word/2006/wordml" xmlns:wps="http://schemas.microsoft.com/office/word/2010/wordprocessingShape" mc:Ignorable="w14 w15 w16se w16cid wp14">
+  <w:abstractNum w:abstractNumId="0" w15:restartNumberingAfterBreak="0">
+    <w:nsid w:val="0F7B1BE9"/>
+    <w:multiLevelType w:val="hybridMultilevel"/>
+    <w:tmpl w:val="D2C6A01E"/>
+    <w:lvl w:ilvl="0" w:tplc="08090001">
+      <w:start w:val="1"/>
+      <w:numFmt w:val="bullet"/>
+      <w:lvlText w:val=""/>
+      <w:lvlJc w:val="left"/>
+      <w:pPr>
+        <w:ind w:left="720" w:hanging="360"/>
+      </w:pPr>
+      <w:rPr>
+        <w:rFonts w:ascii="Symbol" w:hAnsi="Symbol" w:hint="default"/>
+      </w:rPr>
+    </w:lvl>
+    <w:lvl w:ilvl="1" w:tplc="08090003" w:tentative="1">
+      <w:start w:val="1"/>
+      <w:numFmt w:val="bullet"/>
+      <w:lvlText w:val="o"/>
+      <w:lvlJc w:val="left"/>
+      <w:pPr>
+        <w:ind w:left="1440" w:hanging="360"/>
+      </w:pPr>
+      <w:rPr>
+        <w:rFonts w:ascii="Courier New" w:hAnsi="Courier New" w:cs="Courier New" w:hint="default"/>
+      </w:rPr>
+    </w:lvl>
+    <w:lvl w:ilvl="2" w:tplc="08090005" w:tentative="1">
+      <w:start w:val="1"/>
+      <w:numFmt w:val="bullet"/>
+      <w:lvlText w:val=""/>
+      <w:lvlJc w:val="left"/>
+      <w:pPr>
+        <w:ind w:left="2160" w:hanging="360"/>
+      </w:pPr>
+      <w:rPr>
+        <w:rFonts w:ascii="Wingdings" w:hAnsi="Wingdings" w:hint="default"/>
+      </w:rPr>
+    </w:lvl>
+    <w:lvl w:ilvl="3" w:tplc="08090001" w:tentative="1">
+      <w:start w:val="1"/>
+      <w:numFmt w:val="bullet"/>
+      <w:lvlText w:val=""/>
+      <w:lvlJc w:val="left"/>
+      <w:pPr>
+        <w:ind w:left="2880" w:hanging="360"/>
+      </w:pPr>
+      <w:rPr>
+        <w:rFonts w:ascii="Symbol" w:hAnsi="Symbol" w:hint="default"/>
+      </w:rPr>
+    </w:lvl>
+    <w:lvl w:ilvl="4" w:tplc="08090003" w:tentative="1">
+      <w:start w:val="1"/>
+      <w:numFmt w:val="bullet"/>
+      <w:lvlText w:val="o"/>
+      <w:lvlJc w:val="left"/>
+      <w:pPr>
+        <w:ind w:left="3600" w:hanging="360"/>
+      </w:pPr>
+      <w:rPr>
+        <w:rFonts w:ascii="Courier New" w:hAnsi="Courier New" w:cs="Courier New" w:hint="default"/>
+      </w:rPr>
+    </w:lvl>
+    <w:lvl w:ilvl="5" w:tplc="08090005" w:tentative="1">
+      <w:start w:val="1"/>
+      <w:numFmt w:val="bullet"/>
+      <w:lvlText w:val=""/>
+      <w:lvlJc w:val="left"/>
+      <w:pPr>
+        <w:ind w:left="4320" w:hanging="360"/>
+      </w:pPr>
+      <w:rPr>
+        <w:rFonts w:ascii="Wingdings" w:hAnsi="Wingdings" w:hint="default"/>
+      </w:rPr>
+    </w:lvl>
+    <w:lvl w:ilvl="6" w:tplc="08090001" w:tentative="1">
+      <w:start w:val="1"/>
+      <w:numFmt w:val="bullet"/>
+      <w:lvlText w:val=""/>
+      <w:lvlJc w:val="left"/>
+      <w:pPr>
+        <w:ind w:left="5040" w:hanging="360"/>
+      </w:pPr>
+      <w:rPr>
+        <w:rFonts w:ascii="Symbol" w:hAnsi="Symbol" w:hint="default"/>
+      </w:rPr>
+    </w:lvl>
+    <w:lvl w:ilvl="7" w:tplc="08090003" w:tentative="1">
+      <w:start w:val="1"/>
+      <w:numFmt w:val="bullet"/>
+      <w:lvlText w:val="o"/>
+      <w:lvlJc w:val="left"/>
+      <w:pPr>
+        <w:ind w:left="5760" w:hanging="360"/>
+      </w:pPr>
+      <w:rPr>
+        <w:rFonts w:ascii="Courier New" w:hAnsi="Courier New" w:cs="Courier New" w:hint="default"/>
+      </w:rPr>
+    </w:lvl>
+    <w:lvl w:ilvl="8" w:tplc="08090005" w:tentative="1">
+      <w:start w:val="1"/>
+      <w:numFmt w:val="bullet"/>
+      <w:lvlText w:val=""/>
+      <w:lvlJc w:val="left"/>
+      <w:pPr>
+        <w:ind w:left="6480" w:hanging="360"/>
+      </w:pPr>
+      <w:rPr>
+        <w:rFonts w:ascii="Wingdings" w:hAnsi="Wingdings" w:hint="default"/>
+      </w:rPr>
+    </w:lvl>
+  </w:abstractNum>
+  <w:abstractNum w:abstractNumId="1" w15:restartNumberingAfterBreak="0">
+    <w:nsid w:val="3CCA472A"/>
+    <w:multiLevelType w:val="hybridMultilevel"/>
+    <w:tmpl w:val="C81A210E"/>
+    <w:lvl w:ilvl="0" w:tplc="08090001">
+      <w:start w:val="1"/>
+      <w:numFmt w:val="bullet"/>
+      <w:lvlText w:val=""/>
+      <w:lvlJc w:val="left"/>
+      <w:pPr>
+        <w:ind w:left="3600" w:hanging="360"/>
+      </w:pPr>
+      <w:rPr>
+        <w:rFonts w:ascii="Symbol" w:hAnsi="Symbol" w:hint="default"/>
+      </w:rPr>
+    </w:lvl>
+    <w:lvl w:ilvl="1" w:tplc="08090003" w:tentative="1">
+      <w:start w:val="1"/>
+      <w:numFmt w:val="bullet"/>
+      <w:lvlText w:val="o"/>
+      <w:lvlJc w:val="left"/>
+      <w:pPr>
+        <w:ind w:left="4320" w:hanging="360"/>
+      </w:pPr>
+      <w:rPr>
+        <w:rFonts w:ascii="Courier New" w:hAnsi="Courier New" w:cs="Courier New" w:hint="default"/>
+      </w:rPr>
+    </w:lvl>
+    <w:lvl w:ilvl="2" w:tplc="08090005" w:tentative="1">
+      <w:start w:val="1"/>
+      <w:numFmt w:val="bullet"/>
+      <w:lvlText w:val=""/>
+      <w:lvlJc w:val="left"/>
+      <w:pPr>
+        <w:ind w:left="5040" w:hanging="360"/>
+      </w:pPr>
+      <w:rPr>
+        <w:rFonts w:ascii="Wingdings" w:hAnsi="Wingdings" w:hint="default"/>
+      </w:rPr>
+    </w:lvl>
+    <w:lvl w:ilvl="3" w:tplc="08090001" w:tentative="1">
+      <w:start w:val="1"/>
+      <w:numFmt w:val="bullet"/>
+      <w:lvlText w:val=""/>
+      <w:lvlJc w:val="left"/>
+      <w:pPr>
+        <w:ind w:left="5760" w:hanging="360"/>
+      </w:pPr>
+      <w:rPr>
+        <w:rFonts w:ascii="Symbol" w:hAnsi="Symbol" w:hint="default"/>
+      </w:rPr>
+    </w:lvl>
+    <w:lvl w:ilvl="4" w:tplc="08090003" w:tentative="1">
+      <w:start w:val="1"/>
+      <w:numFmt w:val="bullet"/>
+      <w:lvlText w:val="o"/>
+      <w:lvlJc w:val="left"/>
+      <w:pPr>
+        <w:ind w:left="6480" w:hanging="360"/>
+      </w:pPr>
+      <w:rPr>
+        <w:rFonts w:ascii="Courier New" w:hAnsi="Courier New" w:cs="Courier New" w:hint="default"/>
+      </w:rPr>
+    </w:lvl>
+    <w:lvl w:ilvl="5" w:tplc="08090005" w:tentative="1">
+      <w:start w:val="1"/>
+      <w:numFmt w:val="bullet"/>
+      <w:lvlText w:val=""/>
+      <w:lvlJc w:val="left"/>
+      <w:pPr>
+        <w:ind w:left="7200" w:hanging="360"/>
+      </w:pPr>
+      <w:rPr>
+        <w:rFonts w:ascii="Wingdings" w:hAnsi="Wingdings" w:hint="default"/>
+      </w:rPr>
+    </w:lvl>
+    <w:lvl w:ilvl="6" w:tplc="08090001" w:tentative="1">
+      <w:start w:val="1"/>
+      <w:numFmt w:val="bullet"/>
+      <w:lvlText w:val=""/>
+      <w:lvlJc w:val="left"/>
+      <w:pPr>
+        <w:ind w:left="7920" w:hanging="360"/>
+      </w:pPr>
+      <w:rPr>
+        <w:rFonts w:ascii="Symbol" w:hAnsi="Symbol" w:hint="default"/>
+      </w:rPr>
+    </w:lvl>
+    <w:lvl w:ilvl="7" w:tplc="08090003" w:tentative="1">
+      <w:start w:val="1"/>
+      <w:numFmt w:val="bullet"/>
+      <w:lvlText w:val="o"/>
+      <w:lvlJc w:val="left"/>
+      <w:pPr>
+        <w:ind w:left="8640" w:hanging="360"/>
+      </w:pPr>
+      <w:rPr>
+        <w:rFonts w:ascii="Courier New" w:hAnsi="Courier New" w:cs="Courier New" w:hint="default"/>
+      </w:rPr>
+    </w:lvl>
+    <w:lvl w:ilvl="8" w:tplc="08090005" w:tentative="1">
+      <w:start w:val="1"/>
+      <w:numFmt w:val="bullet"/>
+      <w:lvlText w:val=""/>
+      <w:lvlJc w:val="left"/>
+      <w:pPr>
+        <w:ind w:left="9360" w:hanging="360"/>
+      </w:pPr>
+      <w:rPr>
+        <w:rFonts w:ascii="Wingdings" w:hAnsi="Wingdings" w:hint="default"/>
+      </w:rPr>
+    </w:lvl>
+  </w:abstractNum>
+  <w:abstractNum w:abstractNumId="2" w15:restartNumberingAfterBreak="0">
+    <w:nsid w:val="5C404E09"/>
+    <w:multiLevelType w:val="hybridMultilevel"/>
+    <w:tmpl w:val="C9E87298"/>
+    <w:lvl w:ilvl="0" w:tplc="08090001">
+      <w:start w:val="1"/>
+      <w:numFmt w:val="bullet"/>
+      <w:lvlText w:val=""/>
+      <w:lvlJc w:val="left"/>
+      <w:pPr>
+        <w:ind w:left="720" w:hanging="360"/>
+      </w:pPr>
+      <w:rPr>
+        <w:rFonts w:ascii="Symbol" w:hAnsi="Symbol" w:hint="default"/>
+      </w:rPr>
+    </w:lvl>
+    <w:lvl w:ilvl="1" w:tplc="08090003" w:tentative="1">
+      <w:start w:val="1"/>
+      <w:numFmt w:val="bullet"/>
+      <w:lvlText w:val="o"/>
+      <w:lvlJc w:val="left"/>
+      <w:pPr>
+        <w:ind w:left="1440" w:hanging="360"/>
+      </w:pPr>
+      <w:rPr>
+        <w:rFonts w:ascii="Courier New" w:hAnsi="Courier New" w:cs="Courier New" w:hint="default"/>
+      </w:rPr>
+    </w:lvl>
+    <w:lvl w:ilvl="2" w:tplc="08090005" w:tentative="1">
+      <w:start w:val="1"/>
+      <w:numFmt w:val="bullet"/>
+      <w:lvlText w:val=""/>
+      <w:lvlJc w:val="left"/>
+      <w:pPr>
+        <w:ind w:left="2160" w:hanging="360"/>
+      </w:pPr>
+      <w:rPr>
+        <w:rFonts w:ascii="Wingdings" w:hAnsi="Wingdings" w:hint="default"/>
+      </w:rPr>
+    </w:lvl>
+    <w:lvl w:ilvl="3" w:tplc="08090001" w:tentative="1">
+      <w:start w:val="1"/>
+      <w:numFmt w:val="bullet"/>
+      <w:lvlText w:val=""/>
+      <w:lvlJc w:val="left"/>
+      <w:pPr>
+        <w:ind w:left="2880" w:hanging="360"/>
+      </w:pPr>
+      <w:rPr>
+        <w:rFonts w:ascii="Symbol" w:hAnsi="Symbol" w:hint="default"/>
+      </w:rPr>
+    </w:lvl>
+    <w:lvl w:ilvl="4" w:tplc="08090003" w:tentative="1">
+      <w:start w:val="1"/>
+      <w:numFmt w:val="bullet"/>
+      <w:lvlText w:val="o"/>
+      <w:lvlJc w:val="left"/>
+      <w:pPr>
+        <w:ind w:left="3600" w:hanging="360"/>
+      </w:pPr>
+      <w:rPr>
+        <w:rFonts w:ascii="Courier New" w:hAnsi="Courier New" w:cs="Courier New" w:hint="default"/>
+      </w:rPr>
+    </w:lvl>
+    <w:lvl w:ilvl="5" w:tplc="08090005" w:tentative="1">
+      <w:start w:val="1"/>
+      <w:numFmt w:val="bullet"/>
+      <w:lvlText w:val=""/>
+      <w:lvlJc w:val="left"/>
+      <w:pPr>
+        <w:ind w:left="4320" w:hanging="360"/>
+      </w:pPr>
+      <w:rPr>
+        <w:rFonts w:ascii="Wingdings" w:hAnsi="Wingdings" w:hint="default"/>
+      </w:rPr>
+    </w:lvl>
+    <w:lvl w:ilvl="6" w:tplc="08090001" w:tentative="1">
+      <w:start w:val="1"/>
+      <w:numFmt w:val="bullet"/>
+      <w:lvlText w:val=""/>
+      <w:lvlJc w:val="left"/>
+      <w:pPr>
+        <w:ind w:left="5040" w:hanging="360"/>
+      </w:pPr>
+      <w:rPr>
+        <w:rFonts w:ascii="Symbol" w:hAnsi="Symbol" w:hint="default"/>
+      </w:rPr>
+    </w:lvl>
+    <w:lvl w:ilvl="7" w:tplc="08090003" w:tentative="1">
+      <w:start w:val="1"/>
+      <w:numFmt w:val="bullet"/>
+      <w:lvlText w:val="o"/>
+      <w:lvlJc w:val="left"/>
+      <w:pPr>
+        <w:ind w:left="5760" w:hanging="360"/>
+      </w:pPr>
+      <w:rPr>
+        <w:rFonts w:ascii="Courier New" w:hAnsi="Courier New" w:cs="Courier New" w:hint="default"/>
+      </w:rPr>
+    </w:lvl>
+    <w:lvl w:ilvl="8" w:tplc="08090005" w:tentative="1">
+      <w:start w:val="1"/>
+      <w:numFmt w:val="bullet"/>
+      <w:lvlText w:val=""/>
+      <w:lvlJc w:val="left"/>
+      <w:pPr>
+        <w:ind w:left="6480" w:hanging="360"/>
+      </w:pPr>
+      <w:rPr>
+        <w:rFonts w:ascii="Wingdings" w:hAnsi="Wingdings" w:hint="default"/>
+      </w:rPr>
+    </w:lvl>
+  </w:abstractNum>
+  <w:abstractNum w:abstractNumId="3" w15:restartNumberingAfterBreak="0">
+    <w:nsid w:val="5DAD0335"/>
+    <w:multiLevelType w:val="hybridMultilevel"/>
+    <w:tmpl w:val="6302AA2E"/>
+    <w:lvl w:ilvl="0" w:tplc="08090001">
+      <w:start w:val="1"/>
+      <w:numFmt w:val="bullet"/>
+      <w:lvlText w:val=""/>
+      <w:lvlJc w:val="left"/>
+      <w:pPr>
+        <w:ind w:left="720" w:hanging="360"/>
+      </w:pPr>
+      <w:rPr>
+        <w:rFonts w:ascii="Symbol" w:hAnsi="Symbol" w:hint="default"/>
+      </w:rPr>
+    </w:lvl>
+    <w:lvl w:ilvl="1" w:tplc="08090003">
+      <w:start w:val="1"/>
+      <w:numFmt w:val="bullet"/>
+      <w:lvlText w:val="o"/>
+      <w:lvlJc w:val="left"/>
+      <w:pPr>
+        <w:ind w:left="1440" w:hanging="360"/>
+      </w:pPr>
+      <w:rPr>
+        <w:rFonts w:ascii="Courier New" w:hAnsi="Courier New" w:cs="Courier New" w:hint="default"/>
+      </w:rPr>
+    </w:lvl>
+    <w:lvl w:ilvl="2" w:tplc="08090005" w:tentative="1">
+      <w:start w:val="1"/>
+      <w:numFmt w:val="bullet"/>
+      <w:lvlText w:val=""/>
+      <w:lvlJc w:val="left"/>
+      <w:pPr>
+        <w:ind w:left="2160" w:hanging="360"/>
+      </w:pPr>
+      <w:rPr>
+        <w:rFonts w:ascii="Wingdings" w:hAnsi="Wingdings" w:hint="default"/>
+      </w:rPr>
+    </w:lvl>
+    <w:lvl w:ilvl="3" w:tplc="08090001" w:tentative="1">
+      <w:start w:val="1"/>
+      <w:numFmt w:val="bullet"/>
+      <w:lvlText w:val=""/>
+      <w:lvlJc w:val="left"/>
+      <w:pPr>
+        <w:ind w:left="2880" w:hanging="360"/>
+      </w:pPr>
+      <w:rPr>
+        <w:rFonts w:ascii="Symbol" w:hAnsi="Symbol" w:hint="default"/>
+      </w:rPr>
+    </w:lvl>
+    <w:lvl w:ilvl="4" w:tplc="08090003" w:tentative="1">
+      <w:start w:val="1"/>
+      <w:numFmt w:val="bullet"/>
+      <w:lvlText w:val="o"/>
+      <w:lvlJc w:val="left"/>
+      <w:pPr>
+        <w:ind w:left="3600" w:hanging="360"/>
+      </w:pPr>
+      <w:rPr>
+        <w:rFonts w:ascii="Courier New" w:hAnsi="Courier New" w:cs="Courier New" w:hint="default"/>
+      </w:rPr>
+    </w:lvl>
+    <w:lvl w:ilvl="5" w:tplc="08090005" w:tentative="1">
+      <w:start w:val="1"/>
+      <w:numFmt w:val="bullet"/>
+      <w:lvlText w:val=""/>
+      <w:lvlJc w:val="left"/>
+      <w:pPr>
+        <w:ind w:left="4320" w:hanging="360"/>
+      </w:pPr>
+      <w:rPr>
+        <w:rFonts w:ascii="Wingdings" w:hAnsi="Wingdings" w:hint="default"/>
+      </w:rPr>
+    </w:lvl>
+    <w:lvl w:ilvl="6" w:tplc="08090001" w:tentative="1">
+      <w:start w:val="1"/>
+      <w:numFmt w:val="bullet"/>
+      <w:lvlText w:val=""/>
+      <w:lvlJc w:val="left"/>
+      <w:pPr>
+        <w:ind w:left="5040" w:hanging="360"/>
+      </w:pPr>
+      <w:rPr>
+        <w:rFonts w:ascii="Symbol" w:hAnsi="Symbol" w:hint="default"/>
+      </w:rPr>
+    </w:lvl>
+    <w:lvl w:ilvl="7" w:tplc="08090003" w:tentative="1">
+      <w:start w:val="1"/>
+      <w:numFmt w:val="bullet"/>
+      <w:lvlText w:val="o"/>
+      <w:lvlJc w:val="left"/>
+      <w:pPr>
+        <w:ind w:left="5760" w:hanging="360"/>
+      </w:pPr>
+      <w:rPr>
+        <w:rFonts w:ascii="Courier New" w:hAnsi="Courier New" w:cs="Courier New" w:hint="default"/>
+      </w:rPr>
+    </w:lvl>
+    <w:lvl w:ilvl="8" w:tplc="08090005" w:tentative="1">
+      <w:start w:val="1"/>
+      <w:numFmt w:val="bullet"/>
+      <w:lvlText w:val=""/>
+      <w:lvlJc w:val="left"/>
+      <w:pPr>
+        <w:ind w:left="6480" w:hanging="360"/>
+      </w:pPr>
+      <w:rPr>
+        <w:rFonts w:ascii="Wingdings" w:hAnsi="Wingdings" w:hint="default"/>
+      </w:rPr>
+    </w:lvl>
+  </w:abstractNum>
+  <w:abstractNum w:abstractNumId="4" w15:restartNumberingAfterBreak="0">
+    <w:nsid w:val="78F40DFD"/>
+    <w:multiLevelType w:val="hybridMultilevel"/>
+    <w:tmpl w:val="3FEA457E"/>
+    <w:lvl w:ilvl="0" w:tplc="08090001">
+      <w:start w:val="1"/>
+      <w:numFmt w:val="bullet"/>
+      <w:lvlText w:val=""/>
+      <w:lvlJc w:val="left"/>
+      <w:pPr>
+        <w:ind w:left="360" w:hanging="360"/>
+      </w:pPr>
+      <w:rPr>
+        <w:rFonts w:ascii="Symbol" w:hAnsi="Symbol" w:hint="default"/>
+      </w:rPr>
+    </w:lvl>
+    <w:lvl w:ilvl="1" w:tplc="08090003" w:tentative="1">
+      <w:start w:val="1"/>
+      <w:numFmt w:val="bullet"/>
+      <w:lvlText w:val="o"/>
+      <w:lvlJc w:val="left"/>
+      <w:pPr>
+        <w:ind w:left="1080" w:hanging="360"/>
+      </w:pPr>
+      <w:rPr>
+        <w:rFonts w:ascii="Courier New" w:hAnsi="Courier New" w:cs="Courier New" w:hint="default"/>
+      </w:rPr>
+    </w:lvl>
+    <w:lvl w:ilvl="2" w:tplc="08090005" w:tentative="1">
+      <w:start w:val="1"/>
+      <w:numFmt w:val="bullet"/>
+      <w:lvlText w:val=""/>
+      <w:lvlJc w:val="left"/>
+      <w:pPr>
+        <w:ind w:left="1800" w:hanging="360"/>
+      </w:pPr>
+      <w:rPr>
+        <w:rFonts w:ascii="Wingdings" w:hAnsi="Wingdings" w:hint="default"/>
+      </w:rPr>
+    </w:lvl>
+    <w:lvl w:ilvl="3" w:tplc="08090001" w:tentative="1">
+      <w:start w:val="1"/>
+      <w:numFmt w:val="bullet"/>
+      <w:lvlText w:val=""/>
+      <w:lvlJc w:val="left"/>
+      <w:pPr>
+        <w:ind w:left="2520" w:hanging="360"/>
+      </w:pPr>
+      <w:rPr>
+        <w:rFonts w:ascii="Symbol" w:hAnsi="Symbol" w:hint="default"/>
+      </w:rPr>
+    </w:lvl>
+    <w:lvl w:ilvl="4" w:tplc="08090003" w:tentative="1">
+      <w:start w:val="1"/>
+      <w:numFmt w:val="bullet"/>
+      <w:lvlText w:val="o"/>
+      <w:lvlJc w:val="left"/>
+      <w:pPr>
+        <w:ind w:left="3240" w:hanging="360"/>
+      </w:pPr>
+      <w:rPr>
+        <w:rFonts w:ascii="Courier New" w:hAnsi="Courier New" w:cs="Courier New" w:hint="default"/>
+      </w:rPr>
+    </w:lvl>
+    <w:lvl w:ilvl="5" w:tplc="08090005" w:tentative="1">
+      <w:start w:val="1"/>
+      <w:numFmt w:val="bullet"/>
+      <w:lvlText w:val=""/>
+      <w:lvlJc w:val="left"/>
+      <w:pPr>
+        <w:ind w:left="3960" w:hanging="360"/>
+      </w:pPr>
+      <w:rPr>
+        <w:rFonts w:ascii="Wingdings" w:hAnsi="Wingdings" w:hint="default"/>
+      </w:rPr>
+    </w:lvl>
+    <w:lvl w:ilvl="6" w:tplc="08090001" w:tentative="1">
+      <w:start w:val="1"/>
+      <w:numFmt w:val="bullet"/>
+      <w:lvlText w:val=""/>
+      <w:lvlJc w:val="left"/>
+      <w:pPr>
+        <w:ind w:left="4680" w:hanging="360"/>
+      </w:pPr>
+      <w:rPr>
+        <w:rFonts w:ascii="Symbol" w:hAnsi="Symbol" w:hint="default"/>
+      </w:rPr>
+    </w:lvl>
+    <w:lvl w:ilvl="7" w:tplc="08090003" w:tentative="1">
+      <w:start w:val="1"/>
+      <w:numFmt w:val="bullet"/>
+      <w:lvlText w:val="o"/>
+      <w:lvlJc w:val="left"/>
+      <w:pPr>
+        <w:ind w:left="5400" w:hanging="360"/>
+      </w:pPr>
+      <w:rPr>
+        <w:rFonts w:ascii="Courier New" w:hAnsi="Courier New" w:cs="Courier New" w:hint="default"/>
+      </w:rPr>
+    </w:lvl>
+    <w:lvl w:ilvl="8" w:tplc="08090005" w:tentative="1">
+      <w:start w:val="1"/>
+      <w:numFmt w:val="bullet"/>
+      <w:lvlText w:val=""/>
+      <w:lvlJc w:val="left"/>
+      <w:pPr>
+        <w:ind w:left="6120" w:hanging="360"/>
+      </w:pPr>
+      <w:rPr>
+        <w:rFonts w:ascii="Wingdings" w:hAnsi="Wingdings" w:hint="default"/>
+      </w:rPr>
+    </w:lvl>
+  </w:abstractNum>
+  <w:abstractNum w:abstractNumId="5" w15:restartNumberingAfterBreak="0">
+    <w:nsid w:val="7FE07EC8"/>
+    <w:multiLevelType w:val="hybridMultilevel"/>
+    <w:tmpl w:val="3BC2FEEC"/>
+    <w:lvl w:ilvl="0" w:tplc="08090001">
+      <w:start w:val="1"/>
+      <w:numFmt w:val="bullet"/>
+      <w:lvlText w:val=""/>
+      <w:lvlJc w:val="left"/>
+      <w:pPr>
+        <w:ind w:left="360" w:hanging="360"/>
+      </w:pPr>
+      <w:rPr>
+        <w:rFonts w:ascii="Symbol" w:hAnsi="Symbol" w:hint="default"/>
+      </w:rPr>
+    </w:lvl>
+    <w:lvl w:ilvl="1" w:tplc="08090003" w:tentative="1">
+      <w:start w:val="1"/>
+      <w:numFmt w:val="bullet"/>
+      <w:lvlText w:val="o"/>
+      <w:lvlJc w:val="left"/>
+      <w:pPr>
+        <w:ind w:left="1080" w:hanging="360"/>
+      </w:pPr>
+      <w:rPr>
+        <w:rFonts w:ascii="Courier New" w:hAnsi="Courier New" w:cs="Courier New" w:hint="default"/>
+      </w:rPr>
+    </w:lvl>
+    <w:lvl w:ilvl="2" w:tplc="08090005" w:tentative="1">
+      <w:start w:val="1"/>
+      <w:numFmt w:val="bullet"/>
+      <w:lvlText w:val=""/>
+      <w:lvlJc w:val="left"/>
+      <w:pPr>
+        <w:ind w:left="1800" w:hanging="360"/>
+      </w:pPr>
+      <w:rPr>
+        <w:rFonts w:ascii="Wingdings" w:hAnsi="Wingdings" w:hint="default"/>
+      </w:rPr>
+    </w:lvl>
+    <w:lvl w:ilvl="3" w:tplc="08090001" w:tentative="1">
+      <w:start w:val="1"/>
+      <w:numFmt w:val="bullet"/>
+      <w:lvlText w:val=""/>
+      <w:lvlJc w:val="left"/>
+      <w:pPr>
+        <w:ind w:left="2520" w:hanging="360"/>
+      </w:pPr>
+      <w:rPr>
+        <w:rFonts w:ascii="Symbol" w:hAnsi="Symbol" w:hint="default"/>
+      </w:rPr>
+    </w:lvl>
+    <w:lvl w:ilvl="4" w:tplc="08090003" w:tentative="1">
+      <w:start w:val="1"/>
+      <w:numFmt w:val="bullet"/>
+      <w:lvlText w:val="o"/>
+      <w:lvlJc w:val="left"/>
+      <w:pPr>
+        <w:ind w:left="3240" w:hanging="360"/>
+      </w:pPr>
+      <w:rPr>
+        <w:rFonts w:ascii="Courier New" w:hAnsi="Courier New" w:cs="Courier New" w:hint="default"/>
+      </w:rPr>
+    </w:lvl>
+    <w:lvl w:ilvl="5" w:tplc="08090005" w:tentative="1">
+      <w:start w:val="1"/>
+      <w:numFmt w:val="bullet"/>
+      <w:lvlText w:val=""/>
+      <w:lvlJc w:val="left"/>
+      <w:pPr>
+        <w:ind w:left="3960" w:hanging="360"/>
+      </w:pPr>
+      <w:rPr>
+        <w:rFonts w:ascii="Wingdings" w:hAnsi="Wingdings" w:hint="default"/>
+      </w:rPr>
+    </w:lvl>
+    <w:lvl w:ilvl="6" w:tplc="08090001" w:tentative="1">
+      <w:start w:val="1"/>
+      <w:numFmt w:val="bullet"/>
+      <w:lvlText w:val=""/>
+      <w:lvlJc w:val="left"/>
+      <w:pPr>
+        <w:ind w:left="4680" w:hanging="360"/>
+      </w:pPr>
+      <w:rPr>
+        <w:rFonts w:ascii="Symbol" w:hAnsi="Symbol" w:hint="default"/>
+      </w:rPr>
+    </w:lvl>
+    <w:lvl w:ilvl="7" w:tplc="08090003" w:tentative="1">
+      <w:start w:val="1"/>
+      <w:numFmt w:val="bullet"/>
+      <w:lvlText w:val="o"/>
+      <w:lvlJc w:val="left"/>
+      <w:pPr>
+        <w:ind w:left="5400" w:hanging="360"/>
+      </w:pPr>
+      <w:rPr>
+        <w:rFonts w:ascii="Courier New" w:hAnsi="Courier New" w:cs="Courier New" w:hint="default"/>
+      </w:rPr>
+    </w:lvl>
+    <w:lvl w:ilvl="8" w:tplc="08090005" w:tentative="1">
+      <w:start w:val="1"/>
+      <w:numFmt w:val="bullet"/>
+      <w:lvlText w:val=""/>
+      <w:lvlJc w:val="left"/>
+      <w:pPr>
+        <w:ind w:left="6120" w:hanging="360"/>
+      </w:pPr>
+      <w:rPr>
+        <w:rFonts w:ascii="Wingdings" w:hAnsi="Wingdings" w:hint="default"/>
+      </w:rPr>
+    </w:lvl>
+  </w:abstractNum>
+  <w:num w:numId="1">
+    <w:abstractNumId w:val="2"/>
+  </w:num>
+  <w:num w:numId="2">
+    <w:abstractNumId w:val="0"/>
+  </w:num>
+  <w:num w:numId="3">
+    <w:abstractNumId w:val="5"/>
+  </w:num>
+  <w:num w:numId="4">
+    <w:abstractNumId w:val="4"/>
+  </w:num>
+  <w:num w:numId="5">
+    <w:abstractNumId w:val="1"/>
+  </w:num>
+  <w:num w:numId="6">
+    <w:abstractNumId w:val="3"/>
+  </w:num>
+</w:numbering>
 </file>
 
 <file path=word/styles.xml><?xml version="1.0" encoding="utf-8"?>
@@ -3244,7 +5442,6 @@
   <w:style w:type="character" w:default="1" w:styleId="DefaultParagraphFont">
     <w:name w:val="Default Paragraph Font"/>
     <w:uiPriority w:val="1"/>
-    <w:semiHidden/>
     <w:unhideWhenUsed/>
   </w:style>
   <w:style w:type="table" w:default="1" w:styleId="TableNormal">
@@ -3414,7 +5611,619 @@
     <w:uiPriority w:val="99"/>
     <w:rsid w:val="008344A8"/>
   </w:style>
+  <w:style w:type="paragraph" w:styleId="Bibliography">
+    <w:name w:val="Bibliography"/>
+    <w:basedOn w:val="Normal"/>
+    <w:next w:val="Normal"/>
+    <w:uiPriority w:val="37"/>
+    <w:unhideWhenUsed/>
+    <w:rsid w:val="00EF3EFF"/>
+  </w:style>
+  <w:style w:type="paragraph" w:styleId="TOC3">
+    <w:name w:val="toc 3"/>
+    <w:basedOn w:val="Normal"/>
+    <w:next w:val="Normal"/>
+    <w:autoRedefine/>
+    <w:uiPriority w:val="39"/>
+    <w:unhideWhenUsed/>
+    <w:rsid w:val="008F45AD"/>
+    <w:pPr>
+      <w:spacing w:after="100"/>
+      <w:ind w:left="440"/>
+    </w:pPr>
+    <w:rPr>
+      <w:rFonts w:eastAsiaTheme="minorEastAsia" w:cs="Times New Roman"/>
+      <w:lang w:val="en-US"/>
+    </w:rPr>
+  </w:style>
+  <w:style w:type="paragraph" w:styleId="ListParagraph">
+    <w:name w:val="List Paragraph"/>
+    <w:basedOn w:val="Normal"/>
+    <w:uiPriority w:val="34"/>
+    <w:qFormat/>
+    <w:rsid w:val="004B0017"/>
+    <w:pPr>
+      <w:ind w:left="720"/>
+      <w:contextualSpacing/>
+    </w:pPr>
+  </w:style>
+  <w:style w:type="paragraph" w:styleId="FootnoteText">
+    <w:name w:val="footnote text"/>
+    <w:basedOn w:val="Normal"/>
+    <w:link w:val="FootnoteTextChar"/>
+    <w:uiPriority w:val="99"/>
+    <w:semiHidden/>
+    <w:unhideWhenUsed/>
+    <w:rsid w:val="003C5DDE"/>
+    <w:pPr>
+      <w:spacing w:after="0" w:line="240" w:lineRule="auto"/>
+    </w:pPr>
+    <w:rPr>
+      <w:sz w:val="20"/>
+      <w:szCs w:val="20"/>
+    </w:rPr>
+  </w:style>
+  <w:style w:type="character" w:customStyle="1" w:styleId="FootnoteTextChar">
+    <w:name w:val="Footnote Text Char"/>
+    <w:basedOn w:val="DefaultParagraphFont"/>
+    <w:link w:val="FootnoteText"/>
+    <w:uiPriority w:val="99"/>
+    <w:semiHidden/>
+    <w:rsid w:val="003C5DDE"/>
+    <w:rPr>
+      <w:sz w:val="20"/>
+      <w:szCs w:val="20"/>
+    </w:rPr>
+  </w:style>
+  <w:style w:type="character" w:styleId="FootnoteReference">
+    <w:name w:val="footnote reference"/>
+    <w:basedOn w:val="DefaultParagraphFont"/>
+    <w:uiPriority w:val="99"/>
+    <w:unhideWhenUsed/>
+    <w:rsid w:val="003C5DDE"/>
+    <w:rPr>
+      <w:vertAlign w:val="superscript"/>
+    </w:rPr>
+  </w:style>
 </w:styles>
+</file>
+
+<file path=word/glossary/document.xml><?xml version="1.0" encoding="utf-8"?>
+<w:glossaryDocument xmlns:wpc="http://schemas.microsoft.com/office/word/2010/wordprocessingCanvas" xmlns:cx="http://schemas.microsoft.com/office/drawing/2014/chartex" xmlns:cx1="http://schemas.microsoft.com/office/drawing/2015/9/8/chartex" xmlns:cx2="http://schemas.microsoft.com/office/drawing/2015/10/21/chartex" xmlns:cx3="http://schemas.microsoft.com/office/drawing/2016/5/9/chartex" xmlns:cx4="http://schemas.microsoft.com/office/drawing/2016/5/10/chartex" xmlns:cx5="http://schemas.microsoft.com/office/drawing/2016/5/11/chartex" xmlns:cx6="http://schemas.microsoft.com/office/drawing/2016/5/12/chartex" xmlns:cx7="http://schemas.microsoft.com/office/drawing/2016/5/13/chartex" xmlns:cx8="http://schemas.microsoft.com/office/drawing/2016/5/14/chartex" xmlns:mc="http://schemas.openxmlformats.org/markup-compatibility/2006" xmlns:aink="http://schemas.microsoft.com/office/drawing/2016/ink" xmlns:am3d="http://schemas.microsoft.com/office/drawing/2017/model3d" xmlns:o="urn:schemas-microsoft-com:office:office" xmlns:r="http://schemas.openxmlformats.org/officeDocument/2006/relationships" xmlns:m="http://schemas.openxmlformats.org/officeDocument/2006/math" xmlns:v="urn:schemas-microsoft-com:vml" xmlns:wp14="http://schemas.microsoft.com/office/word/2010/wordprocessingDrawing" xmlns:wp="http://schemas.openxmlformats.org/drawingml/2006/wordprocessingDrawing" xmlns:w10="urn:schemas-microsoft-com:office:word" xmlns:w="http://schemas.openxmlformats.org/wordprocessingml/2006/main" xmlns:w14="http://schemas.microsoft.com/office/word/2010/wordml" xmlns:w15="http://schemas.microsoft.com/office/word/2012/wordml" xmlns:w16cid="http://schemas.microsoft.com/office/word/2016/wordml/cid" xmlns:w16se="http://schemas.microsoft.com/office/word/2015/wordml/symex" xmlns:wpg="http://schemas.microsoft.com/office/word/2010/wordprocessingGroup" xmlns:wpi="http://schemas.microsoft.com/office/word/2010/wordprocessingInk" xmlns:wne="http://schemas.microsoft.com/office/word/2006/wordml" xmlns:wps="http://schemas.microsoft.com/office/word/2010/wordprocessingShape" mc:Ignorable="w14 w15 w16se w16cid wp14"/>
+</file>
+
+<file path=word/glossary/fontTable.xml><?xml version="1.0" encoding="utf-8"?>
+<w:fonts xmlns:mc="http://schemas.openxmlformats.org/markup-compatibility/2006" xmlns:r="http://schemas.openxmlformats.org/officeDocument/2006/relationships" xmlns:w="http://schemas.openxmlformats.org/wordprocessingml/2006/main" xmlns:w14="http://schemas.microsoft.com/office/word/2010/wordml" xmlns:w15="http://schemas.microsoft.com/office/word/2012/wordml" xmlns:w16cid="http://schemas.microsoft.com/office/word/2016/wordml/cid" xmlns:w16se="http://schemas.microsoft.com/office/word/2015/wordml/symex" mc:Ignorable="w14 w15 w16se w16cid">
+  <w:font w:name="Symbol">
+    <w:panose1 w:val="05050102010706020507"/>
+    <w:charset w:val="02"/>
+    <w:family w:val="roman"/>
+    <w:pitch w:val="variable"/>
+    <w:sig w:usb0="00000000" w:usb1="10000000" w:usb2="00000000" w:usb3="00000000" w:csb0="80000000" w:csb1="00000000"/>
+  </w:font>
+  <w:font w:name="Times New Roman">
+    <w:panose1 w:val="02020603050405020304"/>
+    <w:charset w:val="00"/>
+    <w:family w:val="roman"/>
+    <w:pitch w:val="variable"/>
+    <w:sig w:usb0="E0002AFF" w:usb1="C0007843" w:usb2="00000009" w:usb3="00000000" w:csb0="000001FF" w:csb1="00000000"/>
+  </w:font>
+  <w:font w:name="Courier New">
+    <w:panose1 w:val="02070309020205020404"/>
+    <w:charset w:val="00"/>
+    <w:family w:val="modern"/>
+    <w:pitch w:val="fixed"/>
+    <w:sig w:usb0="E0002AFF" w:usb1="C0007843" w:usb2="00000009" w:usb3="00000000" w:csb0="000001FF" w:csb1="00000000"/>
+  </w:font>
+  <w:font w:name="Wingdings">
+    <w:panose1 w:val="05000000000000000000"/>
+    <w:charset w:val="02"/>
+    <w:family w:val="auto"/>
+    <w:pitch w:val="variable"/>
+    <w:sig w:usb0="00000000" w:usb1="10000000" w:usb2="00000000" w:usb3="00000000" w:csb0="80000000" w:csb1="00000000"/>
+  </w:font>
+  <w:font w:name="Calibri">
+    <w:panose1 w:val="020F0502020204030204"/>
+    <w:charset w:val="00"/>
+    <w:family w:val="swiss"/>
+    <w:pitch w:val="variable"/>
+    <w:sig w:usb0="E0002AFF" w:usb1="4000ACFF" w:usb2="00000001" w:usb3="00000000" w:csb0="000001FF" w:csb1="00000000"/>
+  </w:font>
+  <w:font w:name="Calibri Light">
+    <w:panose1 w:val="020F0302020204030204"/>
+    <w:charset w:val="00"/>
+    <w:family w:val="swiss"/>
+    <w:pitch w:val="variable"/>
+    <w:sig w:usb0="A0002AEF" w:usb1="4000207B" w:usb2="00000000" w:usb3="00000000" w:csb0="000001FF" w:csb1="00000000"/>
+  </w:font>
+</w:fonts>
+</file>
+
+<file path=word/glossary/settings.xml><?xml version="1.0" encoding="utf-8"?>
+<w:settings xmlns:mc="http://schemas.openxmlformats.org/markup-compatibility/2006" xmlns:o="urn:schemas-microsoft-com:office:office" xmlns:r="http://schemas.openxmlformats.org/officeDocument/2006/relationships" xmlns:m="http://schemas.openxmlformats.org/officeDocument/2006/math" xmlns:v="urn:schemas-microsoft-com:vml" xmlns:w10="urn:schemas-microsoft-com:office:word" xmlns:w="http://schemas.openxmlformats.org/wordprocessingml/2006/main" xmlns:w14="http://schemas.microsoft.com/office/word/2010/wordml" xmlns:w15="http://schemas.microsoft.com/office/word/2012/wordml" xmlns:w16cid="http://schemas.microsoft.com/office/word/2016/wordml/cid" xmlns:w16se="http://schemas.microsoft.com/office/word/2015/wordml/symex" xmlns:sl="http://schemas.openxmlformats.org/schemaLibrary/2006/main" mc:Ignorable="w14 w15 w16se w16cid">
+  <w:view w:val="normal"/>
+  <w:defaultTabStop w:val="720"/>
+  <w:characterSpacingControl w:val="doNotCompress"/>
+  <w:compat>
+    <w:useFELayout/>
+    <w:compatSetting w:name="compatibilityMode" w:uri="http://schemas.microsoft.com/office/word" w:val="15"/>
+    <w:compatSetting w:name="overrideTableStyleFontSizeAndJustification" w:uri="http://schemas.microsoft.com/office/word" w:val="1"/>
+    <w:compatSetting w:name="enableOpenTypeFeatures" w:uri="http://schemas.microsoft.com/office/word" w:val="1"/>
+    <w:compatSetting w:name="doNotFlipMirrorIndents" w:uri="http://schemas.microsoft.com/office/word" w:val="1"/>
+    <w:compatSetting w:name="differentiateMultirowTableHeaders" w:uri="http://schemas.microsoft.com/office/word" w:val="1"/>
+    <w:compatSetting w:name="useWord2013TrackBottomHyphenation" w:uri="http://schemas.microsoft.com/office/word" w:val="0"/>
+  </w:compat>
+  <w:rsids>
+    <w:rsidRoot w:val="00CD06D2"/>
+    <w:rsid w:val="00085F06"/>
+    <w:rsid w:val="00CD06D2"/>
+  </w:rsids>
+  <m:mathPr>
+    <m:mathFont m:val="Cambria Math"/>
+    <m:brkBin m:val="before"/>
+    <m:brkBinSub m:val="--"/>
+    <m:smallFrac m:val="0"/>
+    <m:dispDef/>
+    <m:lMargin m:val="0"/>
+    <m:rMargin m:val="0"/>
+    <m:defJc m:val="centerGroup"/>
+    <m:wrapIndent m:val="1440"/>
+    <m:intLim m:val="subSup"/>
+    <m:naryLim m:val="undOvr"/>
+  </m:mathPr>
+  <w:themeFontLang w:val="en-GB"/>
+  <w:clrSchemeMapping w:bg1="light1" w:t1="dark1" w:bg2="light2" w:t2="dark2" w:accent1="accent1" w:accent2="accent2" w:accent3="accent3" w:accent4="accent4" w:accent5="accent5" w:accent6="accent6" w:hyperlink="hyperlink" w:followedHyperlink="followedHyperlink"/>
+  <w:decimalSymbol w:val="."/>
+  <w:listSeparator w:val=","/>
+  <w15:chartTrackingRefBased/>
+</w:settings>
+</file>
+
+<file path=word/glossary/styles.xml><?xml version="1.0" encoding="utf-8"?>
+<w:styles xmlns:mc="http://schemas.openxmlformats.org/markup-compatibility/2006" xmlns:r="http://schemas.openxmlformats.org/officeDocument/2006/relationships" xmlns:w="http://schemas.openxmlformats.org/wordprocessingml/2006/main" xmlns:w14="http://schemas.microsoft.com/office/word/2010/wordml" xmlns:w15="http://schemas.microsoft.com/office/word/2012/wordml" xmlns:w16cid="http://schemas.microsoft.com/office/word/2016/wordml/cid" xmlns:w16se="http://schemas.microsoft.com/office/word/2015/wordml/symex" mc:Ignorable="w14 w15 w16se w16cid">
+  <w:docDefaults>
+    <w:rPrDefault>
+      <w:rPr>
+        <w:rFonts w:asciiTheme="minorHAnsi" w:eastAsiaTheme="minorEastAsia" w:hAnsiTheme="minorHAnsi" w:cstheme="minorBidi"/>
+        <w:sz w:val="22"/>
+        <w:szCs w:val="22"/>
+        <w:lang w:val="en-GB" w:eastAsia="en-GB" w:bidi="ar-SA"/>
+      </w:rPr>
+    </w:rPrDefault>
+    <w:pPrDefault>
+      <w:pPr>
+        <w:spacing w:after="160" w:line="259" w:lineRule="auto"/>
+      </w:pPr>
+    </w:pPrDefault>
+  </w:docDefaults>
+  <w:latentStyles w:defLockedState="0" w:defUIPriority="99" w:defSemiHidden="0" w:defUnhideWhenUsed="0" w:defQFormat="0" w:count="375">
+    <w:lsdException w:name="Normal" w:uiPriority="0" w:qFormat="1"/>
+    <w:lsdException w:name="heading 1" w:uiPriority="9" w:qFormat="1"/>
+    <w:lsdException w:name="heading 2" w:semiHidden="1" w:uiPriority="9" w:unhideWhenUsed="1" w:qFormat="1"/>
+    <w:lsdException w:name="heading 3" w:semiHidden="1" w:uiPriority="9" w:unhideWhenUsed="1" w:qFormat="1"/>
+    <w:lsdException w:name="heading 4" w:semiHidden="1" w:uiPriority="9" w:unhideWhenUsed="1" w:qFormat="1"/>
+    <w:lsdException w:name="heading 5" w:semiHidden="1" w:uiPriority="9" w:unhideWhenUsed="1" w:qFormat="1"/>
+    <w:lsdException w:name="heading 6" w:semiHidden="1" w:uiPriority="9" w:unhideWhenUsed="1" w:qFormat="1"/>
+    <w:lsdException w:name="heading 7" w:semiHidden="1" w:uiPriority="9" w:unhideWhenUsed="1" w:qFormat="1"/>
+    <w:lsdException w:name="heading 8" w:semiHidden="1" w:uiPriority="9" w:unhideWhenUsed="1" w:qFormat="1"/>
+    <w:lsdException w:name="heading 9" w:semiHidden="1" w:uiPriority="9" w:unhideWhenUsed="1" w:qFormat="1"/>
+    <w:lsdException w:name="index 1" w:semiHidden="1" w:unhideWhenUsed="1"/>
+    <w:lsdException w:name="index 2" w:semiHidden="1" w:unhideWhenUsed="1"/>
+    <w:lsdException w:name="index 3" w:semiHidden="1" w:unhideWhenUsed="1"/>
+    <w:lsdException w:name="index 4" w:semiHidden="1" w:unhideWhenUsed="1"/>
+    <w:lsdException w:name="index 5" w:semiHidden="1" w:unhideWhenUsed="1"/>
+    <w:lsdException w:name="index 6" w:semiHidden="1" w:unhideWhenUsed="1"/>
+    <w:lsdException w:name="index 7" w:semiHidden="1" w:unhideWhenUsed="1"/>
+    <w:lsdException w:name="index 8" w:semiHidden="1" w:unhideWhenUsed="1"/>
+    <w:lsdException w:name="index 9" w:semiHidden="1" w:unhideWhenUsed="1"/>
+    <w:lsdException w:name="toc 1" w:semiHidden="1" w:uiPriority="39" w:unhideWhenUsed="1"/>
+    <w:lsdException w:name="toc 2" w:semiHidden="1" w:uiPriority="39" w:unhideWhenUsed="1"/>
+    <w:lsdException w:name="toc 3" w:semiHidden="1" w:uiPriority="39" w:unhideWhenUsed="1"/>
+    <w:lsdException w:name="toc 4" w:semiHidden="1" w:uiPriority="39" w:unhideWhenUsed="1"/>
+    <w:lsdException w:name="toc 5" w:semiHidden="1" w:uiPriority="39" w:unhideWhenUsed="1"/>
+    <w:lsdException w:name="toc 6" w:semiHidden="1" w:uiPriority="39" w:unhideWhenUsed="1"/>
+    <w:lsdException w:name="toc 7" w:semiHidden="1" w:uiPriority="39" w:unhideWhenUsed="1"/>
+    <w:lsdException w:name="toc 8" w:semiHidden="1" w:uiPriority="39" w:unhideWhenUsed="1"/>
+    <w:lsdException w:name="toc 9" w:semiHidden="1" w:uiPriority="39" w:unhideWhenUsed="1"/>
+    <w:lsdException w:name="Normal Indent" w:semiHidden="1" w:unhideWhenUsed="1"/>
+    <w:lsdException w:name="footnote text" w:semiHidden="1" w:unhideWhenUsed="1"/>
+    <w:lsdException w:name="annotation text" w:semiHidden="1" w:unhideWhenUsed="1"/>
+    <w:lsdException w:name="header" w:semiHidden="1" w:unhideWhenUsed="1"/>
+    <w:lsdException w:name="footer" w:semiHidden="1" w:unhideWhenUsed="1"/>
+    <w:lsdException w:name="index heading" w:semiHidden="1" w:unhideWhenUsed="1"/>
+    <w:lsdException w:name="caption" w:semiHidden="1" w:uiPriority="35" w:unhideWhenUsed="1" w:qFormat="1"/>
+    <w:lsdException w:name="table of figures" w:semiHidden="1" w:unhideWhenUsed="1"/>
+    <w:lsdException w:name="envelope address" w:semiHidden="1" w:unhideWhenUsed="1"/>
+    <w:lsdException w:name="envelope return" w:semiHidden="1" w:unhideWhenUsed="1"/>
+    <w:lsdException w:name="footnote reference" w:semiHidden="1" w:unhideWhenUsed="1"/>
+    <w:lsdException w:name="annotation reference" w:semiHidden="1" w:unhideWhenUsed="1"/>
+    <w:lsdException w:name="line number" w:semiHidden="1" w:unhideWhenUsed="1"/>
+    <w:lsdException w:name="page number" w:semiHidden="1" w:unhideWhenUsed="1"/>
+    <w:lsdException w:name="endnote reference" w:semiHidden="1" w:unhideWhenUsed="1"/>
+    <w:lsdException w:name="endnote text" w:semiHidden="1" w:unhideWhenUsed="1"/>
+    <w:lsdException w:name="table of authorities" w:semiHidden="1" w:unhideWhenUsed="1"/>
+    <w:lsdException w:name="macro" w:semiHidden="1" w:unhideWhenUsed="1"/>
+    <w:lsdException w:name="toa heading" w:semiHidden="1" w:unhideWhenUsed="1"/>
+    <w:lsdException w:name="List" w:semiHidden="1" w:unhideWhenUsed="1"/>
+    <w:lsdException w:name="List Bullet" w:semiHidden="1" w:unhideWhenUsed="1"/>
+    <w:lsdException w:name="List Number" w:semiHidden="1" w:unhideWhenUsed="1"/>
+    <w:lsdException w:name="List 2" w:semiHidden="1" w:unhideWhenUsed="1"/>
+    <w:lsdException w:name="List 3" w:semiHidden="1" w:unhideWhenUsed="1"/>
+    <w:lsdException w:name="List 4" w:semiHidden="1" w:unhideWhenUsed="1"/>
+    <w:lsdException w:name="List 5" w:semiHidden="1" w:unhideWhenUsed="1"/>
+    <w:lsdException w:name="List Bullet 2" w:semiHidden="1" w:unhideWhenUsed="1"/>
+    <w:lsdException w:name="List Bullet 3" w:semiHidden="1" w:unhideWhenUsed="1"/>
+    <w:lsdException w:name="List Bullet 4" w:semiHidden="1" w:unhideWhenUsed="1"/>
+    <w:lsdException w:name="List Bullet 5" w:semiHidden="1" w:unhideWhenUsed="1"/>
+    <w:lsdException w:name="List Number 2" w:semiHidden="1" w:unhideWhenUsed="1"/>
+    <w:lsdException w:name="List Number 3" w:semiHidden="1" w:unhideWhenUsed="1"/>
+    <w:lsdException w:name="List Number 4" w:semiHidden="1" w:unhideWhenUsed="1"/>
+    <w:lsdException w:name="List Number 5" w:semiHidden="1" w:unhideWhenUsed="1"/>
+    <w:lsdException w:name="Title" w:uiPriority="10" w:qFormat="1"/>
+    <w:lsdException w:name="Closing" w:semiHidden="1" w:unhideWhenUsed="1"/>
+    <w:lsdException w:name="Signature" w:semiHidden="1" w:unhideWhenUsed="1"/>
+    <w:lsdException w:name="Default Paragraph Font" w:semiHidden="1" w:uiPriority="1" w:unhideWhenUsed="1"/>
+    <w:lsdException w:name="Body Text" w:semiHidden="1" w:unhideWhenUsed="1"/>
+    <w:lsdException w:name="Body Text Indent" w:semiHidden="1" w:unhideWhenUsed="1"/>
+    <w:lsdException w:name="List Continue" w:semiHidden="1" w:unhideWhenUsed="1"/>
+    <w:lsdException w:name="List Continue 2" w:semiHidden="1" w:unhideWhenUsed="1"/>
+    <w:lsdException w:name="List Continue 3" w:semiHidden="1" w:unhideWhenUsed="1"/>
+    <w:lsdException w:name="List Continue 4" w:semiHidden="1" w:unhideWhenUsed="1"/>
+    <w:lsdException w:name="List Continue 5" w:semiHidden="1" w:unhideWhenUsed="1"/>
+    <w:lsdException w:name="Message Header" w:semiHidden="1" w:unhideWhenUsed="1"/>
+    <w:lsdException w:name="Subtitle" w:uiPriority="11" w:qFormat="1"/>
+    <w:lsdException w:name="Salutation" w:semiHidden="1" w:unhideWhenUsed="1"/>
+    <w:lsdException w:name="Date" w:semiHidden="1" w:unhideWhenUsed="1"/>
+    <w:lsdException w:name="Body Text First Indent" w:semiHidden="1" w:unhideWhenUsed="1"/>
+    <w:lsdException w:name="Body Text First Indent 2" w:semiHidden="1" w:unhideWhenUsed="1"/>
+    <w:lsdException w:name="Note Heading" w:semiHidden="1" w:unhideWhenUsed="1"/>
+    <w:lsdException w:name="Body Text 2" w:semiHidden="1" w:unhideWhenUsed="1"/>
+    <w:lsdException w:name="Body Text 3" w:semiHidden="1" w:unhideWhenUsed="1"/>
+    <w:lsdException w:name="Body Text Indent 2" w:semiHidden="1" w:unhideWhenUsed="1"/>
+    <w:lsdException w:name="Body Text Indent 3" w:semiHidden="1" w:unhideWhenUsed="1"/>
+    <w:lsdException w:name="Block Text" w:semiHidden="1" w:unhideWhenUsed="1"/>
+    <w:lsdException w:name="Hyperlink" w:semiHidden="1" w:unhideWhenUsed="1"/>
+    <w:lsdException w:name="FollowedHyperlink" w:semiHidden="1" w:unhideWhenUsed="1"/>
+    <w:lsdException w:name="Strong" w:uiPriority="22" w:qFormat="1"/>
+    <w:lsdException w:name="Emphasis" w:uiPriority="20" w:qFormat="1"/>
+    <w:lsdException w:name="Document Map" w:semiHidden="1" w:unhideWhenUsed="1"/>
+    <w:lsdException w:name="Plain Text" w:semiHidden="1" w:unhideWhenUsed="1"/>
+    <w:lsdException w:name="E-mail Signature" w:semiHidden="1" w:unhideWhenUsed="1"/>
+    <w:lsdException w:name="HTML Top of Form" w:semiHidden="1" w:unhideWhenUsed="1"/>
+    <w:lsdException w:name="HTML Bottom of Form" w:semiHidden="1" w:unhideWhenUsed="1"/>
+    <w:lsdException w:name="Normal (Web)" w:semiHidden="1" w:unhideWhenUsed="1"/>
+    <w:lsdException w:name="HTML Acronym" w:semiHidden="1" w:unhideWhenUsed="1"/>
+    <w:lsdException w:name="HTML Address" w:semiHidden="1" w:unhideWhenUsed="1"/>
+    <w:lsdException w:name="HTML Cite" w:semiHidden="1" w:unhideWhenUsed="1"/>
+    <w:lsdException w:name="HTML Code" w:semiHidden="1" w:unhideWhenUsed="1"/>
+    <w:lsdException w:name="HTML Definition" w:semiHidden="1" w:unhideWhenUsed="1"/>
+    <w:lsdException w:name="HTML Keyboard" w:semiHidden="1" w:unhideWhenUsed="1"/>
+    <w:lsdException w:name="HTML Preformatted" w:semiHidden="1" w:unhideWhenUsed="1"/>
+    <w:lsdException w:name="HTML Sample" w:semiHidden="1" w:unhideWhenUsed="1"/>
+    <w:lsdException w:name="HTML Typewriter" w:semiHidden="1" w:unhideWhenUsed="1"/>
+    <w:lsdException w:name="HTML Variable" w:semiHidden="1" w:unhideWhenUsed="1"/>
+    <w:lsdException w:name="Normal Table" w:semiHidden="1" w:unhideWhenUsed="1"/>
+    <w:lsdException w:name="annotation subject" w:semiHidden="1" w:unhideWhenUsed="1"/>
+    <w:lsdException w:name="No List" w:semiHidden="1" w:unhideWhenUsed="1"/>
+    <w:lsdException w:name="Outline List 1" w:semiHidden="1" w:unhideWhenUsed="1"/>
+    <w:lsdException w:name="Outline List 2" w:semiHidden="1" w:unhideWhenUsed="1"/>
+    <w:lsdException w:name="Outline List 3" w:semiHidden="1" w:unhideWhenUsed="1"/>
+    <w:lsdException w:name="Table Simple 1" w:semiHidden="1" w:unhideWhenUsed="1"/>
+    <w:lsdException w:name="Table Simple 2" w:semiHidden="1" w:unhideWhenUsed="1"/>
+    <w:lsdException w:name="Table Simple 3" w:semiHidden="1" w:unhideWhenUsed="1"/>
+    <w:lsdException w:name="Table Classic 1" w:semiHidden="1" w:unhideWhenUsed="1"/>
+    <w:lsdException w:name="Table Classic 2" w:semiHidden="1" w:unhideWhenUsed="1"/>
+    <w:lsdException w:name="Table Classic 3" w:semiHidden="1" w:unhideWhenUsed="1"/>
+    <w:lsdException w:name="Table Classic 4" w:semiHidden="1" w:unhideWhenUsed="1"/>
+    <w:lsdException w:name="Table Colorful 1" w:semiHidden="1" w:unhideWhenUsed="1"/>
+    <w:lsdException w:name="Table Colorful 2" w:semiHidden="1" w:unhideWhenUsed="1"/>
+    <w:lsdException w:name="Table Colorful 3" w:semiHidden="1" w:unhideWhenUsed="1"/>
+    <w:lsdException w:name="Table Columns 1" w:semiHidden="1" w:unhideWhenUsed="1"/>
+    <w:lsdException w:name="Table Columns 2" w:semiHidden="1" w:unhideWhenUsed="1"/>
+    <w:lsdException w:name="Table Columns 3" w:semiHidden="1" w:unhideWhenUsed="1"/>
+    <w:lsdException w:name="Table Columns 4" w:semiHidden="1" w:unhideWhenUsed="1"/>
+    <w:lsdException w:name="Table Columns 5" w:semiHidden="1" w:unhideWhenUsed="1"/>
+    <w:lsdException w:name="Table Grid 1" w:semiHidden="1" w:unhideWhenUsed="1"/>
+    <w:lsdException w:name="Table Grid 2" w:semiHidden="1" w:unhideWhenUsed="1"/>
+    <w:lsdException w:name="Table Grid 3" w:semiHidden="1" w:unhideWhenUsed="1"/>
+    <w:lsdException w:name="Table Grid 4" w:semiHidden="1" w:unhideWhenUsed="1"/>
+    <w:lsdException w:name="Table Grid 5" w:semiHidden="1" w:unhideWhenUsed="1"/>
+    <w:lsdException w:name="Table Grid 6" w:semiHidden="1" w:unhideWhenUsed="1"/>
+    <w:lsdException w:name="Table Grid 7" w:semiHidden="1" w:unhideWhenUsed="1"/>
+    <w:lsdException w:name="Table Grid 8" w:semiHidden="1" w:unhideWhenUsed="1"/>
+    <w:lsdException w:name="Table List 1" w:semiHidden="1" w:unhideWhenUsed="1"/>
+    <w:lsdException w:name="Table List 2" w:semiHidden="1" w:unhideWhenUsed="1"/>
+    <w:lsdException w:name="Table List 3" w:semiHidden="1" w:unhideWhenUsed="1"/>
+    <w:lsdException w:name="Table List 4" w:semiHidden="1" w:unhideWhenUsed="1"/>
+    <w:lsdException w:name="Table List 5" w:semiHidden="1" w:unhideWhenUsed="1"/>
+    <w:lsdException w:name="Table List 6" w:semiHidden="1" w:unhideWhenUsed="1"/>
+    <w:lsdException w:name="Table List 7" w:semiHidden="1" w:unhideWhenUsed="1"/>
+    <w:lsdException w:name="Table List 8" w:semiHidden="1" w:unhideWhenUsed="1"/>
+    <w:lsdException w:name="Table 3D effects 1" w:semiHidden="1" w:unhideWhenUsed="1"/>
+    <w:lsdException w:name="Table 3D effects 2" w:semiHidden="1" w:unhideWhenUsed="1"/>
+    <w:lsdException w:name="Table 3D effects 3" w:semiHidden="1" w:unhideWhenUsed="1"/>
+    <w:lsdException w:name="Table Contemporary" w:semiHidden="1" w:unhideWhenUsed="1"/>
+    <w:lsdException w:name="Table Elegant" w:semiHidden="1" w:unhideWhenUsed="1"/>
+    <w:lsdException w:name="Table Professional" w:semiHidden="1" w:unhideWhenUsed="1"/>
+    <w:lsdException w:name="Table Subtle 1" w:semiHidden="1" w:unhideWhenUsed="1"/>
+    <w:lsdException w:name="Table Subtle 2" w:semiHidden="1" w:unhideWhenUsed="1"/>
+    <w:lsdException w:name="Table Web 1" w:semiHidden="1" w:unhideWhenUsed="1"/>
+    <w:lsdException w:name="Table Web 2" w:semiHidden="1" w:unhideWhenUsed="1"/>
+    <w:lsdException w:name="Table Web 3" w:semiHidden="1" w:unhideWhenUsed="1"/>
+    <w:lsdException w:name="Balloon Text" w:semiHidden="1" w:unhideWhenUsed="1"/>
+    <w:lsdException w:name="Table Grid" w:uiPriority="39"/>
+    <w:lsdException w:name="Table Theme" w:semiHidden="1" w:unhideWhenUsed="1"/>
+    <w:lsdException w:name="Placeholder Text" w:semiHidden="1"/>
+    <w:lsdException w:name="No Spacing" w:uiPriority="1" w:qFormat="1"/>
+    <w:lsdException w:name="Light Shading" w:uiPriority="60"/>
+    <w:lsdException w:name="Light List" w:uiPriority="61"/>
+    <w:lsdException w:name="Light Grid" w:uiPriority="62"/>
+    <w:lsdException w:name="Medium Shading 1" w:uiPriority="63"/>
+    <w:lsdException w:name="Medium Shading 2" w:uiPriority="64"/>
+    <w:lsdException w:name="Medium List 1" w:uiPriority="65"/>
+    <w:lsdException w:name="Medium List 2" w:uiPriority="66"/>
+    <w:lsdException w:name="Medium Grid 1" w:uiPriority="67"/>
+    <w:lsdException w:name="Medium Grid 2" w:uiPriority="68"/>
+    <w:lsdException w:name="Medium Grid 3" w:uiPriority="69"/>
+    <w:lsdException w:name="Dark List" w:uiPriority="70"/>
+    <w:lsdException w:name="Colorful Shading" w:uiPriority="71"/>
+    <w:lsdException w:name="Colorful List" w:uiPriority="72"/>
+    <w:lsdException w:name="Colorful Grid" w:uiPriority="73"/>
+    <w:lsdException w:name="Light Shading Accent 1" w:uiPriority="60"/>
+    <w:lsdException w:name="Light List Accent 1" w:uiPriority="61"/>
+    <w:lsdException w:name="Light Grid Accent 1" w:uiPriority="62"/>
+    <w:lsdException w:name="Medium Shading 1 Accent 1" w:uiPriority="63"/>
+    <w:lsdException w:name="Medium Shading 2 Accent 1" w:uiPriority="64"/>
+    <w:lsdException w:name="Medium List 1 Accent 1" w:uiPriority="65"/>
+    <w:lsdException w:name="Revision" w:semiHidden="1"/>
+    <w:lsdException w:name="List Paragraph" w:uiPriority="34" w:qFormat="1"/>
+    <w:lsdException w:name="Quote" w:uiPriority="29" w:qFormat="1"/>
+    <w:lsdException w:name="Intense Quote" w:uiPriority="30" w:qFormat="1"/>
+    <w:lsdException w:name="Medium List 2 Accent 1" w:uiPriority="66"/>
+    <w:lsdException w:name="Medium Grid 1 Accent 1" w:uiPriority="67"/>
+    <w:lsdException w:name="Medium Grid 2 Accent 1" w:uiPriority="68"/>
+    <w:lsdException w:name="Medium Grid 3 Accent 1" w:uiPriority="69"/>
+    <w:lsdException w:name="Dark List Accent 1" w:uiPriority="70"/>
+    <w:lsdException w:name="Colorful Shading Accent 1" w:uiPriority="71"/>
+    <w:lsdException w:name="Colorful List Accent 1" w:uiPriority="72"/>
+    <w:lsdException w:name="Colorful Grid Accent 1" w:uiPriority="73"/>
+    <w:lsdException w:name="Light Shading Accent 2" w:uiPriority="60"/>
+    <w:lsdException w:name="Light List Accent 2" w:uiPriority="61"/>
+    <w:lsdException w:name="Light Grid Accent 2" w:uiPriority="62"/>
+    <w:lsdException w:name="Medium Shading 1 Accent 2" w:uiPriority="63"/>
+    <w:lsdException w:name="Medium Shading 2 Accent 2" w:uiPriority="64"/>
+    <w:lsdException w:name="Medium List 1 Accent 2" w:uiPriority="65"/>
+    <w:lsdException w:name="Medium List 2 Accent 2" w:uiPriority="66"/>
+    <w:lsdException w:name="Medium Grid 1 Accent 2" w:uiPriority="67"/>
+    <w:lsdException w:name="Medium Grid 2 Accent 2" w:uiPriority="68"/>
+    <w:lsdException w:name="Medium Grid 3 Accent 2" w:uiPriority="69"/>
+    <w:lsdException w:name="Dark List Accent 2" w:uiPriority="70"/>
+    <w:lsdException w:name="Colorful Shading Accent 2" w:uiPriority="71"/>
+    <w:lsdException w:name="Colorful List Accent 2" w:uiPriority="72"/>
+    <w:lsdException w:name="Colorful Grid Accent 2" w:uiPriority="73"/>
+    <w:lsdException w:name="Light Shading Accent 3" w:uiPriority="60"/>
+    <w:lsdException w:name="Light List Accent 3" w:uiPriority="61"/>
+    <w:lsdException w:name="Light Grid Accent 3" w:uiPriority="62"/>
+    <w:lsdException w:name="Medium Shading 1 Accent 3" w:uiPriority="63"/>
+    <w:lsdException w:name="Medium Shading 2 Accent 3" w:uiPriority="64"/>
+    <w:lsdException w:name="Medium List 1 Accent 3" w:uiPriority="65"/>
+    <w:lsdException w:name="Medium List 2 Accent 3" w:uiPriority="66"/>
+    <w:lsdException w:name="Medium Grid 1 Accent 3" w:uiPriority="67"/>
+    <w:lsdException w:name="Medium Grid 2 Accent 3" w:uiPriority="68"/>
+    <w:lsdException w:name="Medium Grid 3 Accent 3" w:uiPriority="69"/>
+    <w:lsdException w:name="Dark List Accent 3" w:uiPriority="70"/>
+    <w:lsdException w:name="Colorful Shading Accent 3" w:uiPriority="71"/>
+    <w:lsdException w:name="Colorful List Accent 3" w:uiPriority="72"/>
+    <w:lsdException w:name="Colorful Grid Accent 3" w:uiPriority="73"/>
+    <w:lsdException w:name="Light Shading Accent 4" w:uiPriority="60"/>
+    <w:lsdException w:name="Light List Accent 4" w:uiPriority="61"/>
+    <w:lsdException w:name="Light Grid Accent 4" w:uiPriority="62"/>
+    <w:lsdException w:name="Medium Shading 1 Accent 4" w:uiPriority="63"/>
+    <w:lsdException w:name="Medium Shading 2 Accent 4" w:uiPriority="64"/>
+    <w:lsdException w:name="Medium List 1 Accent 4" w:uiPriority="65"/>
+    <w:lsdException w:name="Medium List 2 Accent 4" w:uiPriority="66"/>
+    <w:lsdException w:name="Medium Grid 1 Accent 4" w:uiPriority="67"/>
+    <w:lsdException w:name="Medium Grid 2 Accent 4" w:uiPriority="68"/>
+    <w:lsdException w:name="Medium Grid 3 Accent 4" w:uiPriority="69"/>
+    <w:lsdException w:name="Dark List Accent 4" w:uiPriority="70"/>
+    <w:lsdException w:name="Colorful Shading Accent 4" w:uiPriority="71"/>
+    <w:lsdException w:name="Colorful List Accent 4" w:uiPriority="72"/>
+    <w:lsdException w:name="Colorful Grid Accent 4" w:uiPriority="73"/>
+    <w:lsdException w:name="Light Shading Accent 5" w:uiPriority="60"/>
+    <w:lsdException w:name="Light List Accent 5" w:uiPriority="61"/>
+    <w:lsdException w:name="Light Grid Accent 5" w:uiPriority="62"/>
+    <w:lsdException w:name="Medium Shading 1 Accent 5" w:uiPriority="63"/>
+    <w:lsdException w:name="Medium Shading 2 Accent 5" w:uiPriority="64"/>
+    <w:lsdException w:name="Medium List 1 Accent 5" w:uiPriority="65"/>
+    <w:lsdException w:name="Medium List 2 Accent 5" w:uiPriority="66"/>
+    <w:lsdException w:name="Medium Grid 1 Accent 5" w:uiPriority="67"/>
+    <w:lsdException w:name="Medium Grid 2 Accent 5" w:uiPriority="68"/>
+    <w:lsdException w:name="Medium Grid 3 Accent 5" w:uiPriority="69"/>
+    <w:lsdException w:name="Dark List Accent 5" w:uiPriority="70"/>
+    <w:lsdException w:name="Colorful Shading Accent 5" w:uiPriority="71"/>
+    <w:lsdException w:name="Colorful List Accent 5" w:uiPriority="72"/>
+    <w:lsdException w:name="Colorful Grid Accent 5" w:uiPriority="73"/>
+    <w:lsdException w:name="Light Shading Accent 6" w:uiPriority="60"/>
+    <w:lsdException w:name="Light List Accent 6" w:uiPriority="61"/>
+    <w:lsdException w:name="Light Grid Accent 6" w:uiPriority="62"/>
+    <w:lsdException w:name="Medium Shading 1 Accent 6" w:uiPriority="63"/>
+    <w:lsdException w:name="Medium Shading 2 Accent 6" w:uiPriority="64"/>
+    <w:lsdException w:name="Medium List 1 Accent 6" w:uiPriority="65"/>
+    <w:lsdException w:name="Medium List 2 Accent 6" w:uiPriority="66"/>
+    <w:lsdException w:name="Medium Grid 1 Accent 6" w:uiPriority="67"/>
+    <w:lsdException w:name="Medium Grid 2 Accent 6" w:uiPriority="68"/>
+    <w:lsdException w:name="Medium Grid 3 Accent 6" w:uiPriority="69"/>
+    <w:lsdException w:name="Dark List Accent 6" w:uiPriority="70"/>
+    <w:lsdException w:name="Colorful Shading Accent 6" w:uiPriority="71"/>
+    <w:lsdException w:name="Colorful List Accent 6" w:uiPriority="72"/>
+    <w:lsdException w:name="Colorful Grid Accent 6" w:uiPriority="73"/>
+    <w:lsdException w:name="Subtle Emphasis" w:uiPriority="19" w:qFormat="1"/>
+    <w:lsdException w:name="Intense Emphasis" w:uiPriority="21" w:qFormat="1"/>
+    <w:lsdException w:name="Subtle Reference" w:uiPriority="31" w:qFormat="1"/>
+    <w:lsdException w:name="Intense Reference" w:uiPriority="32" w:qFormat="1"/>
+    <w:lsdException w:name="Book Title" w:uiPriority="33" w:qFormat="1"/>
+    <w:lsdException w:name="Bibliography" w:semiHidden="1" w:uiPriority="37" w:unhideWhenUsed="1"/>
+    <w:lsdException w:name="TOC Heading" w:semiHidden="1" w:uiPriority="39" w:unhideWhenUsed="1" w:qFormat="1"/>
+    <w:lsdException w:name="Plain Table 1" w:uiPriority="41"/>
+    <w:lsdException w:name="Plain Table 2" w:uiPriority="42"/>
+    <w:lsdException w:name="Plain Table 3" w:uiPriority="43"/>
+    <w:lsdException w:name="Plain Table 4" w:uiPriority="44"/>
+    <w:lsdException w:name="Plain Table 5" w:uiPriority="45"/>
+    <w:lsdException w:name="Grid Table Light" w:uiPriority="40"/>
+    <w:lsdException w:name="Grid Table 1 Light" w:uiPriority="46"/>
+    <w:lsdException w:name="Grid Table 2" w:uiPriority="47"/>
+    <w:lsdException w:name="Grid Table 3" w:uiPriority="48"/>
+    <w:lsdException w:name="Grid Table 4" w:uiPriority="49"/>
+    <w:lsdException w:name="Grid Table 5 Dark" w:uiPriority="50"/>
+    <w:lsdException w:name="Grid Table 6 Colorful" w:uiPriority="51"/>
+    <w:lsdException w:name="Grid Table 7 Colorful" w:uiPriority="52"/>
+    <w:lsdException w:name="Grid Table 1 Light Accent 1" w:uiPriority="46"/>
+    <w:lsdException w:name="Grid Table 2 Accent 1" w:uiPriority="47"/>
+    <w:lsdException w:name="Grid Table 3 Accent 1" w:uiPriority="48"/>
+    <w:lsdException w:name="Grid Table 4 Accent 1" w:uiPriority="49"/>
+    <w:lsdException w:name="Grid Table 5 Dark Accent 1" w:uiPriority="50"/>
+    <w:lsdException w:name="Grid Table 6 Colorful Accent 1" w:uiPriority="51"/>
+    <w:lsdException w:name="Grid Table 7 Colorful Accent 1" w:uiPriority="52"/>
+    <w:lsdException w:name="Grid Table 1 Light Accent 2" w:uiPriority="46"/>
+    <w:lsdException w:name="Grid Table 2 Accent 2" w:uiPriority="47"/>
+    <w:lsdException w:name="Grid Table 3 Accent 2" w:uiPriority="48"/>
+    <w:lsdException w:name="Grid Table 4 Accent 2" w:uiPriority="49"/>
+    <w:lsdException w:name="Grid Table 5 Dark Accent 2" w:uiPriority="50"/>
+    <w:lsdException w:name="Grid Table 6 Colorful Accent 2" w:uiPriority="51"/>
+    <w:lsdException w:name="Grid Table 7 Colorful Accent 2" w:uiPriority="52"/>
+    <w:lsdException w:name="Grid Table 1 Light Accent 3" w:uiPriority="46"/>
+    <w:lsdException w:name="Grid Table 2 Accent 3" w:uiPriority="47"/>
+    <w:lsdException w:name="Grid Table 3 Accent 3" w:uiPriority="48"/>
+    <w:lsdException w:name="Grid Table 4 Accent 3" w:uiPriority="49"/>
+    <w:lsdException w:name="Grid Table 5 Dark Accent 3" w:uiPriority="50"/>
+    <w:lsdException w:name="Grid Table 6 Colorful Accent 3" w:uiPriority="51"/>
+    <w:lsdException w:name="Grid Table 7 Colorful Accent 3" w:uiPriority="52"/>
+    <w:lsdException w:name="Grid Table 1 Light Accent 4" w:uiPriority="46"/>
+    <w:lsdException w:name="Grid Table 2 Accent 4" w:uiPriority="47"/>
+    <w:lsdException w:name="Grid Table 3 Accent 4" w:uiPriority="48"/>
+    <w:lsdException w:name="Grid Table 4 Accent 4" w:uiPriority="49"/>
+    <w:lsdException w:name="Grid Table 5 Dark Accent 4" w:uiPriority="50"/>
+    <w:lsdException w:name="Grid Table 6 Colorful Accent 4" w:uiPriority="51"/>
+    <w:lsdException w:name="Grid Table 7 Colorful Accent 4" w:uiPriority="52"/>
+    <w:lsdException w:name="Grid Table 1 Light Accent 5" w:uiPriority="46"/>
+    <w:lsdException w:name="Grid Table 2 Accent 5" w:uiPriority="47"/>
+    <w:lsdException w:name="Grid Table 3 Accent 5" w:uiPriority="48"/>
+    <w:lsdException w:name="Grid Table 4 Accent 5" w:uiPriority="49"/>
+    <w:lsdException w:name="Grid Table 5 Dark Accent 5" w:uiPriority="50"/>
+    <w:lsdException w:name="Grid Table 6 Colorful Accent 5" w:uiPriority="51"/>
+    <w:lsdException w:name="Grid Table 7 Colorful Accent 5" w:uiPriority="52"/>
+    <w:lsdException w:name="Grid Table 1 Light Accent 6" w:uiPriority="46"/>
+    <w:lsdException w:name="Grid Table 2 Accent 6" w:uiPriority="47"/>
+    <w:lsdException w:name="Grid Table 3 Accent 6" w:uiPriority="48"/>
+    <w:lsdException w:name="Grid Table 4 Accent 6" w:uiPriority="49"/>
+    <w:lsdException w:name="Grid Table 5 Dark Accent 6" w:uiPriority="50"/>
+    <w:lsdException w:name="Grid Table 6 Colorful Accent 6" w:uiPriority="51"/>
+    <w:lsdException w:name="Grid Table 7 Colorful Accent 6" w:uiPriority="52"/>
+    <w:lsdException w:name="List Table 1 Light" w:uiPriority="46"/>
+    <w:lsdException w:name="List Table 2" w:uiPriority="47"/>
+    <w:lsdException w:name="List Table 3" w:uiPriority="48"/>
+    <w:lsdException w:name="List Table 4" w:uiPriority="49"/>
+    <w:lsdException w:name="List Table 5 Dark" w:uiPriority="50"/>
+    <w:lsdException w:name="List Table 6 Colorful" w:uiPriority="51"/>
+    <w:lsdException w:name="List Table 7 Colorful" w:uiPriority="52"/>
+    <w:lsdException w:name="List Table 1 Light Accent 1" w:uiPriority="46"/>
+    <w:lsdException w:name="List Table 2 Accent 1" w:uiPriority="47"/>
+    <w:lsdException w:name="List Table 3 Accent 1" w:uiPriority="48"/>
+    <w:lsdException w:name="List Table 4 Accent 1" w:uiPriority="49"/>
+    <w:lsdException w:name="List Table 5 Dark Accent 1" w:uiPriority="50"/>
+    <w:lsdException w:name="List Table 6 Colorful Accent 1" w:uiPriority="51"/>
+    <w:lsdException w:name="List Table 7 Colorful Accent 1" w:uiPriority="52"/>
+    <w:lsdException w:name="List Table 1 Light Accent 2" w:uiPriority="46"/>
+    <w:lsdException w:name="List Table 2 Accent 2" w:uiPriority="47"/>
+    <w:lsdException w:name="List Table 3 Accent 2" w:uiPriority="48"/>
+    <w:lsdException w:name="List Table 4 Accent 2" w:uiPriority="49"/>
+    <w:lsdException w:name="List Table 5 Dark Accent 2" w:uiPriority="50"/>
+    <w:lsdException w:name="List Table 6 Colorful Accent 2" w:uiPriority="51"/>
+    <w:lsdException w:name="List Table 7 Colorful Accent 2" w:uiPriority="52"/>
+    <w:lsdException w:name="List Table 1 Light Accent 3" w:uiPriority="46"/>
+    <w:lsdException w:name="List Table 2 Accent 3" w:uiPriority="47"/>
+    <w:lsdException w:name="List Table 3 Accent 3" w:uiPriority="48"/>
+    <w:lsdException w:name="List Table 4 Accent 3" w:uiPriority="49"/>
+    <w:lsdException w:name="List Table 5 Dark Accent 3" w:uiPriority="50"/>
+    <w:lsdException w:name="List Table 6 Colorful Accent 3" w:uiPriority="51"/>
+    <w:lsdException w:name="List Table 7 Colorful Accent 3" w:uiPriority="52"/>
+    <w:lsdException w:name="List Table 1 Light Accent 4" w:uiPriority="46"/>
+    <w:lsdException w:name="List Table 2 Accent 4" w:uiPriority="47"/>
+    <w:lsdException w:name="List Table 3 Accent 4" w:uiPriority="48"/>
+    <w:lsdException w:name="List Table 4 Accent 4" w:uiPriority="49"/>
+    <w:lsdException w:name="List Table 5 Dark Accent 4" w:uiPriority="50"/>
+    <w:lsdException w:name="List Table 6 Colorful Accent 4" w:uiPriority="51"/>
+    <w:lsdException w:name="List Table 7 Colorful Accent 4" w:uiPriority="52"/>
+    <w:lsdException w:name="List Table 1 Light Accent 5" w:uiPriority="46"/>
+    <w:lsdException w:name="List Table 2 Accent 5" w:uiPriority="47"/>
+    <w:lsdException w:name="List Table 3 Accent 5" w:uiPriority="48"/>
+    <w:lsdException w:name="List Table 4 Accent 5" w:uiPriority="49"/>
+    <w:lsdException w:name="List Table 5 Dark Accent 5" w:uiPriority="50"/>
+    <w:lsdException w:name="List Table 6 Colorful Accent 5" w:uiPriority="51"/>
+    <w:lsdException w:name="List Table 7 Colorful Accent 5" w:uiPriority="52"/>
+    <w:lsdException w:name="List Table 1 Light Accent 6" w:uiPriority="46"/>
+    <w:lsdException w:name="List Table 2 Accent 6" w:uiPriority="47"/>
+    <w:lsdException w:name="List Table 3 Accent 6" w:uiPriority="48"/>
+    <w:lsdException w:name="List Table 4 Accent 6" w:uiPriority="49"/>
+    <w:lsdException w:name="List Table 5 Dark Accent 6" w:uiPriority="50"/>
+    <w:lsdException w:name="List Table 6 Colorful Accent 6" w:uiPriority="51"/>
+    <w:lsdException w:name="List Table 7 Colorful Accent 6" w:uiPriority="52"/>
+    <w:lsdException w:name="Mention" w:semiHidden="1" w:unhideWhenUsed="1"/>
+    <w:lsdException w:name="Smart Hyperlink" w:semiHidden="1" w:unhideWhenUsed="1"/>
+    <w:lsdException w:name="Hashtag" w:semiHidden="1" w:unhideWhenUsed="1"/>
+    <w:lsdException w:name="Unresolved Mention" w:semiHidden="1" w:unhideWhenUsed="1"/>
+  </w:latentStyles>
+  <w:style w:type="paragraph" w:default="1" w:styleId="Normal">
+    <w:name w:val="Normal"/>
+    <w:qFormat/>
+  </w:style>
+  <w:style w:type="character" w:default="1" w:styleId="DefaultParagraphFont">
+    <w:name w:val="Default Paragraph Font"/>
+    <w:uiPriority w:val="1"/>
+    <w:semiHidden/>
+    <w:unhideWhenUsed/>
+  </w:style>
+  <w:style w:type="table" w:default="1" w:styleId="TableNormal">
+    <w:name w:val="Normal Table"/>
+    <w:uiPriority w:val="99"/>
+    <w:semiHidden/>
+    <w:unhideWhenUsed/>
+    <w:tblPr>
+      <w:tblInd w:w="0" w:type="dxa"/>
+      <w:tblCellMar>
+        <w:top w:w="0" w:type="dxa"/>
+        <w:left w:w="108" w:type="dxa"/>
+        <w:bottom w:w="0" w:type="dxa"/>
+        <w:right w:w="108" w:type="dxa"/>
+      </w:tblCellMar>
+    </w:tblPr>
+  </w:style>
+  <w:style w:type="numbering" w:default="1" w:styleId="NoList">
+    <w:name w:val="No List"/>
+    <w:uiPriority w:val="99"/>
+    <w:semiHidden/>
+    <w:unhideWhenUsed/>
+  </w:style>
+  <w:style w:type="paragraph" w:customStyle="1" w:styleId="2114C4A9214940448FE8DD2C59A85287">
+    <w:name w:val="2114C4A9214940448FE8DD2C59A85287"/>
+    <w:rsid w:val="00CD06D2"/>
+  </w:style>
+  <w:style w:type="paragraph" w:customStyle="1" w:styleId="3991D3CEF18F48F4819376F136FD8080">
+    <w:name w:val="3991D3CEF18F48F4819376F136FD8080"/>
+    <w:rsid w:val="00CD06D2"/>
+  </w:style>
+  <w:style w:type="paragraph" w:customStyle="1" w:styleId="BE0A49AC46E34765971F865C914DB6C1">
+    <w:name w:val="BE0A49AC46E34765971F865C914DB6C1"/>
+    <w:rsid w:val="00CD06D2"/>
+  </w:style>
+</w:styles>
+</file>
+
+<file path=word/glossary/webSettings.xml><?xml version="1.0" encoding="utf-8"?>
+<w:webSettings xmlns:mc="http://schemas.openxmlformats.org/markup-compatibility/2006" xmlns:r="http://schemas.openxmlformats.org/officeDocument/2006/relationships" xmlns:w="http://schemas.openxmlformats.org/wordprocessingml/2006/main" xmlns:w14="http://schemas.microsoft.com/office/word/2010/wordml" xmlns:w15="http://schemas.microsoft.com/office/word/2012/wordml" xmlns:w16cid="http://schemas.microsoft.com/office/word/2016/wordml/cid" xmlns:w16se="http://schemas.microsoft.com/office/word/2015/wordml/symex" mc:Ignorable="w14 w15 w16se w16cid">
+  <w:optimizeForBrowser/>
+  <w:allowPNG/>
+</w:webSettings>
 </file>
 
 <file path=word/theme/theme1.xml><?xml version="1.0" encoding="utf-8"?>
@@ -3713,11 +6522,29 @@
 </file>
 
 <file path=customXml/item1.xml><?xml version="1.0" encoding="utf-8"?>
-<b:Sources xmlns:b="http://schemas.openxmlformats.org/officeDocument/2006/bibliography" xmlns="http://schemas.openxmlformats.org/officeDocument/2006/bibliography" SelectedStyle="\APASixthEditionOfficeOnline.xsl" StyleName="APA" Version="6"/>
+<b:Sources xmlns:b="http://schemas.openxmlformats.org/officeDocument/2006/bibliography" xmlns="http://schemas.openxmlformats.org/officeDocument/2006/bibliography" SelectedStyle="\APASixthEditionOfficeOnline.xsl" StyleName="APA" Version="6">
+  <b:Source>
+    <b:Tag>App18</b:Tag>
+    <b:SourceType>InternetSite</b:SourceType>
+    <b:Guid>{118D3BE2-D61A-4830-B885-FFCCAE6C7C27}</b:Guid>
+    <b:Author>
+      <b:Author>
+        <b:Corporate>Applied Systems</b:Corporate>
+      </b:Author>
+    </b:Author>
+    <b:Title>About Us - About Applied</b:Title>
+    <b:InternetSiteTitle>Applied Systems website</b:InternetSiteTitle>
+    <b:Year>2018</b:Year>
+    <b:Month>04</b:Month>
+    <b:Day>11</b:Day>
+    <b:URL>https://www1.appliedsystems.com/en-ie/about-us/about-applied/</b:URL>
+    <b:RefOrder>1</b:RefOrder>
+  </b:Source>
+</b:Sources>
 </file>
 
 <file path=customXml/itemProps1.xml><?xml version="1.0" encoding="utf-8"?>
-<ds:datastoreItem xmlns:ds="http://schemas.openxmlformats.org/officeDocument/2006/customXml" ds:itemID="{F0D4AE00-2A87-40FA-B472-A9218B9583A1}">
+<ds:datastoreItem xmlns:ds="http://schemas.openxmlformats.org/officeDocument/2006/customXml" ds:itemID="{A6F58167-AE1C-4E11-A02E-ED0E79ADED3E}">
   <ds:schemaRefs>
     <ds:schemaRef ds:uri="http://schemas.openxmlformats.org/officeDocument/2006/bibliography"/>
   </ds:schemaRefs>

</xml_diff>

<commit_message>
chapter 1 of report
</commit_message>
<xml_diff>
--- a/documents/Project Report/B00348751_Project_Final_Report.docx
+++ b/documents/Project Report/B00348751_Project_Final_Report.docx
@@ -10,6 +10,7 @@
           <w:docPartUnique/>
         </w:docPartObj>
       </w:sdtPr>
+      <w:sdtEndPr/>
       <w:sdtContent>
         <w:p>
           <w:r>
@@ -220,7 +221,7 @@
                                 <a:avLst/>
                               </a:prstGeom>
                               <a:blipFill>
-                                <a:blip r:embed="rId7"/>
+                                <a:blip r:embed="rId8"/>
                                 <a:stretch>
                                   <a:fillRect r="-7574"/>
                                 </a:stretch>
@@ -272,7 +273,7 @@
                       <v:path arrowok="t" o:connecttype="custom" o:connectlocs="0,0;7315200,0;7315200,1130373;3620757,733885;0,1092249;0,0" o:connectangles="0,0,0,0,0,0"/>
                     </v:shape>
                     <v:rect id="Rectangle 151" o:spid="_x0000_s1028" style="position:absolute;width:73152;height:12161;visibility:visible;mso-wrap-style:square;v-text-anchor:middle" o:gfxdata="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" stroked="f" strokeweight="1pt">
-                      <v:fill r:id="rId8" o:title="" recolor="t" rotate="t" type="frame"/>
+                      <v:fill r:id="rId9" o:title="" recolor="t" rotate="t" type="frame"/>
                     </v:rect>
                     <w10:wrap anchorx="page" anchory="page"/>
                   </v:group>
@@ -376,6 +377,7 @@
                                   <w:dataBinding w:prefixMappings="xmlns:ns0='http://schemas.microsoft.com/office/2006/coverPageProps' " w:xpath="/ns0:CoverPageProperties[1]/ns0:Abstract[1]" w:storeItemID="{55AF091B-3C7A-41E3-B477-F2FDAA23CFDA}"/>
                                   <w:text w:multiLine="1"/>
                                 </w:sdtPr>
+                                <w:sdtEndPr/>
                                 <w:sdtContent>
                                   <w:p>
                                     <w:pPr>
@@ -469,6 +471,7 @@
                             <w:dataBinding w:prefixMappings="xmlns:ns0='http://schemas.microsoft.com/office/2006/coverPageProps' " w:xpath="/ns0:CoverPageProperties[1]/ns0:Abstract[1]" w:storeItemID="{55AF091B-3C7A-41E3-B477-F2FDAA23CFDA}"/>
                             <w:text w:multiLine="1"/>
                           </w:sdtPr>
+                          <w:sdtEndPr/>
                           <w:sdtContent>
                             <w:p>
                               <w:pPr>
@@ -572,6 +575,9 @@
                                 <w:r>
                                   <w:t xml:space="preserve">Date: </w:t>
                                 </w:r>
+                                <w:r>
+                                  <w:t>22/04/2018</w:t>
+                                </w:r>
                               </w:p>
                             </w:txbxContent>
                           </wps:txbx>
@@ -614,6 +620,9 @@
                           </w:pPr>
                           <w:r>
                             <w:t xml:space="preserve">Date: </w:t>
+                          </w:r>
+                          <w:r>
+                            <w:t>22/04/2018</w:t>
                           </w:r>
                         </w:p>
                       </w:txbxContent>
@@ -732,6 +741,7 @@
                                   <w:dataBinding w:prefixMappings="xmlns:ns0='http://purl.org/dc/elements/1.1/' xmlns:ns1='http://schemas.openxmlformats.org/package/2006/metadata/core-properties' " w:xpath="/ns1:coreProperties[1]/ns0:subject[1]" w:storeItemID="{6C3C8BC8-F283-45AE-878A-BAB7291924A1}"/>
                                   <w:text/>
                                 </w:sdtPr>
+                                <w:sdtEndPr/>
                                 <w:sdtContent>
                                   <w:p>
                                     <w:pPr>
@@ -841,6 +851,7 @@
                             <w:dataBinding w:prefixMappings="xmlns:ns0='http://purl.org/dc/elements/1.1/' xmlns:ns1='http://schemas.openxmlformats.org/package/2006/metadata/core-properties' " w:xpath="/ns1:coreProperties[1]/ns0:subject[1]" w:storeItemID="{6C3C8BC8-F283-45AE-878A-BAB7291924A1}"/>
                             <w:text/>
                           </w:sdtPr>
+                          <w:sdtEndPr/>
                           <w:sdtContent>
                             <w:p>
                               <w:pPr>
@@ -888,8 +899,9 @@
     <w:p>
       <w:pPr>
         <w:pStyle w:val="Heading1"/>
-      </w:pPr>
-      <w:bookmarkStart w:id="0" w:name="_Toc504228619"/>
+        <w:spacing w:line="360" w:lineRule="auto"/>
+      </w:pPr>
+      <w:bookmarkStart w:id="0" w:name="_Toc511252814"/>
       <w:r>
         <w:lastRenderedPageBreak/>
         <w:t>Acknowledgements</w:t>
@@ -903,6 +915,13 @@
     </w:p>
     <w:sdt>
       <w:sdtPr>
+        <w:rPr>
+          <w:rFonts w:asciiTheme="minorHAnsi" w:eastAsiaTheme="minorHAnsi" w:hAnsiTheme="minorHAnsi" w:cstheme="minorBidi"/>
+          <w:color w:val="auto"/>
+          <w:sz w:val="22"/>
+          <w:szCs w:val="22"/>
+          <w:lang w:val="en-GB"/>
+        </w:rPr>
         <w:id w:val="-601112583"/>
         <w:docPartObj>
           <w:docPartGallery w:val="Table of Contents"/>
@@ -911,14 +930,9 @@
       </w:sdtPr>
       <w:sdtEndPr>
         <w:rPr>
-          <w:rFonts w:asciiTheme="minorHAnsi" w:eastAsiaTheme="minorHAnsi" w:hAnsiTheme="minorHAnsi" w:cstheme="minorBidi"/>
           <w:b/>
           <w:bCs/>
           <w:noProof/>
-          <w:color w:val="auto"/>
-          <w:sz w:val="22"/>
-          <w:szCs w:val="22"/>
-          <w:lang w:val="en-GB"/>
         </w:rPr>
       </w:sdtEndPr>
       <w:sdtContent>
@@ -927,12 +941,7 @@
             <w:pStyle w:val="TOCHeading"/>
           </w:pPr>
           <w:r>
-            <w:t>Con</w:t>
-          </w:r>
-          <w:bookmarkStart w:id="1" w:name="_GoBack"/>
-          <w:bookmarkEnd w:id="1"/>
-          <w:r>
-            <w:t>tents</w:t>
+            <w:t>Contents</w:t>
           </w:r>
         </w:p>
         <w:p>
@@ -956,13 +965,130 @@
           <w:r>
             <w:fldChar w:fldCharType="separate"/>
           </w:r>
-          <w:hyperlink w:anchor="_Toc504228619" w:history="1">
+          <w:bookmarkStart w:id="1" w:name="_GoBack"/>
+          <w:bookmarkEnd w:id="1"/>
+          <w:r>
+            <w:rPr>
+              <w:rStyle w:val="Hyperlink"/>
+              <w:noProof/>
+            </w:rPr>
+            <w:fldChar w:fldCharType="begin"/>
+          </w:r>
+          <w:r>
+            <w:rPr>
+              <w:rStyle w:val="Hyperlink"/>
+              <w:noProof/>
+            </w:rPr>
+            <w:instrText xml:space="preserve"> </w:instrText>
+          </w:r>
+          <w:r>
+            <w:rPr>
+              <w:noProof/>
+            </w:rPr>
+            <w:instrText>HYPERLINK \l "_Toc511252814"</w:instrText>
+          </w:r>
+          <w:r>
+            <w:rPr>
+              <w:rStyle w:val="Hyperlink"/>
+              <w:noProof/>
+            </w:rPr>
+            <w:instrText xml:space="preserve"> </w:instrText>
+          </w:r>
+          <w:r>
+            <w:rPr>
+              <w:rStyle w:val="Hyperlink"/>
+              <w:noProof/>
+            </w:rPr>
+          </w:r>
+          <w:r>
+            <w:rPr>
+              <w:rStyle w:val="Hyperlink"/>
+              <w:noProof/>
+            </w:rPr>
+            <w:fldChar w:fldCharType="separate"/>
+          </w:r>
+          <w:r>
+            <w:rPr>
+              <w:rStyle w:val="Hyperlink"/>
+              <w:noProof/>
+            </w:rPr>
+            <w:t>Acknowledgements</w:t>
+          </w:r>
+          <w:r>
+            <w:rPr>
+              <w:noProof/>
+              <w:webHidden/>
+            </w:rPr>
+            <w:tab/>
+          </w:r>
+          <w:r>
+            <w:rPr>
+              <w:noProof/>
+              <w:webHidden/>
+            </w:rPr>
+            <w:fldChar w:fldCharType="begin"/>
+          </w:r>
+          <w:r>
+            <w:rPr>
+              <w:noProof/>
+              <w:webHidden/>
+            </w:rPr>
+            <w:instrText xml:space="preserve"> PAGEREF _Toc511252814 \h </w:instrText>
+          </w:r>
+          <w:r>
+            <w:rPr>
+              <w:noProof/>
+              <w:webHidden/>
+            </w:rPr>
+          </w:r>
+          <w:r>
+            <w:rPr>
+              <w:noProof/>
+              <w:webHidden/>
+            </w:rPr>
+            <w:fldChar w:fldCharType="separate"/>
+          </w:r>
+          <w:r>
+            <w:rPr>
+              <w:noProof/>
+              <w:webHidden/>
+            </w:rPr>
+            <w:t>ii</w:t>
+          </w:r>
+          <w:r>
+            <w:rPr>
+              <w:noProof/>
+              <w:webHidden/>
+            </w:rPr>
+            <w:fldChar w:fldCharType="end"/>
+          </w:r>
+          <w:r>
+            <w:rPr>
+              <w:rStyle w:val="Hyperlink"/>
+              <w:noProof/>
+            </w:rPr>
+            <w:fldChar w:fldCharType="end"/>
+          </w:r>
+        </w:p>
+        <w:p>
+          <w:pPr>
+            <w:pStyle w:val="TOC1"/>
+            <w:tabs>
+              <w:tab w:val="right" w:leader="dot" w:pos="9016"/>
+            </w:tabs>
+            <w:rPr>
+              <w:rFonts w:eastAsiaTheme="minorEastAsia"/>
+              <w:noProof/>
+              <w:lang w:eastAsia="en-GB"/>
+            </w:rPr>
+          </w:pPr>
+          <w:hyperlink w:anchor="_Toc511252815" w:history="1">
             <w:r>
               <w:rPr>
                 <w:rStyle w:val="Hyperlink"/>
                 <w:noProof/>
               </w:rPr>
-              <w:t>Acknowledgements</w:t>
+              <w:t>1 Introduction</w:t>
             </w:r>
             <w:r>
               <w:rPr>
@@ -983,7 +1109,7 @@
                 <w:noProof/>
                 <w:webHidden/>
               </w:rPr>
-              <w:instrText xml:space="preserve"> PAGEREF _Toc504228619 \h </w:instrText>
+              <w:instrText xml:space="preserve"> PAGEREF _Toc511252815 \h </w:instrText>
             </w:r>
             <w:r>
               <w:rPr>
@@ -1004,6 +1130,356 @@
                 <w:webHidden/>
               </w:rPr>
               <w:t>1</w:t>
+            </w:r>
+            <w:r>
+              <w:rPr>
+                <w:noProof/>
+                <w:webHidden/>
+              </w:rPr>
+              <w:fldChar w:fldCharType="end"/>
+            </w:r>
+          </w:hyperlink>
+        </w:p>
+        <w:p>
+          <w:pPr>
+            <w:pStyle w:val="TOC2"/>
+            <w:tabs>
+              <w:tab w:val="right" w:leader="dot" w:pos="9016"/>
+            </w:tabs>
+            <w:rPr>
+              <w:rFonts w:eastAsiaTheme="minorEastAsia"/>
+              <w:noProof/>
+              <w:lang w:eastAsia="en-GB"/>
+            </w:rPr>
+          </w:pPr>
+          <w:hyperlink w:anchor="_Toc511252816" w:history="1">
+            <w:r>
+              <w:rPr>
+                <w:rStyle w:val="Hyperlink"/>
+                <w:noProof/>
+              </w:rPr>
+              <w:t>1.1 Background</w:t>
+            </w:r>
+            <w:r>
+              <w:rPr>
+                <w:noProof/>
+                <w:webHidden/>
+              </w:rPr>
+              <w:tab/>
+            </w:r>
+            <w:r>
+              <w:rPr>
+                <w:noProof/>
+                <w:webHidden/>
+              </w:rPr>
+              <w:fldChar w:fldCharType="begin"/>
+            </w:r>
+            <w:r>
+              <w:rPr>
+                <w:noProof/>
+                <w:webHidden/>
+              </w:rPr>
+              <w:instrText xml:space="preserve"> PAGEREF _Toc511252816 \h </w:instrText>
+            </w:r>
+            <w:r>
+              <w:rPr>
+                <w:noProof/>
+                <w:webHidden/>
+              </w:rPr>
+            </w:r>
+            <w:r>
+              <w:rPr>
+                <w:noProof/>
+                <w:webHidden/>
+              </w:rPr>
+              <w:fldChar w:fldCharType="separate"/>
+            </w:r>
+            <w:r>
+              <w:rPr>
+                <w:noProof/>
+                <w:webHidden/>
+              </w:rPr>
+              <w:t>1</w:t>
+            </w:r>
+            <w:r>
+              <w:rPr>
+                <w:noProof/>
+                <w:webHidden/>
+              </w:rPr>
+              <w:fldChar w:fldCharType="end"/>
+            </w:r>
+          </w:hyperlink>
+        </w:p>
+        <w:p>
+          <w:pPr>
+            <w:pStyle w:val="TOC2"/>
+            <w:tabs>
+              <w:tab w:val="right" w:leader="dot" w:pos="9016"/>
+            </w:tabs>
+            <w:rPr>
+              <w:rFonts w:eastAsiaTheme="minorEastAsia"/>
+              <w:noProof/>
+              <w:lang w:eastAsia="en-GB"/>
+            </w:rPr>
+          </w:pPr>
+          <w:hyperlink w:anchor="_Toc511252817" w:history="1">
+            <w:r>
+              <w:rPr>
+                <w:rStyle w:val="Hyperlink"/>
+                <w:noProof/>
+              </w:rPr>
+              <w:t>1.2 Project Aims</w:t>
+            </w:r>
+            <w:r>
+              <w:rPr>
+                <w:noProof/>
+                <w:webHidden/>
+              </w:rPr>
+              <w:tab/>
+            </w:r>
+            <w:r>
+              <w:rPr>
+                <w:noProof/>
+                <w:webHidden/>
+              </w:rPr>
+              <w:fldChar w:fldCharType="begin"/>
+            </w:r>
+            <w:r>
+              <w:rPr>
+                <w:noProof/>
+                <w:webHidden/>
+              </w:rPr>
+              <w:instrText xml:space="preserve"> PAGEREF _Toc511252817 \h </w:instrText>
+            </w:r>
+            <w:r>
+              <w:rPr>
+                <w:noProof/>
+                <w:webHidden/>
+              </w:rPr>
+            </w:r>
+            <w:r>
+              <w:rPr>
+                <w:noProof/>
+                <w:webHidden/>
+              </w:rPr>
+              <w:fldChar w:fldCharType="separate"/>
+            </w:r>
+            <w:r>
+              <w:rPr>
+                <w:noProof/>
+                <w:webHidden/>
+              </w:rPr>
+              <w:t>1</w:t>
+            </w:r>
+            <w:r>
+              <w:rPr>
+                <w:noProof/>
+                <w:webHidden/>
+              </w:rPr>
+              <w:fldChar w:fldCharType="end"/>
+            </w:r>
+          </w:hyperlink>
+        </w:p>
+        <w:p>
+          <w:pPr>
+            <w:pStyle w:val="TOC2"/>
+            <w:tabs>
+              <w:tab w:val="right" w:leader="dot" w:pos="9016"/>
+            </w:tabs>
+            <w:rPr>
+              <w:rFonts w:eastAsiaTheme="minorEastAsia"/>
+              <w:noProof/>
+              <w:lang w:eastAsia="en-GB"/>
+            </w:rPr>
+          </w:pPr>
+          <w:hyperlink w:anchor="_Toc511252818" w:history="1">
+            <w:r>
+              <w:rPr>
+                <w:rStyle w:val="Hyperlink"/>
+                <w:noProof/>
+              </w:rPr>
+              <w:t>1.3 Project Objectives</w:t>
+            </w:r>
+            <w:r>
+              <w:rPr>
+                <w:noProof/>
+                <w:webHidden/>
+              </w:rPr>
+              <w:tab/>
+            </w:r>
+            <w:r>
+              <w:rPr>
+                <w:noProof/>
+                <w:webHidden/>
+              </w:rPr>
+              <w:fldChar w:fldCharType="begin"/>
+            </w:r>
+            <w:r>
+              <w:rPr>
+                <w:noProof/>
+                <w:webHidden/>
+              </w:rPr>
+              <w:instrText xml:space="preserve"> PAGEREF _Toc511252818 \h </w:instrText>
+            </w:r>
+            <w:r>
+              <w:rPr>
+                <w:noProof/>
+                <w:webHidden/>
+              </w:rPr>
+            </w:r>
+            <w:r>
+              <w:rPr>
+                <w:noProof/>
+                <w:webHidden/>
+              </w:rPr>
+              <w:fldChar w:fldCharType="separate"/>
+            </w:r>
+            <w:r>
+              <w:rPr>
+                <w:noProof/>
+                <w:webHidden/>
+              </w:rPr>
+              <w:t>1</w:t>
+            </w:r>
+            <w:r>
+              <w:rPr>
+                <w:noProof/>
+                <w:webHidden/>
+              </w:rPr>
+              <w:fldChar w:fldCharType="end"/>
+            </w:r>
+          </w:hyperlink>
+        </w:p>
+        <w:p>
+          <w:pPr>
+            <w:pStyle w:val="TOC2"/>
+            <w:tabs>
+              <w:tab w:val="right" w:leader="dot" w:pos="9016"/>
+            </w:tabs>
+            <w:rPr>
+              <w:rFonts w:eastAsiaTheme="minorEastAsia"/>
+              <w:noProof/>
+              <w:lang w:eastAsia="en-GB"/>
+            </w:rPr>
+          </w:pPr>
+          <w:hyperlink w:anchor="_Toc511252819" w:history="1">
+            <w:r>
+              <w:rPr>
+                <w:rStyle w:val="Hyperlink"/>
+                <w:noProof/>
+              </w:rPr>
+              <w:t>1.4 Project Activities</w:t>
+            </w:r>
+            <w:r>
+              <w:rPr>
+                <w:noProof/>
+                <w:webHidden/>
+              </w:rPr>
+              <w:tab/>
+            </w:r>
+            <w:r>
+              <w:rPr>
+                <w:noProof/>
+                <w:webHidden/>
+              </w:rPr>
+              <w:fldChar w:fldCharType="begin"/>
+            </w:r>
+            <w:r>
+              <w:rPr>
+                <w:noProof/>
+                <w:webHidden/>
+              </w:rPr>
+              <w:instrText xml:space="preserve"> PAGEREF _Toc511252819 \h </w:instrText>
+            </w:r>
+            <w:r>
+              <w:rPr>
+                <w:noProof/>
+                <w:webHidden/>
+              </w:rPr>
+            </w:r>
+            <w:r>
+              <w:rPr>
+                <w:noProof/>
+                <w:webHidden/>
+              </w:rPr>
+              <w:fldChar w:fldCharType="separate"/>
+            </w:r>
+            <w:r>
+              <w:rPr>
+                <w:noProof/>
+                <w:webHidden/>
+              </w:rPr>
+              <w:t>2</w:t>
+            </w:r>
+            <w:r>
+              <w:rPr>
+                <w:noProof/>
+                <w:webHidden/>
+              </w:rPr>
+              <w:fldChar w:fldCharType="end"/>
+            </w:r>
+          </w:hyperlink>
+        </w:p>
+        <w:p>
+          <w:pPr>
+            <w:pStyle w:val="TOC2"/>
+            <w:tabs>
+              <w:tab w:val="right" w:leader="dot" w:pos="9016"/>
+            </w:tabs>
+            <w:rPr>
+              <w:rFonts w:eastAsiaTheme="minorEastAsia"/>
+              <w:noProof/>
+              <w:lang w:eastAsia="en-GB"/>
+            </w:rPr>
+          </w:pPr>
+          <w:hyperlink w:anchor="_Toc511252820" w:history="1">
+            <w:r>
+              <w:rPr>
+                <w:rStyle w:val="Hyperlink"/>
+                <w:noProof/>
+              </w:rPr>
+              <w:t>1.5 Outline of Dissertation Structure</w:t>
+            </w:r>
+            <w:r>
+              <w:rPr>
+                <w:noProof/>
+                <w:webHidden/>
+              </w:rPr>
+              <w:tab/>
+            </w:r>
+            <w:r>
+              <w:rPr>
+                <w:noProof/>
+                <w:webHidden/>
+              </w:rPr>
+              <w:fldChar w:fldCharType="begin"/>
+            </w:r>
+            <w:r>
+              <w:rPr>
+                <w:noProof/>
+                <w:webHidden/>
+              </w:rPr>
+              <w:instrText xml:space="preserve"> PAGEREF _Toc511252820 \h </w:instrText>
+            </w:r>
+            <w:r>
+              <w:rPr>
+                <w:noProof/>
+                <w:webHidden/>
+              </w:rPr>
+            </w:r>
+            <w:r>
+              <w:rPr>
+                <w:noProof/>
+                <w:webHidden/>
+              </w:rPr>
+              <w:fldChar w:fldCharType="separate"/>
+            </w:r>
+            <w:r>
+              <w:rPr>
+                <w:noProof/>
+                <w:webHidden/>
+              </w:rPr>
+              <w:t>2</w:t>
             </w:r>
             <w:r>
               <w:rPr>
@@ -1026,13 +1502,13 @@
               <w:lang w:eastAsia="en-GB"/>
             </w:rPr>
           </w:pPr>
-          <w:hyperlink w:anchor="_Toc504228620" w:history="1">
+          <w:hyperlink w:anchor="_Toc511252821" w:history="1">
             <w:r>
               <w:rPr>
                 <w:rStyle w:val="Hyperlink"/>
                 <w:noProof/>
               </w:rPr>
-              <w:t>Introduction</w:t>
+              <w:t>Review of Current Chatbots</w:t>
             </w:r>
             <w:r>
               <w:rPr>
@@ -1053,7 +1529,7 @@
                 <w:noProof/>
                 <w:webHidden/>
               </w:rPr>
-              <w:instrText xml:space="preserve"> PAGEREF _Toc504228620 \h </w:instrText>
+              <w:instrText xml:space="preserve"> PAGEREF _Toc511252821 \h </w:instrText>
             </w:r>
             <w:r>
               <w:rPr>
@@ -1073,279 +1549,7 @@
                 <w:noProof/>
                 <w:webHidden/>
               </w:rPr>
-              <w:t>3</w:t>
-            </w:r>
-            <w:r>
-              <w:rPr>
-                <w:noProof/>
-                <w:webHidden/>
-              </w:rPr>
-              <w:fldChar w:fldCharType="end"/>
-            </w:r>
-          </w:hyperlink>
-        </w:p>
-        <w:p>
-          <w:pPr>
-            <w:pStyle w:val="TOC2"/>
-            <w:tabs>
-              <w:tab w:val="right" w:leader="dot" w:pos="9016"/>
-            </w:tabs>
-            <w:rPr>
-              <w:noProof/>
-            </w:rPr>
-          </w:pPr>
-          <w:hyperlink w:anchor="_Toc504228621" w:history="1">
-            <w:r>
-              <w:rPr>
-                <w:rStyle w:val="Hyperlink"/>
-                <w:noProof/>
-              </w:rPr>
-              <w:t>Brief Background</w:t>
-            </w:r>
-            <w:r>
-              <w:rPr>
-                <w:noProof/>
-                <w:webHidden/>
-              </w:rPr>
-              <w:tab/>
-            </w:r>
-            <w:r>
-              <w:rPr>
-                <w:noProof/>
-                <w:webHidden/>
-              </w:rPr>
-              <w:fldChar w:fldCharType="begin"/>
-            </w:r>
-            <w:r>
-              <w:rPr>
-                <w:noProof/>
-                <w:webHidden/>
-              </w:rPr>
-              <w:instrText xml:space="preserve"> PAGEREF _Toc504228621 \h </w:instrText>
-            </w:r>
-            <w:r>
-              <w:rPr>
-                <w:noProof/>
-                <w:webHidden/>
-              </w:rPr>
-            </w:r>
-            <w:r>
-              <w:rPr>
-                <w:noProof/>
-                <w:webHidden/>
-              </w:rPr>
-              <w:fldChar w:fldCharType="separate"/>
-            </w:r>
-            <w:r>
-              <w:rPr>
-                <w:noProof/>
-                <w:webHidden/>
-              </w:rPr>
-              <w:t>3</w:t>
-            </w:r>
-            <w:r>
-              <w:rPr>
-                <w:noProof/>
-                <w:webHidden/>
-              </w:rPr>
-              <w:fldChar w:fldCharType="end"/>
-            </w:r>
-          </w:hyperlink>
-        </w:p>
-        <w:p>
-          <w:pPr>
-            <w:pStyle w:val="TOC2"/>
-            <w:tabs>
-              <w:tab w:val="right" w:leader="dot" w:pos="9016"/>
-            </w:tabs>
-            <w:rPr>
-              <w:noProof/>
-            </w:rPr>
-          </w:pPr>
-          <w:hyperlink w:anchor="_Toc504228622" w:history="1">
-            <w:r>
-              <w:rPr>
-                <w:rStyle w:val="Hyperlink"/>
-                <w:noProof/>
-              </w:rPr>
-              <w:t>Project Aims</w:t>
-            </w:r>
-            <w:r>
-              <w:rPr>
-                <w:noProof/>
-                <w:webHidden/>
-              </w:rPr>
-              <w:tab/>
-            </w:r>
-            <w:r>
-              <w:rPr>
-                <w:noProof/>
-                <w:webHidden/>
-              </w:rPr>
-              <w:fldChar w:fldCharType="begin"/>
-            </w:r>
-            <w:r>
-              <w:rPr>
-                <w:noProof/>
-                <w:webHidden/>
-              </w:rPr>
-              <w:instrText xml:space="preserve"> PAGEREF _Toc504228622 \h </w:instrText>
-            </w:r>
-            <w:r>
-              <w:rPr>
-                <w:noProof/>
-                <w:webHidden/>
-              </w:rPr>
-            </w:r>
-            <w:r>
-              <w:rPr>
-                <w:noProof/>
-                <w:webHidden/>
-              </w:rPr>
-              <w:fldChar w:fldCharType="separate"/>
-            </w:r>
-            <w:r>
-              <w:rPr>
-                <w:noProof/>
-                <w:webHidden/>
-              </w:rPr>
-              <w:t>3</w:t>
-            </w:r>
-            <w:r>
-              <w:rPr>
-                <w:noProof/>
-                <w:webHidden/>
-              </w:rPr>
-              <w:fldChar w:fldCharType="end"/>
-            </w:r>
-          </w:hyperlink>
-        </w:p>
-        <w:p>
-          <w:pPr>
-            <w:pStyle w:val="TOC2"/>
-            <w:tabs>
-              <w:tab w:val="right" w:leader="dot" w:pos="9016"/>
-            </w:tabs>
-            <w:rPr>
-              <w:noProof/>
-            </w:rPr>
-          </w:pPr>
-          <w:hyperlink w:anchor="_Toc504228623" w:history="1">
-            <w:r>
-              <w:rPr>
-                <w:rStyle w:val="Hyperlink"/>
-                <w:noProof/>
-              </w:rPr>
-              <w:t>Project Objectives</w:t>
-            </w:r>
-            <w:r>
-              <w:rPr>
-                <w:noProof/>
-                <w:webHidden/>
-              </w:rPr>
-              <w:tab/>
-            </w:r>
-            <w:r>
-              <w:rPr>
-                <w:noProof/>
-                <w:webHidden/>
-              </w:rPr>
-              <w:fldChar w:fldCharType="begin"/>
-            </w:r>
-            <w:r>
-              <w:rPr>
-                <w:noProof/>
-                <w:webHidden/>
-              </w:rPr>
-              <w:instrText xml:space="preserve"> PAGEREF _Toc504228623 \h </w:instrText>
-            </w:r>
-            <w:r>
-              <w:rPr>
-                <w:noProof/>
-                <w:webHidden/>
-              </w:rPr>
-            </w:r>
-            <w:r>
-              <w:rPr>
-                <w:noProof/>
-                <w:webHidden/>
-              </w:rPr>
-              <w:fldChar w:fldCharType="separate"/>
-            </w:r>
-            <w:r>
-              <w:rPr>
-                <w:noProof/>
-                <w:webHidden/>
-              </w:rPr>
-              <w:t>3</w:t>
-            </w:r>
-            <w:r>
-              <w:rPr>
-                <w:noProof/>
-                <w:webHidden/>
-              </w:rPr>
-              <w:fldChar w:fldCharType="end"/>
-            </w:r>
-          </w:hyperlink>
-        </w:p>
-        <w:p>
-          <w:pPr>
-            <w:pStyle w:val="TOC2"/>
-            <w:tabs>
-              <w:tab w:val="right" w:leader="dot" w:pos="9016"/>
-            </w:tabs>
-            <w:rPr>
-              <w:noProof/>
-            </w:rPr>
-          </w:pPr>
-          <w:hyperlink w:anchor="_Toc504228624" w:history="1">
-            <w:r>
-              <w:rPr>
-                <w:rStyle w:val="Hyperlink"/>
-                <w:noProof/>
-              </w:rPr>
-              <w:t>Outline of Dissertation Structure</w:t>
-            </w:r>
-            <w:r>
-              <w:rPr>
-                <w:noProof/>
-                <w:webHidden/>
-              </w:rPr>
-              <w:tab/>
-            </w:r>
-            <w:r>
-              <w:rPr>
-                <w:noProof/>
-                <w:webHidden/>
-              </w:rPr>
-              <w:fldChar w:fldCharType="begin"/>
-            </w:r>
-            <w:r>
-              <w:rPr>
-                <w:noProof/>
-                <w:webHidden/>
-              </w:rPr>
-              <w:instrText xml:space="preserve"> PAGEREF _Toc504228624 \h </w:instrText>
-            </w:r>
-            <w:r>
-              <w:rPr>
-                <w:noProof/>
-                <w:webHidden/>
-              </w:rPr>
-            </w:r>
-            <w:r>
-              <w:rPr>
-                <w:noProof/>
-                <w:webHidden/>
-              </w:rPr>
-              <w:fldChar w:fldCharType="separate"/>
-            </w:r>
-            <w:r>
-              <w:rPr>
-                <w:noProof/>
-                <w:webHidden/>
-              </w:rPr>
-              <w:t>3</w:t>
+              <w:t>4</w:t>
             </w:r>
             <w:r>
               <w:rPr>
@@ -1368,13 +1572,13 @@
               <w:lang w:eastAsia="en-GB"/>
             </w:rPr>
           </w:pPr>
-          <w:hyperlink w:anchor="_Toc504228625" w:history="1">
+          <w:hyperlink w:anchor="_Toc511252822" w:history="1">
             <w:r>
               <w:rPr>
                 <w:rStyle w:val="Hyperlink"/>
                 <w:noProof/>
               </w:rPr>
-              <w:t>Literature Review/Technical Background</w:t>
+              <w:t>Technical Background</w:t>
             </w:r>
             <w:r>
               <w:rPr>
@@ -1395,7 +1599,7 @@
                 <w:noProof/>
                 <w:webHidden/>
               </w:rPr>
-              <w:instrText xml:space="preserve"> PAGEREF _Toc504228625 \h </w:instrText>
+              <w:instrText xml:space="preserve"> PAGEREF _Toc511252822 \h </w:instrText>
             </w:r>
             <w:r>
               <w:rPr>
@@ -1415,7 +1619,7 @@
                 <w:noProof/>
                 <w:webHidden/>
               </w:rPr>
-              <w:t>3</w:t>
+              <w:t>4</w:t>
             </w:r>
             <w:r>
               <w:rPr>
@@ -1438,13 +1642,13 @@
               <w:lang w:eastAsia="en-GB"/>
             </w:rPr>
           </w:pPr>
-          <w:hyperlink w:anchor="_Toc504228626" w:history="1">
+          <w:hyperlink w:anchor="_Toc511252823" w:history="1">
             <w:r>
               <w:rPr>
                 <w:rStyle w:val="Hyperlink"/>
                 <w:noProof/>
               </w:rPr>
-              <w:t>Requirements Gathering &amp; Analysis</w:t>
+              <w:t>Development Lifecycle</w:t>
             </w:r>
             <w:r>
               <w:rPr>
@@ -1465,7 +1669,7 @@
                 <w:noProof/>
                 <w:webHidden/>
               </w:rPr>
-              <w:instrText xml:space="preserve"> PAGEREF _Toc504228626 \h </w:instrText>
+              <w:instrText xml:space="preserve"> PAGEREF _Toc511252823 \h </w:instrText>
             </w:r>
             <w:r>
               <w:rPr>
@@ -1485,143 +1689,7 @@
                 <w:noProof/>
                 <w:webHidden/>
               </w:rPr>
-              <w:t>3</w:t>
-            </w:r>
-            <w:r>
-              <w:rPr>
-                <w:noProof/>
-                <w:webHidden/>
-              </w:rPr>
-              <w:fldChar w:fldCharType="end"/>
-            </w:r>
-          </w:hyperlink>
-        </w:p>
-        <w:p>
-          <w:pPr>
-            <w:pStyle w:val="TOC2"/>
-            <w:tabs>
-              <w:tab w:val="right" w:leader="dot" w:pos="9016"/>
-            </w:tabs>
-            <w:rPr>
-              <w:noProof/>
-            </w:rPr>
-          </w:pPr>
-          <w:hyperlink w:anchor="_Toc504228627" w:history="1">
-            <w:r>
-              <w:rPr>
-                <w:rStyle w:val="Hyperlink"/>
-                <w:noProof/>
-              </w:rPr>
-              <w:t>Requirements Gathering</w:t>
-            </w:r>
-            <w:r>
-              <w:rPr>
-                <w:noProof/>
-                <w:webHidden/>
-              </w:rPr>
-              <w:tab/>
-            </w:r>
-            <w:r>
-              <w:rPr>
-                <w:noProof/>
-                <w:webHidden/>
-              </w:rPr>
-              <w:fldChar w:fldCharType="begin"/>
-            </w:r>
-            <w:r>
-              <w:rPr>
-                <w:noProof/>
-                <w:webHidden/>
-              </w:rPr>
-              <w:instrText xml:space="preserve"> PAGEREF _Toc504228627 \h </w:instrText>
-            </w:r>
-            <w:r>
-              <w:rPr>
-                <w:noProof/>
-                <w:webHidden/>
-              </w:rPr>
-            </w:r>
-            <w:r>
-              <w:rPr>
-                <w:noProof/>
-                <w:webHidden/>
-              </w:rPr>
-              <w:fldChar w:fldCharType="separate"/>
-            </w:r>
-            <w:r>
-              <w:rPr>
-                <w:noProof/>
-                <w:webHidden/>
-              </w:rPr>
-              <w:t>3</w:t>
-            </w:r>
-            <w:r>
-              <w:rPr>
-                <w:noProof/>
-                <w:webHidden/>
-              </w:rPr>
-              <w:fldChar w:fldCharType="end"/>
-            </w:r>
-          </w:hyperlink>
-        </w:p>
-        <w:p>
-          <w:pPr>
-            <w:pStyle w:val="TOC2"/>
-            <w:tabs>
-              <w:tab w:val="right" w:leader="dot" w:pos="9016"/>
-            </w:tabs>
-            <w:rPr>
-              <w:noProof/>
-            </w:rPr>
-          </w:pPr>
-          <w:hyperlink w:anchor="_Toc504228628" w:history="1">
-            <w:r>
-              <w:rPr>
-                <w:rStyle w:val="Hyperlink"/>
-                <w:noProof/>
-              </w:rPr>
-              <w:t>Analysis</w:t>
-            </w:r>
-            <w:r>
-              <w:rPr>
-                <w:noProof/>
-                <w:webHidden/>
-              </w:rPr>
-              <w:tab/>
-            </w:r>
-            <w:r>
-              <w:rPr>
-                <w:noProof/>
-                <w:webHidden/>
-              </w:rPr>
-              <w:fldChar w:fldCharType="begin"/>
-            </w:r>
-            <w:r>
-              <w:rPr>
-                <w:noProof/>
-                <w:webHidden/>
-              </w:rPr>
-              <w:instrText xml:space="preserve"> PAGEREF _Toc504228628 \h </w:instrText>
-            </w:r>
-            <w:r>
-              <w:rPr>
-                <w:noProof/>
-                <w:webHidden/>
-              </w:rPr>
-            </w:r>
-            <w:r>
-              <w:rPr>
-                <w:noProof/>
-                <w:webHidden/>
-              </w:rPr>
-              <w:fldChar w:fldCharType="separate"/>
-            </w:r>
-            <w:r>
-              <w:rPr>
-                <w:noProof/>
-                <w:webHidden/>
-              </w:rPr>
-              <w:t>3</w:t>
+              <w:t>4</w:t>
             </w:r>
             <w:r>
               <w:rPr>
@@ -1644,13 +1712,13 @@
               <w:lang w:eastAsia="en-GB"/>
             </w:rPr>
           </w:pPr>
-          <w:hyperlink w:anchor="_Toc504228629" w:history="1">
+          <w:hyperlink w:anchor="_Toc511252824" w:history="1">
             <w:r>
               <w:rPr>
                 <w:rStyle w:val="Hyperlink"/>
                 <w:noProof/>
               </w:rPr>
-              <w:t>Design</w:t>
+              <w:t>Requirements Gathering &amp; Analysis</w:t>
             </w:r>
             <w:r>
               <w:rPr>
@@ -1671,7 +1739,7 @@
                 <w:noProof/>
                 <w:webHidden/>
               </w:rPr>
-              <w:instrText xml:space="preserve"> PAGEREF _Toc504228629 \h </w:instrText>
+              <w:instrText xml:space="preserve"> PAGEREF _Toc511252824 \h </w:instrText>
             </w:r>
             <w:r>
               <w:rPr>
@@ -1691,7 +1759,147 @@
                 <w:noProof/>
                 <w:webHidden/>
               </w:rPr>
-              <w:t>3</w:t>
+              <w:t>4</w:t>
+            </w:r>
+            <w:r>
+              <w:rPr>
+                <w:noProof/>
+                <w:webHidden/>
+              </w:rPr>
+              <w:fldChar w:fldCharType="end"/>
+            </w:r>
+          </w:hyperlink>
+        </w:p>
+        <w:p>
+          <w:pPr>
+            <w:pStyle w:val="TOC2"/>
+            <w:tabs>
+              <w:tab w:val="right" w:leader="dot" w:pos="9016"/>
+            </w:tabs>
+            <w:rPr>
+              <w:rFonts w:eastAsiaTheme="minorEastAsia"/>
+              <w:noProof/>
+              <w:lang w:eastAsia="en-GB"/>
+            </w:rPr>
+          </w:pPr>
+          <w:hyperlink w:anchor="_Toc511252825" w:history="1">
+            <w:r>
+              <w:rPr>
+                <w:rStyle w:val="Hyperlink"/>
+                <w:noProof/>
+              </w:rPr>
+              <w:t>Requirements Gathering</w:t>
+            </w:r>
+            <w:r>
+              <w:rPr>
+                <w:noProof/>
+                <w:webHidden/>
+              </w:rPr>
+              <w:tab/>
+            </w:r>
+            <w:r>
+              <w:rPr>
+                <w:noProof/>
+                <w:webHidden/>
+              </w:rPr>
+              <w:fldChar w:fldCharType="begin"/>
+            </w:r>
+            <w:r>
+              <w:rPr>
+                <w:noProof/>
+                <w:webHidden/>
+              </w:rPr>
+              <w:instrText xml:space="preserve"> PAGEREF _Toc511252825 \h </w:instrText>
+            </w:r>
+            <w:r>
+              <w:rPr>
+                <w:noProof/>
+                <w:webHidden/>
+              </w:rPr>
+            </w:r>
+            <w:r>
+              <w:rPr>
+                <w:noProof/>
+                <w:webHidden/>
+              </w:rPr>
+              <w:fldChar w:fldCharType="separate"/>
+            </w:r>
+            <w:r>
+              <w:rPr>
+                <w:noProof/>
+                <w:webHidden/>
+              </w:rPr>
+              <w:t>4</w:t>
+            </w:r>
+            <w:r>
+              <w:rPr>
+                <w:noProof/>
+                <w:webHidden/>
+              </w:rPr>
+              <w:fldChar w:fldCharType="end"/>
+            </w:r>
+          </w:hyperlink>
+        </w:p>
+        <w:p>
+          <w:pPr>
+            <w:pStyle w:val="TOC2"/>
+            <w:tabs>
+              <w:tab w:val="right" w:leader="dot" w:pos="9016"/>
+            </w:tabs>
+            <w:rPr>
+              <w:rFonts w:eastAsiaTheme="minorEastAsia"/>
+              <w:noProof/>
+              <w:lang w:eastAsia="en-GB"/>
+            </w:rPr>
+          </w:pPr>
+          <w:hyperlink w:anchor="_Toc511252826" w:history="1">
+            <w:r>
+              <w:rPr>
+                <w:rStyle w:val="Hyperlink"/>
+                <w:noProof/>
+              </w:rPr>
+              <w:t>Analysis</w:t>
+            </w:r>
+            <w:r>
+              <w:rPr>
+                <w:noProof/>
+                <w:webHidden/>
+              </w:rPr>
+              <w:tab/>
+            </w:r>
+            <w:r>
+              <w:rPr>
+                <w:noProof/>
+                <w:webHidden/>
+              </w:rPr>
+              <w:fldChar w:fldCharType="begin"/>
+            </w:r>
+            <w:r>
+              <w:rPr>
+                <w:noProof/>
+                <w:webHidden/>
+              </w:rPr>
+              <w:instrText xml:space="preserve"> PAGEREF _Toc511252826 \h </w:instrText>
+            </w:r>
+            <w:r>
+              <w:rPr>
+                <w:noProof/>
+                <w:webHidden/>
+              </w:rPr>
+            </w:r>
+            <w:r>
+              <w:rPr>
+                <w:noProof/>
+                <w:webHidden/>
+              </w:rPr>
+              <w:fldChar w:fldCharType="separate"/>
+            </w:r>
+            <w:r>
+              <w:rPr>
+                <w:noProof/>
+                <w:webHidden/>
+              </w:rPr>
+              <w:t>4</w:t>
             </w:r>
             <w:r>
               <w:rPr>
@@ -1714,13 +1922,13 @@
               <w:lang w:eastAsia="en-GB"/>
             </w:rPr>
           </w:pPr>
-          <w:hyperlink w:anchor="_Toc504228630" w:history="1">
+          <w:hyperlink w:anchor="_Toc511252827" w:history="1">
             <w:r>
               <w:rPr>
                 <w:rStyle w:val="Hyperlink"/>
                 <w:noProof/>
               </w:rPr>
-              <w:t>Implementation</w:t>
+              <w:t>Design</w:t>
             </w:r>
             <w:r>
               <w:rPr>
@@ -1741,7 +1949,7 @@
                 <w:noProof/>
                 <w:webHidden/>
               </w:rPr>
-              <w:instrText xml:space="preserve"> PAGEREF _Toc504228630 \h </w:instrText>
+              <w:instrText xml:space="preserve"> PAGEREF _Toc511252827 \h </w:instrText>
             </w:r>
             <w:r>
               <w:rPr>
@@ -1761,211 +1969,7 @@
                 <w:noProof/>
                 <w:webHidden/>
               </w:rPr>
-              <w:t>3</w:t>
-            </w:r>
-            <w:r>
-              <w:rPr>
-                <w:noProof/>
-                <w:webHidden/>
-              </w:rPr>
-              <w:fldChar w:fldCharType="end"/>
-            </w:r>
-          </w:hyperlink>
-        </w:p>
-        <w:p>
-          <w:pPr>
-            <w:pStyle w:val="TOC2"/>
-            <w:tabs>
-              <w:tab w:val="right" w:leader="dot" w:pos="9016"/>
-            </w:tabs>
-            <w:rPr>
-              <w:noProof/>
-            </w:rPr>
-          </w:pPr>
-          <w:hyperlink w:anchor="_Toc504228631" w:history="1">
-            <w:r>
-              <w:rPr>
-                <w:rStyle w:val="Hyperlink"/>
-                <w:noProof/>
-              </w:rPr>
-              <w:t>System Architecture</w:t>
-            </w:r>
-            <w:r>
-              <w:rPr>
-                <w:noProof/>
-                <w:webHidden/>
-              </w:rPr>
-              <w:tab/>
-            </w:r>
-            <w:r>
-              <w:rPr>
-                <w:noProof/>
-                <w:webHidden/>
-              </w:rPr>
-              <w:fldChar w:fldCharType="begin"/>
-            </w:r>
-            <w:r>
-              <w:rPr>
-                <w:noProof/>
-                <w:webHidden/>
-              </w:rPr>
-              <w:instrText xml:space="preserve"> PAGEREF _Toc504228631 \h </w:instrText>
-            </w:r>
-            <w:r>
-              <w:rPr>
-                <w:noProof/>
-                <w:webHidden/>
-              </w:rPr>
-            </w:r>
-            <w:r>
-              <w:rPr>
-                <w:noProof/>
-                <w:webHidden/>
-              </w:rPr>
-              <w:fldChar w:fldCharType="separate"/>
-            </w:r>
-            <w:r>
-              <w:rPr>
-                <w:noProof/>
-                <w:webHidden/>
-              </w:rPr>
-              <w:t>3</w:t>
-            </w:r>
-            <w:r>
-              <w:rPr>
-                <w:noProof/>
-                <w:webHidden/>
-              </w:rPr>
-              <w:fldChar w:fldCharType="end"/>
-            </w:r>
-          </w:hyperlink>
-        </w:p>
-        <w:p>
-          <w:pPr>
-            <w:pStyle w:val="TOC2"/>
-            <w:tabs>
-              <w:tab w:val="right" w:leader="dot" w:pos="9016"/>
-            </w:tabs>
-            <w:rPr>
-              <w:noProof/>
-            </w:rPr>
-          </w:pPr>
-          <w:hyperlink w:anchor="_Toc504228632" w:history="1">
-            <w:r>
-              <w:rPr>
-                <w:rStyle w:val="Hyperlink"/>
-                <w:noProof/>
-              </w:rPr>
-              <w:t>Detail code</w:t>
-            </w:r>
-            <w:r>
-              <w:rPr>
-                <w:noProof/>
-                <w:webHidden/>
-              </w:rPr>
-              <w:tab/>
-            </w:r>
-            <w:r>
-              <w:rPr>
-                <w:noProof/>
-                <w:webHidden/>
-              </w:rPr>
-              <w:fldChar w:fldCharType="begin"/>
-            </w:r>
-            <w:r>
-              <w:rPr>
-                <w:noProof/>
-                <w:webHidden/>
-              </w:rPr>
-              <w:instrText xml:space="preserve"> PAGEREF _Toc504228632 \h </w:instrText>
-            </w:r>
-            <w:r>
-              <w:rPr>
-                <w:noProof/>
-                <w:webHidden/>
-              </w:rPr>
-            </w:r>
-            <w:r>
-              <w:rPr>
-                <w:noProof/>
-                <w:webHidden/>
-              </w:rPr>
-              <w:fldChar w:fldCharType="separate"/>
-            </w:r>
-            <w:r>
-              <w:rPr>
-                <w:noProof/>
-                <w:webHidden/>
-              </w:rPr>
-              <w:t>3</w:t>
-            </w:r>
-            <w:r>
-              <w:rPr>
-                <w:noProof/>
-                <w:webHidden/>
-              </w:rPr>
-              <w:fldChar w:fldCharType="end"/>
-            </w:r>
-          </w:hyperlink>
-        </w:p>
-        <w:p>
-          <w:pPr>
-            <w:pStyle w:val="TOC2"/>
-            <w:tabs>
-              <w:tab w:val="right" w:leader="dot" w:pos="9016"/>
-            </w:tabs>
-            <w:rPr>
-              <w:noProof/>
-            </w:rPr>
-          </w:pPr>
-          <w:hyperlink w:anchor="_Toc504228633" w:history="1">
-            <w:r>
-              <w:rPr>
-                <w:rStyle w:val="Hyperlink"/>
-                <w:noProof/>
-              </w:rPr>
-              <w:t>Challenges Encountered and Associated Solutions</w:t>
-            </w:r>
-            <w:r>
-              <w:rPr>
-                <w:noProof/>
-                <w:webHidden/>
-              </w:rPr>
-              <w:tab/>
-            </w:r>
-            <w:r>
-              <w:rPr>
-                <w:noProof/>
-                <w:webHidden/>
-              </w:rPr>
-              <w:fldChar w:fldCharType="begin"/>
-            </w:r>
-            <w:r>
-              <w:rPr>
-                <w:noProof/>
-                <w:webHidden/>
-              </w:rPr>
-              <w:instrText xml:space="preserve"> PAGEREF _Toc504228633 \h </w:instrText>
-            </w:r>
-            <w:r>
-              <w:rPr>
-                <w:noProof/>
-                <w:webHidden/>
-              </w:rPr>
-            </w:r>
-            <w:r>
-              <w:rPr>
-                <w:noProof/>
-                <w:webHidden/>
-              </w:rPr>
-              <w:fldChar w:fldCharType="separate"/>
-            </w:r>
-            <w:r>
-              <w:rPr>
-                <w:noProof/>
-                <w:webHidden/>
-              </w:rPr>
-              <w:t>3</w:t>
+              <w:t>4</w:t>
             </w:r>
             <w:r>
               <w:rPr>
@@ -1988,13 +1992,13 @@
               <w:lang w:eastAsia="en-GB"/>
             </w:rPr>
           </w:pPr>
-          <w:hyperlink w:anchor="_Toc504228634" w:history="1">
+          <w:hyperlink w:anchor="_Toc511252828" w:history="1">
             <w:r>
               <w:rPr>
                 <w:rStyle w:val="Hyperlink"/>
                 <w:noProof/>
               </w:rPr>
-              <w:t>Testing and Evaluation</w:t>
+              <w:t>Implementation</w:t>
             </w:r>
             <w:r>
               <w:rPr>
@@ -2015,7 +2019,7 @@
                 <w:noProof/>
                 <w:webHidden/>
               </w:rPr>
-              <w:instrText xml:space="preserve"> PAGEREF _Toc504228634 \h </w:instrText>
+              <w:instrText xml:space="preserve"> PAGEREF _Toc511252828 \h </w:instrText>
             </w:r>
             <w:r>
               <w:rPr>
@@ -2035,7 +2039,147 @@
                 <w:noProof/>
                 <w:webHidden/>
               </w:rPr>
-              <w:t>3</w:t>
+              <w:t>4</w:t>
+            </w:r>
+            <w:r>
+              <w:rPr>
+                <w:noProof/>
+                <w:webHidden/>
+              </w:rPr>
+              <w:fldChar w:fldCharType="end"/>
+            </w:r>
+          </w:hyperlink>
+        </w:p>
+        <w:p>
+          <w:pPr>
+            <w:pStyle w:val="TOC2"/>
+            <w:tabs>
+              <w:tab w:val="right" w:leader="dot" w:pos="9016"/>
+            </w:tabs>
+            <w:rPr>
+              <w:rFonts w:eastAsiaTheme="minorEastAsia"/>
+              <w:noProof/>
+              <w:lang w:eastAsia="en-GB"/>
+            </w:rPr>
+          </w:pPr>
+          <w:hyperlink w:anchor="_Toc511252829" w:history="1">
+            <w:r>
+              <w:rPr>
+                <w:rStyle w:val="Hyperlink"/>
+                <w:noProof/>
+              </w:rPr>
+              <w:t>System Architecture</w:t>
+            </w:r>
+            <w:r>
+              <w:rPr>
+                <w:noProof/>
+                <w:webHidden/>
+              </w:rPr>
+              <w:tab/>
+            </w:r>
+            <w:r>
+              <w:rPr>
+                <w:noProof/>
+                <w:webHidden/>
+              </w:rPr>
+              <w:fldChar w:fldCharType="begin"/>
+            </w:r>
+            <w:r>
+              <w:rPr>
+                <w:noProof/>
+                <w:webHidden/>
+              </w:rPr>
+              <w:instrText xml:space="preserve"> PAGEREF _Toc511252829 \h </w:instrText>
+            </w:r>
+            <w:r>
+              <w:rPr>
+                <w:noProof/>
+                <w:webHidden/>
+              </w:rPr>
+            </w:r>
+            <w:r>
+              <w:rPr>
+                <w:noProof/>
+                <w:webHidden/>
+              </w:rPr>
+              <w:fldChar w:fldCharType="separate"/>
+            </w:r>
+            <w:r>
+              <w:rPr>
+                <w:noProof/>
+                <w:webHidden/>
+              </w:rPr>
+              <w:t>4</w:t>
+            </w:r>
+            <w:r>
+              <w:rPr>
+                <w:noProof/>
+                <w:webHidden/>
+              </w:rPr>
+              <w:fldChar w:fldCharType="end"/>
+            </w:r>
+          </w:hyperlink>
+        </w:p>
+        <w:p>
+          <w:pPr>
+            <w:pStyle w:val="TOC2"/>
+            <w:tabs>
+              <w:tab w:val="right" w:leader="dot" w:pos="9016"/>
+            </w:tabs>
+            <w:rPr>
+              <w:rFonts w:eastAsiaTheme="minorEastAsia"/>
+              <w:noProof/>
+              <w:lang w:eastAsia="en-GB"/>
+            </w:rPr>
+          </w:pPr>
+          <w:hyperlink w:anchor="_Toc511252830" w:history="1">
+            <w:r>
+              <w:rPr>
+                <w:rStyle w:val="Hyperlink"/>
+                <w:noProof/>
+              </w:rPr>
+              <w:t>Detail code</w:t>
+            </w:r>
+            <w:r>
+              <w:rPr>
+                <w:noProof/>
+                <w:webHidden/>
+              </w:rPr>
+              <w:tab/>
+            </w:r>
+            <w:r>
+              <w:rPr>
+                <w:noProof/>
+                <w:webHidden/>
+              </w:rPr>
+              <w:fldChar w:fldCharType="begin"/>
+            </w:r>
+            <w:r>
+              <w:rPr>
+                <w:noProof/>
+                <w:webHidden/>
+              </w:rPr>
+              <w:instrText xml:space="preserve"> PAGEREF _Toc511252830 \h </w:instrText>
+            </w:r>
+            <w:r>
+              <w:rPr>
+                <w:noProof/>
+                <w:webHidden/>
+              </w:rPr>
+            </w:r>
+            <w:r>
+              <w:rPr>
+                <w:noProof/>
+                <w:webHidden/>
+              </w:rPr>
+              <w:fldChar w:fldCharType="separate"/>
+            </w:r>
+            <w:r>
+              <w:rPr>
+                <w:noProof/>
+                <w:webHidden/>
+              </w:rPr>
+              <w:t>4</w:t>
             </w:r>
             <w:r>
               <w:rPr>
@@ -2058,13 +2202,13 @@
               <w:lang w:eastAsia="en-GB"/>
             </w:rPr>
           </w:pPr>
-          <w:hyperlink w:anchor="_Toc504228635" w:history="1">
+          <w:hyperlink w:anchor="_Toc511252831" w:history="1">
             <w:r>
               <w:rPr>
                 <w:rStyle w:val="Hyperlink"/>
                 <w:noProof/>
               </w:rPr>
-              <w:t>Results</w:t>
+              <w:t>Challenges and Solutions</w:t>
             </w:r>
             <w:r>
               <w:rPr>
@@ -2085,7 +2229,7 @@
                 <w:noProof/>
                 <w:webHidden/>
               </w:rPr>
-              <w:instrText xml:space="preserve"> PAGEREF _Toc504228635 \h </w:instrText>
+              <w:instrText xml:space="preserve"> PAGEREF _Toc511252831 \h </w:instrText>
             </w:r>
             <w:r>
               <w:rPr>
@@ -2105,7 +2249,7 @@
                 <w:noProof/>
                 <w:webHidden/>
               </w:rPr>
-              <w:t>3</w:t>
+              <w:t>4</w:t>
             </w:r>
             <w:r>
               <w:rPr>
@@ -2128,13 +2272,13 @@
               <w:lang w:eastAsia="en-GB"/>
             </w:rPr>
           </w:pPr>
-          <w:hyperlink w:anchor="_Toc504228636" w:history="1">
+          <w:hyperlink w:anchor="_Toc511252832" w:history="1">
             <w:r>
               <w:rPr>
                 <w:rStyle w:val="Hyperlink"/>
                 <w:noProof/>
               </w:rPr>
-              <w:t>Conclusions</w:t>
+              <w:t>Testing and Evaluation</w:t>
             </w:r>
             <w:r>
               <w:rPr>
@@ -2155,7 +2299,7 @@
                 <w:noProof/>
                 <w:webHidden/>
               </w:rPr>
-              <w:instrText xml:space="preserve"> PAGEREF _Toc504228636 \h </w:instrText>
+              <w:instrText xml:space="preserve"> PAGEREF _Toc511252832 \h </w:instrText>
             </w:r>
             <w:r>
               <w:rPr>
@@ -2175,7 +2319,7 @@
                 <w:noProof/>
                 <w:webHidden/>
               </w:rPr>
-              <w:t>3</w:t>
+              <w:t>4</w:t>
             </w:r>
             <w:r>
               <w:rPr>
@@ -2198,13 +2342,13 @@
               <w:lang w:eastAsia="en-GB"/>
             </w:rPr>
           </w:pPr>
-          <w:hyperlink w:anchor="_Toc504228637" w:history="1">
+          <w:hyperlink w:anchor="_Toc511252833" w:history="1">
             <w:r>
               <w:rPr>
                 <w:rStyle w:val="Hyperlink"/>
                 <w:noProof/>
               </w:rPr>
-              <w:t>Suggestions for improvement</w:t>
+              <w:t>Results</w:t>
             </w:r>
             <w:r>
               <w:rPr>
@@ -2225,7 +2369,7 @@
                 <w:noProof/>
                 <w:webHidden/>
               </w:rPr>
-              <w:instrText xml:space="preserve"> PAGEREF _Toc504228637 \h </w:instrText>
+              <w:instrText xml:space="preserve"> PAGEREF _Toc511252833 \h </w:instrText>
             </w:r>
             <w:r>
               <w:rPr>
@@ -2245,7 +2389,7 @@
                 <w:noProof/>
                 <w:webHidden/>
               </w:rPr>
-              <w:t>3</w:t>
+              <w:t>4</w:t>
             </w:r>
             <w:r>
               <w:rPr>
@@ -2268,13 +2412,13 @@
               <w:lang w:eastAsia="en-GB"/>
             </w:rPr>
           </w:pPr>
-          <w:hyperlink w:anchor="_Toc504228638" w:history="1">
+          <w:hyperlink w:anchor="_Toc511252834" w:history="1">
             <w:r>
               <w:rPr>
                 <w:rStyle w:val="Hyperlink"/>
                 <w:noProof/>
               </w:rPr>
-              <w:t>References</w:t>
+              <w:t>Conclusions</w:t>
             </w:r>
             <w:r>
               <w:rPr>
@@ -2295,7 +2439,7 @@
                 <w:noProof/>
                 <w:webHidden/>
               </w:rPr>
-              <w:instrText xml:space="preserve"> PAGEREF _Toc504228638 \h </w:instrText>
+              <w:instrText xml:space="preserve"> PAGEREF _Toc511252834 \h </w:instrText>
             </w:r>
             <w:r>
               <w:rPr>
@@ -2315,7 +2459,7 @@
                 <w:noProof/>
                 <w:webHidden/>
               </w:rPr>
-              <w:t>3</w:t>
+              <w:t>4</w:t>
             </w:r>
             <w:r>
               <w:rPr>
@@ -2338,12 +2482,152 @@
               <w:lang w:eastAsia="en-GB"/>
             </w:rPr>
           </w:pPr>
-          <w:hyperlink w:anchor="_Toc504228639" w:history="1">
+          <w:hyperlink w:anchor="_Toc511252835" w:history="1">
             <w:r>
               <w:rPr>
                 <w:rStyle w:val="Hyperlink"/>
                 <w:noProof/>
               </w:rPr>
+              <w:t>Suggested Future Improvements to Project</w:t>
+            </w:r>
+            <w:r>
+              <w:rPr>
+                <w:noProof/>
+                <w:webHidden/>
+              </w:rPr>
+              <w:tab/>
+            </w:r>
+            <w:r>
+              <w:rPr>
+                <w:noProof/>
+                <w:webHidden/>
+              </w:rPr>
+              <w:fldChar w:fldCharType="begin"/>
+            </w:r>
+            <w:r>
+              <w:rPr>
+                <w:noProof/>
+                <w:webHidden/>
+              </w:rPr>
+              <w:instrText xml:space="preserve"> PAGEREF _Toc511252835 \h </w:instrText>
+            </w:r>
+            <w:r>
+              <w:rPr>
+                <w:noProof/>
+                <w:webHidden/>
+              </w:rPr>
+            </w:r>
+            <w:r>
+              <w:rPr>
+                <w:noProof/>
+                <w:webHidden/>
+              </w:rPr>
+              <w:fldChar w:fldCharType="separate"/>
+            </w:r>
+            <w:r>
+              <w:rPr>
+                <w:noProof/>
+                <w:webHidden/>
+              </w:rPr>
+              <w:t>4</w:t>
+            </w:r>
+            <w:r>
+              <w:rPr>
+                <w:noProof/>
+                <w:webHidden/>
+              </w:rPr>
+              <w:fldChar w:fldCharType="end"/>
+            </w:r>
+          </w:hyperlink>
+        </w:p>
+        <w:p>
+          <w:pPr>
+            <w:pStyle w:val="TOC1"/>
+            <w:tabs>
+              <w:tab w:val="right" w:leader="dot" w:pos="9016"/>
+            </w:tabs>
+            <w:rPr>
+              <w:rFonts w:eastAsiaTheme="minorEastAsia"/>
+              <w:noProof/>
+              <w:lang w:eastAsia="en-GB"/>
+            </w:rPr>
+          </w:pPr>
+          <w:hyperlink w:anchor="_Toc511252836" w:history="1">
+            <w:r>
+              <w:rPr>
+                <w:rStyle w:val="Hyperlink"/>
+                <w:noProof/>
+              </w:rPr>
+              <w:t>References</w:t>
+            </w:r>
+            <w:r>
+              <w:rPr>
+                <w:noProof/>
+                <w:webHidden/>
+              </w:rPr>
+              <w:tab/>
+            </w:r>
+            <w:r>
+              <w:rPr>
+                <w:noProof/>
+                <w:webHidden/>
+              </w:rPr>
+              <w:fldChar w:fldCharType="begin"/>
+            </w:r>
+            <w:r>
+              <w:rPr>
+                <w:noProof/>
+                <w:webHidden/>
+              </w:rPr>
+              <w:instrText xml:space="preserve"> PAGEREF _Toc511252836 \h </w:instrText>
+            </w:r>
+            <w:r>
+              <w:rPr>
+                <w:noProof/>
+                <w:webHidden/>
+              </w:rPr>
+            </w:r>
+            <w:r>
+              <w:rPr>
+                <w:noProof/>
+                <w:webHidden/>
+              </w:rPr>
+              <w:fldChar w:fldCharType="separate"/>
+            </w:r>
+            <w:r>
+              <w:rPr>
+                <w:noProof/>
+                <w:webHidden/>
+              </w:rPr>
+              <w:t>5</w:t>
+            </w:r>
+            <w:r>
+              <w:rPr>
+                <w:noProof/>
+                <w:webHidden/>
+              </w:rPr>
+              <w:fldChar w:fldCharType="end"/>
+            </w:r>
+          </w:hyperlink>
+        </w:p>
+        <w:p>
+          <w:pPr>
+            <w:pStyle w:val="TOC1"/>
+            <w:tabs>
+              <w:tab w:val="right" w:leader="dot" w:pos="9016"/>
+            </w:tabs>
+            <w:rPr>
+              <w:rFonts w:eastAsiaTheme="minorEastAsia"/>
+              <w:noProof/>
+              <w:lang w:eastAsia="en-GB"/>
+            </w:rPr>
+          </w:pPr>
+          <w:hyperlink w:anchor="_Toc511252837" w:history="1">
+            <w:r>
+              <w:rPr>
+                <w:rStyle w:val="Hyperlink"/>
+                <w:noProof/>
+              </w:rPr>
               <w:t>Appendices</w:t>
             </w:r>
             <w:r>
@@ -2365,7 +2649,7 @@
                 <w:noProof/>
                 <w:webHidden/>
               </w:rPr>
-              <w:instrText xml:space="preserve"> PAGEREF _Toc504228639 \h </w:instrText>
+              <w:instrText xml:space="preserve"> PAGEREF _Toc511252837 \h </w:instrText>
             </w:r>
             <w:r>
               <w:rPr>
@@ -2385,7 +2669,7 @@
                 <w:noProof/>
                 <w:webHidden/>
               </w:rPr>
-              <w:t>3</w:t>
+              <w:t>6</w:t>
             </w:r>
             <w:r>
               <w:rPr>
@@ -2416,10 +2700,28 @@
     <w:p>
       <w:pPr>
         <w:pStyle w:val="Heading1"/>
-      </w:pPr>
-      <w:bookmarkStart w:id="2" w:name="_Toc504228620"/>
+        <w:sectPr>
+          <w:footerReference w:type="default" r:id="rId10"/>
+          <w:footerReference w:type="first" r:id="rId11"/>
+          <w:pgSz w:w="11906" w:h="16838"/>
+          <w:pgMar w:top="1440" w:right="1440" w:bottom="1440" w:left="1440" w:header="708" w:footer="708" w:gutter="0"/>
+          <w:pgNumType w:fmt="lowerRoman" w:start="1"/>
+          <w:cols w:space="708"/>
+          <w:titlePg/>
+          <w:docGrid w:linePitch="360"/>
+        </w:sectPr>
+      </w:pPr>
+    </w:p>
+    <w:p>
+      <w:pPr>
+        <w:pStyle w:val="Heading1"/>
+      </w:pPr>
+      <w:bookmarkStart w:id="2" w:name="_Toc511252815"/>
       <w:r>
         <w:lastRenderedPageBreak/>
+        <w:t xml:space="preserve">1 </w:t>
+      </w:r>
+      <w:r>
         <w:t>Introduction</w:t>
       </w:r>
       <w:bookmarkEnd w:id="2"/>
@@ -2428,17 +2730,173 @@
       <w:pPr>
         <w:pStyle w:val="Heading2"/>
       </w:pPr>
-      <w:bookmarkStart w:id="3" w:name="_Toc504228621"/>
-      <w:r>
-        <w:t>Brief Background</w:t>
+      <w:bookmarkStart w:id="3" w:name="_Toc511252816"/>
+      <w:r>
+        <w:t xml:space="preserve">1.1 </w:t>
+      </w:r>
+      <w:r>
+        <w:t>Background</w:t>
       </w:r>
       <w:bookmarkEnd w:id="3"/>
     </w:p>
     <w:p>
       <w:pPr>
+        <w:spacing w:line="360" w:lineRule="auto"/>
+        <w:rPr>
+          <w:sz w:val="24"/>
+        </w:rPr>
+      </w:pPr>
+      <w:r>
+        <w:rPr>
+          <w:sz w:val="24"/>
+        </w:rPr>
+        <w:t>Applied Systems have operated for over 30 years powering the insurance industry across the USA, Canada, Ireland and the United Kingdom, providing industry leading technology to the insurance industry</w:t>
+      </w:r>
+      <w:r>
+        <w:rPr>
+          <w:sz w:val="24"/>
+        </w:rPr>
+        <w:t xml:space="preserve"> </w:t>
+      </w:r>
+      <w:sdt>
+        <w:sdtPr>
+          <w:rPr>
+            <w:sz w:val="24"/>
+          </w:rPr>
+          <w:id w:val="-1029095457"/>
+          <w:citation/>
+        </w:sdtPr>
+        <w:sdtContent>
+          <w:r>
+            <w:rPr>
+              <w:sz w:val="24"/>
+            </w:rPr>
+            <w:fldChar w:fldCharType="begin"/>
+          </w:r>
+          <w:r>
+            <w:rPr>
+              <w:sz w:val="24"/>
+            </w:rPr>
+            <w:instrText xml:space="preserve">CITATION App18 \l 2057 </w:instrText>
+          </w:r>
+          <w:r>
+            <w:rPr>
+              <w:sz w:val="24"/>
+            </w:rPr>
+            <w:fldChar w:fldCharType="separate"/>
+          </w:r>
+          <w:r>
+            <w:rPr>
+              <w:noProof/>
+              <w:sz w:val="24"/>
+            </w:rPr>
+            <w:t>(Applied Systems, 2018)</w:t>
+          </w:r>
+          <w:r>
+            <w:rPr>
+              <w:sz w:val="24"/>
+            </w:rPr>
+            <w:fldChar w:fldCharType="end"/>
+          </w:r>
+        </w:sdtContent>
+      </w:sdt>
+      <w:r>
+        <w:rPr>
+          <w:sz w:val="24"/>
+        </w:rPr>
+        <w:t>.</w:t>
+      </w:r>
+    </w:p>
+    <w:p>
+      <w:pPr>
+        <w:spacing w:line="360" w:lineRule="auto"/>
+        <w:rPr>
+          <w:sz w:val="24"/>
+        </w:rPr>
+      </w:pPr>
+      <w:r>
+        <w:rPr>
+          <w:sz w:val="24"/>
+        </w:rPr>
+        <w:t xml:space="preserve">As a company; Applied Systems strive to provide insurance brokers with innovative software solutions to maximise the brokers </w:t>
+      </w:r>
+      <w:r>
+        <w:rPr>
+          <w:sz w:val="24"/>
+        </w:rPr>
+        <w:t>business profits and improve customer communications.</w:t>
+      </w:r>
+    </w:p>
+    <w:p>
+      <w:pPr>
+        <w:spacing w:line="360" w:lineRule="auto"/>
+        <w:rPr>
+          <w:sz w:val="24"/>
+        </w:rPr>
+      </w:pPr>
+      <w:r>
+        <w:rPr>
+          <w:sz w:val="24"/>
+        </w:rPr>
+        <w:t xml:space="preserve">As an employee of Applied Systems, and being sponsored by then during my university studies, the challenge was set for me to use my Computing Systems Project as an opportunity to research and implement a proof-of-concept for </w:t>
+      </w:r>
+      <w:r>
+        <w:rPr>
+          <w:sz w:val="24"/>
+        </w:rPr>
+        <w:t>the next innovative piece of software that they may put in to production for release to the market.</w:t>
+      </w:r>
+    </w:p>
+    <w:p>
+      <w:pPr>
+        <w:spacing w:line="360" w:lineRule="auto"/>
+        <w:rPr>
+          <w:sz w:val="24"/>
+        </w:rPr>
+      </w:pPr>
+      <w:r>
+        <w:rPr>
+          <w:sz w:val="24"/>
+        </w:rPr>
+        <w:t>Considering my background as a software developer with experience working on web-based products, I decided to research emerging trends on the web in relation to business-to-customer interactions.</w:t>
+      </w:r>
+    </w:p>
+    <w:p>
+      <w:pPr>
+        <w:spacing w:line="360" w:lineRule="auto"/>
+        <w:rPr>
+          <w:sz w:val="24"/>
+        </w:rPr>
+      </w:pPr>
+      <w:r>
+        <w:rPr>
+          <w:sz w:val="24"/>
+        </w:rPr>
+        <w:t>My research found…… TODO – conduct research in this area</w:t>
+      </w:r>
+    </w:p>
+    <w:p>
+      <w:pPr>
+        <w:spacing w:line="360" w:lineRule="auto"/>
+        <w:rPr>
+          <w:sz w:val="24"/>
+        </w:rPr>
+      </w:pPr>
+      <w:r>
+        <w:rPr>
+          <w:sz w:val="24"/>
+        </w:rPr>
+        <w:t>With the findings from the research and taking my personal interest in to account, I have decided to develop a chatbot that can be deployed to use on Facebook Messenger.  The chatbot should enable insurance broker customers to communicate with the bot and receive an insurance quote.</w:t>
+      </w:r>
+    </w:p>
+    <w:p>
+      <w:pPr>
         <w:pStyle w:val="Heading2"/>
       </w:pPr>
-      <w:bookmarkStart w:id="4" w:name="_Toc504228622"/>
+      <w:bookmarkStart w:id="4" w:name="_Toc511252817"/>
+      <w:r>
+        <w:t xml:space="preserve">1.2 </w:t>
+      </w:r>
       <w:r>
         <w:t>Project Aims</w:t>
       </w:r>
@@ -2446,9 +2904,40 @@
     </w:p>
     <w:p>
       <w:pPr>
+        <w:spacing w:line="360" w:lineRule="auto"/>
+        <w:rPr>
+          <w:sz w:val="24"/>
+        </w:rPr>
+      </w:pPr>
+      <w:r>
+        <w:rPr>
+          <w:sz w:val="24"/>
+        </w:rPr>
+        <w:t>The aim of the project is to create a proof-of-concept chatbot for Applied Systems.</w:t>
+      </w:r>
+    </w:p>
+    <w:p>
+      <w:pPr>
+        <w:spacing w:line="360" w:lineRule="auto"/>
+      </w:pPr>
+      <w:r>
+        <w:rPr>
+          <w:sz w:val="24"/>
+        </w:rPr>
+        <w:t>The chatbot should allow Facebook Messenger users to “chat” with the bot and receive a motor or home insurance quote based on the information they have entered.</w:t>
+      </w:r>
+    </w:p>
+    <w:p>
+      <w:pPr>
         <w:pStyle w:val="Heading2"/>
       </w:pPr>
-      <w:bookmarkStart w:id="5" w:name="_Toc504228623"/>
+      <w:bookmarkStart w:id="5" w:name="_Toc511252818"/>
+      <w:r>
+        <w:t>1.3</w:t>
+      </w:r>
+      <w:r>
+        <w:t xml:space="preserve"> </w:t>
+      </w:r>
       <w:r>
         <w:t>Project Objectives</w:t>
       </w:r>
@@ -2456,93 +2945,928 @@
     </w:p>
     <w:p>
       <w:pPr>
+        <w:spacing w:line="360" w:lineRule="auto"/>
+        <w:rPr>
+          <w:sz w:val="24"/>
+        </w:rPr>
+      </w:pPr>
+      <w:r>
+        <w:rPr>
+          <w:sz w:val="24"/>
+        </w:rPr>
+        <w:t xml:space="preserve">To give the project structure, a list of project objectives </w:t>
+      </w:r>
+      <w:r>
+        <w:rPr>
+          <w:sz w:val="24"/>
+        </w:rPr>
+        <w:t>has</w:t>
+      </w:r>
+      <w:r>
+        <w:rPr>
+          <w:sz w:val="24"/>
+        </w:rPr>
+        <w:t xml:space="preserve"> been identified and listed below:</w:t>
+      </w:r>
+    </w:p>
+    <w:p>
+      <w:pPr>
+        <w:pStyle w:val="ListParagraph"/>
+        <w:numPr>
+          <w:ilvl w:val="0"/>
+          <w:numId w:val="1"/>
+        </w:numPr>
+        <w:spacing w:line="360" w:lineRule="auto"/>
+        <w:rPr>
+          <w:sz w:val="24"/>
+        </w:rPr>
+      </w:pPr>
+      <w:r>
+        <w:rPr>
+          <w:sz w:val="24"/>
+        </w:rPr>
+        <w:lastRenderedPageBreak/>
+        <w:t>Allow the user to get a motor insurance quick quote</w:t>
+      </w:r>
+      <w:bookmarkStart w:id="6" w:name="_Ref511245877"/>
+      <w:r>
+        <w:rPr>
+          <w:rStyle w:val="FootnoteReference"/>
+          <w:sz w:val="24"/>
+        </w:rPr>
+        <w:footnoteReference w:id="1"/>
+      </w:r>
+      <w:bookmarkEnd w:id="6"/>
+    </w:p>
+    <w:p>
+      <w:pPr>
+        <w:pStyle w:val="ListParagraph"/>
+        <w:numPr>
+          <w:ilvl w:val="0"/>
+          <w:numId w:val="1"/>
+        </w:numPr>
+        <w:spacing w:line="360" w:lineRule="auto"/>
+        <w:rPr>
+          <w:sz w:val="24"/>
+        </w:rPr>
+      </w:pPr>
+      <w:r>
+        <w:rPr>
+          <w:sz w:val="24"/>
+        </w:rPr>
+        <w:t>Allow the user to get a home insurance quick quote</w:t>
+      </w:r>
+      <w:r>
+        <w:rPr>
+          <w:sz w:val="24"/>
+        </w:rPr>
+        <w:fldChar w:fldCharType="begin"/>
+      </w:r>
+      <w:r>
+        <w:rPr>
+          <w:sz w:val="24"/>
+        </w:rPr>
+        <w:instrText xml:space="preserve"> NOTEREF _Ref511245877 \f </w:instrText>
+      </w:r>
+      <w:r>
+        <w:rPr>
+          <w:sz w:val="24"/>
+        </w:rPr>
+        <w:instrText xml:space="preserve"> \* MERGEFORMAT </w:instrText>
+      </w:r>
+      <w:r>
+        <w:rPr>
+          <w:sz w:val="24"/>
+        </w:rPr>
+        <w:fldChar w:fldCharType="separate"/>
+      </w:r>
+      <w:r>
+        <w:rPr>
+          <w:rStyle w:val="FootnoteReference"/>
+        </w:rPr>
+        <w:t>1</w:t>
+      </w:r>
+      <w:r>
+        <w:rPr>
+          <w:sz w:val="24"/>
+        </w:rPr>
+        <w:fldChar w:fldCharType="end"/>
+      </w:r>
+      <w:r>
+        <w:rPr>
+          <w:sz w:val="24"/>
+        </w:rPr>
+        <w:t xml:space="preserve"> </w:t>
+      </w:r>
+    </w:p>
+    <w:p>
+      <w:pPr>
+        <w:pStyle w:val="ListParagraph"/>
+        <w:numPr>
+          <w:ilvl w:val="0"/>
+          <w:numId w:val="1"/>
+        </w:numPr>
+        <w:spacing w:line="360" w:lineRule="auto"/>
+        <w:rPr>
+          <w:sz w:val="24"/>
+        </w:rPr>
+      </w:pPr>
+      <w:r>
+        <w:rPr>
+          <w:sz w:val="24"/>
+        </w:rPr>
+        <w:t>Keep a record of conversations between the user and the bot</w:t>
+      </w:r>
+    </w:p>
+    <w:p>
+      <w:pPr>
+        <w:pStyle w:val="ListParagraph"/>
+        <w:numPr>
+          <w:ilvl w:val="0"/>
+          <w:numId w:val="1"/>
+        </w:numPr>
+        <w:spacing w:line="360" w:lineRule="auto"/>
+        <w:rPr>
+          <w:sz w:val="24"/>
+        </w:rPr>
+      </w:pPr>
+      <w:r>
+        <w:rPr>
+          <w:sz w:val="24"/>
+        </w:rPr>
+        <w:t>Keep a record of any quotes returned to the user</w:t>
+      </w:r>
+    </w:p>
+    <w:p>
+      <w:pPr>
+        <w:pStyle w:val="ListParagraph"/>
+        <w:numPr>
+          <w:ilvl w:val="0"/>
+          <w:numId w:val="1"/>
+        </w:numPr>
+        <w:spacing w:line="360" w:lineRule="auto"/>
+        <w:rPr>
+          <w:sz w:val="24"/>
+        </w:rPr>
+      </w:pPr>
+      <w:r>
+        <w:rPr>
+          <w:sz w:val="24"/>
+        </w:rPr>
+        <w:t>Keep a record of any errors encountered during the workflow</w:t>
+      </w:r>
+    </w:p>
+    <w:p>
+      <w:pPr>
+        <w:pStyle w:val="ListParagraph"/>
+        <w:numPr>
+          <w:ilvl w:val="0"/>
+          <w:numId w:val="1"/>
+        </w:numPr>
+        <w:spacing w:line="360" w:lineRule="auto"/>
+        <w:rPr>
+          <w:sz w:val="24"/>
+        </w:rPr>
+      </w:pPr>
+      <w:r>
+        <w:rPr>
+          <w:sz w:val="24"/>
+        </w:rPr>
+        <w:t>Allow user to retrieve a previous quote</w:t>
+      </w:r>
+    </w:p>
+    <w:p>
+      <w:pPr>
+        <w:pStyle w:val="ListParagraph"/>
+        <w:numPr>
+          <w:ilvl w:val="0"/>
+          <w:numId w:val="1"/>
+        </w:numPr>
+        <w:spacing w:line="360" w:lineRule="auto"/>
+        <w:rPr>
+          <w:sz w:val="24"/>
+        </w:rPr>
+      </w:pPr>
+      <w:r>
+        <w:rPr>
+          <w:sz w:val="24"/>
+        </w:rPr>
+        <w:t>Allow user to choose a returned quote</w:t>
+      </w:r>
+    </w:p>
+    <w:p>
+      <w:pPr>
+        <w:pStyle w:val="ListParagraph"/>
+        <w:numPr>
+          <w:ilvl w:val="0"/>
+          <w:numId w:val="1"/>
+        </w:numPr>
+        <w:spacing w:line="360" w:lineRule="auto"/>
+        <w:rPr>
+          <w:sz w:val="24"/>
+        </w:rPr>
+      </w:pPr>
+      <w:r>
+        <w:rPr>
+          <w:sz w:val="24"/>
+        </w:rPr>
+        <w:t>Allow user to choose to be contacted by the insurance broker that provided the quotes</w:t>
+      </w:r>
+    </w:p>
+    <w:p>
+      <w:pPr>
+        <w:pStyle w:val="ListParagraph"/>
+        <w:numPr>
+          <w:ilvl w:val="0"/>
+          <w:numId w:val="1"/>
+        </w:numPr>
+        <w:spacing w:line="360" w:lineRule="auto"/>
+        <w:rPr>
+          <w:sz w:val="24"/>
+        </w:rPr>
+      </w:pPr>
+      <w:r>
+        <w:rPr>
+          <w:sz w:val="24"/>
+        </w:rPr>
+        <w:t>Follow up conversation with email to insurance broker and the user</w:t>
+      </w:r>
+    </w:p>
+    <w:p>
+      <w:pPr>
         <w:pStyle w:val="Heading2"/>
       </w:pPr>
-      <w:bookmarkStart w:id="6" w:name="_Toc504228624"/>
+      <w:bookmarkStart w:id="7" w:name="_Toc511252819"/>
+      <w:r>
+        <w:t>1.4 Project Activities</w:t>
+      </w:r>
+      <w:bookmarkEnd w:id="7"/>
+    </w:p>
+    <w:p>
+      <w:pPr>
+        <w:spacing w:line="360" w:lineRule="auto"/>
+        <w:rPr>
+          <w:sz w:val="24"/>
+        </w:rPr>
+      </w:pPr>
+      <w:r>
+        <w:rPr>
+          <w:sz w:val="24"/>
+        </w:rPr>
+        <w:t>To ensure that as many objectives as possible are met, a list of project activities has been identified and listed below:</w:t>
+      </w:r>
+    </w:p>
+    <w:p>
+      <w:pPr>
+        <w:pStyle w:val="ListParagraph"/>
+        <w:numPr>
+          <w:ilvl w:val="0"/>
+          <w:numId w:val="2"/>
+        </w:numPr>
+        <w:spacing w:line="360" w:lineRule="auto"/>
+        <w:rPr>
+          <w:sz w:val="24"/>
+        </w:rPr>
+      </w:pPr>
+      <w:r>
+        <w:rPr>
+          <w:sz w:val="24"/>
+        </w:rPr>
+        <w:t>Determine</w:t>
+      </w:r>
+      <w:r>
+        <w:rPr>
+          <w:sz w:val="24"/>
+        </w:rPr>
+        <w:t xml:space="preserve"> questions and question order for motor insurance quick quote</w:t>
+      </w:r>
+    </w:p>
+    <w:p>
+      <w:pPr>
+        <w:pStyle w:val="ListParagraph"/>
+        <w:numPr>
+          <w:ilvl w:val="0"/>
+          <w:numId w:val="2"/>
+        </w:numPr>
+        <w:spacing w:line="360" w:lineRule="auto"/>
+        <w:rPr>
+          <w:sz w:val="24"/>
+        </w:rPr>
+      </w:pPr>
+      <w:r>
+        <w:rPr>
+          <w:sz w:val="24"/>
+        </w:rPr>
+        <w:t>Determine questions and question order for home insurance quick quote</w:t>
+      </w:r>
+    </w:p>
+    <w:p>
+      <w:pPr>
+        <w:pStyle w:val="ListParagraph"/>
+        <w:numPr>
+          <w:ilvl w:val="0"/>
+          <w:numId w:val="2"/>
+        </w:numPr>
+        <w:spacing w:line="360" w:lineRule="auto"/>
+        <w:rPr>
+          <w:sz w:val="24"/>
+        </w:rPr>
+      </w:pPr>
+      <w:r>
+        <w:rPr>
+          <w:sz w:val="24"/>
+        </w:rPr>
+        <w:t>Design database for storing conversations, quotes and errors</w:t>
+      </w:r>
+    </w:p>
+    <w:p>
+      <w:pPr>
+        <w:pStyle w:val="ListParagraph"/>
+        <w:numPr>
+          <w:ilvl w:val="0"/>
+          <w:numId w:val="2"/>
+        </w:numPr>
+        <w:spacing w:line="360" w:lineRule="auto"/>
+        <w:rPr>
+          <w:sz w:val="24"/>
+        </w:rPr>
+      </w:pPr>
+      <w:r>
+        <w:rPr>
+          <w:sz w:val="24"/>
+        </w:rPr>
+        <w:t>Establish possible SQL queries for inserting, updating and reading from database</w:t>
+      </w:r>
+    </w:p>
+    <w:p>
+      <w:pPr>
+        <w:pStyle w:val="ListParagraph"/>
+        <w:numPr>
+          <w:ilvl w:val="0"/>
+          <w:numId w:val="2"/>
+        </w:numPr>
+        <w:spacing w:line="360" w:lineRule="auto"/>
+        <w:rPr>
+          <w:sz w:val="24"/>
+        </w:rPr>
+      </w:pPr>
+      <w:r>
+        <w:rPr>
+          <w:sz w:val="24"/>
+        </w:rPr>
+        <w:t>Research possible framework to use for implementing chatbot</w:t>
+      </w:r>
+    </w:p>
+    <w:p>
+      <w:pPr>
+        <w:pStyle w:val="ListParagraph"/>
+        <w:numPr>
+          <w:ilvl w:val="0"/>
+          <w:numId w:val="2"/>
+        </w:numPr>
+        <w:spacing w:line="360" w:lineRule="auto"/>
+        <w:rPr>
+          <w:sz w:val="24"/>
+        </w:rPr>
+      </w:pPr>
+      <w:r>
+        <w:rPr>
+          <w:sz w:val="24"/>
+        </w:rPr>
+        <w:t>Research best programming language to use</w:t>
+      </w:r>
+    </w:p>
+    <w:p>
+      <w:pPr>
+        <w:pStyle w:val="ListParagraph"/>
+        <w:numPr>
+          <w:ilvl w:val="0"/>
+          <w:numId w:val="2"/>
+        </w:numPr>
+        <w:spacing w:line="360" w:lineRule="auto"/>
+        <w:rPr>
+          <w:sz w:val="24"/>
+        </w:rPr>
+      </w:pPr>
+      <w:r>
+        <w:rPr>
+          <w:sz w:val="24"/>
+        </w:rPr>
+        <w:t>Create chatbot solution</w:t>
+      </w:r>
+    </w:p>
+    <w:p>
+      <w:pPr>
+        <w:pStyle w:val="ListParagraph"/>
+        <w:numPr>
+          <w:ilvl w:val="0"/>
+          <w:numId w:val="2"/>
+        </w:numPr>
+        <w:spacing w:line="360" w:lineRule="auto"/>
+        <w:rPr>
+          <w:sz w:val="24"/>
+        </w:rPr>
+      </w:pPr>
+      <w:r>
+        <w:rPr>
+          <w:sz w:val="24"/>
+        </w:rPr>
+        <w:t>Create logging service</w:t>
+      </w:r>
+    </w:p>
+    <w:p>
+      <w:pPr>
+        <w:pStyle w:val="ListParagraph"/>
+        <w:numPr>
+          <w:ilvl w:val="0"/>
+          <w:numId w:val="2"/>
+        </w:numPr>
+        <w:spacing w:line="360" w:lineRule="auto"/>
+        <w:rPr>
+          <w:sz w:val="24"/>
+        </w:rPr>
+      </w:pPr>
+      <w:r>
+        <w:rPr>
+          <w:sz w:val="24"/>
+        </w:rPr>
+        <w:t>Create database</w:t>
+      </w:r>
+    </w:p>
+    <w:p>
+      <w:pPr>
+        <w:pStyle w:val="ListParagraph"/>
+        <w:numPr>
+          <w:ilvl w:val="0"/>
+          <w:numId w:val="2"/>
+        </w:numPr>
+        <w:spacing w:line="360" w:lineRule="auto"/>
+        <w:rPr>
+          <w:sz w:val="24"/>
+        </w:rPr>
+      </w:pPr>
+      <w:r>
+        <w:rPr>
+          <w:sz w:val="24"/>
+        </w:rPr>
+        <w:t>Write and implement database</w:t>
+      </w:r>
+    </w:p>
+    <w:p>
+      <w:pPr>
+        <w:pStyle w:val="ListParagraph"/>
+        <w:numPr>
+          <w:ilvl w:val="0"/>
+          <w:numId w:val="2"/>
+        </w:numPr>
+        <w:spacing w:line="360" w:lineRule="auto"/>
+        <w:rPr>
+          <w:sz w:val="24"/>
+        </w:rPr>
+      </w:pPr>
+      <w:r>
+        <w:rPr>
+          <w:sz w:val="24"/>
+        </w:rPr>
+        <w:t>Write and implement test plan</w:t>
+      </w:r>
+    </w:p>
+    <w:p>
+      <w:pPr>
+        <w:pStyle w:val="ListParagraph"/>
+        <w:numPr>
+          <w:ilvl w:val="0"/>
+          <w:numId w:val="2"/>
+        </w:numPr>
+        <w:spacing w:line="360" w:lineRule="auto"/>
+        <w:rPr>
+          <w:sz w:val="24"/>
+        </w:rPr>
+      </w:pPr>
+      <w:r>
+        <w:rPr>
+          <w:sz w:val="24"/>
+        </w:rPr>
+        <w:t>Perform user testing</w:t>
+      </w:r>
+    </w:p>
+    <w:p>
+      <w:pPr>
+        <w:pStyle w:val="ListParagraph"/>
+        <w:numPr>
+          <w:ilvl w:val="0"/>
+          <w:numId w:val="2"/>
+        </w:numPr>
+        <w:spacing w:line="360" w:lineRule="auto"/>
+        <w:rPr>
+          <w:sz w:val="24"/>
+        </w:rPr>
+      </w:pPr>
+      <w:r>
+        <w:rPr>
+          <w:sz w:val="24"/>
+        </w:rPr>
+        <w:t>Implement changes from user testing</w:t>
+      </w:r>
+    </w:p>
+    <w:p>
+      <w:pPr>
+        <w:pStyle w:val="Heading2"/>
+      </w:pPr>
+      <w:bookmarkStart w:id="8" w:name="_Toc511252820"/>
+      <w:r>
+        <w:t xml:space="preserve">1.5 </w:t>
+      </w:r>
       <w:r>
         <w:t>Outline of Dissertation Structure</w:t>
       </w:r>
-      <w:bookmarkEnd w:id="6"/>
+      <w:bookmarkEnd w:id="8"/>
+    </w:p>
+    <w:p>
+      <w:pPr>
+        <w:spacing w:line="360" w:lineRule="auto"/>
+        <w:rPr>
+          <w:sz w:val="24"/>
+        </w:rPr>
+      </w:pPr>
+      <w:r>
+        <w:rPr>
+          <w:sz w:val="24"/>
+        </w:rPr>
+        <w:t>The rest of this dissertation will follow the below structure:</w:t>
+      </w:r>
+    </w:p>
+    <w:p>
+      <w:pPr>
+        <w:pStyle w:val="ListParagraph"/>
+        <w:numPr>
+          <w:ilvl w:val="0"/>
+          <w:numId w:val="6"/>
+        </w:numPr>
+        <w:spacing w:line="360" w:lineRule="auto"/>
+        <w:rPr>
+          <w:sz w:val="24"/>
+        </w:rPr>
+      </w:pPr>
+      <w:r>
+        <w:rPr>
+          <w:sz w:val="24"/>
+        </w:rPr>
+        <w:lastRenderedPageBreak/>
+        <w:t>Chapter 1 – Introduction</w:t>
+      </w:r>
+    </w:p>
+    <w:p>
+      <w:pPr>
+        <w:pStyle w:val="ListParagraph"/>
+        <w:numPr>
+          <w:ilvl w:val="0"/>
+          <w:numId w:val="6"/>
+        </w:numPr>
+        <w:spacing w:line="360" w:lineRule="auto"/>
+        <w:rPr>
+          <w:sz w:val="24"/>
+        </w:rPr>
+      </w:pPr>
+      <w:r>
+        <w:rPr>
+          <w:sz w:val="24"/>
+        </w:rPr>
+        <w:t>Chapter 2 – Review of Current Chatbots</w:t>
+      </w:r>
+    </w:p>
+    <w:p>
+      <w:pPr>
+        <w:pStyle w:val="ListParagraph"/>
+        <w:numPr>
+          <w:ilvl w:val="0"/>
+          <w:numId w:val="6"/>
+        </w:numPr>
+        <w:spacing w:line="360" w:lineRule="auto"/>
+        <w:rPr>
+          <w:sz w:val="24"/>
+        </w:rPr>
+      </w:pPr>
+      <w:r>
+        <w:rPr>
+          <w:sz w:val="24"/>
+        </w:rPr>
+        <w:t>Chapter 3 – Technical Background</w:t>
+      </w:r>
+    </w:p>
+    <w:p>
+      <w:pPr>
+        <w:pStyle w:val="ListParagraph"/>
+        <w:numPr>
+          <w:ilvl w:val="0"/>
+          <w:numId w:val="6"/>
+        </w:numPr>
+        <w:spacing w:line="360" w:lineRule="auto"/>
+        <w:rPr>
+          <w:sz w:val="24"/>
+        </w:rPr>
+      </w:pPr>
+      <w:r>
+        <w:rPr>
+          <w:sz w:val="24"/>
+        </w:rPr>
+        <w:t>Chapter 4 – Development Lifecycle</w:t>
+      </w:r>
+    </w:p>
+    <w:p>
+      <w:pPr>
+        <w:pStyle w:val="ListParagraph"/>
+        <w:numPr>
+          <w:ilvl w:val="0"/>
+          <w:numId w:val="6"/>
+        </w:numPr>
+        <w:spacing w:line="360" w:lineRule="auto"/>
+        <w:rPr>
+          <w:sz w:val="24"/>
+        </w:rPr>
+      </w:pPr>
+      <w:r>
+        <w:rPr>
+          <w:sz w:val="24"/>
+        </w:rPr>
+        <w:t>Chapter 5 – Requirements Gathering and Analysis</w:t>
+      </w:r>
+    </w:p>
+    <w:p>
+      <w:pPr>
+        <w:pStyle w:val="ListParagraph"/>
+        <w:numPr>
+          <w:ilvl w:val="0"/>
+          <w:numId w:val="6"/>
+        </w:numPr>
+        <w:spacing w:line="360" w:lineRule="auto"/>
+        <w:rPr>
+          <w:sz w:val="24"/>
+        </w:rPr>
+      </w:pPr>
+      <w:r>
+        <w:rPr>
+          <w:sz w:val="24"/>
+        </w:rPr>
+        <w:t>Chapter 6 – Design</w:t>
+      </w:r>
+    </w:p>
+    <w:p>
+      <w:pPr>
+        <w:pStyle w:val="ListParagraph"/>
+        <w:numPr>
+          <w:ilvl w:val="0"/>
+          <w:numId w:val="6"/>
+        </w:numPr>
+        <w:spacing w:line="360" w:lineRule="auto"/>
+        <w:rPr>
+          <w:sz w:val="24"/>
+        </w:rPr>
+      </w:pPr>
+      <w:r>
+        <w:rPr>
+          <w:sz w:val="24"/>
+        </w:rPr>
+        <w:t>Chapter 7 – Implementation</w:t>
+      </w:r>
+    </w:p>
+    <w:p>
+      <w:pPr>
+        <w:pStyle w:val="ListParagraph"/>
+        <w:numPr>
+          <w:ilvl w:val="0"/>
+          <w:numId w:val="6"/>
+        </w:numPr>
+        <w:spacing w:line="360" w:lineRule="auto"/>
+        <w:rPr>
+          <w:sz w:val="24"/>
+        </w:rPr>
+      </w:pPr>
+      <w:r>
+        <w:rPr>
+          <w:sz w:val="24"/>
+        </w:rPr>
+        <w:t>Chapter 8 – Challenges and Solutions</w:t>
+      </w:r>
+    </w:p>
+    <w:p>
+      <w:pPr>
+        <w:pStyle w:val="ListParagraph"/>
+        <w:numPr>
+          <w:ilvl w:val="0"/>
+          <w:numId w:val="6"/>
+        </w:numPr>
+        <w:spacing w:line="360" w:lineRule="auto"/>
+        <w:rPr>
+          <w:sz w:val="24"/>
+        </w:rPr>
+      </w:pPr>
+      <w:r>
+        <w:rPr>
+          <w:sz w:val="24"/>
+        </w:rPr>
+        <w:t>Chapter 9 – Testing and Evaluation</w:t>
+      </w:r>
+    </w:p>
+    <w:p>
+      <w:pPr>
+        <w:pStyle w:val="ListParagraph"/>
+        <w:numPr>
+          <w:ilvl w:val="0"/>
+          <w:numId w:val="6"/>
+        </w:numPr>
+        <w:spacing w:line="360" w:lineRule="auto"/>
+        <w:rPr>
+          <w:sz w:val="24"/>
+        </w:rPr>
+      </w:pPr>
+      <w:r>
+        <w:rPr>
+          <w:sz w:val="24"/>
+        </w:rPr>
+        <w:t>Chapter 10 – Results</w:t>
+      </w:r>
+    </w:p>
+    <w:p>
+      <w:pPr>
+        <w:pStyle w:val="ListParagraph"/>
+        <w:numPr>
+          <w:ilvl w:val="0"/>
+          <w:numId w:val="6"/>
+        </w:numPr>
+        <w:spacing w:line="360" w:lineRule="auto"/>
+        <w:rPr>
+          <w:sz w:val="24"/>
+        </w:rPr>
+      </w:pPr>
+      <w:r>
+        <w:rPr>
+          <w:sz w:val="24"/>
+        </w:rPr>
+        <w:t xml:space="preserve">Chapter 11 – Conclusions </w:t>
+      </w:r>
+    </w:p>
+    <w:p>
+      <w:pPr>
+        <w:pStyle w:val="ListParagraph"/>
+        <w:numPr>
+          <w:ilvl w:val="0"/>
+          <w:numId w:val="6"/>
+        </w:numPr>
+        <w:spacing w:line="360" w:lineRule="auto"/>
+        <w:rPr>
+          <w:sz w:val="24"/>
+        </w:rPr>
+      </w:pPr>
+      <w:r>
+        <w:rPr>
+          <w:sz w:val="24"/>
+        </w:rPr>
+        <w:t xml:space="preserve">Chapter 12 – </w:t>
+      </w:r>
+      <w:r>
+        <w:rPr>
+          <w:sz w:val="24"/>
+        </w:rPr>
+        <w:t xml:space="preserve">Suggested </w:t>
+      </w:r>
+      <w:r>
+        <w:rPr>
+          <w:sz w:val="24"/>
+        </w:rPr>
+        <w:t>Future</w:t>
+      </w:r>
+      <w:r>
+        <w:rPr>
+          <w:sz w:val="24"/>
+        </w:rPr>
+        <w:t xml:space="preserve"> </w:t>
+      </w:r>
+      <w:r>
+        <w:rPr>
+          <w:sz w:val="24"/>
+        </w:rPr>
+        <w:t>Improvements to Project</w:t>
+      </w:r>
+    </w:p>
+    <w:p>
+      <w:pPr>
+        <w:pStyle w:val="ListParagraph"/>
+        <w:numPr>
+          <w:ilvl w:val="0"/>
+          <w:numId w:val="5"/>
+        </w:numPr>
+        <w:rPr>
+          <w:rFonts w:asciiTheme="majorHAnsi" w:eastAsiaTheme="majorEastAsia" w:hAnsiTheme="majorHAnsi" w:cstheme="majorBidi"/>
+          <w:color w:val="2F5496" w:themeColor="accent1" w:themeShade="BF"/>
+          <w:sz w:val="32"/>
+          <w:szCs w:val="32"/>
+        </w:rPr>
+      </w:pPr>
+      <w:r>
+        <w:br w:type="page"/>
+      </w:r>
     </w:p>
     <w:p>
       <w:pPr>
         <w:pStyle w:val="Heading1"/>
       </w:pPr>
-      <w:bookmarkStart w:id="7" w:name="_Toc504228625"/>
-      <w:r>
-        <w:t>Literature Review/Technical Background</w:t>
-      </w:r>
-      <w:bookmarkEnd w:id="7"/>
+      <w:bookmarkStart w:id="9" w:name="_Toc511252821"/>
+      <w:r>
+        <w:lastRenderedPageBreak/>
+        <w:t>Review of Current Chatbots</w:t>
+      </w:r>
+      <w:bookmarkEnd w:id="9"/>
     </w:p>
     <w:p>
       <w:pPr>
         <w:pStyle w:val="Heading1"/>
       </w:pPr>
-      <w:bookmarkStart w:id="8" w:name="_Toc504228626"/>
+      <w:bookmarkStart w:id="10" w:name="_Toc511252822"/>
+      <w:r>
+        <w:t>Technical Background</w:t>
+      </w:r>
+      <w:bookmarkEnd w:id="10"/>
+    </w:p>
+    <w:p>
+      <w:pPr>
+        <w:pStyle w:val="Heading1"/>
+      </w:pPr>
+      <w:bookmarkStart w:id="11" w:name="_Toc511252823"/>
+      <w:r>
+        <w:t>Development Lifecycle</w:t>
+      </w:r>
+      <w:bookmarkEnd w:id="11"/>
+    </w:p>
+    <w:p>
+      <w:pPr>
+        <w:pStyle w:val="Heading1"/>
+      </w:pPr>
+      <w:bookmarkStart w:id="12" w:name="_Toc511252824"/>
       <w:r>
         <w:t>Requirements Gathering &amp; Analysis</w:t>
       </w:r>
-      <w:bookmarkEnd w:id="8"/>
+      <w:bookmarkEnd w:id="12"/>
     </w:p>
     <w:p>
       <w:pPr>
         <w:pStyle w:val="Heading2"/>
       </w:pPr>
-      <w:bookmarkStart w:id="9" w:name="_Toc504228627"/>
+      <w:bookmarkStart w:id="13" w:name="_Toc511252825"/>
       <w:r>
         <w:t>Requirements Gathering</w:t>
       </w:r>
-      <w:bookmarkEnd w:id="9"/>
+      <w:bookmarkEnd w:id="13"/>
     </w:p>
     <w:p>
       <w:pPr>
         <w:pStyle w:val="Heading2"/>
       </w:pPr>
-      <w:bookmarkStart w:id="10" w:name="_Toc504228628"/>
+      <w:bookmarkStart w:id="14" w:name="_Toc511252826"/>
       <w:r>
         <w:t>Analysis</w:t>
       </w:r>
-      <w:bookmarkEnd w:id="10"/>
+      <w:bookmarkEnd w:id="14"/>
     </w:p>
     <w:p>
       <w:pPr>
         <w:pStyle w:val="Heading1"/>
       </w:pPr>
-      <w:bookmarkStart w:id="11" w:name="_Toc504228629"/>
+      <w:bookmarkStart w:id="15" w:name="_Toc511252827"/>
       <w:r>
         <w:t>Design</w:t>
       </w:r>
-      <w:bookmarkEnd w:id="11"/>
+      <w:bookmarkEnd w:id="15"/>
     </w:p>
     <w:p>
       <w:pPr>
         <w:pStyle w:val="Heading1"/>
       </w:pPr>
-      <w:bookmarkStart w:id="12" w:name="_Toc504228630"/>
+      <w:bookmarkStart w:id="16" w:name="_Toc511252828"/>
       <w:r>
         <w:t>Implementation</w:t>
       </w:r>
-      <w:bookmarkEnd w:id="12"/>
+      <w:bookmarkEnd w:id="16"/>
     </w:p>
     <w:p>
       <w:pPr>
         <w:pStyle w:val="Heading2"/>
       </w:pPr>
-      <w:bookmarkStart w:id="13" w:name="_Toc504228631"/>
+      <w:bookmarkStart w:id="17" w:name="_Toc511252829"/>
       <w:r>
         <w:t>System Architecture</w:t>
       </w:r>
-      <w:bookmarkEnd w:id="13"/>
+      <w:bookmarkEnd w:id="17"/>
     </w:p>
     <w:p>
       <w:pPr>
         <w:pStyle w:val="Heading2"/>
       </w:pPr>
-      <w:bookmarkStart w:id="14" w:name="_Toc504228632"/>
+      <w:bookmarkStart w:id="18" w:name="_Toc511252830"/>
       <w:r>
         <w:t>Detail code</w:t>
       </w:r>
-      <w:bookmarkEnd w:id="14"/>
+      <w:bookmarkEnd w:id="18"/>
     </w:p>
     <w:p>
       <w:pPr>
@@ -2584,23 +3908,23 @@
     </w:p>
     <w:p>
       <w:pPr>
-        <w:pStyle w:val="Heading2"/>
-      </w:pPr>
-      <w:bookmarkStart w:id="15" w:name="_Toc504228633"/>
-      <w:r>
-        <w:t>Challenges Encountered and Associated Solutions</w:t>
-      </w:r>
-      <w:bookmarkEnd w:id="15"/>
-    </w:p>
-    <w:p>
-      <w:pPr>
         <w:pStyle w:val="Heading1"/>
       </w:pPr>
-      <w:bookmarkStart w:id="16" w:name="_Toc504228634"/>
+      <w:bookmarkStart w:id="19" w:name="_Toc511252831"/>
+      <w:r>
+        <w:t>Challenges and Solutions</w:t>
+      </w:r>
+      <w:bookmarkEnd w:id="19"/>
+    </w:p>
+    <w:p>
+      <w:pPr>
+        <w:pStyle w:val="Heading1"/>
+      </w:pPr>
+      <w:bookmarkStart w:id="20" w:name="_Toc511252832"/>
       <w:r>
         <w:t>Testing and Evaluation</w:t>
       </w:r>
-      <w:bookmarkEnd w:id="16"/>
+      <w:bookmarkEnd w:id="20"/>
     </w:p>
     <w:p>
       <w:pPr>
@@ -2632,11 +3956,11 @@
       <w:pPr>
         <w:pStyle w:val="Heading1"/>
       </w:pPr>
-      <w:bookmarkStart w:id="17" w:name="_Toc504228635"/>
+      <w:bookmarkStart w:id="21" w:name="_Toc511252833"/>
       <w:r>
         <w:t>Results</w:t>
       </w:r>
-      <w:bookmarkEnd w:id="17"/>
+      <w:bookmarkEnd w:id="21"/>
     </w:p>
     <w:p>
       <w:r>
@@ -2647,48 +3971,152 @@
       <w:pPr>
         <w:pStyle w:val="Heading1"/>
       </w:pPr>
-      <w:bookmarkStart w:id="18" w:name="_Toc504228636"/>
+      <w:bookmarkStart w:id="22" w:name="_Toc511252834"/>
       <w:r>
         <w:t>Conclusions</w:t>
       </w:r>
-      <w:bookmarkEnd w:id="18"/>
+      <w:bookmarkEnd w:id="22"/>
     </w:p>
     <w:p>
       <w:pPr>
         <w:pStyle w:val="Heading1"/>
       </w:pPr>
-      <w:bookmarkStart w:id="19" w:name="_Toc504228637"/>
-      <w:r>
-        <w:t>Suggestions for improvement</w:t>
-      </w:r>
-      <w:bookmarkEnd w:id="19"/>
+      <w:bookmarkStart w:id="23" w:name="_Toc511252835"/>
+      <w:r>
+        <w:t>Suggested Future Improvements to Project</w:t>
+      </w:r>
+      <w:bookmarkEnd w:id="23"/>
+    </w:p>
+    <w:p>
+      <w:pPr>
+        <w:rPr>
+          <w:rFonts w:asciiTheme="majorHAnsi" w:eastAsiaTheme="majorEastAsia" w:hAnsiTheme="majorHAnsi" w:cstheme="majorBidi"/>
+          <w:color w:val="2F5496" w:themeColor="accent1" w:themeShade="BF"/>
+          <w:sz w:val="32"/>
+          <w:szCs w:val="32"/>
+        </w:rPr>
+      </w:pPr>
+      <w:r>
+        <w:br w:type="page"/>
+      </w:r>
+    </w:p>
+    <w:bookmarkStart w:id="24" w:name="_Toc511252836" w:displacedByCustomXml="next"/>
+    <w:sdt>
+      <w:sdtPr>
+        <w:id w:val="-640805025"/>
+        <w:docPartObj>
+          <w:docPartGallery w:val="Bibliographies"/>
+          <w:docPartUnique/>
+        </w:docPartObj>
+      </w:sdtPr>
+      <w:sdtEndPr>
+        <w:rPr>
+          <w:rFonts w:asciiTheme="minorHAnsi" w:eastAsiaTheme="minorHAnsi" w:hAnsiTheme="minorHAnsi" w:cstheme="minorBidi"/>
+          <w:color w:val="auto"/>
+          <w:sz w:val="22"/>
+          <w:szCs w:val="22"/>
+        </w:rPr>
+      </w:sdtEndPr>
+      <w:sdtContent>
+        <w:p>
+          <w:pPr>
+            <w:pStyle w:val="Heading1"/>
+          </w:pPr>
+          <w:r>
+            <w:t>References</w:t>
+          </w:r>
+          <w:bookmarkEnd w:id="24"/>
+        </w:p>
+        <w:sdt>
+          <w:sdtPr>
+            <w:id w:val="-573587230"/>
+            <w:bibliography/>
+          </w:sdtPr>
+          <w:sdtContent>
+            <w:p>
+              <w:pPr>
+                <w:pStyle w:val="Bibliography"/>
+                <w:ind w:left="720" w:hanging="720"/>
+                <w:rPr>
+                  <w:noProof/>
+                  <w:sz w:val="24"/>
+                  <w:szCs w:val="24"/>
+                </w:rPr>
+              </w:pPr>
+              <w:r>
+                <w:fldChar w:fldCharType="begin"/>
+              </w:r>
+              <w:r>
+                <w:instrText xml:space="preserve"> BIBLIOGRAPHY </w:instrText>
+              </w:r>
+              <w:r>
+                <w:fldChar w:fldCharType="separate"/>
+              </w:r>
+              <w:r>
+                <w:rPr>
+                  <w:noProof/>
+                </w:rPr>
+                <w:t xml:space="preserve">Applied Systems. (2018, 04 11). </w:t>
+              </w:r>
+              <w:r>
+                <w:rPr>
+                  <w:i/>
+                  <w:iCs/>
+                  <w:noProof/>
+                </w:rPr>
+                <w:t>About Us - About Applied</w:t>
+              </w:r>
+              <w:r>
+                <w:rPr>
+                  <w:noProof/>
+                </w:rPr>
+                <w:t>. Retrieved from Applied Systems website: https://www1.appliedsystems.com/en-ie/about-us/about-applied/</w:t>
+              </w:r>
+            </w:p>
+            <w:p>
+              <w:r>
+                <w:rPr>
+                  <w:b/>
+                  <w:bCs/>
+                  <w:noProof/>
+                </w:rPr>
+                <w:fldChar w:fldCharType="end"/>
+              </w:r>
+            </w:p>
+          </w:sdtContent>
+        </w:sdt>
+      </w:sdtContent>
+    </w:sdt>
+    <w:p/>
+    <w:p>
+      <w:pPr>
+        <w:rPr>
+          <w:rFonts w:asciiTheme="majorHAnsi" w:eastAsiaTheme="majorEastAsia" w:hAnsiTheme="majorHAnsi" w:cstheme="majorBidi"/>
+          <w:color w:val="2F5496" w:themeColor="accent1" w:themeShade="BF"/>
+          <w:sz w:val="32"/>
+          <w:szCs w:val="32"/>
+        </w:rPr>
+      </w:pPr>
+      <w:r>
+        <w:br w:type="page"/>
+      </w:r>
     </w:p>
     <w:p>
       <w:pPr>
         <w:pStyle w:val="Heading1"/>
       </w:pPr>
-      <w:bookmarkStart w:id="20" w:name="_Toc504228638"/>
-      <w:r>
-        <w:t>References</w:t>
-      </w:r>
-      <w:bookmarkEnd w:id="20"/>
-    </w:p>
-    <w:p>
-      <w:pPr>
-        <w:pStyle w:val="Heading1"/>
-      </w:pPr>
-      <w:bookmarkStart w:id="21" w:name="_Toc504228639"/>
-      <w:r>
+      <w:bookmarkStart w:id="25" w:name="_Toc511252837"/>
+      <w:r>
+        <w:lastRenderedPageBreak/>
         <w:t>Appendices</w:t>
       </w:r>
-      <w:bookmarkEnd w:id="21"/>
+      <w:bookmarkEnd w:id="25"/>
     </w:p>
     <w:p/>
     <w:sectPr>
-      <w:footerReference w:type="default" r:id="rId9"/>
       <w:pgSz w:w="11906" w:h="16838"/>
       <w:pgMar w:top="1440" w:right="1440" w:bottom="1440" w:left="1440" w:header="708" w:footer="708" w:gutter="0"/>
-      <w:pgNumType w:start="0"/>
+      <w:pgNumType w:start="1"/>
       <w:cols w:space="708"/>
       <w:titlePg/>
       <w:docGrid w:linePitch="360"/>
@@ -2726,7 +4154,7 @@
 <w:ftr xmlns:wpc="http://schemas.microsoft.com/office/word/2010/wordprocessingCanvas" xmlns:cx="http://schemas.microsoft.com/office/drawing/2014/chartex" xmlns:cx1="http://schemas.microsoft.com/office/drawing/2015/9/8/chartex" xmlns:cx2="http://schemas.microsoft.com/office/drawing/2015/10/21/chartex" xmlns:cx3="http://schemas.microsoft.com/office/drawing/2016/5/9/chartex" xmlns:cx4="http://schemas.microsoft.com/office/drawing/2016/5/10/chartex" xmlns:cx5="http://schemas.microsoft.com/office/drawing/2016/5/11/chartex" xmlns:cx6="http://schemas.microsoft.com/office/drawing/2016/5/12/chartex" xmlns:cx7="http://schemas.microsoft.com/office/drawing/2016/5/13/chartex" xmlns:cx8="http://schemas.microsoft.com/office/drawing/2016/5/14/chartex" xmlns:mc="http://schemas.openxmlformats.org/markup-compatibility/2006" xmlns:aink="http://schemas.microsoft.com/office/drawing/2016/ink" xmlns:am3d="http://schemas.microsoft.com/office/drawing/2017/model3d" xmlns:o="urn:schemas-microsoft-com:office:office" xmlns:r="http://schemas.openxmlformats.org/officeDocument/2006/relationships" xmlns:m="http://schemas.openxmlformats.org/officeDocument/2006/math" xmlns:v="urn:schemas-microsoft-com:vml" xmlns:wp14="http://schemas.microsoft.com/office/word/2010/wordprocessingDrawing" xmlns:wp="http://schemas.openxmlformats.org/drawingml/2006/wordprocessingDrawing" xmlns:w10="urn:schemas-microsoft-com:office:word" xmlns:w="http://schemas.openxmlformats.org/wordprocessingml/2006/main" xmlns:w14="http://schemas.microsoft.com/office/word/2010/wordml" xmlns:w15="http://schemas.microsoft.com/office/word/2012/wordml" xmlns:w16cid="http://schemas.microsoft.com/office/word/2016/wordml/cid" xmlns:w16se="http://schemas.microsoft.com/office/word/2015/wordml/symex" xmlns:wpg="http://schemas.microsoft.com/office/word/2010/wordprocessingGroup" xmlns:wpi="http://schemas.microsoft.com/office/word/2010/wordprocessingInk" xmlns:wne="http://schemas.microsoft.com/office/word/2006/wordml" xmlns:wps="http://schemas.microsoft.com/office/word/2010/wordprocessingShape" mc:Ignorable="w14 w15 w16se w16cid wp14">
   <w:sdt>
     <w:sdtPr>
-      <w:id w:val="341898353"/>
+      <w:id w:val="-1897270720"/>
       <w:docPartObj>
         <w:docPartGallery w:val="Page Numbers (Bottom of Page)"/>
         <w:docPartUnique/>
@@ -2775,6 +4203,59 @@
 </w:ftr>
 </file>
 
+<file path=word/footer2.xml><?xml version="1.0" encoding="utf-8"?>
+<w:ftr xmlns:wpc="http://schemas.microsoft.com/office/word/2010/wordprocessingCanvas" xmlns:cx="http://schemas.microsoft.com/office/drawing/2014/chartex" xmlns:cx1="http://schemas.microsoft.com/office/drawing/2015/9/8/chartex" xmlns:cx2="http://schemas.microsoft.com/office/drawing/2015/10/21/chartex" xmlns:cx3="http://schemas.microsoft.com/office/drawing/2016/5/9/chartex" xmlns:cx4="http://schemas.microsoft.com/office/drawing/2016/5/10/chartex" xmlns:cx5="http://schemas.microsoft.com/office/drawing/2016/5/11/chartex" xmlns:cx6="http://schemas.microsoft.com/office/drawing/2016/5/12/chartex" xmlns:cx7="http://schemas.microsoft.com/office/drawing/2016/5/13/chartex" xmlns:cx8="http://schemas.microsoft.com/office/drawing/2016/5/14/chartex" xmlns:mc="http://schemas.openxmlformats.org/markup-compatibility/2006" xmlns:aink="http://schemas.microsoft.com/office/drawing/2016/ink" xmlns:am3d="http://schemas.microsoft.com/office/drawing/2017/model3d" xmlns:o="urn:schemas-microsoft-com:office:office" xmlns:r="http://schemas.openxmlformats.org/officeDocument/2006/relationships" xmlns:m="http://schemas.openxmlformats.org/officeDocument/2006/math" xmlns:v="urn:schemas-microsoft-com:vml" xmlns:wp14="http://schemas.microsoft.com/office/word/2010/wordprocessingDrawing" xmlns:wp="http://schemas.openxmlformats.org/drawingml/2006/wordprocessingDrawing" xmlns:w10="urn:schemas-microsoft-com:office:word" xmlns:w="http://schemas.openxmlformats.org/wordprocessingml/2006/main" xmlns:w14="http://schemas.microsoft.com/office/word/2010/wordml" xmlns:w15="http://schemas.microsoft.com/office/word/2012/wordml" xmlns:w16cid="http://schemas.microsoft.com/office/word/2016/wordml/cid" xmlns:w16se="http://schemas.microsoft.com/office/word/2015/wordml/symex" xmlns:wpg="http://schemas.microsoft.com/office/word/2010/wordprocessingGroup" xmlns:wpi="http://schemas.microsoft.com/office/word/2010/wordprocessingInk" xmlns:wne="http://schemas.microsoft.com/office/word/2006/wordml" xmlns:wps="http://schemas.microsoft.com/office/word/2010/wordprocessingShape" mc:Ignorable="w14 w15 w16se w16cid wp14">
+  <w:sdt>
+    <w:sdtPr>
+      <w:id w:val="-465734151"/>
+      <w:docPartObj>
+        <w:docPartGallery w:val="Page Numbers (Bottom of Page)"/>
+        <w:docPartUnique/>
+      </w:docPartObj>
+    </w:sdtPr>
+    <w:sdtEndPr>
+      <w:rPr>
+        <w:noProof/>
+      </w:rPr>
+    </w:sdtEndPr>
+    <w:sdtContent>
+      <w:p>
+        <w:pPr>
+          <w:pStyle w:val="Footer"/>
+          <w:jc w:val="center"/>
+        </w:pPr>
+        <w:r>
+          <w:fldChar w:fldCharType="begin"/>
+        </w:r>
+        <w:r>
+          <w:instrText xml:space="preserve"> PAGE   \* MERGEFORMAT </w:instrText>
+        </w:r>
+        <w:r>
+          <w:fldChar w:fldCharType="separate"/>
+        </w:r>
+        <w:r>
+          <w:rPr>
+            <w:noProof/>
+          </w:rPr>
+          <w:t>2</w:t>
+        </w:r>
+        <w:r>
+          <w:rPr>
+            <w:noProof/>
+          </w:rPr>
+          <w:fldChar w:fldCharType="end"/>
+        </w:r>
+      </w:p>
+    </w:sdtContent>
+  </w:sdt>
+  <w:p>
+    <w:pPr>
+      <w:pStyle w:val="Footer"/>
+    </w:pPr>
+  </w:p>
+</w:ftr>
+</file>
+
 <file path=word/footnotes.xml><?xml version="1.0" encoding="utf-8"?>
 <w:footnotes xmlns:wpc="http://schemas.microsoft.com/office/word/2010/wordprocessingCanvas" xmlns:cx="http://schemas.microsoft.com/office/drawing/2014/chartex" xmlns:cx1="http://schemas.microsoft.com/office/drawing/2015/9/8/chartex" xmlns:cx2="http://schemas.microsoft.com/office/drawing/2015/10/21/chartex" xmlns:cx3="http://schemas.microsoft.com/office/drawing/2016/5/9/chartex" xmlns:cx4="http://schemas.microsoft.com/office/drawing/2016/5/10/chartex" xmlns:cx5="http://schemas.microsoft.com/office/drawing/2016/5/11/chartex" xmlns:cx6="http://schemas.microsoft.com/office/drawing/2016/5/12/chartex" xmlns:cx7="http://schemas.microsoft.com/office/drawing/2016/5/13/chartex" xmlns:cx8="http://schemas.microsoft.com/office/drawing/2016/5/14/chartex" xmlns:mc="http://schemas.openxmlformats.org/markup-compatibility/2006" xmlns:aink="http://schemas.microsoft.com/office/drawing/2016/ink" xmlns:am3d="http://schemas.microsoft.com/office/drawing/2017/model3d" xmlns:o="urn:schemas-microsoft-com:office:office" xmlns:r="http://schemas.openxmlformats.org/officeDocument/2006/relationships" xmlns:m="http://schemas.openxmlformats.org/officeDocument/2006/math" xmlns:v="urn:schemas-microsoft-com:vml" xmlns:wp14="http://schemas.microsoft.com/office/word/2010/wordprocessingDrawing" xmlns:wp="http://schemas.openxmlformats.org/drawingml/2006/wordprocessingDrawing" xmlns:w10="urn:schemas-microsoft-com:office:word" xmlns:w="http://schemas.openxmlformats.org/wordprocessingml/2006/main" xmlns:w14="http://schemas.microsoft.com/office/word/2010/wordml" xmlns:w15="http://schemas.microsoft.com/office/word/2012/wordml" xmlns:w16cid="http://schemas.microsoft.com/office/word/2016/wordml/cid" xmlns:w16se="http://schemas.microsoft.com/office/word/2015/wordml/symex" xmlns:wpg="http://schemas.microsoft.com/office/word/2010/wordprocessingGroup" xmlns:wpi="http://schemas.microsoft.com/office/word/2010/wordprocessingInk" xmlns:wne="http://schemas.microsoft.com/office/word/2006/wordml" xmlns:wps="http://schemas.microsoft.com/office/word/2010/wordprocessingShape" mc:Ignorable="w14 w15 w16se w16cid wp14">
   <w:footnote w:type="separator" w:id="-1">
@@ -2797,7 +4278,724 @@
       </w:r>
     </w:p>
   </w:footnote>
+  <w:footnote w:id="1">
+    <w:p>
+      <w:pPr>
+        <w:pStyle w:val="FootnoteText"/>
+      </w:pPr>
+      <w:r>
+        <w:rPr>
+          <w:rStyle w:val="FootnoteReference"/>
+        </w:rPr>
+        <w:footnoteRef/>
+      </w:r>
+      <w:r>
+        <w:t xml:space="preserve"> A ‘quick quote’ is a reduced set of questions that still allows insurance quotes to be returned when requested.  For questions not asked, default answers are set.</w:t>
+      </w:r>
+    </w:p>
+  </w:footnote>
 </w:footnotes>
+</file>
+
+<file path=word/numbering.xml><?xml version="1.0" encoding="utf-8"?>
+<w:numbering xmlns:wpc="http://schemas.microsoft.com/office/word/2010/wordprocessingCanvas" xmlns:cx="http://schemas.microsoft.com/office/drawing/2014/chartex" xmlns:cx1="http://schemas.microsoft.com/office/drawing/2015/9/8/chartex" xmlns:cx2="http://schemas.microsoft.com/office/drawing/2015/10/21/chartex" xmlns:cx3="http://schemas.microsoft.com/office/drawing/2016/5/9/chartex" xmlns:cx4="http://schemas.microsoft.com/office/drawing/2016/5/10/chartex" xmlns:cx5="http://schemas.microsoft.com/office/drawing/2016/5/11/chartex" xmlns:cx6="http://schemas.microsoft.com/office/drawing/2016/5/12/chartex" xmlns:cx7="http://schemas.microsoft.com/office/drawing/2016/5/13/chartex" xmlns:cx8="http://schemas.microsoft.com/office/drawing/2016/5/14/chartex" xmlns:mc="http://schemas.openxmlformats.org/markup-compatibility/2006" xmlns:aink="http://schemas.microsoft.com/office/drawing/2016/ink" xmlns:am3d="http://schemas.microsoft.com/office/drawing/2017/model3d" xmlns:o="urn:schemas-microsoft-com:office:office" xmlns:r="http://schemas.openxmlformats.org/officeDocument/2006/relationships" xmlns:m="http://schemas.openxmlformats.org/officeDocument/2006/math" xmlns:v="urn:schemas-microsoft-com:vml" xmlns:wp14="http://schemas.microsoft.com/office/word/2010/wordprocessingDrawing" xmlns:wp="http://schemas.openxmlformats.org/drawingml/2006/wordprocessingDrawing" xmlns:w10="urn:schemas-microsoft-com:office:word" xmlns:w="http://schemas.openxmlformats.org/wordprocessingml/2006/main" xmlns:w14="http://schemas.microsoft.com/office/word/2010/wordml" xmlns:w15="http://schemas.microsoft.com/office/word/2012/wordml" xmlns:w16cid="http://schemas.microsoft.com/office/word/2016/wordml/cid" xmlns:w16se="http://schemas.microsoft.com/office/word/2015/wordml/symex" xmlns:wpg="http://schemas.microsoft.com/office/word/2010/wordprocessingGroup" xmlns:wpi="http://schemas.microsoft.com/office/word/2010/wordprocessingInk" xmlns:wne="http://schemas.microsoft.com/office/word/2006/wordml" xmlns:wps="http://schemas.microsoft.com/office/word/2010/wordprocessingShape" mc:Ignorable="w14 w15 w16se w16cid wp14">
+  <w:abstractNum w:abstractNumId="0" w15:restartNumberingAfterBreak="0">
+    <w:nsid w:val="0F7B1BE9"/>
+    <w:multiLevelType w:val="hybridMultilevel"/>
+    <w:tmpl w:val="D2C6A01E"/>
+    <w:lvl w:ilvl="0" w:tplc="08090001">
+      <w:start w:val="1"/>
+      <w:numFmt w:val="bullet"/>
+      <w:lvlText w:val=""/>
+      <w:lvlJc w:val="left"/>
+      <w:pPr>
+        <w:ind w:left="720" w:hanging="360"/>
+      </w:pPr>
+      <w:rPr>
+        <w:rFonts w:ascii="Symbol" w:hAnsi="Symbol" w:hint="default"/>
+      </w:rPr>
+    </w:lvl>
+    <w:lvl w:ilvl="1" w:tplc="08090003" w:tentative="1">
+      <w:start w:val="1"/>
+      <w:numFmt w:val="bullet"/>
+      <w:lvlText w:val="o"/>
+      <w:lvlJc w:val="left"/>
+      <w:pPr>
+        <w:ind w:left="1440" w:hanging="360"/>
+      </w:pPr>
+      <w:rPr>
+        <w:rFonts w:ascii="Courier New" w:hAnsi="Courier New" w:cs="Courier New" w:hint="default"/>
+      </w:rPr>
+    </w:lvl>
+    <w:lvl w:ilvl="2" w:tplc="08090005" w:tentative="1">
+      <w:start w:val="1"/>
+      <w:numFmt w:val="bullet"/>
+      <w:lvlText w:val=""/>
+      <w:lvlJc w:val="left"/>
+      <w:pPr>
+        <w:ind w:left="2160" w:hanging="360"/>
+      </w:pPr>
+      <w:rPr>
+        <w:rFonts w:ascii="Wingdings" w:hAnsi="Wingdings" w:hint="default"/>
+      </w:rPr>
+    </w:lvl>
+    <w:lvl w:ilvl="3" w:tplc="08090001" w:tentative="1">
+      <w:start w:val="1"/>
+      <w:numFmt w:val="bullet"/>
+      <w:lvlText w:val=""/>
+      <w:lvlJc w:val="left"/>
+      <w:pPr>
+        <w:ind w:left="2880" w:hanging="360"/>
+      </w:pPr>
+      <w:rPr>
+        <w:rFonts w:ascii="Symbol" w:hAnsi="Symbol" w:hint="default"/>
+      </w:rPr>
+    </w:lvl>
+    <w:lvl w:ilvl="4" w:tplc="08090003" w:tentative="1">
+      <w:start w:val="1"/>
+      <w:numFmt w:val="bullet"/>
+      <w:lvlText w:val="o"/>
+      <w:lvlJc w:val="left"/>
+      <w:pPr>
+        <w:ind w:left="3600" w:hanging="360"/>
+      </w:pPr>
+      <w:rPr>
+        <w:rFonts w:ascii="Courier New" w:hAnsi="Courier New" w:cs="Courier New" w:hint="default"/>
+      </w:rPr>
+    </w:lvl>
+    <w:lvl w:ilvl="5" w:tplc="08090005" w:tentative="1">
+      <w:start w:val="1"/>
+      <w:numFmt w:val="bullet"/>
+      <w:lvlText w:val=""/>
+      <w:lvlJc w:val="left"/>
+      <w:pPr>
+        <w:ind w:left="4320" w:hanging="360"/>
+      </w:pPr>
+      <w:rPr>
+        <w:rFonts w:ascii="Wingdings" w:hAnsi="Wingdings" w:hint="default"/>
+      </w:rPr>
+    </w:lvl>
+    <w:lvl w:ilvl="6" w:tplc="08090001" w:tentative="1">
+      <w:start w:val="1"/>
+      <w:numFmt w:val="bullet"/>
+      <w:lvlText w:val=""/>
+      <w:lvlJc w:val="left"/>
+      <w:pPr>
+        <w:ind w:left="5040" w:hanging="360"/>
+      </w:pPr>
+      <w:rPr>
+        <w:rFonts w:ascii="Symbol" w:hAnsi="Symbol" w:hint="default"/>
+      </w:rPr>
+    </w:lvl>
+    <w:lvl w:ilvl="7" w:tplc="08090003" w:tentative="1">
+      <w:start w:val="1"/>
+      <w:numFmt w:val="bullet"/>
+      <w:lvlText w:val="o"/>
+      <w:lvlJc w:val="left"/>
+      <w:pPr>
+        <w:ind w:left="5760" w:hanging="360"/>
+      </w:pPr>
+      <w:rPr>
+        <w:rFonts w:ascii="Courier New" w:hAnsi="Courier New" w:cs="Courier New" w:hint="default"/>
+      </w:rPr>
+    </w:lvl>
+    <w:lvl w:ilvl="8" w:tplc="08090005" w:tentative="1">
+      <w:start w:val="1"/>
+      <w:numFmt w:val="bullet"/>
+      <w:lvlText w:val=""/>
+      <w:lvlJc w:val="left"/>
+      <w:pPr>
+        <w:ind w:left="6480" w:hanging="360"/>
+      </w:pPr>
+      <w:rPr>
+        <w:rFonts w:ascii="Wingdings" w:hAnsi="Wingdings" w:hint="default"/>
+      </w:rPr>
+    </w:lvl>
+  </w:abstractNum>
+  <w:abstractNum w:abstractNumId="1" w15:restartNumberingAfterBreak="0">
+    <w:nsid w:val="3CCA472A"/>
+    <w:multiLevelType w:val="hybridMultilevel"/>
+    <w:tmpl w:val="C81A210E"/>
+    <w:lvl w:ilvl="0" w:tplc="08090001">
+      <w:start w:val="1"/>
+      <w:numFmt w:val="bullet"/>
+      <w:lvlText w:val=""/>
+      <w:lvlJc w:val="left"/>
+      <w:pPr>
+        <w:ind w:left="3600" w:hanging="360"/>
+      </w:pPr>
+      <w:rPr>
+        <w:rFonts w:ascii="Symbol" w:hAnsi="Symbol" w:hint="default"/>
+      </w:rPr>
+    </w:lvl>
+    <w:lvl w:ilvl="1" w:tplc="08090003" w:tentative="1">
+      <w:start w:val="1"/>
+      <w:numFmt w:val="bullet"/>
+      <w:lvlText w:val="o"/>
+      <w:lvlJc w:val="left"/>
+      <w:pPr>
+        <w:ind w:left="4320" w:hanging="360"/>
+      </w:pPr>
+      <w:rPr>
+        <w:rFonts w:ascii="Courier New" w:hAnsi="Courier New" w:cs="Courier New" w:hint="default"/>
+      </w:rPr>
+    </w:lvl>
+    <w:lvl w:ilvl="2" w:tplc="08090005" w:tentative="1">
+      <w:start w:val="1"/>
+      <w:numFmt w:val="bullet"/>
+      <w:lvlText w:val=""/>
+      <w:lvlJc w:val="left"/>
+      <w:pPr>
+        <w:ind w:left="5040" w:hanging="360"/>
+      </w:pPr>
+      <w:rPr>
+        <w:rFonts w:ascii="Wingdings" w:hAnsi="Wingdings" w:hint="default"/>
+      </w:rPr>
+    </w:lvl>
+    <w:lvl w:ilvl="3" w:tplc="08090001" w:tentative="1">
+      <w:start w:val="1"/>
+      <w:numFmt w:val="bullet"/>
+      <w:lvlText w:val=""/>
+      <w:lvlJc w:val="left"/>
+      <w:pPr>
+        <w:ind w:left="5760" w:hanging="360"/>
+      </w:pPr>
+      <w:rPr>
+        <w:rFonts w:ascii="Symbol" w:hAnsi="Symbol" w:hint="default"/>
+      </w:rPr>
+    </w:lvl>
+    <w:lvl w:ilvl="4" w:tplc="08090003" w:tentative="1">
+      <w:start w:val="1"/>
+      <w:numFmt w:val="bullet"/>
+      <w:lvlText w:val="o"/>
+      <w:lvlJc w:val="left"/>
+      <w:pPr>
+        <w:ind w:left="6480" w:hanging="360"/>
+      </w:pPr>
+      <w:rPr>
+        <w:rFonts w:ascii="Courier New" w:hAnsi="Courier New" w:cs="Courier New" w:hint="default"/>
+      </w:rPr>
+    </w:lvl>
+    <w:lvl w:ilvl="5" w:tplc="08090005" w:tentative="1">
+      <w:start w:val="1"/>
+      <w:numFmt w:val="bullet"/>
+      <w:lvlText w:val=""/>
+      <w:lvlJc w:val="left"/>
+      <w:pPr>
+        <w:ind w:left="7200" w:hanging="360"/>
+      </w:pPr>
+      <w:rPr>
+        <w:rFonts w:ascii="Wingdings" w:hAnsi="Wingdings" w:hint="default"/>
+      </w:rPr>
+    </w:lvl>
+    <w:lvl w:ilvl="6" w:tplc="08090001" w:tentative="1">
+      <w:start w:val="1"/>
+      <w:numFmt w:val="bullet"/>
+      <w:lvlText w:val=""/>
+      <w:lvlJc w:val="left"/>
+      <w:pPr>
+        <w:ind w:left="7920" w:hanging="360"/>
+      </w:pPr>
+      <w:rPr>
+        <w:rFonts w:ascii="Symbol" w:hAnsi="Symbol" w:hint="default"/>
+      </w:rPr>
+    </w:lvl>
+    <w:lvl w:ilvl="7" w:tplc="08090003" w:tentative="1">
+      <w:start w:val="1"/>
+      <w:numFmt w:val="bullet"/>
+      <w:lvlText w:val="o"/>
+      <w:lvlJc w:val="left"/>
+      <w:pPr>
+        <w:ind w:left="8640" w:hanging="360"/>
+      </w:pPr>
+      <w:rPr>
+        <w:rFonts w:ascii="Courier New" w:hAnsi="Courier New" w:cs="Courier New" w:hint="default"/>
+      </w:rPr>
+    </w:lvl>
+    <w:lvl w:ilvl="8" w:tplc="08090005" w:tentative="1">
+      <w:start w:val="1"/>
+      <w:numFmt w:val="bullet"/>
+      <w:lvlText w:val=""/>
+      <w:lvlJc w:val="left"/>
+      <w:pPr>
+        <w:ind w:left="9360" w:hanging="360"/>
+      </w:pPr>
+      <w:rPr>
+        <w:rFonts w:ascii="Wingdings" w:hAnsi="Wingdings" w:hint="default"/>
+      </w:rPr>
+    </w:lvl>
+  </w:abstractNum>
+  <w:abstractNum w:abstractNumId="2" w15:restartNumberingAfterBreak="0">
+    <w:nsid w:val="5C404E09"/>
+    <w:multiLevelType w:val="hybridMultilevel"/>
+    <w:tmpl w:val="C9E87298"/>
+    <w:lvl w:ilvl="0" w:tplc="08090001">
+      <w:start w:val="1"/>
+      <w:numFmt w:val="bullet"/>
+      <w:lvlText w:val=""/>
+      <w:lvlJc w:val="left"/>
+      <w:pPr>
+        <w:ind w:left="720" w:hanging="360"/>
+      </w:pPr>
+      <w:rPr>
+        <w:rFonts w:ascii="Symbol" w:hAnsi="Symbol" w:hint="default"/>
+      </w:rPr>
+    </w:lvl>
+    <w:lvl w:ilvl="1" w:tplc="08090003" w:tentative="1">
+      <w:start w:val="1"/>
+      <w:numFmt w:val="bullet"/>
+      <w:lvlText w:val="o"/>
+      <w:lvlJc w:val="left"/>
+      <w:pPr>
+        <w:ind w:left="1440" w:hanging="360"/>
+      </w:pPr>
+      <w:rPr>
+        <w:rFonts w:ascii="Courier New" w:hAnsi="Courier New" w:cs="Courier New" w:hint="default"/>
+      </w:rPr>
+    </w:lvl>
+    <w:lvl w:ilvl="2" w:tplc="08090005" w:tentative="1">
+      <w:start w:val="1"/>
+      <w:numFmt w:val="bullet"/>
+      <w:lvlText w:val=""/>
+      <w:lvlJc w:val="left"/>
+      <w:pPr>
+        <w:ind w:left="2160" w:hanging="360"/>
+      </w:pPr>
+      <w:rPr>
+        <w:rFonts w:ascii="Wingdings" w:hAnsi="Wingdings" w:hint="default"/>
+      </w:rPr>
+    </w:lvl>
+    <w:lvl w:ilvl="3" w:tplc="08090001" w:tentative="1">
+      <w:start w:val="1"/>
+      <w:numFmt w:val="bullet"/>
+      <w:lvlText w:val=""/>
+      <w:lvlJc w:val="left"/>
+      <w:pPr>
+        <w:ind w:left="2880" w:hanging="360"/>
+      </w:pPr>
+      <w:rPr>
+        <w:rFonts w:ascii="Symbol" w:hAnsi="Symbol" w:hint="default"/>
+      </w:rPr>
+    </w:lvl>
+    <w:lvl w:ilvl="4" w:tplc="08090003" w:tentative="1">
+      <w:start w:val="1"/>
+      <w:numFmt w:val="bullet"/>
+      <w:lvlText w:val="o"/>
+      <w:lvlJc w:val="left"/>
+      <w:pPr>
+        <w:ind w:left="3600" w:hanging="360"/>
+      </w:pPr>
+      <w:rPr>
+        <w:rFonts w:ascii="Courier New" w:hAnsi="Courier New" w:cs="Courier New" w:hint="default"/>
+      </w:rPr>
+    </w:lvl>
+    <w:lvl w:ilvl="5" w:tplc="08090005" w:tentative="1">
+      <w:start w:val="1"/>
+      <w:numFmt w:val="bullet"/>
+      <w:lvlText w:val=""/>
+      <w:lvlJc w:val="left"/>
+      <w:pPr>
+        <w:ind w:left="4320" w:hanging="360"/>
+      </w:pPr>
+      <w:rPr>
+        <w:rFonts w:ascii="Wingdings" w:hAnsi="Wingdings" w:hint="default"/>
+      </w:rPr>
+    </w:lvl>
+    <w:lvl w:ilvl="6" w:tplc="08090001" w:tentative="1">
+      <w:start w:val="1"/>
+      <w:numFmt w:val="bullet"/>
+      <w:lvlText w:val=""/>
+      <w:lvlJc w:val="left"/>
+      <w:pPr>
+        <w:ind w:left="5040" w:hanging="360"/>
+      </w:pPr>
+      <w:rPr>
+        <w:rFonts w:ascii="Symbol" w:hAnsi="Symbol" w:hint="default"/>
+      </w:rPr>
+    </w:lvl>
+    <w:lvl w:ilvl="7" w:tplc="08090003" w:tentative="1">
+      <w:start w:val="1"/>
+      <w:numFmt w:val="bullet"/>
+      <w:lvlText w:val="o"/>
+      <w:lvlJc w:val="left"/>
+      <w:pPr>
+        <w:ind w:left="5760" w:hanging="360"/>
+      </w:pPr>
+      <w:rPr>
+        <w:rFonts w:ascii="Courier New" w:hAnsi="Courier New" w:cs="Courier New" w:hint="default"/>
+      </w:rPr>
+    </w:lvl>
+    <w:lvl w:ilvl="8" w:tplc="08090005" w:tentative="1">
+      <w:start w:val="1"/>
+      <w:numFmt w:val="bullet"/>
+      <w:lvlText w:val=""/>
+      <w:lvlJc w:val="left"/>
+      <w:pPr>
+        <w:ind w:left="6480" w:hanging="360"/>
+      </w:pPr>
+      <w:rPr>
+        <w:rFonts w:ascii="Wingdings" w:hAnsi="Wingdings" w:hint="default"/>
+      </w:rPr>
+    </w:lvl>
+  </w:abstractNum>
+  <w:abstractNum w:abstractNumId="3" w15:restartNumberingAfterBreak="0">
+    <w:nsid w:val="5DAD0335"/>
+    <w:multiLevelType w:val="hybridMultilevel"/>
+    <w:tmpl w:val="6302AA2E"/>
+    <w:lvl w:ilvl="0" w:tplc="08090001">
+      <w:start w:val="1"/>
+      <w:numFmt w:val="bullet"/>
+      <w:lvlText w:val=""/>
+      <w:lvlJc w:val="left"/>
+      <w:pPr>
+        <w:ind w:left="720" w:hanging="360"/>
+      </w:pPr>
+      <w:rPr>
+        <w:rFonts w:ascii="Symbol" w:hAnsi="Symbol" w:hint="default"/>
+      </w:rPr>
+    </w:lvl>
+    <w:lvl w:ilvl="1" w:tplc="08090003">
+      <w:start w:val="1"/>
+      <w:numFmt w:val="bullet"/>
+      <w:lvlText w:val="o"/>
+      <w:lvlJc w:val="left"/>
+      <w:pPr>
+        <w:ind w:left="1440" w:hanging="360"/>
+      </w:pPr>
+      <w:rPr>
+        <w:rFonts w:ascii="Courier New" w:hAnsi="Courier New" w:cs="Courier New" w:hint="default"/>
+      </w:rPr>
+    </w:lvl>
+    <w:lvl w:ilvl="2" w:tplc="08090005" w:tentative="1">
+      <w:start w:val="1"/>
+      <w:numFmt w:val="bullet"/>
+      <w:lvlText w:val=""/>
+      <w:lvlJc w:val="left"/>
+      <w:pPr>
+        <w:ind w:left="2160" w:hanging="360"/>
+      </w:pPr>
+      <w:rPr>
+        <w:rFonts w:ascii="Wingdings" w:hAnsi="Wingdings" w:hint="default"/>
+      </w:rPr>
+    </w:lvl>
+    <w:lvl w:ilvl="3" w:tplc="08090001" w:tentative="1">
+      <w:start w:val="1"/>
+      <w:numFmt w:val="bullet"/>
+      <w:lvlText w:val=""/>
+      <w:lvlJc w:val="left"/>
+      <w:pPr>
+        <w:ind w:left="2880" w:hanging="360"/>
+      </w:pPr>
+      <w:rPr>
+        <w:rFonts w:ascii="Symbol" w:hAnsi="Symbol" w:hint="default"/>
+      </w:rPr>
+    </w:lvl>
+    <w:lvl w:ilvl="4" w:tplc="08090003" w:tentative="1">
+      <w:start w:val="1"/>
+      <w:numFmt w:val="bullet"/>
+      <w:lvlText w:val="o"/>
+      <w:lvlJc w:val="left"/>
+      <w:pPr>
+        <w:ind w:left="3600" w:hanging="360"/>
+      </w:pPr>
+      <w:rPr>
+        <w:rFonts w:ascii="Courier New" w:hAnsi="Courier New" w:cs="Courier New" w:hint="default"/>
+      </w:rPr>
+    </w:lvl>
+    <w:lvl w:ilvl="5" w:tplc="08090005" w:tentative="1">
+      <w:start w:val="1"/>
+      <w:numFmt w:val="bullet"/>
+      <w:lvlText w:val=""/>
+      <w:lvlJc w:val="left"/>
+      <w:pPr>
+        <w:ind w:left="4320" w:hanging="360"/>
+      </w:pPr>
+      <w:rPr>
+        <w:rFonts w:ascii="Wingdings" w:hAnsi="Wingdings" w:hint="default"/>
+      </w:rPr>
+    </w:lvl>
+    <w:lvl w:ilvl="6" w:tplc="08090001" w:tentative="1">
+      <w:start w:val="1"/>
+      <w:numFmt w:val="bullet"/>
+      <w:lvlText w:val=""/>
+      <w:lvlJc w:val="left"/>
+      <w:pPr>
+        <w:ind w:left="5040" w:hanging="360"/>
+      </w:pPr>
+      <w:rPr>
+        <w:rFonts w:ascii="Symbol" w:hAnsi="Symbol" w:hint="default"/>
+      </w:rPr>
+    </w:lvl>
+    <w:lvl w:ilvl="7" w:tplc="08090003" w:tentative="1">
+      <w:start w:val="1"/>
+      <w:numFmt w:val="bullet"/>
+      <w:lvlText w:val="o"/>
+      <w:lvlJc w:val="left"/>
+      <w:pPr>
+        <w:ind w:left="5760" w:hanging="360"/>
+      </w:pPr>
+      <w:rPr>
+        <w:rFonts w:ascii="Courier New" w:hAnsi="Courier New" w:cs="Courier New" w:hint="default"/>
+      </w:rPr>
+    </w:lvl>
+    <w:lvl w:ilvl="8" w:tplc="08090005" w:tentative="1">
+      <w:start w:val="1"/>
+      <w:numFmt w:val="bullet"/>
+      <w:lvlText w:val=""/>
+      <w:lvlJc w:val="left"/>
+      <w:pPr>
+        <w:ind w:left="6480" w:hanging="360"/>
+      </w:pPr>
+      <w:rPr>
+        <w:rFonts w:ascii="Wingdings" w:hAnsi="Wingdings" w:hint="default"/>
+      </w:rPr>
+    </w:lvl>
+  </w:abstractNum>
+  <w:abstractNum w:abstractNumId="4" w15:restartNumberingAfterBreak="0">
+    <w:nsid w:val="78F40DFD"/>
+    <w:multiLevelType w:val="hybridMultilevel"/>
+    <w:tmpl w:val="3FEA457E"/>
+    <w:lvl w:ilvl="0" w:tplc="08090001">
+      <w:start w:val="1"/>
+      <w:numFmt w:val="bullet"/>
+      <w:lvlText w:val=""/>
+      <w:lvlJc w:val="left"/>
+      <w:pPr>
+        <w:ind w:left="360" w:hanging="360"/>
+      </w:pPr>
+      <w:rPr>
+        <w:rFonts w:ascii="Symbol" w:hAnsi="Symbol" w:hint="default"/>
+      </w:rPr>
+    </w:lvl>
+    <w:lvl w:ilvl="1" w:tplc="08090003" w:tentative="1">
+      <w:start w:val="1"/>
+      <w:numFmt w:val="bullet"/>
+      <w:lvlText w:val="o"/>
+      <w:lvlJc w:val="left"/>
+      <w:pPr>
+        <w:ind w:left="1080" w:hanging="360"/>
+      </w:pPr>
+      <w:rPr>
+        <w:rFonts w:ascii="Courier New" w:hAnsi="Courier New" w:cs="Courier New" w:hint="default"/>
+      </w:rPr>
+    </w:lvl>
+    <w:lvl w:ilvl="2" w:tplc="08090005" w:tentative="1">
+      <w:start w:val="1"/>
+      <w:numFmt w:val="bullet"/>
+      <w:lvlText w:val=""/>
+      <w:lvlJc w:val="left"/>
+      <w:pPr>
+        <w:ind w:left="1800" w:hanging="360"/>
+      </w:pPr>
+      <w:rPr>
+        <w:rFonts w:ascii="Wingdings" w:hAnsi="Wingdings" w:hint="default"/>
+      </w:rPr>
+    </w:lvl>
+    <w:lvl w:ilvl="3" w:tplc="08090001" w:tentative="1">
+      <w:start w:val="1"/>
+      <w:numFmt w:val="bullet"/>
+      <w:lvlText w:val=""/>
+      <w:lvlJc w:val="left"/>
+      <w:pPr>
+        <w:ind w:left="2520" w:hanging="360"/>
+      </w:pPr>
+      <w:rPr>
+        <w:rFonts w:ascii="Symbol" w:hAnsi="Symbol" w:hint="default"/>
+      </w:rPr>
+    </w:lvl>
+    <w:lvl w:ilvl="4" w:tplc="08090003" w:tentative="1">
+      <w:start w:val="1"/>
+      <w:numFmt w:val="bullet"/>
+      <w:lvlText w:val="o"/>
+      <w:lvlJc w:val="left"/>
+      <w:pPr>
+        <w:ind w:left="3240" w:hanging="360"/>
+      </w:pPr>
+      <w:rPr>
+        <w:rFonts w:ascii="Courier New" w:hAnsi="Courier New" w:cs="Courier New" w:hint="default"/>
+      </w:rPr>
+    </w:lvl>
+    <w:lvl w:ilvl="5" w:tplc="08090005" w:tentative="1">
+      <w:start w:val="1"/>
+      <w:numFmt w:val="bullet"/>
+      <w:lvlText w:val=""/>
+      <w:lvlJc w:val="left"/>
+      <w:pPr>
+        <w:ind w:left="3960" w:hanging="360"/>
+      </w:pPr>
+      <w:rPr>
+        <w:rFonts w:ascii="Wingdings" w:hAnsi="Wingdings" w:hint="default"/>
+      </w:rPr>
+    </w:lvl>
+    <w:lvl w:ilvl="6" w:tplc="08090001" w:tentative="1">
+      <w:start w:val="1"/>
+      <w:numFmt w:val="bullet"/>
+      <w:lvlText w:val=""/>
+      <w:lvlJc w:val="left"/>
+      <w:pPr>
+        <w:ind w:left="4680" w:hanging="360"/>
+      </w:pPr>
+      <w:rPr>
+        <w:rFonts w:ascii="Symbol" w:hAnsi="Symbol" w:hint="default"/>
+      </w:rPr>
+    </w:lvl>
+    <w:lvl w:ilvl="7" w:tplc="08090003" w:tentative="1">
+      <w:start w:val="1"/>
+      <w:numFmt w:val="bullet"/>
+      <w:lvlText w:val="o"/>
+      <w:lvlJc w:val="left"/>
+      <w:pPr>
+        <w:ind w:left="5400" w:hanging="360"/>
+      </w:pPr>
+      <w:rPr>
+        <w:rFonts w:ascii="Courier New" w:hAnsi="Courier New" w:cs="Courier New" w:hint="default"/>
+      </w:rPr>
+    </w:lvl>
+    <w:lvl w:ilvl="8" w:tplc="08090005" w:tentative="1">
+      <w:start w:val="1"/>
+      <w:numFmt w:val="bullet"/>
+      <w:lvlText w:val=""/>
+      <w:lvlJc w:val="left"/>
+      <w:pPr>
+        <w:ind w:left="6120" w:hanging="360"/>
+      </w:pPr>
+      <w:rPr>
+        <w:rFonts w:ascii="Wingdings" w:hAnsi="Wingdings" w:hint="default"/>
+      </w:rPr>
+    </w:lvl>
+  </w:abstractNum>
+  <w:abstractNum w:abstractNumId="5" w15:restartNumberingAfterBreak="0">
+    <w:nsid w:val="7FE07EC8"/>
+    <w:multiLevelType w:val="hybridMultilevel"/>
+    <w:tmpl w:val="3BC2FEEC"/>
+    <w:lvl w:ilvl="0" w:tplc="08090001">
+      <w:start w:val="1"/>
+      <w:numFmt w:val="bullet"/>
+      <w:lvlText w:val=""/>
+      <w:lvlJc w:val="left"/>
+      <w:pPr>
+        <w:ind w:left="360" w:hanging="360"/>
+      </w:pPr>
+      <w:rPr>
+        <w:rFonts w:ascii="Symbol" w:hAnsi="Symbol" w:hint="default"/>
+      </w:rPr>
+    </w:lvl>
+    <w:lvl w:ilvl="1" w:tplc="08090003" w:tentative="1">
+      <w:start w:val="1"/>
+      <w:numFmt w:val="bullet"/>
+      <w:lvlText w:val="o"/>
+      <w:lvlJc w:val="left"/>
+      <w:pPr>
+        <w:ind w:left="1080" w:hanging="360"/>
+      </w:pPr>
+      <w:rPr>
+        <w:rFonts w:ascii="Courier New" w:hAnsi="Courier New" w:cs="Courier New" w:hint="default"/>
+      </w:rPr>
+    </w:lvl>
+    <w:lvl w:ilvl="2" w:tplc="08090005" w:tentative="1">
+      <w:start w:val="1"/>
+      <w:numFmt w:val="bullet"/>
+      <w:lvlText w:val=""/>
+      <w:lvlJc w:val="left"/>
+      <w:pPr>
+        <w:ind w:left="1800" w:hanging="360"/>
+      </w:pPr>
+      <w:rPr>
+        <w:rFonts w:ascii="Wingdings" w:hAnsi="Wingdings" w:hint="default"/>
+      </w:rPr>
+    </w:lvl>
+    <w:lvl w:ilvl="3" w:tplc="08090001" w:tentative="1">
+      <w:start w:val="1"/>
+      <w:numFmt w:val="bullet"/>
+      <w:lvlText w:val=""/>
+      <w:lvlJc w:val="left"/>
+      <w:pPr>
+        <w:ind w:left="2520" w:hanging="360"/>
+      </w:pPr>
+      <w:rPr>
+        <w:rFonts w:ascii="Symbol" w:hAnsi="Symbol" w:hint="default"/>
+      </w:rPr>
+    </w:lvl>
+    <w:lvl w:ilvl="4" w:tplc="08090003" w:tentative="1">
+      <w:start w:val="1"/>
+      <w:numFmt w:val="bullet"/>
+      <w:lvlText w:val="o"/>
+      <w:lvlJc w:val="left"/>
+      <w:pPr>
+        <w:ind w:left="3240" w:hanging="360"/>
+      </w:pPr>
+      <w:rPr>
+        <w:rFonts w:ascii="Courier New" w:hAnsi="Courier New" w:cs="Courier New" w:hint="default"/>
+      </w:rPr>
+    </w:lvl>
+    <w:lvl w:ilvl="5" w:tplc="08090005" w:tentative="1">
+      <w:start w:val="1"/>
+      <w:numFmt w:val="bullet"/>
+      <w:lvlText w:val=""/>
+      <w:lvlJc w:val="left"/>
+      <w:pPr>
+        <w:ind w:left="3960" w:hanging="360"/>
+      </w:pPr>
+      <w:rPr>
+        <w:rFonts w:ascii="Wingdings" w:hAnsi="Wingdings" w:hint="default"/>
+      </w:rPr>
+    </w:lvl>
+    <w:lvl w:ilvl="6" w:tplc="08090001" w:tentative="1">
+      <w:start w:val="1"/>
+      <w:numFmt w:val="bullet"/>
+      <w:lvlText w:val=""/>
+      <w:lvlJc w:val="left"/>
+      <w:pPr>
+        <w:ind w:left="4680" w:hanging="360"/>
+      </w:pPr>
+      <w:rPr>
+        <w:rFonts w:ascii="Symbol" w:hAnsi="Symbol" w:hint="default"/>
+      </w:rPr>
+    </w:lvl>
+    <w:lvl w:ilvl="7" w:tplc="08090003" w:tentative="1">
+      <w:start w:val="1"/>
+      <w:numFmt w:val="bullet"/>
+      <w:lvlText w:val="o"/>
+      <w:lvlJc w:val="left"/>
+      <w:pPr>
+        <w:ind w:left="5400" w:hanging="360"/>
+      </w:pPr>
+      <w:rPr>
+        <w:rFonts w:ascii="Courier New" w:hAnsi="Courier New" w:cs="Courier New" w:hint="default"/>
+      </w:rPr>
+    </w:lvl>
+    <w:lvl w:ilvl="8" w:tplc="08090005" w:tentative="1">
+      <w:start w:val="1"/>
+      <w:numFmt w:val="bullet"/>
+      <w:lvlText w:val=""/>
+      <w:lvlJc w:val="left"/>
+      <w:pPr>
+        <w:ind w:left="6120" w:hanging="360"/>
+      </w:pPr>
+      <w:rPr>
+        <w:rFonts w:ascii="Wingdings" w:hAnsi="Wingdings" w:hint="default"/>
+      </w:rPr>
+    </w:lvl>
+  </w:abstractNum>
+  <w:num w:numId="1">
+    <w:abstractNumId w:val="2"/>
+  </w:num>
+  <w:num w:numId="2">
+    <w:abstractNumId w:val="0"/>
+  </w:num>
+  <w:num w:numId="3">
+    <w:abstractNumId w:val="5"/>
+  </w:num>
+  <w:num w:numId="4">
+    <w:abstractNumId w:val="4"/>
+  </w:num>
+  <w:num w:numId="5">
+    <w:abstractNumId w:val="1"/>
+  </w:num>
+  <w:num w:numId="6">
+    <w:abstractNumId w:val="3"/>
+  </w:num>
+</w:numbering>
 </file>
 
 <file path=word/styles.xml><?xml version="1.0" encoding="utf-8"?>
@@ -3244,7 +5442,6 @@
   <w:style w:type="character" w:default="1" w:styleId="DefaultParagraphFont">
     <w:name w:val="Default Paragraph Font"/>
     <w:uiPriority w:val="1"/>
-    <w:semiHidden/>
     <w:unhideWhenUsed/>
   </w:style>
   <w:style w:type="table" w:default="1" w:styleId="TableNormal">
@@ -3414,7 +5611,619 @@
     <w:uiPriority w:val="99"/>
     <w:rsid w:val="008344A8"/>
   </w:style>
+  <w:style w:type="paragraph" w:styleId="Bibliography">
+    <w:name w:val="Bibliography"/>
+    <w:basedOn w:val="Normal"/>
+    <w:next w:val="Normal"/>
+    <w:uiPriority w:val="37"/>
+    <w:unhideWhenUsed/>
+    <w:rsid w:val="00EF3EFF"/>
+  </w:style>
+  <w:style w:type="paragraph" w:styleId="TOC3">
+    <w:name w:val="toc 3"/>
+    <w:basedOn w:val="Normal"/>
+    <w:next w:val="Normal"/>
+    <w:autoRedefine/>
+    <w:uiPriority w:val="39"/>
+    <w:unhideWhenUsed/>
+    <w:rsid w:val="008F45AD"/>
+    <w:pPr>
+      <w:spacing w:after="100"/>
+      <w:ind w:left="440"/>
+    </w:pPr>
+    <w:rPr>
+      <w:rFonts w:eastAsiaTheme="minorEastAsia" w:cs="Times New Roman"/>
+      <w:lang w:val="en-US"/>
+    </w:rPr>
+  </w:style>
+  <w:style w:type="paragraph" w:styleId="ListParagraph">
+    <w:name w:val="List Paragraph"/>
+    <w:basedOn w:val="Normal"/>
+    <w:uiPriority w:val="34"/>
+    <w:qFormat/>
+    <w:rsid w:val="004B0017"/>
+    <w:pPr>
+      <w:ind w:left="720"/>
+      <w:contextualSpacing/>
+    </w:pPr>
+  </w:style>
+  <w:style w:type="paragraph" w:styleId="FootnoteText">
+    <w:name w:val="footnote text"/>
+    <w:basedOn w:val="Normal"/>
+    <w:link w:val="FootnoteTextChar"/>
+    <w:uiPriority w:val="99"/>
+    <w:semiHidden/>
+    <w:unhideWhenUsed/>
+    <w:rsid w:val="003C5DDE"/>
+    <w:pPr>
+      <w:spacing w:after="0" w:line="240" w:lineRule="auto"/>
+    </w:pPr>
+    <w:rPr>
+      <w:sz w:val="20"/>
+      <w:szCs w:val="20"/>
+    </w:rPr>
+  </w:style>
+  <w:style w:type="character" w:customStyle="1" w:styleId="FootnoteTextChar">
+    <w:name w:val="Footnote Text Char"/>
+    <w:basedOn w:val="DefaultParagraphFont"/>
+    <w:link w:val="FootnoteText"/>
+    <w:uiPriority w:val="99"/>
+    <w:semiHidden/>
+    <w:rsid w:val="003C5DDE"/>
+    <w:rPr>
+      <w:sz w:val="20"/>
+      <w:szCs w:val="20"/>
+    </w:rPr>
+  </w:style>
+  <w:style w:type="character" w:styleId="FootnoteReference">
+    <w:name w:val="footnote reference"/>
+    <w:basedOn w:val="DefaultParagraphFont"/>
+    <w:uiPriority w:val="99"/>
+    <w:unhideWhenUsed/>
+    <w:rsid w:val="003C5DDE"/>
+    <w:rPr>
+      <w:vertAlign w:val="superscript"/>
+    </w:rPr>
+  </w:style>
 </w:styles>
+</file>
+
+<file path=word/glossary/document.xml><?xml version="1.0" encoding="utf-8"?>
+<w:glossaryDocument xmlns:wpc="http://schemas.microsoft.com/office/word/2010/wordprocessingCanvas" xmlns:cx="http://schemas.microsoft.com/office/drawing/2014/chartex" xmlns:cx1="http://schemas.microsoft.com/office/drawing/2015/9/8/chartex" xmlns:cx2="http://schemas.microsoft.com/office/drawing/2015/10/21/chartex" xmlns:cx3="http://schemas.microsoft.com/office/drawing/2016/5/9/chartex" xmlns:cx4="http://schemas.microsoft.com/office/drawing/2016/5/10/chartex" xmlns:cx5="http://schemas.microsoft.com/office/drawing/2016/5/11/chartex" xmlns:cx6="http://schemas.microsoft.com/office/drawing/2016/5/12/chartex" xmlns:cx7="http://schemas.microsoft.com/office/drawing/2016/5/13/chartex" xmlns:cx8="http://schemas.microsoft.com/office/drawing/2016/5/14/chartex" xmlns:mc="http://schemas.openxmlformats.org/markup-compatibility/2006" xmlns:aink="http://schemas.microsoft.com/office/drawing/2016/ink" xmlns:am3d="http://schemas.microsoft.com/office/drawing/2017/model3d" xmlns:o="urn:schemas-microsoft-com:office:office" xmlns:r="http://schemas.openxmlformats.org/officeDocument/2006/relationships" xmlns:m="http://schemas.openxmlformats.org/officeDocument/2006/math" xmlns:v="urn:schemas-microsoft-com:vml" xmlns:wp14="http://schemas.microsoft.com/office/word/2010/wordprocessingDrawing" xmlns:wp="http://schemas.openxmlformats.org/drawingml/2006/wordprocessingDrawing" xmlns:w10="urn:schemas-microsoft-com:office:word" xmlns:w="http://schemas.openxmlformats.org/wordprocessingml/2006/main" xmlns:w14="http://schemas.microsoft.com/office/word/2010/wordml" xmlns:w15="http://schemas.microsoft.com/office/word/2012/wordml" xmlns:w16cid="http://schemas.microsoft.com/office/word/2016/wordml/cid" xmlns:w16se="http://schemas.microsoft.com/office/word/2015/wordml/symex" xmlns:wpg="http://schemas.microsoft.com/office/word/2010/wordprocessingGroup" xmlns:wpi="http://schemas.microsoft.com/office/word/2010/wordprocessingInk" xmlns:wne="http://schemas.microsoft.com/office/word/2006/wordml" xmlns:wps="http://schemas.microsoft.com/office/word/2010/wordprocessingShape" mc:Ignorable="w14 w15 w16se w16cid wp14"/>
+</file>
+
+<file path=word/glossary/fontTable.xml><?xml version="1.0" encoding="utf-8"?>
+<w:fonts xmlns:mc="http://schemas.openxmlformats.org/markup-compatibility/2006" xmlns:r="http://schemas.openxmlformats.org/officeDocument/2006/relationships" xmlns:w="http://schemas.openxmlformats.org/wordprocessingml/2006/main" xmlns:w14="http://schemas.microsoft.com/office/word/2010/wordml" xmlns:w15="http://schemas.microsoft.com/office/word/2012/wordml" xmlns:w16cid="http://schemas.microsoft.com/office/word/2016/wordml/cid" xmlns:w16se="http://schemas.microsoft.com/office/word/2015/wordml/symex" mc:Ignorable="w14 w15 w16se w16cid">
+  <w:font w:name="Symbol">
+    <w:panose1 w:val="05050102010706020507"/>
+    <w:charset w:val="02"/>
+    <w:family w:val="roman"/>
+    <w:pitch w:val="variable"/>
+    <w:sig w:usb0="00000000" w:usb1="10000000" w:usb2="00000000" w:usb3="00000000" w:csb0="80000000" w:csb1="00000000"/>
+  </w:font>
+  <w:font w:name="Times New Roman">
+    <w:panose1 w:val="02020603050405020304"/>
+    <w:charset w:val="00"/>
+    <w:family w:val="roman"/>
+    <w:pitch w:val="variable"/>
+    <w:sig w:usb0="E0002AFF" w:usb1="C0007843" w:usb2="00000009" w:usb3="00000000" w:csb0="000001FF" w:csb1="00000000"/>
+  </w:font>
+  <w:font w:name="Courier New">
+    <w:panose1 w:val="02070309020205020404"/>
+    <w:charset w:val="00"/>
+    <w:family w:val="modern"/>
+    <w:pitch w:val="fixed"/>
+    <w:sig w:usb0="E0002AFF" w:usb1="C0007843" w:usb2="00000009" w:usb3="00000000" w:csb0="000001FF" w:csb1="00000000"/>
+  </w:font>
+  <w:font w:name="Wingdings">
+    <w:panose1 w:val="05000000000000000000"/>
+    <w:charset w:val="02"/>
+    <w:family w:val="auto"/>
+    <w:pitch w:val="variable"/>
+    <w:sig w:usb0="00000000" w:usb1="10000000" w:usb2="00000000" w:usb3="00000000" w:csb0="80000000" w:csb1="00000000"/>
+  </w:font>
+  <w:font w:name="Calibri">
+    <w:panose1 w:val="020F0502020204030204"/>
+    <w:charset w:val="00"/>
+    <w:family w:val="swiss"/>
+    <w:pitch w:val="variable"/>
+    <w:sig w:usb0="E0002AFF" w:usb1="4000ACFF" w:usb2="00000001" w:usb3="00000000" w:csb0="000001FF" w:csb1="00000000"/>
+  </w:font>
+  <w:font w:name="Calibri Light">
+    <w:panose1 w:val="020F0302020204030204"/>
+    <w:charset w:val="00"/>
+    <w:family w:val="swiss"/>
+    <w:pitch w:val="variable"/>
+    <w:sig w:usb0="A0002AEF" w:usb1="4000207B" w:usb2="00000000" w:usb3="00000000" w:csb0="000001FF" w:csb1="00000000"/>
+  </w:font>
+</w:fonts>
+</file>
+
+<file path=word/glossary/settings.xml><?xml version="1.0" encoding="utf-8"?>
+<w:settings xmlns:mc="http://schemas.openxmlformats.org/markup-compatibility/2006" xmlns:o="urn:schemas-microsoft-com:office:office" xmlns:r="http://schemas.openxmlformats.org/officeDocument/2006/relationships" xmlns:m="http://schemas.openxmlformats.org/officeDocument/2006/math" xmlns:v="urn:schemas-microsoft-com:vml" xmlns:w10="urn:schemas-microsoft-com:office:word" xmlns:w="http://schemas.openxmlformats.org/wordprocessingml/2006/main" xmlns:w14="http://schemas.microsoft.com/office/word/2010/wordml" xmlns:w15="http://schemas.microsoft.com/office/word/2012/wordml" xmlns:w16cid="http://schemas.microsoft.com/office/word/2016/wordml/cid" xmlns:w16se="http://schemas.microsoft.com/office/word/2015/wordml/symex" xmlns:sl="http://schemas.openxmlformats.org/schemaLibrary/2006/main" mc:Ignorable="w14 w15 w16se w16cid">
+  <w:view w:val="normal"/>
+  <w:defaultTabStop w:val="720"/>
+  <w:characterSpacingControl w:val="doNotCompress"/>
+  <w:compat>
+    <w:useFELayout/>
+    <w:compatSetting w:name="compatibilityMode" w:uri="http://schemas.microsoft.com/office/word" w:val="15"/>
+    <w:compatSetting w:name="overrideTableStyleFontSizeAndJustification" w:uri="http://schemas.microsoft.com/office/word" w:val="1"/>
+    <w:compatSetting w:name="enableOpenTypeFeatures" w:uri="http://schemas.microsoft.com/office/word" w:val="1"/>
+    <w:compatSetting w:name="doNotFlipMirrorIndents" w:uri="http://schemas.microsoft.com/office/word" w:val="1"/>
+    <w:compatSetting w:name="differentiateMultirowTableHeaders" w:uri="http://schemas.microsoft.com/office/word" w:val="1"/>
+    <w:compatSetting w:name="useWord2013TrackBottomHyphenation" w:uri="http://schemas.microsoft.com/office/word" w:val="0"/>
+  </w:compat>
+  <w:rsids>
+    <w:rsidRoot w:val="00CD06D2"/>
+    <w:rsid w:val="00085F06"/>
+    <w:rsid w:val="00CD06D2"/>
+  </w:rsids>
+  <m:mathPr>
+    <m:mathFont m:val="Cambria Math"/>
+    <m:brkBin m:val="before"/>
+    <m:brkBinSub m:val="--"/>
+    <m:smallFrac m:val="0"/>
+    <m:dispDef/>
+    <m:lMargin m:val="0"/>
+    <m:rMargin m:val="0"/>
+    <m:defJc m:val="centerGroup"/>
+    <m:wrapIndent m:val="1440"/>
+    <m:intLim m:val="subSup"/>
+    <m:naryLim m:val="undOvr"/>
+  </m:mathPr>
+  <w:themeFontLang w:val="en-GB"/>
+  <w:clrSchemeMapping w:bg1="light1" w:t1="dark1" w:bg2="light2" w:t2="dark2" w:accent1="accent1" w:accent2="accent2" w:accent3="accent3" w:accent4="accent4" w:accent5="accent5" w:accent6="accent6" w:hyperlink="hyperlink" w:followedHyperlink="followedHyperlink"/>
+  <w:decimalSymbol w:val="."/>
+  <w:listSeparator w:val=","/>
+  <w15:chartTrackingRefBased/>
+</w:settings>
+</file>
+
+<file path=word/glossary/styles.xml><?xml version="1.0" encoding="utf-8"?>
+<w:styles xmlns:mc="http://schemas.openxmlformats.org/markup-compatibility/2006" xmlns:r="http://schemas.openxmlformats.org/officeDocument/2006/relationships" xmlns:w="http://schemas.openxmlformats.org/wordprocessingml/2006/main" xmlns:w14="http://schemas.microsoft.com/office/word/2010/wordml" xmlns:w15="http://schemas.microsoft.com/office/word/2012/wordml" xmlns:w16cid="http://schemas.microsoft.com/office/word/2016/wordml/cid" xmlns:w16se="http://schemas.microsoft.com/office/word/2015/wordml/symex" mc:Ignorable="w14 w15 w16se w16cid">
+  <w:docDefaults>
+    <w:rPrDefault>
+      <w:rPr>
+        <w:rFonts w:asciiTheme="minorHAnsi" w:eastAsiaTheme="minorEastAsia" w:hAnsiTheme="minorHAnsi" w:cstheme="minorBidi"/>
+        <w:sz w:val="22"/>
+        <w:szCs w:val="22"/>
+        <w:lang w:val="en-GB" w:eastAsia="en-GB" w:bidi="ar-SA"/>
+      </w:rPr>
+    </w:rPrDefault>
+    <w:pPrDefault>
+      <w:pPr>
+        <w:spacing w:after="160" w:line="259" w:lineRule="auto"/>
+      </w:pPr>
+    </w:pPrDefault>
+  </w:docDefaults>
+  <w:latentStyles w:defLockedState="0" w:defUIPriority="99" w:defSemiHidden="0" w:defUnhideWhenUsed="0" w:defQFormat="0" w:count="375">
+    <w:lsdException w:name="Normal" w:uiPriority="0" w:qFormat="1"/>
+    <w:lsdException w:name="heading 1" w:uiPriority="9" w:qFormat="1"/>
+    <w:lsdException w:name="heading 2" w:semiHidden="1" w:uiPriority="9" w:unhideWhenUsed="1" w:qFormat="1"/>
+    <w:lsdException w:name="heading 3" w:semiHidden="1" w:uiPriority="9" w:unhideWhenUsed="1" w:qFormat="1"/>
+    <w:lsdException w:name="heading 4" w:semiHidden="1" w:uiPriority="9" w:unhideWhenUsed="1" w:qFormat="1"/>
+    <w:lsdException w:name="heading 5" w:semiHidden="1" w:uiPriority="9" w:unhideWhenUsed="1" w:qFormat="1"/>
+    <w:lsdException w:name="heading 6" w:semiHidden="1" w:uiPriority="9" w:unhideWhenUsed="1" w:qFormat="1"/>
+    <w:lsdException w:name="heading 7" w:semiHidden="1" w:uiPriority="9" w:unhideWhenUsed="1" w:qFormat="1"/>
+    <w:lsdException w:name="heading 8" w:semiHidden="1" w:uiPriority="9" w:unhideWhenUsed="1" w:qFormat="1"/>
+    <w:lsdException w:name="heading 9" w:semiHidden="1" w:uiPriority="9" w:unhideWhenUsed="1" w:qFormat="1"/>
+    <w:lsdException w:name="index 1" w:semiHidden="1" w:unhideWhenUsed="1"/>
+    <w:lsdException w:name="index 2" w:semiHidden="1" w:unhideWhenUsed="1"/>
+    <w:lsdException w:name="index 3" w:semiHidden="1" w:unhideWhenUsed="1"/>
+    <w:lsdException w:name="index 4" w:semiHidden="1" w:unhideWhenUsed="1"/>
+    <w:lsdException w:name="index 5" w:semiHidden="1" w:unhideWhenUsed="1"/>
+    <w:lsdException w:name="index 6" w:semiHidden="1" w:unhideWhenUsed="1"/>
+    <w:lsdException w:name="index 7" w:semiHidden="1" w:unhideWhenUsed="1"/>
+    <w:lsdException w:name="index 8" w:semiHidden="1" w:unhideWhenUsed="1"/>
+    <w:lsdException w:name="index 9" w:semiHidden="1" w:unhideWhenUsed="1"/>
+    <w:lsdException w:name="toc 1" w:semiHidden="1" w:uiPriority="39" w:unhideWhenUsed="1"/>
+    <w:lsdException w:name="toc 2" w:semiHidden="1" w:uiPriority="39" w:unhideWhenUsed="1"/>
+    <w:lsdException w:name="toc 3" w:semiHidden="1" w:uiPriority="39" w:unhideWhenUsed="1"/>
+    <w:lsdException w:name="toc 4" w:semiHidden="1" w:uiPriority="39" w:unhideWhenUsed="1"/>
+    <w:lsdException w:name="toc 5" w:semiHidden="1" w:uiPriority="39" w:unhideWhenUsed="1"/>
+    <w:lsdException w:name="toc 6" w:semiHidden="1" w:uiPriority="39" w:unhideWhenUsed="1"/>
+    <w:lsdException w:name="toc 7" w:semiHidden="1" w:uiPriority="39" w:unhideWhenUsed="1"/>
+    <w:lsdException w:name="toc 8" w:semiHidden="1" w:uiPriority="39" w:unhideWhenUsed="1"/>
+    <w:lsdException w:name="toc 9" w:semiHidden="1" w:uiPriority="39" w:unhideWhenUsed="1"/>
+    <w:lsdException w:name="Normal Indent" w:semiHidden="1" w:unhideWhenUsed="1"/>
+    <w:lsdException w:name="footnote text" w:semiHidden="1" w:unhideWhenUsed="1"/>
+    <w:lsdException w:name="annotation text" w:semiHidden="1" w:unhideWhenUsed="1"/>
+    <w:lsdException w:name="header" w:semiHidden="1" w:unhideWhenUsed="1"/>
+    <w:lsdException w:name="footer" w:semiHidden="1" w:unhideWhenUsed="1"/>
+    <w:lsdException w:name="index heading" w:semiHidden="1" w:unhideWhenUsed="1"/>
+    <w:lsdException w:name="caption" w:semiHidden="1" w:uiPriority="35" w:unhideWhenUsed="1" w:qFormat="1"/>
+    <w:lsdException w:name="table of figures" w:semiHidden="1" w:unhideWhenUsed="1"/>
+    <w:lsdException w:name="envelope address" w:semiHidden="1" w:unhideWhenUsed="1"/>
+    <w:lsdException w:name="envelope return" w:semiHidden="1" w:unhideWhenUsed="1"/>
+    <w:lsdException w:name="footnote reference" w:semiHidden="1" w:unhideWhenUsed="1"/>
+    <w:lsdException w:name="annotation reference" w:semiHidden="1" w:unhideWhenUsed="1"/>
+    <w:lsdException w:name="line number" w:semiHidden="1" w:unhideWhenUsed="1"/>
+    <w:lsdException w:name="page number" w:semiHidden="1" w:unhideWhenUsed="1"/>
+    <w:lsdException w:name="endnote reference" w:semiHidden="1" w:unhideWhenUsed="1"/>
+    <w:lsdException w:name="endnote text" w:semiHidden="1" w:unhideWhenUsed="1"/>
+    <w:lsdException w:name="table of authorities" w:semiHidden="1" w:unhideWhenUsed="1"/>
+    <w:lsdException w:name="macro" w:semiHidden="1" w:unhideWhenUsed="1"/>
+    <w:lsdException w:name="toa heading" w:semiHidden="1" w:unhideWhenUsed="1"/>
+    <w:lsdException w:name="List" w:semiHidden="1" w:unhideWhenUsed="1"/>
+    <w:lsdException w:name="List Bullet" w:semiHidden="1" w:unhideWhenUsed="1"/>
+    <w:lsdException w:name="List Number" w:semiHidden="1" w:unhideWhenUsed="1"/>
+    <w:lsdException w:name="List 2" w:semiHidden="1" w:unhideWhenUsed="1"/>
+    <w:lsdException w:name="List 3" w:semiHidden="1" w:unhideWhenUsed="1"/>
+    <w:lsdException w:name="List 4" w:semiHidden="1" w:unhideWhenUsed="1"/>
+    <w:lsdException w:name="List 5" w:semiHidden="1" w:unhideWhenUsed="1"/>
+    <w:lsdException w:name="List Bullet 2" w:semiHidden="1" w:unhideWhenUsed="1"/>
+    <w:lsdException w:name="List Bullet 3" w:semiHidden="1" w:unhideWhenUsed="1"/>
+    <w:lsdException w:name="List Bullet 4" w:semiHidden="1" w:unhideWhenUsed="1"/>
+    <w:lsdException w:name="List Bullet 5" w:semiHidden="1" w:unhideWhenUsed="1"/>
+    <w:lsdException w:name="List Number 2" w:semiHidden="1" w:unhideWhenUsed="1"/>
+    <w:lsdException w:name="List Number 3" w:semiHidden="1" w:unhideWhenUsed="1"/>
+    <w:lsdException w:name="List Number 4" w:semiHidden="1" w:unhideWhenUsed="1"/>
+    <w:lsdException w:name="List Number 5" w:semiHidden="1" w:unhideWhenUsed="1"/>
+    <w:lsdException w:name="Title" w:uiPriority="10" w:qFormat="1"/>
+    <w:lsdException w:name="Closing" w:semiHidden="1" w:unhideWhenUsed="1"/>
+    <w:lsdException w:name="Signature" w:semiHidden="1" w:unhideWhenUsed="1"/>
+    <w:lsdException w:name="Default Paragraph Font" w:semiHidden="1" w:uiPriority="1" w:unhideWhenUsed="1"/>
+    <w:lsdException w:name="Body Text" w:semiHidden="1" w:unhideWhenUsed="1"/>
+    <w:lsdException w:name="Body Text Indent" w:semiHidden="1" w:unhideWhenUsed="1"/>
+    <w:lsdException w:name="List Continue" w:semiHidden="1" w:unhideWhenUsed="1"/>
+    <w:lsdException w:name="List Continue 2" w:semiHidden="1" w:unhideWhenUsed="1"/>
+    <w:lsdException w:name="List Continue 3" w:semiHidden="1" w:unhideWhenUsed="1"/>
+    <w:lsdException w:name="List Continue 4" w:semiHidden="1" w:unhideWhenUsed="1"/>
+    <w:lsdException w:name="List Continue 5" w:semiHidden="1" w:unhideWhenUsed="1"/>
+    <w:lsdException w:name="Message Header" w:semiHidden="1" w:unhideWhenUsed="1"/>
+    <w:lsdException w:name="Subtitle" w:uiPriority="11" w:qFormat="1"/>
+    <w:lsdException w:name="Salutation" w:semiHidden="1" w:unhideWhenUsed="1"/>
+    <w:lsdException w:name="Date" w:semiHidden="1" w:unhideWhenUsed="1"/>
+    <w:lsdException w:name="Body Text First Indent" w:semiHidden="1" w:unhideWhenUsed="1"/>
+    <w:lsdException w:name="Body Text First Indent 2" w:semiHidden="1" w:unhideWhenUsed="1"/>
+    <w:lsdException w:name="Note Heading" w:semiHidden="1" w:unhideWhenUsed="1"/>
+    <w:lsdException w:name="Body Text 2" w:semiHidden="1" w:unhideWhenUsed="1"/>
+    <w:lsdException w:name="Body Text 3" w:semiHidden="1" w:unhideWhenUsed="1"/>
+    <w:lsdException w:name="Body Text Indent 2" w:semiHidden="1" w:unhideWhenUsed="1"/>
+    <w:lsdException w:name="Body Text Indent 3" w:semiHidden="1" w:unhideWhenUsed="1"/>
+    <w:lsdException w:name="Block Text" w:semiHidden="1" w:unhideWhenUsed="1"/>
+    <w:lsdException w:name="Hyperlink" w:semiHidden="1" w:unhideWhenUsed="1"/>
+    <w:lsdException w:name="FollowedHyperlink" w:semiHidden="1" w:unhideWhenUsed="1"/>
+    <w:lsdException w:name="Strong" w:uiPriority="22" w:qFormat="1"/>
+    <w:lsdException w:name="Emphasis" w:uiPriority="20" w:qFormat="1"/>
+    <w:lsdException w:name="Document Map" w:semiHidden="1" w:unhideWhenUsed="1"/>
+    <w:lsdException w:name="Plain Text" w:semiHidden="1" w:unhideWhenUsed="1"/>
+    <w:lsdException w:name="E-mail Signature" w:semiHidden="1" w:unhideWhenUsed="1"/>
+    <w:lsdException w:name="HTML Top of Form" w:semiHidden="1" w:unhideWhenUsed="1"/>
+    <w:lsdException w:name="HTML Bottom of Form" w:semiHidden="1" w:unhideWhenUsed="1"/>
+    <w:lsdException w:name="Normal (Web)" w:semiHidden="1" w:unhideWhenUsed="1"/>
+    <w:lsdException w:name="HTML Acronym" w:semiHidden="1" w:unhideWhenUsed="1"/>
+    <w:lsdException w:name="HTML Address" w:semiHidden="1" w:unhideWhenUsed="1"/>
+    <w:lsdException w:name="HTML Cite" w:semiHidden="1" w:unhideWhenUsed="1"/>
+    <w:lsdException w:name="HTML Code" w:semiHidden="1" w:unhideWhenUsed="1"/>
+    <w:lsdException w:name="HTML Definition" w:semiHidden="1" w:unhideWhenUsed="1"/>
+    <w:lsdException w:name="HTML Keyboard" w:semiHidden="1" w:unhideWhenUsed="1"/>
+    <w:lsdException w:name="HTML Preformatted" w:semiHidden="1" w:unhideWhenUsed="1"/>
+    <w:lsdException w:name="HTML Sample" w:semiHidden="1" w:unhideWhenUsed="1"/>
+    <w:lsdException w:name="HTML Typewriter" w:semiHidden="1" w:unhideWhenUsed="1"/>
+    <w:lsdException w:name="HTML Variable" w:semiHidden="1" w:unhideWhenUsed="1"/>
+    <w:lsdException w:name="Normal Table" w:semiHidden="1" w:unhideWhenUsed="1"/>
+    <w:lsdException w:name="annotation subject" w:semiHidden="1" w:unhideWhenUsed="1"/>
+    <w:lsdException w:name="No List" w:semiHidden="1" w:unhideWhenUsed="1"/>
+    <w:lsdException w:name="Outline List 1" w:semiHidden="1" w:unhideWhenUsed="1"/>
+    <w:lsdException w:name="Outline List 2" w:semiHidden="1" w:unhideWhenUsed="1"/>
+    <w:lsdException w:name="Outline List 3" w:semiHidden="1" w:unhideWhenUsed="1"/>
+    <w:lsdException w:name="Table Simple 1" w:semiHidden="1" w:unhideWhenUsed="1"/>
+    <w:lsdException w:name="Table Simple 2" w:semiHidden="1" w:unhideWhenUsed="1"/>
+    <w:lsdException w:name="Table Simple 3" w:semiHidden="1" w:unhideWhenUsed="1"/>
+    <w:lsdException w:name="Table Classic 1" w:semiHidden="1" w:unhideWhenUsed="1"/>
+    <w:lsdException w:name="Table Classic 2" w:semiHidden="1" w:unhideWhenUsed="1"/>
+    <w:lsdException w:name="Table Classic 3" w:semiHidden="1" w:unhideWhenUsed="1"/>
+    <w:lsdException w:name="Table Classic 4" w:semiHidden="1" w:unhideWhenUsed="1"/>
+    <w:lsdException w:name="Table Colorful 1" w:semiHidden="1" w:unhideWhenUsed="1"/>
+    <w:lsdException w:name="Table Colorful 2" w:semiHidden="1" w:unhideWhenUsed="1"/>
+    <w:lsdException w:name="Table Colorful 3" w:semiHidden="1" w:unhideWhenUsed="1"/>
+    <w:lsdException w:name="Table Columns 1" w:semiHidden="1" w:unhideWhenUsed="1"/>
+    <w:lsdException w:name="Table Columns 2" w:semiHidden="1" w:unhideWhenUsed="1"/>
+    <w:lsdException w:name="Table Columns 3" w:semiHidden="1" w:unhideWhenUsed="1"/>
+    <w:lsdException w:name="Table Columns 4" w:semiHidden="1" w:unhideWhenUsed="1"/>
+    <w:lsdException w:name="Table Columns 5" w:semiHidden="1" w:unhideWhenUsed="1"/>
+    <w:lsdException w:name="Table Grid 1" w:semiHidden="1" w:unhideWhenUsed="1"/>
+    <w:lsdException w:name="Table Grid 2" w:semiHidden="1" w:unhideWhenUsed="1"/>
+    <w:lsdException w:name="Table Grid 3" w:semiHidden="1" w:unhideWhenUsed="1"/>
+    <w:lsdException w:name="Table Grid 4" w:semiHidden="1" w:unhideWhenUsed="1"/>
+    <w:lsdException w:name="Table Grid 5" w:semiHidden="1" w:unhideWhenUsed="1"/>
+    <w:lsdException w:name="Table Grid 6" w:semiHidden="1" w:unhideWhenUsed="1"/>
+    <w:lsdException w:name="Table Grid 7" w:semiHidden="1" w:unhideWhenUsed="1"/>
+    <w:lsdException w:name="Table Grid 8" w:semiHidden="1" w:unhideWhenUsed="1"/>
+    <w:lsdException w:name="Table List 1" w:semiHidden="1" w:unhideWhenUsed="1"/>
+    <w:lsdException w:name="Table List 2" w:semiHidden="1" w:unhideWhenUsed="1"/>
+    <w:lsdException w:name="Table List 3" w:semiHidden="1" w:unhideWhenUsed="1"/>
+    <w:lsdException w:name="Table List 4" w:semiHidden="1" w:unhideWhenUsed="1"/>
+    <w:lsdException w:name="Table List 5" w:semiHidden="1" w:unhideWhenUsed="1"/>
+    <w:lsdException w:name="Table List 6" w:semiHidden="1" w:unhideWhenUsed="1"/>
+    <w:lsdException w:name="Table List 7" w:semiHidden="1" w:unhideWhenUsed="1"/>
+    <w:lsdException w:name="Table List 8" w:semiHidden="1" w:unhideWhenUsed="1"/>
+    <w:lsdException w:name="Table 3D effects 1" w:semiHidden="1" w:unhideWhenUsed="1"/>
+    <w:lsdException w:name="Table 3D effects 2" w:semiHidden="1" w:unhideWhenUsed="1"/>
+    <w:lsdException w:name="Table 3D effects 3" w:semiHidden="1" w:unhideWhenUsed="1"/>
+    <w:lsdException w:name="Table Contemporary" w:semiHidden="1" w:unhideWhenUsed="1"/>
+    <w:lsdException w:name="Table Elegant" w:semiHidden="1" w:unhideWhenUsed="1"/>
+    <w:lsdException w:name="Table Professional" w:semiHidden="1" w:unhideWhenUsed="1"/>
+    <w:lsdException w:name="Table Subtle 1" w:semiHidden="1" w:unhideWhenUsed="1"/>
+    <w:lsdException w:name="Table Subtle 2" w:semiHidden="1" w:unhideWhenUsed="1"/>
+    <w:lsdException w:name="Table Web 1" w:semiHidden="1" w:unhideWhenUsed="1"/>
+    <w:lsdException w:name="Table Web 2" w:semiHidden="1" w:unhideWhenUsed="1"/>
+    <w:lsdException w:name="Table Web 3" w:semiHidden="1" w:unhideWhenUsed="1"/>
+    <w:lsdException w:name="Balloon Text" w:semiHidden="1" w:unhideWhenUsed="1"/>
+    <w:lsdException w:name="Table Grid" w:uiPriority="39"/>
+    <w:lsdException w:name="Table Theme" w:semiHidden="1" w:unhideWhenUsed="1"/>
+    <w:lsdException w:name="Placeholder Text" w:semiHidden="1"/>
+    <w:lsdException w:name="No Spacing" w:uiPriority="1" w:qFormat="1"/>
+    <w:lsdException w:name="Light Shading" w:uiPriority="60"/>
+    <w:lsdException w:name="Light List" w:uiPriority="61"/>
+    <w:lsdException w:name="Light Grid" w:uiPriority="62"/>
+    <w:lsdException w:name="Medium Shading 1" w:uiPriority="63"/>
+    <w:lsdException w:name="Medium Shading 2" w:uiPriority="64"/>
+    <w:lsdException w:name="Medium List 1" w:uiPriority="65"/>
+    <w:lsdException w:name="Medium List 2" w:uiPriority="66"/>
+    <w:lsdException w:name="Medium Grid 1" w:uiPriority="67"/>
+    <w:lsdException w:name="Medium Grid 2" w:uiPriority="68"/>
+    <w:lsdException w:name="Medium Grid 3" w:uiPriority="69"/>
+    <w:lsdException w:name="Dark List" w:uiPriority="70"/>
+    <w:lsdException w:name="Colorful Shading" w:uiPriority="71"/>
+    <w:lsdException w:name="Colorful List" w:uiPriority="72"/>
+    <w:lsdException w:name="Colorful Grid" w:uiPriority="73"/>
+    <w:lsdException w:name="Light Shading Accent 1" w:uiPriority="60"/>
+    <w:lsdException w:name="Light List Accent 1" w:uiPriority="61"/>
+    <w:lsdException w:name="Light Grid Accent 1" w:uiPriority="62"/>
+    <w:lsdException w:name="Medium Shading 1 Accent 1" w:uiPriority="63"/>
+    <w:lsdException w:name="Medium Shading 2 Accent 1" w:uiPriority="64"/>
+    <w:lsdException w:name="Medium List 1 Accent 1" w:uiPriority="65"/>
+    <w:lsdException w:name="Revision" w:semiHidden="1"/>
+    <w:lsdException w:name="List Paragraph" w:uiPriority="34" w:qFormat="1"/>
+    <w:lsdException w:name="Quote" w:uiPriority="29" w:qFormat="1"/>
+    <w:lsdException w:name="Intense Quote" w:uiPriority="30" w:qFormat="1"/>
+    <w:lsdException w:name="Medium List 2 Accent 1" w:uiPriority="66"/>
+    <w:lsdException w:name="Medium Grid 1 Accent 1" w:uiPriority="67"/>
+    <w:lsdException w:name="Medium Grid 2 Accent 1" w:uiPriority="68"/>
+    <w:lsdException w:name="Medium Grid 3 Accent 1" w:uiPriority="69"/>
+    <w:lsdException w:name="Dark List Accent 1" w:uiPriority="70"/>
+    <w:lsdException w:name="Colorful Shading Accent 1" w:uiPriority="71"/>
+    <w:lsdException w:name="Colorful List Accent 1" w:uiPriority="72"/>
+    <w:lsdException w:name="Colorful Grid Accent 1" w:uiPriority="73"/>
+    <w:lsdException w:name="Light Shading Accent 2" w:uiPriority="60"/>
+    <w:lsdException w:name="Light List Accent 2" w:uiPriority="61"/>
+    <w:lsdException w:name="Light Grid Accent 2" w:uiPriority="62"/>
+    <w:lsdException w:name="Medium Shading 1 Accent 2" w:uiPriority="63"/>
+    <w:lsdException w:name="Medium Shading 2 Accent 2" w:uiPriority="64"/>
+    <w:lsdException w:name="Medium List 1 Accent 2" w:uiPriority="65"/>
+    <w:lsdException w:name="Medium List 2 Accent 2" w:uiPriority="66"/>
+    <w:lsdException w:name="Medium Grid 1 Accent 2" w:uiPriority="67"/>
+    <w:lsdException w:name="Medium Grid 2 Accent 2" w:uiPriority="68"/>
+    <w:lsdException w:name="Medium Grid 3 Accent 2" w:uiPriority="69"/>
+    <w:lsdException w:name="Dark List Accent 2" w:uiPriority="70"/>
+    <w:lsdException w:name="Colorful Shading Accent 2" w:uiPriority="71"/>
+    <w:lsdException w:name="Colorful List Accent 2" w:uiPriority="72"/>
+    <w:lsdException w:name="Colorful Grid Accent 2" w:uiPriority="73"/>
+    <w:lsdException w:name="Light Shading Accent 3" w:uiPriority="60"/>
+    <w:lsdException w:name="Light List Accent 3" w:uiPriority="61"/>
+    <w:lsdException w:name="Light Grid Accent 3" w:uiPriority="62"/>
+    <w:lsdException w:name="Medium Shading 1 Accent 3" w:uiPriority="63"/>
+    <w:lsdException w:name="Medium Shading 2 Accent 3" w:uiPriority="64"/>
+    <w:lsdException w:name="Medium List 1 Accent 3" w:uiPriority="65"/>
+    <w:lsdException w:name="Medium List 2 Accent 3" w:uiPriority="66"/>
+    <w:lsdException w:name="Medium Grid 1 Accent 3" w:uiPriority="67"/>
+    <w:lsdException w:name="Medium Grid 2 Accent 3" w:uiPriority="68"/>
+    <w:lsdException w:name="Medium Grid 3 Accent 3" w:uiPriority="69"/>
+    <w:lsdException w:name="Dark List Accent 3" w:uiPriority="70"/>
+    <w:lsdException w:name="Colorful Shading Accent 3" w:uiPriority="71"/>
+    <w:lsdException w:name="Colorful List Accent 3" w:uiPriority="72"/>
+    <w:lsdException w:name="Colorful Grid Accent 3" w:uiPriority="73"/>
+    <w:lsdException w:name="Light Shading Accent 4" w:uiPriority="60"/>
+    <w:lsdException w:name="Light List Accent 4" w:uiPriority="61"/>
+    <w:lsdException w:name="Light Grid Accent 4" w:uiPriority="62"/>
+    <w:lsdException w:name="Medium Shading 1 Accent 4" w:uiPriority="63"/>
+    <w:lsdException w:name="Medium Shading 2 Accent 4" w:uiPriority="64"/>
+    <w:lsdException w:name="Medium List 1 Accent 4" w:uiPriority="65"/>
+    <w:lsdException w:name="Medium List 2 Accent 4" w:uiPriority="66"/>
+    <w:lsdException w:name="Medium Grid 1 Accent 4" w:uiPriority="67"/>
+    <w:lsdException w:name="Medium Grid 2 Accent 4" w:uiPriority="68"/>
+    <w:lsdException w:name="Medium Grid 3 Accent 4" w:uiPriority="69"/>
+    <w:lsdException w:name="Dark List Accent 4" w:uiPriority="70"/>
+    <w:lsdException w:name="Colorful Shading Accent 4" w:uiPriority="71"/>
+    <w:lsdException w:name="Colorful List Accent 4" w:uiPriority="72"/>
+    <w:lsdException w:name="Colorful Grid Accent 4" w:uiPriority="73"/>
+    <w:lsdException w:name="Light Shading Accent 5" w:uiPriority="60"/>
+    <w:lsdException w:name="Light List Accent 5" w:uiPriority="61"/>
+    <w:lsdException w:name="Light Grid Accent 5" w:uiPriority="62"/>
+    <w:lsdException w:name="Medium Shading 1 Accent 5" w:uiPriority="63"/>
+    <w:lsdException w:name="Medium Shading 2 Accent 5" w:uiPriority="64"/>
+    <w:lsdException w:name="Medium List 1 Accent 5" w:uiPriority="65"/>
+    <w:lsdException w:name="Medium List 2 Accent 5" w:uiPriority="66"/>
+    <w:lsdException w:name="Medium Grid 1 Accent 5" w:uiPriority="67"/>
+    <w:lsdException w:name="Medium Grid 2 Accent 5" w:uiPriority="68"/>
+    <w:lsdException w:name="Medium Grid 3 Accent 5" w:uiPriority="69"/>
+    <w:lsdException w:name="Dark List Accent 5" w:uiPriority="70"/>
+    <w:lsdException w:name="Colorful Shading Accent 5" w:uiPriority="71"/>
+    <w:lsdException w:name="Colorful List Accent 5" w:uiPriority="72"/>
+    <w:lsdException w:name="Colorful Grid Accent 5" w:uiPriority="73"/>
+    <w:lsdException w:name="Light Shading Accent 6" w:uiPriority="60"/>
+    <w:lsdException w:name="Light List Accent 6" w:uiPriority="61"/>
+    <w:lsdException w:name="Light Grid Accent 6" w:uiPriority="62"/>
+    <w:lsdException w:name="Medium Shading 1 Accent 6" w:uiPriority="63"/>
+    <w:lsdException w:name="Medium Shading 2 Accent 6" w:uiPriority="64"/>
+    <w:lsdException w:name="Medium List 1 Accent 6" w:uiPriority="65"/>
+    <w:lsdException w:name="Medium List 2 Accent 6" w:uiPriority="66"/>
+    <w:lsdException w:name="Medium Grid 1 Accent 6" w:uiPriority="67"/>
+    <w:lsdException w:name="Medium Grid 2 Accent 6" w:uiPriority="68"/>
+    <w:lsdException w:name="Medium Grid 3 Accent 6" w:uiPriority="69"/>
+    <w:lsdException w:name="Dark List Accent 6" w:uiPriority="70"/>
+    <w:lsdException w:name="Colorful Shading Accent 6" w:uiPriority="71"/>
+    <w:lsdException w:name="Colorful List Accent 6" w:uiPriority="72"/>
+    <w:lsdException w:name="Colorful Grid Accent 6" w:uiPriority="73"/>
+    <w:lsdException w:name="Subtle Emphasis" w:uiPriority="19" w:qFormat="1"/>
+    <w:lsdException w:name="Intense Emphasis" w:uiPriority="21" w:qFormat="1"/>
+    <w:lsdException w:name="Subtle Reference" w:uiPriority="31" w:qFormat="1"/>
+    <w:lsdException w:name="Intense Reference" w:uiPriority="32" w:qFormat="1"/>
+    <w:lsdException w:name="Book Title" w:uiPriority="33" w:qFormat="1"/>
+    <w:lsdException w:name="Bibliography" w:semiHidden="1" w:uiPriority="37" w:unhideWhenUsed="1"/>
+    <w:lsdException w:name="TOC Heading" w:semiHidden="1" w:uiPriority="39" w:unhideWhenUsed="1" w:qFormat="1"/>
+    <w:lsdException w:name="Plain Table 1" w:uiPriority="41"/>
+    <w:lsdException w:name="Plain Table 2" w:uiPriority="42"/>
+    <w:lsdException w:name="Plain Table 3" w:uiPriority="43"/>
+    <w:lsdException w:name="Plain Table 4" w:uiPriority="44"/>
+    <w:lsdException w:name="Plain Table 5" w:uiPriority="45"/>
+    <w:lsdException w:name="Grid Table Light" w:uiPriority="40"/>
+    <w:lsdException w:name="Grid Table 1 Light" w:uiPriority="46"/>
+    <w:lsdException w:name="Grid Table 2" w:uiPriority="47"/>
+    <w:lsdException w:name="Grid Table 3" w:uiPriority="48"/>
+    <w:lsdException w:name="Grid Table 4" w:uiPriority="49"/>
+    <w:lsdException w:name="Grid Table 5 Dark" w:uiPriority="50"/>
+    <w:lsdException w:name="Grid Table 6 Colorful" w:uiPriority="51"/>
+    <w:lsdException w:name="Grid Table 7 Colorful" w:uiPriority="52"/>
+    <w:lsdException w:name="Grid Table 1 Light Accent 1" w:uiPriority="46"/>
+    <w:lsdException w:name="Grid Table 2 Accent 1" w:uiPriority="47"/>
+    <w:lsdException w:name="Grid Table 3 Accent 1" w:uiPriority="48"/>
+    <w:lsdException w:name="Grid Table 4 Accent 1" w:uiPriority="49"/>
+    <w:lsdException w:name="Grid Table 5 Dark Accent 1" w:uiPriority="50"/>
+    <w:lsdException w:name="Grid Table 6 Colorful Accent 1" w:uiPriority="51"/>
+    <w:lsdException w:name="Grid Table 7 Colorful Accent 1" w:uiPriority="52"/>
+    <w:lsdException w:name="Grid Table 1 Light Accent 2" w:uiPriority="46"/>
+    <w:lsdException w:name="Grid Table 2 Accent 2" w:uiPriority="47"/>
+    <w:lsdException w:name="Grid Table 3 Accent 2" w:uiPriority="48"/>
+    <w:lsdException w:name="Grid Table 4 Accent 2" w:uiPriority="49"/>
+    <w:lsdException w:name="Grid Table 5 Dark Accent 2" w:uiPriority="50"/>
+    <w:lsdException w:name="Grid Table 6 Colorful Accent 2" w:uiPriority="51"/>
+    <w:lsdException w:name="Grid Table 7 Colorful Accent 2" w:uiPriority="52"/>
+    <w:lsdException w:name="Grid Table 1 Light Accent 3" w:uiPriority="46"/>
+    <w:lsdException w:name="Grid Table 2 Accent 3" w:uiPriority="47"/>
+    <w:lsdException w:name="Grid Table 3 Accent 3" w:uiPriority="48"/>
+    <w:lsdException w:name="Grid Table 4 Accent 3" w:uiPriority="49"/>
+    <w:lsdException w:name="Grid Table 5 Dark Accent 3" w:uiPriority="50"/>
+    <w:lsdException w:name="Grid Table 6 Colorful Accent 3" w:uiPriority="51"/>
+    <w:lsdException w:name="Grid Table 7 Colorful Accent 3" w:uiPriority="52"/>
+    <w:lsdException w:name="Grid Table 1 Light Accent 4" w:uiPriority="46"/>
+    <w:lsdException w:name="Grid Table 2 Accent 4" w:uiPriority="47"/>
+    <w:lsdException w:name="Grid Table 3 Accent 4" w:uiPriority="48"/>
+    <w:lsdException w:name="Grid Table 4 Accent 4" w:uiPriority="49"/>
+    <w:lsdException w:name="Grid Table 5 Dark Accent 4" w:uiPriority="50"/>
+    <w:lsdException w:name="Grid Table 6 Colorful Accent 4" w:uiPriority="51"/>
+    <w:lsdException w:name="Grid Table 7 Colorful Accent 4" w:uiPriority="52"/>
+    <w:lsdException w:name="Grid Table 1 Light Accent 5" w:uiPriority="46"/>
+    <w:lsdException w:name="Grid Table 2 Accent 5" w:uiPriority="47"/>
+    <w:lsdException w:name="Grid Table 3 Accent 5" w:uiPriority="48"/>
+    <w:lsdException w:name="Grid Table 4 Accent 5" w:uiPriority="49"/>
+    <w:lsdException w:name="Grid Table 5 Dark Accent 5" w:uiPriority="50"/>
+    <w:lsdException w:name="Grid Table 6 Colorful Accent 5" w:uiPriority="51"/>
+    <w:lsdException w:name="Grid Table 7 Colorful Accent 5" w:uiPriority="52"/>
+    <w:lsdException w:name="Grid Table 1 Light Accent 6" w:uiPriority="46"/>
+    <w:lsdException w:name="Grid Table 2 Accent 6" w:uiPriority="47"/>
+    <w:lsdException w:name="Grid Table 3 Accent 6" w:uiPriority="48"/>
+    <w:lsdException w:name="Grid Table 4 Accent 6" w:uiPriority="49"/>
+    <w:lsdException w:name="Grid Table 5 Dark Accent 6" w:uiPriority="50"/>
+    <w:lsdException w:name="Grid Table 6 Colorful Accent 6" w:uiPriority="51"/>
+    <w:lsdException w:name="Grid Table 7 Colorful Accent 6" w:uiPriority="52"/>
+    <w:lsdException w:name="List Table 1 Light" w:uiPriority="46"/>
+    <w:lsdException w:name="List Table 2" w:uiPriority="47"/>
+    <w:lsdException w:name="List Table 3" w:uiPriority="48"/>
+    <w:lsdException w:name="List Table 4" w:uiPriority="49"/>
+    <w:lsdException w:name="List Table 5 Dark" w:uiPriority="50"/>
+    <w:lsdException w:name="List Table 6 Colorful" w:uiPriority="51"/>
+    <w:lsdException w:name="List Table 7 Colorful" w:uiPriority="52"/>
+    <w:lsdException w:name="List Table 1 Light Accent 1" w:uiPriority="46"/>
+    <w:lsdException w:name="List Table 2 Accent 1" w:uiPriority="47"/>
+    <w:lsdException w:name="List Table 3 Accent 1" w:uiPriority="48"/>
+    <w:lsdException w:name="List Table 4 Accent 1" w:uiPriority="49"/>
+    <w:lsdException w:name="List Table 5 Dark Accent 1" w:uiPriority="50"/>
+    <w:lsdException w:name="List Table 6 Colorful Accent 1" w:uiPriority="51"/>
+    <w:lsdException w:name="List Table 7 Colorful Accent 1" w:uiPriority="52"/>
+    <w:lsdException w:name="List Table 1 Light Accent 2" w:uiPriority="46"/>
+    <w:lsdException w:name="List Table 2 Accent 2" w:uiPriority="47"/>
+    <w:lsdException w:name="List Table 3 Accent 2" w:uiPriority="48"/>
+    <w:lsdException w:name="List Table 4 Accent 2" w:uiPriority="49"/>
+    <w:lsdException w:name="List Table 5 Dark Accent 2" w:uiPriority="50"/>
+    <w:lsdException w:name="List Table 6 Colorful Accent 2" w:uiPriority="51"/>
+    <w:lsdException w:name="List Table 7 Colorful Accent 2" w:uiPriority="52"/>
+    <w:lsdException w:name="List Table 1 Light Accent 3" w:uiPriority="46"/>
+    <w:lsdException w:name="List Table 2 Accent 3" w:uiPriority="47"/>
+    <w:lsdException w:name="List Table 3 Accent 3" w:uiPriority="48"/>
+    <w:lsdException w:name="List Table 4 Accent 3" w:uiPriority="49"/>
+    <w:lsdException w:name="List Table 5 Dark Accent 3" w:uiPriority="50"/>
+    <w:lsdException w:name="List Table 6 Colorful Accent 3" w:uiPriority="51"/>
+    <w:lsdException w:name="List Table 7 Colorful Accent 3" w:uiPriority="52"/>
+    <w:lsdException w:name="List Table 1 Light Accent 4" w:uiPriority="46"/>
+    <w:lsdException w:name="List Table 2 Accent 4" w:uiPriority="47"/>
+    <w:lsdException w:name="List Table 3 Accent 4" w:uiPriority="48"/>
+    <w:lsdException w:name="List Table 4 Accent 4" w:uiPriority="49"/>
+    <w:lsdException w:name="List Table 5 Dark Accent 4" w:uiPriority="50"/>
+    <w:lsdException w:name="List Table 6 Colorful Accent 4" w:uiPriority="51"/>
+    <w:lsdException w:name="List Table 7 Colorful Accent 4" w:uiPriority="52"/>
+    <w:lsdException w:name="List Table 1 Light Accent 5" w:uiPriority="46"/>
+    <w:lsdException w:name="List Table 2 Accent 5" w:uiPriority="47"/>
+    <w:lsdException w:name="List Table 3 Accent 5" w:uiPriority="48"/>
+    <w:lsdException w:name="List Table 4 Accent 5" w:uiPriority="49"/>
+    <w:lsdException w:name="List Table 5 Dark Accent 5" w:uiPriority="50"/>
+    <w:lsdException w:name="List Table 6 Colorful Accent 5" w:uiPriority="51"/>
+    <w:lsdException w:name="List Table 7 Colorful Accent 5" w:uiPriority="52"/>
+    <w:lsdException w:name="List Table 1 Light Accent 6" w:uiPriority="46"/>
+    <w:lsdException w:name="List Table 2 Accent 6" w:uiPriority="47"/>
+    <w:lsdException w:name="List Table 3 Accent 6" w:uiPriority="48"/>
+    <w:lsdException w:name="List Table 4 Accent 6" w:uiPriority="49"/>
+    <w:lsdException w:name="List Table 5 Dark Accent 6" w:uiPriority="50"/>
+    <w:lsdException w:name="List Table 6 Colorful Accent 6" w:uiPriority="51"/>
+    <w:lsdException w:name="List Table 7 Colorful Accent 6" w:uiPriority="52"/>
+    <w:lsdException w:name="Mention" w:semiHidden="1" w:unhideWhenUsed="1"/>
+    <w:lsdException w:name="Smart Hyperlink" w:semiHidden="1" w:unhideWhenUsed="1"/>
+    <w:lsdException w:name="Hashtag" w:semiHidden="1" w:unhideWhenUsed="1"/>
+    <w:lsdException w:name="Unresolved Mention" w:semiHidden="1" w:unhideWhenUsed="1"/>
+  </w:latentStyles>
+  <w:style w:type="paragraph" w:default="1" w:styleId="Normal">
+    <w:name w:val="Normal"/>
+    <w:qFormat/>
+  </w:style>
+  <w:style w:type="character" w:default="1" w:styleId="DefaultParagraphFont">
+    <w:name w:val="Default Paragraph Font"/>
+    <w:uiPriority w:val="1"/>
+    <w:semiHidden/>
+    <w:unhideWhenUsed/>
+  </w:style>
+  <w:style w:type="table" w:default="1" w:styleId="TableNormal">
+    <w:name w:val="Normal Table"/>
+    <w:uiPriority w:val="99"/>
+    <w:semiHidden/>
+    <w:unhideWhenUsed/>
+    <w:tblPr>
+      <w:tblInd w:w="0" w:type="dxa"/>
+      <w:tblCellMar>
+        <w:top w:w="0" w:type="dxa"/>
+        <w:left w:w="108" w:type="dxa"/>
+        <w:bottom w:w="0" w:type="dxa"/>
+        <w:right w:w="108" w:type="dxa"/>
+      </w:tblCellMar>
+    </w:tblPr>
+  </w:style>
+  <w:style w:type="numbering" w:default="1" w:styleId="NoList">
+    <w:name w:val="No List"/>
+    <w:uiPriority w:val="99"/>
+    <w:semiHidden/>
+    <w:unhideWhenUsed/>
+  </w:style>
+  <w:style w:type="paragraph" w:customStyle="1" w:styleId="2114C4A9214940448FE8DD2C59A85287">
+    <w:name w:val="2114C4A9214940448FE8DD2C59A85287"/>
+    <w:rsid w:val="00CD06D2"/>
+  </w:style>
+  <w:style w:type="paragraph" w:customStyle="1" w:styleId="3991D3CEF18F48F4819376F136FD8080">
+    <w:name w:val="3991D3CEF18F48F4819376F136FD8080"/>
+    <w:rsid w:val="00CD06D2"/>
+  </w:style>
+  <w:style w:type="paragraph" w:customStyle="1" w:styleId="BE0A49AC46E34765971F865C914DB6C1">
+    <w:name w:val="BE0A49AC46E34765971F865C914DB6C1"/>
+    <w:rsid w:val="00CD06D2"/>
+  </w:style>
+</w:styles>
+</file>
+
+<file path=word/glossary/webSettings.xml><?xml version="1.0" encoding="utf-8"?>
+<w:webSettings xmlns:mc="http://schemas.openxmlformats.org/markup-compatibility/2006" xmlns:r="http://schemas.openxmlformats.org/officeDocument/2006/relationships" xmlns:w="http://schemas.openxmlformats.org/wordprocessingml/2006/main" xmlns:w14="http://schemas.microsoft.com/office/word/2010/wordml" xmlns:w15="http://schemas.microsoft.com/office/word/2012/wordml" xmlns:w16cid="http://schemas.microsoft.com/office/word/2016/wordml/cid" xmlns:w16se="http://schemas.microsoft.com/office/word/2015/wordml/symex" mc:Ignorable="w14 w15 w16se w16cid">
+  <w:optimizeForBrowser/>
+  <w:allowPNG/>
+</w:webSettings>
 </file>
 
 <file path=word/theme/theme1.xml><?xml version="1.0" encoding="utf-8"?>
@@ -3713,11 +6522,29 @@
 </file>
 
 <file path=customXml/item1.xml><?xml version="1.0" encoding="utf-8"?>
-<b:Sources xmlns:b="http://schemas.openxmlformats.org/officeDocument/2006/bibliography" xmlns="http://schemas.openxmlformats.org/officeDocument/2006/bibliography" SelectedStyle="\APASixthEditionOfficeOnline.xsl" StyleName="APA" Version="6"/>
+<b:Sources xmlns:b="http://schemas.openxmlformats.org/officeDocument/2006/bibliography" xmlns="http://schemas.openxmlformats.org/officeDocument/2006/bibliography" SelectedStyle="\APASixthEditionOfficeOnline.xsl" StyleName="APA" Version="6">
+  <b:Source>
+    <b:Tag>App18</b:Tag>
+    <b:SourceType>InternetSite</b:SourceType>
+    <b:Guid>{118D3BE2-D61A-4830-B885-FFCCAE6C7C27}</b:Guid>
+    <b:Author>
+      <b:Author>
+        <b:Corporate>Applied Systems</b:Corporate>
+      </b:Author>
+    </b:Author>
+    <b:Title>About Us - About Applied</b:Title>
+    <b:InternetSiteTitle>Applied Systems website</b:InternetSiteTitle>
+    <b:Year>2018</b:Year>
+    <b:Month>04</b:Month>
+    <b:Day>11</b:Day>
+    <b:URL>https://www1.appliedsystems.com/en-ie/about-us/about-applied/</b:URL>
+    <b:RefOrder>1</b:RefOrder>
+  </b:Source>
+</b:Sources>
 </file>
 
 <file path=customXml/itemProps1.xml><?xml version="1.0" encoding="utf-8"?>
-<ds:datastoreItem xmlns:ds="http://schemas.openxmlformats.org/officeDocument/2006/customXml" ds:itemID="{F0D4AE00-2A87-40FA-B472-A9218B9583A1}">
+<ds:datastoreItem xmlns:ds="http://schemas.openxmlformats.org/officeDocument/2006/customXml" ds:itemID="{A6F58167-AE1C-4E11-A02E-ED0E79ADED3E}">
   <ds:schemaRefs>
     <ds:schemaRef ds:uri="http://schemas.openxmlformats.org/officeDocument/2006/bibliography"/>
   </ds:schemaRefs>

</xml_diff>